<commit_message>
Correçoes finais primeira etapa
</commit_message>
<xml_diff>
--- a/Dicionário Conceitual de Dados.docx
+++ b/Dicionário Conceitual de Dados.docx
@@ -1,6 +1,6 @@
 
 <file path=word/document.xml><?xml version="1.0" encoding="utf-8"?>
-<w:document xmlns:wpc="http://schemas.microsoft.com/office/word/2010/wordprocessingCanvas" xmlns:mc="http://schemas.openxmlformats.org/markup-compatibility/2006" xmlns:o="urn:schemas-microsoft-com:office:office" xmlns:r="http://schemas.openxmlformats.org/officeDocument/2006/relationships" xmlns:m="http://schemas.openxmlformats.org/officeDocument/2006/math" xmlns:v="urn:schemas-microsoft-com:vml" xmlns:wp14="http://schemas.microsoft.com/office/word/2010/wordprocessingDrawing" xmlns:wp="http://schemas.openxmlformats.org/drawingml/2006/wordprocessingDrawing" xmlns:w10="urn:schemas-microsoft-com:office:word" xmlns:w="http://schemas.openxmlformats.org/wordprocessingml/2006/main" xmlns:w14="http://schemas.microsoft.com/office/word/2010/wordml" xmlns:wpg="http://schemas.microsoft.com/office/word/2010/wordprocessingGroup" xmlns:wpi="http://schemas.microsoft.com/office/word/2010/wordprocessingInk" xmlns:wne="http://schemas.microsoft.com/office/word/2006/wordml" xmlns:wps="http://schemas.microsoft.com/office/word/2010/wordprocessingShape" mc:Ignorable="w14 wp14">
+<w:document xmlns:wpc="http://schemas.microsoft.com/office/word/2010/wordprocessingCanvas" xmlns:mc="http://schemas.openxmlformats.org/markup-compatibility/2006" xmlns:o="urn:schemas-microsoft-com:office:office" xmlns:r="http://schemas.openxmlformats.org/officeDocument/2006/relationships" xmlns:m="http://schemas.openxmlformats.org/officeDocument/2006/math" xmlns:v="urn:schemas-microsoft-com:vml" xmlns:wp14="http://schemas.microsoft.com/office/word/2010/wordprocessingDrawing" xmlns:wp="http://schemas.openxmlformats.org/drawingml/2006/wordprocessingDrawing" xmlns:w10="urn:schemas-microsoft-com:office:word" xmlns:w="http://schemas.openxmlformats.org/wordprocessingml/2006/main" xmlns:w14="http://schemas.microsoft.com/office/word/2010/wordml" xmlns:w15="http://schemas.microsoft.com/office/word/2012/wordml" xmlns:wpg="http://schemas.microsoft.com/office/word/2010/wordprocessingGroup" xmlns:wpi="http://schemas.microsoft.com/office/word/2010/wordprocessingInk" xmlns:wne="http://schemas.microsoft.com/office/word/2006/wordml" xmlns:wps="http://schemas.microsoft.com/office/word/2010/wordprocessingShape" mc:Ignorable="w14 w15 wp14">
   <w:body>
     <w:p>
       <w:pPr>
@@ -2626,7 +2626,25 @@
           <w:sz w:val="24"/>
           <w:szCs w:val="24"/>
         </w:rPr>
-        <w:t xml:space="preserve">écnico pode ser solicitado zero ou </w:t>
+        <w:t xml:space="preserve">écnico pode ser solicitado </w:t>
+      </w:r>
+      <w:r>
+        <w:rPr>
+          <w:rFonts w:ascii="Arial" w:hAnsi="Arial" w:cs="Arial"/>
+          <w:sz w:val="24"/>
+          <w:szCs w:val="24"/>
+        </w:rPr>
+        <w:t>por somente</w:t>
+      </w:r>
+      <w:bookmarkStart w:id="0" w:name="_GoBack"/>
+      <w:bookmarkEnd w:id="0"/>
+      <w:r>
+        <w:rPr>
+          <w:rFonts w:ascii="Arial" w:hAnsi="Arial" w:cs="Arial"/>
+          <w:sz w:val="24"/>
+          <w:szCs w:val="24"/>
+        </w:rPr>
+        <w:t xml:space="preserve"> </w:t>
       </w:r>
       <w:r>
         <w:rPr>
@@ -3283,16 +3301,7 @@
           <w:sz w:val="24"/>
           <w:szCs w:val="24"/>
         </w:rPr>
-        <w:t xml:space="preserve">écnico pode ter zero ou </w:t>
-      </w:r>
-      <w:proofErr w:type="gramStart"/>
-      <w:r>
-        <w:rPr>
-          <w:rFonts w:ascii="Arial" w:hAnsi="Arial" w:cs="Arial"/>
-          <w:sz w:val="24"/>
-          <w:szCs w:val="24"/>
-        </w:rPr>
-        <w:t>muitos componentes eletrôn</w:t>
+        <w:t>écnico pode ter zero ou muitos componentes eletrôn</w:t>
       </w:r>
       <w:r>
         <w:rPr>
@@ -3325,7 +3334,33 @@
           <w:sz w:val="24"/>
           <w:szCs w:val="24"/>
         </w:rPr>
-        <w:t>pode estar</w:t>
+        <w:t>pode estar presente em zero ou um Serviço Técnico.</w:t>
+      </w:r>
+    </w:p>
+    <w:p>
+      <w:pPr>
+        <w:pStyle w:val="PargrafodaLista"/>
+        <w:numPr>
+          <w:ilvl w:val="0"/>
+          <w:numId w:val="11"/>
+        </w:numPr>
+        <w:spacing w:after="40" w:line="240" w:lineRule="auto"/>
+        <w:jc w:val="both"/>
+        <w:rPr>
+          <w:rFonts w:ascii="Arial" w:hAnsi="Arial" w:cs="Arial"/>
+          <w:b/>
+          <w:sz w:val="24"/>
+          <w:szCs w:val="24"/>
+        </w:rPr>
+      </w:pPr>
+      <w:proofErr w:type="gramStart"/>
+      <w:r>
+        <w:rPr>
+          <w:rFonts w:ascii="Arial" w:hAnsi="Arial" w:cs="Arial"/>
+          <w:sz w:val="24"/>
+          <w:szCs w:val="24"/>
+        </w:rPr>
+        <w:t>contém</w:t>
       </w:r>
       <w:proofErr w:type="gramEnd"/>
       <w:r>
@@ -3334,41 +3369,6 @@
           <w:sz w:val="24"/>
           <w:szCs w:val="24"/>
         </w:rPr>
-        <w:t xml:space="preserve"> presente em zero ou um Serviço Técnico.</w:t>
-      </w:r>
-    </w:p>
-    <w:p>
-      <w:pPr>
-        <w:pStyle w:val="PargrafodaLista"/>
-        <w:numPr>
-          <w:ilvl w:val="0"/>
-          <w:numId w:val="11"/>
-        </w:numPr>
-        <w:spacing w:after="40" w:line="240" w:lineRule="auto"/>
-        <w:jc w:val="both"/>
-        <w:rPr>
-          <w:rFonts w:ascii="Arial" w:hAnsi="Arial" w:cs="Arial"/>
-          <w:b/>
-          <w:sz w:val="24"/>
-          <w:szCs w:val="24"/>
-        </w:rPr>
-      </w:pPr>
-      <w:proofErr w:type="gramStart"/>
-      <w:r>
-        <w:rPr>
-          <w:rFonts w:ascii="Arial" w:hAnsi="Arial" w:cs="Arial"/>
-          <w:sz w:val="24"/>
-          <w:szCs w:val="24"/>
-        </w:rPr>
-        <w:t>contém</w:t>
-      </w:r>
-      <w:proofErr w:type="gramEnd"/>
-      <w:r>
-        <w:rPr>
-          <w:rFonts w:ascii="Arial" w:hAnsi="Arial" w:cs="Arial"/>
-          <w:sz w:val="24"/>
-          <w:szCs w:val="24"/>
-        </w:rPr>
         <w:t xml:space="preserve">: relaciona </w:t>
       </w:r>
       <w:r>
@@ -3435,8 +3435,6 @@
         </w:rPr>
         <w:t>pode estar presente em zero ou uma venda</w:t>
       </w:r>
-      <w:bookmarkStart w:id="0" w:name="_GoBack"/>
-      <w:bookmarkEnd w:id="0"/>
       <w:r>
         <w:rPr>
           <w:rFonts w:ascii="Arial" w:hAnsi="Arial" w:cs="Arial"/>
@@ -3598,7 +3596,7 @@
 </file>
 
 <file path=word/numbering.xml><?xml version="1.0" encoding="utf-8"?>
-<w:numbering xmlns:wpc="http://schemas.microsoft.com/office/word/2010/wordprocessingCanvas" xmlns:mc="http://schemas.openxmlformats.org/markup-compatibility/2006" xmlns:o="urn:schemas-microsoft-com:office:office" xmlns:r="http://schemas.openxmlformats.org/officeDocument/2006/relationships" xmlns:m="http://schemas.openxmlformats.org/officeDocument/2006/math" xmlns:v="urn:schemas-microsoft-com:vml" xmlns:wp14="http://schemas.microsoft.com/office/word/2010/wordprocessingDrawing" xmlns:wp="http://schemas.openxmlformats.org/drawingml/2006/wordprocessingDrawing" xmlns:w10="urn:schemas-microsoft-com:office:word" xmlns:w="http://schemas.openxmlformats.org/wordprocessingml/2006/main" xmlns:w14="http://schemas.microsoft.com/office/word/2010/wordml" xmlns:wpg="http://schemas.microsoft.com/office/word/2010/wordprocessingGroup" xmlns:wpi="http://schemas.microsoft.com/office/word/2010/wordprocessingInk" xmlns:wne="http://schemas.microsoft.com/office/word/2006/wordml" xmlns:wps="http://schemas.microsoft.com/office/word/2010/wordprocessingShape" mc:Ignorable="w14 wp14">
+<w:numbering xmlns:wpc="http://schemas.microsoft.com/office/word/2010/wordprocessingCanvas" xmlns:mc="http://schemas.openxmlformats.org/markup-compatibility/2006" xmlns:o="urn:schemas-microsoft-com:office:office" xmlns:r="http://schemas.openxmlformats.org/officeDocument/2006/relationships" xmlns:m="http://schemas.openxmlformats.org/officeDocument/2006/math" xmlns:v="urn:schemas-microsoft-com:vml" xmlns:wp14="http://schemas.microsoft.com/office/word/2010/wordprocessingDrawing" xmlns:wp="http://schemas.openxmlformats.org/drawingml/2006/wordprocessingDrawing" xmlns:w10="urn:schemas-microsoft-com:office:word" xmlns:w="http://schemas.openxmlformats.org/wordprocessingml/2006/main" xmlns:w14="http://schemas.microsoft.com/office/word/2010/wordml" xmlns:w15="http://schemas.microsoft.com/office/word/2012/wordml" xmlns:wpg="http://schemas.microsoft.com/office/word/2010/wordprocessingGroup" xmlns:wpi="http://schemas.microsoft.com/office/word/2010/wordprocessingInk" xmlns:wne="http://schemas.microsoft.com/office/word/2006/wordml" xmlns:wps="http://schemas.microsoft.com/office/word/2010/wordprocessingShape" mc:Ignorable="w14 w15 wp14">
   <w:abstractNum w:abstractNumId="0">
     <w:nsid w:val="0365672A"/>
     <w:multiLevelType w:val="hybridMultilevel"/>
@@ -4879,7 +4877,7 @@
 </file>
 
 <file path=word/styles.xml><?xml version="1.0" encoding="utf-8"?>
-<w:styles xmlns:mc="http://schemas.openxmlformats.org/markup-compatibility/2006" xmlns:r="http://schemas.openxmlformats.org/officeDocument/2006/relationships" xmlns:w="http://schemas.openxmlformats.org/wordprocessingml/2006/main" xmlns:w14="http://schemas.microsoft.com/office/word/2010/wordml" mc:Ignorable="w14">
+<w:styles xmlns:mc="http://schemas.openxmlformats.org/markup-compatibility/2006" xmlns:r="http://schemas.openxmlformats.org/officeDocument/2006/relationships" xmlns:w="http://schemas.openxmlformats.org/wordprocessingml/2006/main" xmlns:w14="http://schemas.microsoft.com/office/word/2010/wordml" xmlns:w15="http://schemas.microsoft.com/office/word/2012/wordml" mc:Ignorable="w14 w15">
   <w:docDefaults>
     <w:rPrDefault>
       <w:rPr>
@@ -4895,345 +4893,378 @@
       </w:pPr>
     </w:pPrDefault>
   </w:docDefaults>
-  <w:latentStyles w:defLockedState="0" w:defUIPriority="99" w:defSemiHidden="1" w:defUnhideWhenUsed="1" w:defQFormat="0" w:count="267">
-    <w:lsdException w:name="Normal" w:semiHidden="0" w:uiPriority="0" w:unhideWhenUsed="0" w:qFormat="1"/>
-    <w:lsdException w:name="heading 1" w:semiHidden="0" w:uiPriority="9" w:unhideWhenUsed="0" w:qFormat="1"/>
-    <w:lsdException w:name="heading 2" w:uiPriority="9" w:qFormat="1"/>
-    <w:lsdException w:name="heading 3" w:uiPriority="9" w:qFormat="1"/>
-    <w:lsdException w:name="heading 4" w:uiPriority="9" w:qFormat="1"/>
-    <w:lsdException w:name="heading 5" w:uiPriority="9" w:qFormat="1"/>
-    <w:lsdException w:name="heading 6" w:uiPriority="9" w:qFormat="1"/>
-    <w:lsdException w:name="heading 7" w:uiPriority="9" w:qFormat="1"/>
-    <w:lsdException w:name="heading 8" w:uiPriority="9" w:qFormat="1"/>
-    <w:lsdException w:name="heading 9" w:uiPriority="9" w:qFormat="1"/>
-    <w:lsdException w:name="toc 1" w:uiPriority="39"/>
-    <w:lsdException w:name="toc 2" w:uiPriority="39"/>
-    <w:lsdException w:name="toc 3" w:uiPriority="39"/>
-    <w:lsdException w:name="toc 4" w:uiPriority="39"/>
-    <w:lsdException w:name="toc 5" w:uiPriority="39"/>
-    <w:lsdException w:name="toc 6" w:uiPriority="39"/>
-    <w:lsdException w:name="toc 7" w:uiPriority="39"/>
-    <w:lsdException w:name="toc 8" w:uiPriority="39"/>
-    <w:lsdException w:name="toc 9" w:uiPriority="39"/>
-    <w:lsdException w:name="caption" w:uiPriority="35" w:qFormat="1"/>
-    <w:lsdException w:name="Title" w:semiHidden="0" w:uiPriority="10" w:unhideWhenUsed="0" w:qFormat="1"/>
-    <w:lsdException w:name="Default Paragraph Font" w:uiPriority="1"/>
-    <w:lsdException w:name="Subtitle" w:semiHidden="0" w:uiPriority="11" w:unhideWhenUsed="0" w:qFormat="1"/>
-    <w:lsdException w:name="Strong" w:semiHidden="0" w:uiPriority="22" w:unhideWhenUsed="0" w:qFormat="1"/>
-    <w:lsdException w:name="Emphasis" w:semiHidden="0" w:uiPriority="20" w:unhideWhenUsed="0" w:qFormat="1"/>
-    <w:lsdException w:name="Table Grid" w:semiHidden="0" w:uiPriority="39" w:unhideWhenUsed="0"/>
-    <w:lsdException w:name="Placeholder Text" w:unhideWhenUsed="0"/>
-    <w:lsdException w:name="No Spacing" w:semiHidden="0" w:uiPriority="1" w:unhideWhenUsed="0" w:qFormat="1"/>
-    <w:lsdException w:name="Light Shading" w:semiHidden="0" w:uiPriority="60" w:unhideWhenUsed="0"/>
-    <w:lsdException w:name="Light List" w:semiHidden="0" w:uiPriority="61" w:unhideWhenUsed="0"/>
-    <w:lsdException w:name="Light Grid" w:semiHidden="0" w:uiPriority="62" w:unhideWhenUsed="0"/>
-    <w:lsdException w:name="Medium Shading 1" w:semiHidden="0" w:uiPriority="63" w:unhideWhenUsed="0"/>
-    <w:lsdException w:name="Medium Shading 2" w:semiHidden="0" w:uiPriority="64" w:unhideWhenUsed="0"/>
-    <w:lsdException w:name="Medium List 1" w:semiHidden="0" w:uiPriority="65" w:unhideWhenUsed="0"/>
-    <w:lsdException w:name="Medium List 2" w:semiHidden="0" w:uiPriority="66" w:unhideWhenUsed="0"/>
-    <w:lsdException w:name="Medium Grid 1" w:semiHidden="0" w:uiPriority="67" w:unhideWhenUsed="0"/>
-    <w:lsdException w:name="Medium Grid 2" w:semiHidden="0" w:uiPriority="68" w:unhideWhenUsed="0"/>
-    <w:lsdException w:name="Medium Grid 3" w:semiHidden="0" w:uiPriority="69" w:unhideWhenUsed="0"/>
-    <w:lsdException w:name="Dark List" w:semiHidden="0" w:uiPriority="70" w:unhideWhenUsed="0"/>
-    <w:lsdException w:name="Colorful Shading" w:semiHidden="0" w:uiPriority="71" w:unhideWhenUsed="0"/>
-    <w:lsdException w:name="Colorful List" w:semiHidden="0" w:uiPriority="72" w:unhideWhenUsed="0"/>
-    <w:lsdException w:name="Colorful Grid" w:semiHidden="0" w:uiPriority="73" w:unhideWhenUsed="0"/>
-    <w:lsdException w:name="Light Shading Accent 1" w:semiHidden="0" w:uiPriority="60" w:unhideWhenUsed="0"/>
-    <w:lsdException w:name="Light List Accent 1" w:semiHidden="0" w:uiPriority="61" w:unhideWhenUsed="0"/>
-    <w:lsdException w:name="Light Grid Accent 1" w:semiHidden="0" w:uiPriority="62" w:unhideWhenUsed="0"/>
-    <w:lsdException w:name="Medium Shading 1 Accent 1" w:semiHidden="0" w:uiPriority="63" w:unhideWhenUsed="0"/>
-    <w:lsdException w:name="Medium Shading 2 Accent 1" w:semiHidden="0" w:uiPriority="64" w:unhideWhenUsed="0"/>
-    <w:lsdException w:name="Medium List 1 Accent 1" w:semiHidden="0" w:uiPriority="65" w:unhideWhenUsed="0"/>
-    <w:lsdException w:name="Revision" w:unhideWhenUsed="0"/>
-    <w:lsdException w:name="List Paragraph" w:semiHidden="0" w:uiPriority="34" w:unhideWhenUsed="0" w:qFormat="1"/>
-    <w:lsdException w:name="Quote" w:semiHidden="0" w:uiPriority="29" w:unhideWhenUsed="0" w:qFormat="1"/>
-    <w:lsdException w:name="Intense Quote" w:semiHidden="0" w:uiPriority="30" w:unhideWhenUsed="0" w:qFormat="1"/>
-    <w:lsdException w:name="Medium List 2 Accent 1" w:semiHidden="0" w:uiPriority="66" w:unhideWhenUsed="0"/>
-    <w:lsdException w:name="Medium Grid 1 Accent 1" w:semiHidden="0" w:uiPriority="67" w:unhideWhenUsed="0"/>
-    <w:lsdException w:name="Medium Grid 2 Accent 1" w:semiHidden="0" w:uiPriority="68" w:unhideWhenUsed="0"/>
-    <w:lsdException w:name="Medium Grid 3 Accent 1" w:semiHidden="0" w:uiPriority="69" w:unhideWhenUsed="0"/>
-    <w:lsdException w:name="Dark List Accent 1" w:semiHidden="0" w:uiPriority="70" w:unhideWhenUsed="0"/>
-    <w:lsdException w:name="Colorful Shading Accent 1" w:semiHidden="0" w:uiPriority="71" w:unhideWhenUsed="0"/>
-    <w:lsdException w:name="Colorful List Accent 1" w:semiHidden="0" w:uiPriority="72" w:unhideWhenUsed="0"/>
-    <w:lsdException w:name="Colorful Grid Accent 1" w:semiHidden="0" w:uiPriority="73" w:unhideWhenUsed="0"/>
-    <w:lsdException w:name="Light Shading Accent 2" w:semiHidden="0" w:uiPriority="60" w:unhideWhenUsed="0"/>
-    <w:lsdException w:name="Light List Accent 2" w:semiHidden="0" w:uiPriority="61" w:unhideWhenUsed="0"/>
-    <w:lsdException w:name="Light Grid Accent 2" w:semiHidden="0" w:uiPriority="62" w:unhideWhenUsed="0"/>
-    <w:lsdException w:name="Medium Shading 1 Accent 2" w:semiHidden="0" w:uiPriority="63" w:unhideWhenUsed="0"/>
-    <w:lsdException w:name="Medium Shading 2 Accent 2" w:semiHidden="0" w:uiPriority="64" w:unhideWhenUsed="0"/>
-    <w:lsdException w:name="Medium List 1 Accent 2" w:semiHidden="0" w:uiPriority="65" w:unhideWhenUsed="0"/>
-    <w:lsdException w:name="Medium List 2 Accent 2" w:semiHidden="0" w:uiPriority="66" w:unhideWhenUsed="0"/>
-    <w:lsdException w:name="Medium Grid 1 Accent 2" w:semiHidden="0" w:uiPriority="67" w:unhideWhenUsed="0"/>
-    <w:lsdException w:name="Medium Grid 2 Accent 2" w:semiHidden="0" w:uiPriority="68" w:unhideWhenUsed="0"/>
-    <w:lsdException w:name="Medium Grid 3 Accent 2" w:semiHidden="0" w:uiPriority="69" w:unhideWhenUsed="0"/>
-    <w:lsdException w:name="Dark List Accent 2" w:semiHidden="0" w:uiPriority="70" w:unhideWhenUsed="0"/>
-    <w:lsdException w:name="Colorful Shading Accent 2" w:semiHidden="0" w:uiPriority="71" w:unhideWhenUsed="0"/>
-    <w:lsdException w:name="Colorful List Accent 2" w:semiHidden="0" w:uiPriority="72" w:unhideWhenUsed="0"/>
-    <w:lsdException w:name="Colorful Grid Accent 2" w:semiHidden="0" w:uiPriority="73" w:unhideWhenUsed="0"/>
-    <w:lsdException w:name="Light Shading Accent 3" w:semiHidden="0" w:uiPriority="60" w:unhideWhenUsed="0"/>
-    <w:lsdException w:name="Light List Accent 3" w:semiHidden="0" w:uiPriority="61" w:unhideWhenUsed="0"/>
-    <w:lsdException w:name="Light Grid Accent 3" w:semiHidden="0" w:uiPriority="62" w:unhideWhenUsed="0"/>
-    <w:lsdException w:name="Medium Shading 1 Accent 3" w:semiHidden="0" w:uiPriority="63" w:unhideWhenUsed="0"/>
-    <w:lsdException w:name="Medium Shading 2 Accent 3" w:semiHidden="0" w:uiPriority="64" w:unhideWhenUsed="0"/>
-    <w:lsdException w:name="Medium List 1 Accent 3" w:semiHidden="0" w:uiPriority="65" w:unhideWhenUsed="0"/>
-    <w:lsdException w:name="Medium List 2 Accent 3" w:semiHidden="0" w:uiPriority="66" w:unhideWhenUsed="0"/>
-    <w:lsdException w:name="Medium Grid 1 Accent 3" w:semiHidden="0" w:uiPriority="67" w:unhideWhenUsed="0"/>
-    <w:lsdException w:name="Medium Grid 2 Accent 3" w:semiHidden="0" w:uiPriority="68" w:unhideWhenUsed="0"/>
-    <w:lsdException w:name="Medium Grid 3 Accent 3" w:semiHidden="0" w:uiPriority="69" w:unhideWhenUsed="0"/>
-    <w:lsdException w:name="Dark List Accent 3" w:semiHidden="0" w:uiPriority="70" w:unhideWhenUsed="0"/>
-    <w:lsdException w:name="Colorful Shading Accent 3" w:semiHidden="0" w:uiPriority="71" w:unhideWhenUsed="0"/>
-    <w:lsdException w:name="Colorful List Accent 3" w:semiHidden="0" w:uiPriority="72" w:unhideWhenUsed="0"/>
-    <w:lsdException w:name="Colorful Grid Accent 3" w:semiHidden="0" w:uiPriority="73" w:unhideWhenUsed="0"/>
-    <w:lsdException w:name="Light Shading Accent 4" w:semiHidden="0" w:uiPriority="60" w:unhideWhenUsed="0"/>
-    <w:lsdException w:name="Light List Accent 4" w:semiHidden="0" w:uiPriority="61" w:unhideWhenUsed="0"/>
-    <w:lsdException w:name="Light Grid Accent 4" w:semiHidden="0" w:uiPriority="62" w:unhideWhenUsed="0"/>
-    <w:lsdException w:name="Medium Shading 1 Accent 4" w:semiHidden="0" w:uiPriority="63" w:unhideWhenUsed="0"/>
-    <w:lsdException w:name="Medium Shading 2 Accent 4" w:semiHidden="0" w:uiPriority="64" w:unhideWhenUsed="0"/>
-    <w:lsdException w:name="Medium List 1 Accent 4" w:semiHidden="0" w:uiPriority="65" w:unhideWhenUsed="0"/>
-    <w:lsdException w:name="Medium List 2 Accent 4" w:semiHidden="0" w:uiPriority="66" w:unhideWhenUsed="0"/>
-    <w:lsdException w:name="Medium Grid 1 Accent 4" w:semiHidden="0" w:uiPriority="67" w:unhideWhenUsed="0"/>
-    <w:lsdException w:name="Medium Grid 2 Accent 4" w:semiHidden="0" w:uiPriority="68" w:unhideWhenUsed="0"/>
-    <w:lsdException w:name="Medium Grid 3 Accent 4" w:semiHidden="0" w:uiPriority="69" w:unhideWhenUsed="0"/>
-    <w:lsdException w:name="Dark List Accent 4" w:semiHidden="0" w:uiPriority="70" w:unhideWhenUsed="0"/>
-    <w:lsdException w:name="Colorful Shading Accent 4" w:semiHidden="0" w:uiPriority="71" w:unhideWhenUsed="0"/>
-    <w:lsdException w:name="Colorful List Accent 4" w:semiHidden="0" w:uiPriority="72" w:unhideWhenUsed="0"/>
-    <w:lsdException w:name="Colorful Grid Accent 4" w:semiHidden="0" w:uiPriority="73" w:unhideWhenUsed="0"/>
-    <w:lsdException w:name="Light Shading Accent 5" w:semiHidden="0" w:uiPriority="60" w:unhideWhenUsed="0"/>
-    <w:lsdException w:name="Light List Accent 5" w:semiHidden="0" w:uiPriority="61" w:unhideWhenUsed="0"/>
-    <w:lsdException w:name="Light Grid Accent 5" w:semiHidden="0" w:uiPriority="62" w:unhideWhenUsed="0"/>
-    <w:lsdException w:name="Medium Shading 1 Accent 5" w:semiHidden="0" w:uiPriority="63" w:unhideWhenUsed="0"/>
-    <w:lsdException w:name="Medium Shading 2 Accent 5" w:semiHidden="0" w:uiPriority="64" w:unhideWhenUsed="0"/>
-    <w:lsdException w:name="Medium List 1 Accent 5" w:semiHidden="0" w:uiPriority="65" w:unhideWhenUsed="0"/>
-    <w:lsdException w:name="Medium List 2 Accent 5" w:semiHidden="0" w:uiPriority="66" w:unhideWhenUsed="0"/>
-    <w:lsdException w:name="Medium Grid 1 Accent 5" w:semiHidden="0" w:uiPriority="67" w:unhideWhenUsed="0"/>
-    <w:lsdException w:name="Medium Grid 2 Accent 5" w:semiHidden="0" w:uiPriority="68" w:unhideWhenUsed="0"/>
-    <w:lsdException w:name="Medium Grid 3 Accent 5" w:semiHidden="0" w:uiPriority="69" w:unhideWhenUsed="0"/>
-    <w:lsdException w:name="Dark List Accent 5" w:semiHidden="0" w:uiPriority="70" w:unhideWhenUsed="0"/>
-    <w:lsdException w:name="Colorful Shading Accent 5" w:semiHidden="0" w:uiPriority="71" w:unhideWhenUsed="0"/>
-    <w:lsdException w:name="Colorful List Accent 5" w:semiHidden="0" w:uiPriority="72" w:unhideWhenUsed="0"/>
-    <w:lsdException w:name="Colorful Grid Accent 5" w:semiHidden="0" w:uiPriority="73" w:unhideWhenUsed="0"/>
-    <w:lsdException w:name="Light Shading Accent 6" w:semiHidden="0" w:uiPriority="60" w:unhideWhenUsed="0"/>
-    <w:lsdException w:name="Light List Accent 6" w:semiHidden="0" w:uiPriority="61" w:unhideWhenUsed="0"/>
-    <w:lsdException w:name="Light Grid Accent 6" w:semiHidden="0" w:uiPriority="62" w:unhideWhenUsed="0"/>
-    <w:lsdException w:name="Medium Shading 1 Accent 6" w:semiHidden="0" w:uiPriority="63" w:unhideWhenUsed="0"/>
-    <w:lsdException w:name="Medium Shading 2 Accent 6" w:semiHidden="0" w:uiPriority="64" w:unhideWhenUsed="0"/>
-    <w:lsdException w:name="Medium List 1 Accent 6" w:semiHidden="0" w:uiPriority="65" w:unhideWhenUsed="0"/>
-    <w:lsdException w:name="Medium List 2 Accent 6" w:semiHidden="0" w:uiPriority="66" w:unhideWhenUsed="0"/>
-    <w:lsdException w:name="Medium Grid 1 Accent 6" w:semiHidden="0" w:uiPriority="67" w:unhideWhenUsed="0"/>
-    <w:lsdException w:name="Medium Grid 2 Accent 6" w:semiHidden="0" w:uiPriority="68" w:unhideWhenUsed="0"/>
-    <w:lsdException w:name="Medium Grid 3 Accent 6" w:semiHidden="0" w:uiPriority="69" w:unhideWhenUsed="0"/>
-    <w:lsdException w:name="Dark List Accent 6" w:semiHidden="0" w:uiPriority="70" w:unhideWhenUsed="0"/>
-    <w:lsdException w:name="Colorful Shading Accent 6" w:semiHidden="0" w:uiPriority="71" w:unhideWhenUsed="0"/>
-    <w:lsdException w:name="Colorful List Accent 6" w:semiHidden="0" w:uiPriority="72" w:unhideWhenUsed="0"/>
-    <w:lsdException w:name="Colorful Grid Accent 6" w:semiHidden="0" w:uiPriority="73" w:unhideWhenUsed="0"/>
-    <w:lsdException w:name="Subtle Emphasis" w:semiHidden="0" w:uiPriority="19" w:unhideWhenUsed="0" w:qFormat="1"/>
-    <w:lsdException w:name="Intense Emphasis" w:semiHidden="0" w:uiPriority="21" w:unhideWhenUsed="0" w:qFormat="1"/>
-    <w:lsdException w:name="Subtle Reference" w:semiHidden="0" w:uiPriority="31" w:unhideWhenUsed="0" w:qFormat="1"/>
-    <w:lsdException w:name="Intense Reference" w:semiHidden="0" w:uiPriority="32" w:unhideWhenUsed="0" w:qFormat="1"/>
-    <w:lsdException w:name="Book Title" w:semiHidden="0" w:uiPriority="33" w:unhideWhenUsed="0" w:qFormat="1"/>
-    <w:lsdException w:name="Bibliography" w:uiPriority="37"/>
-    <w:lsdException w:name="TOC Heading" w:uiPriority="39" w:qFormat="1"/>
-  </w:latentStyles>
-  <w:style w:type="paragraph" w:default="1" w:styleId="Normal">
-    <w:name w:val="Normal"/>
-    <w:qFormat/>
-  </w:style>
-  <w:style w:type="character" w:default="1" w:styleId="Fontepargpadro">
-    <w:name w:val="Default Paragraph Font"/>
-    <w:uiPriority w:val="1"/>
-    <w:semiHidden/>
-    <w:unhideWhenUsed/>
-  </w:style>
-  <w:style w:type="table" w:default="1" w:styleId="Tabelanormal">
-    <w:name w:val="Normal Table"/>
-    <w:uiPriority w:val="99"/>
-    <w:semiHidden/>
-    <w:unhideWhenUsed/>
-    <w:tblPr>
-      <w:tblInd w:w="0" w:type="dxa"/>
-      <w:tblCellMar>
-        <w:top w:w="0" w:type="dxa"/>
-        <w:left w:w="108" w:type="dxa"/>
-        <w:bottom w:w="0" w:type="dxa"/>
-        <w:right w:w="108" w:type="dxa"/>
-      </w:tblCellMar>
-    </w:tblPr>
-  </w:style>
-  <w:style w:type="numbering" w:default="1" w:styleId="Semlista">
-    <w:name w:val="No List"/>
-    <w:uiPriority w:val="99"/>
-    <w:semiHidden/>
-    <w:unhideWhenUsed/>
-  </w:style>
-  <w:style w:type="paragraph" w:styleId="PargrafodaLista">
-    <w:name w:val="List Paragraph"/>
-    <w:basedOn w:val="Normal"/>
-    <w:uiPriority w:val="34"/>
-    <w:qFormat/>
-    <w:rsid w:val="0038795B"/>
-    <w:pPr>
-      <w:ind w:left="720"/>
-      <w:contextualSpacing/>
-    </w:pPr>
-  </w:style>
-</w:styles>
-</file>
-
-<file path=word/stylesWithEffects.xml><?xml version="1.0" encoding="utf-8"?>
-<w:styles xmlns:wpc="http://schemas.microsoft.com/office/word/2010/wordprocessingCanvas" xmlns:mc="http://schemas.openxmlformats.org/markup-compatibility/2006" xmlns:o="urn:schemas-microsoft-com:office:office" xmlns:r="http://schemas.openxmlformats.org/officeDocument/2006/relationships" xmlns:m="http://schemas.openxmlformats.org/officeDocument/2006/math" xmlns:v="urn:schemas-microsoft-com:vml" xmlns:wp14="http://schemas.microsoft.com/office/word/2010/wordprocessingDrawing" xmlns:wp="http://schemas.openxmlformats.org/drawingml/2006/wordprocessingDrawing" xmlns:w10="urn:schemas-microsoft-com:office:word" xmlns:w="http://schemas.openxmlformats.org/wordprocessingml/2006/main" xmlns:w14="http://schemas.microsoft.com/office/word/2010/wordml" xmlns:wpg="http://schemas.microsoft.com/office/word/2010/wordprocessingGroup" xmlns:wpi="http://schemas.microsoft.com/office/word/2010/wordprocessingInk" xmlns:wne="http://schemas.microsoft.com/office/word/2006/wordml" xmlns:wps="http://schemas.microsoft.com/office/word/2010/wordprocessingShape" mc:Ignorable="w14 wp14">
-  <w:docDefaults>
-    <w:rPrDefault>
-      <w:rPr>
-        <w:rFonts w:asciiTheme="minorHAnsi" w:eastAsiaTheme="minorHAnsi" w:hAnsiTheme="minorHAnsi" w:cstheme="minorBidi"/>
-        <w:sz w:val="22"/>
-        <w:szCs w:val="22"/>
-        <w:lang w:val="pt-BR" w:eastAsia="en-US" w:bidi="ar-SA"/>
-      </w:rPr>
-    </w:rPrDefault>
-    <w:pPrDefault>
-      <w:pPr>
-        <w:spacing w:after="160" w:line="259" w:lineRule="auto"/>
-      </w:pPr>
-    </w:pPrDefault>
-  </w:docDefaults>
-  <w:latentStyles w:defLockedState="0" w:defUIPriority="99" w:defSemiHidden="1" w:defUnhideWhenUsed="1" w:defQFormat="0" w:count="267">
-    <w:lsdException w:name="Normal" w:semiHidden="0" w:uiPriority="0" w:unhideWhenUsed="0" w:qFormat="1"/>
-    <w:lsdException w:name="heading 1" w:semiHidden="0" w:uiPriority="9" w:unhideWhenUsed="0" w:qFormat="1"/>
-    <w:lsdException w:name="heading 2" w:uiPriority="9" w:qFormat="1"/>
-    <w:lsdException w:name="heading 3" w:uiPriority="9" w:qFormat="1"/>
-    <w:lsdException w:name="heading 4" w:uiPriority="9" w:qFormat="1"/>
-    <w:lsdException w:name="heading 5" w:uiPriority="9" w:qFormat="1"/>
-    <w:lsdException w:name="heading 6" w:uiPriority="9" w:qFormat="1"/>
-    <w:lsdException w:name="heading 7" w:uiPriority="9" w:qFormat="1"/>
-    <w:lsdException w:name="heading 8" w:uiPriority="9" w:qFormat="1"/>
-    <w:lsdException w:name="heading 9" w:uiPriority="9" w:qFormat="1"/>
-    <w:lsdException w:name="toc 1" w:uiPriority="39"/>
-    <w:lsdException w:name="toc 2" w:uiPriority="39"/>
-    <w:lsdException w:name="toc 3" w:uiPriority="39"/>
-    <w:lsdException w:name="toc 4" w:uiPriority="39"/>
-    <w:lsdException w:name="toc 5" w:uiPriority="39"/>
-    <w:lsdException w:name="toc 6" w:uiPriority="39"/>
-    <w:lsdException w:name="toc 7" w:uiPriority="39"/>
-    <w:lsdException w:name="toc 8" w:uiPriority="39"/>
-    <w:lsdException w:name="toc 9" w:uiPriority="39"/>
-    <w:lsdException w:name="caption" w:uiPriority="35" w:qFormat="1"/>
-    <w:lsdException w:name="Title" w:semiHidden="0" w:uiPriority="10" w:unhideWhenUsed="0" w:qFormat="1"/>
-    <w:lsdException w:name="Default Paragraph Font" w:uiPriority="1"/>
-    <w:lsdException w:name="Subtitle" w:semiHidden="0" w:uiPriority="11" w:unhideWhenUsed="0" w:qFormat="1"/>
-    <w:lsdException w:name="Strong" w:semiHidden="0" w:uiPriority="22" w:unhideWhenUsed="0" w:qFormat="1"/>
-    <w:lsdException w:name="Emphasis" w:semiHidden="0" w:uiPriority="20" w:unhideWhenUsed="0" w:qFormat="1"/>
-    <w:lsdException w:name="Table Grid" w:semiHidden="0" w:uiPriority="39" w:unhideWhenUsed="0"/>
-    <w:lsdException w:name="Placeholder Text" w:unhideWhenUsed="0"/>
-    <w:lsdException w:name="No Spacing" w:semiHidden="0" w:uiPriority="1" w:unhideWhenUsed="0" w:qFormat="1"/>
-    <w:lsdException w:name="Light Shading" w:semiHidden="0" w:uiPriority="60" w:unhideWhenUsed="0"/>
-    <w:lsdException w:name="Light List" w:semiHidden="0" w:uiPriority="61" w:unhideWhenUsed="0"/>
-    <w:lsdException w:name="Light Grid" w:semiHidden="0" w:uiPriority="62" w:unhideWhenUsed="0"/>
-    <w:lsdException w:name="Medium Shading 1" w:semiHidden="0" w:uiPriority="63" w:unhideWhenUsed="0"/>
-    <w:lsdException w:name="Medium Shading 2" w:semiHidden="0" w:uiPriority="64" w:unhideWhenUsed="0"/>
-    <w:lsdException w:name="Medium List 1" w:semiHidden="0" w:uiPriority="65" w:unhideWhenUsed="0"/>
-    <w:lsdException w:name="Medium List 2" w:semiHidden="0" w:uiPriority="66" w:unhideWhenUsed="0"/>
-    <w:lsdException w:name="Medium Grid 1" w:semiHidden="0" w:uiPriority="67" w:unhideWhenUsed="0"/>
-    <w:lsdException w:name="Medium Grid 2" w:semiHidden="0" w:uiPriority="68" w:unhideWhenUsed="0"/>
-    <w:lsdException w:name="Medium Grid 3" w:semiHidden="0" w:uiPriority="69" w:unhideWhenUsed="0"/>
-    <w:lsdException w:name="Dark List" w:semiHidden="0" w:uiPriority="70" w:unhideWhenUsed="0"/>
-    <w:lsdException w:name="Colorful Shading" w:semiHidden="0" w:uiPriority="71" w:unhideWhenUsed="0"/>
-    <w:lsdException w:name="Colorful List" w:semiHidden="0" w:uiPriority="72" w:unhideWhenUsed="0"/>
-    <w:lsdException w:name="Colorful Grid" w:semiHidden="0" w:uiPriority="73" w:unhideWhenUsed="0"/>
-    <w:lsdException w:name="Light Shading Accent 1" w:semiHidden="0" w:uiPriority="60" w:unhideWhenUsed="0"/>
-    <w:lsdException w:name="Light List Accent 1" w:semiHidden="0" w:uiPriority="61" w:unhideWhenUsed="0"/>
-    <w:lsdException w:name="Light Grid Accent 1" w:semiHidden="0" w:uiPriority="62" w:unhideWhenUsed="0"/>
-    <w:lsdException w:name="Medium Shading 1 Accent 1" w:semiHidden="0" w:uiPriority="63" w:unhideWhenUsed="0"/>
-    <w:lsdException w:name="Medium Shading 2 Accent 1" w:semiHidden="0" w:uiPriority="64" w:unhideWhenUsed="0"/>
-    <w:lsdException w:name="Medium List 1 Accent 1" w:semiHidden="0" w:uiPriority="65" w:unhideWhenUsed="0"/>
-    <w:lsdException w:name="Revision" w:unhideWhenUsed="0"/>
-    <w:lsdException w:name="List Paragraph" w:semiHidden="0" w:uiPriority="34" w:unhideWhenUsed="0" w:qFormat="1"/>
-    <w:lsdException w:name="Quote" w:semiHidden="0" w:uiPriority="29" w:unhideWhenUsed="0" w:qFormat="1"/>
-    <w:lsdException w:name="Intense Quote" w:semiHidden="0" w:uiPriority="30" w:unhideWhenUsed="0" w:qFormat="1"/>
-    <w:lsdException w:name="Medium List 2 Accent 1" w:semiHidden="0" w:uiPriority="66" w:unhideWhenUsed="0"/>
-    <w:lsdException w:name="Medium Grid 1 Accent 1" w:semiHidden="0" w:uiPriority="67" w:unhideWhenUsed="0"/>
-    <w:lsdException w:name="Medium Grid 2 Accent 1" w:semiHidden="0" w:uiPriority="68" w:unhideWhenUsed="0"/>
-    <w:lsdException w:name="Medium Grid 3 Accent 1" w:semiHidden="0" w:uiPriority="69" w:unhideWhenUsed="0"/>
-    <w:lsdException w:name="Dark List Accent 1" w:semiHidden="0" w:uiPriority="70" w:unhideWhenUsed="0"/>
-    <w:lsdException w:name="Colorful Shading Accent 1" w:semiHidden="0" w:uiPriority="71" w:unhideWhenUsed="0"/>
-    <w:lsdException w:name="Colorful List Accent 1" w:semiHidden="0" w:uiPriority="72" w:unhideWhenUsed="0"/>
-    <w:lsdException w:name="Colorful Grid Accent 1" w:semiHidden="0" w:uiPriority="73" w:unhideWhenUsed="0"/>
-    <w:lsdException w:name="Light Shading Accent 2" w:semiHidden="0" w:uiPriority="60" w:unhideWhenUsed="0"/>
-    <w:lsdException w:name="Light List Accent 2" w:semiHidden="0" w:uiPriority="61" w:unhideWhenUsed="0"/>
-    <w:lsdException w:name="Light Grid Accent 2" w:semiHidden="0" w:uiPriority="62" w:unhideWhenUsed="0"/>
-    <w:lsdException w:name="Medium Shading 1 Accent 2" w:semiHidden="0" w:uiPriority="63" w:unhideWhenUsed="0"/>
-    <w:lsdException w:name="Medium Shading 2 Accent 2" w:semiHidden="0" w:uiPriority="64" w:unhideWhenUsed="0"/>
-    <w:lsdException w:name="Medium List 1 Accent 2" w:semiHidden="0" w:uiPriority="65" w:unhideWhenUsed="0"/>
-    <w:lsdException w:name="Medium List 2 Accent 2" w:semiHidden="0" w:uiPriority="66" w:unhideWhenUsed="0"/>
-    <w:lsdException w:name="Medium Grid 1 Accent 2" w:semiHidden="0" w:uiPriority="67" w:unhideWhenUsed="0"/>
-    <w:lsdException w:name="Medium Grid 2 Accent 2" w:semiHidden="0" w:uiPriority="68" w:unhideWhenUsed="0"/>
-    <w:lsdException w:name="Medium Grid 3 Accent 2" w:semiHidden="0" w:uiPriority="69" w:unhideWhenUsed="0"/>
-    <w:lsdException w:name="Dark List Accent 2" w:semiHidden="0" w:uiPriority="70" w:unhideWhenUsed="0"/>
-    <w:lsdException w:name="Colorful Shading Accent 2" w:semiHidden="0" w:uiPriority="71" w:unhideWhenUsed="0"/>
-    <w:lsdException w:name="Colorful List Accent 2" w:semiHidden="0" w:uiPriority="72" w:unhideWhenUsed="0"/>
-    <w:lsdException w:name="Colorful Grid Accent 2" w:semiHidden="0" w:uiPriority="73" w:unhideWhenUsed="0"/>
-    <w:lsdException w:name="Light Shading Accent 3" w:semiHidden="0" w:uiPriority="60" w:unhideWhenUsed="0"/>
-    <w:lsdException w:name="Light List Accent 3" w:semiHidden="0" w:uiPriority="61" w:unhideWhenUsed="0"/>
-    <w:lsdException w:name="Light Grid Accent 3" w:semiHidden="0" w:uiPriority="62" w:unhideWhenUsed="0"/>
-    <w:lsdException w:name="Medium Shading 1 Accent 3" w:semiHidden="0" w:uiPriority="63" w:unhideWhenUsed="0"/>
-    <w:lsdException w:name="Medium Shading 2 Accent 3" w:semiHidden="0" w:uiPriority="64" w:unhideWhenUsed="0"/>
-    <w:lsdException w:name="Medium List 1 Accent 3" w:semiHidden="0" w:uiPriority="65" w:unhideWhenUsed="0"/>
-    <w:lsdException w:name="Medium List 2 Accent 3" w:semiHidden="0" w:uiPriority="66" w:unhideWhenUsed="0"/>
-    <w:lsdException w:name="Medium Grid 1 Accent 3" w:semiHidden="0" w:uiPriority="67" w:unhideWhenUsed="0"/>
-    <w:lsdException w:name="Medium Grid 2 Accent 3" w:semiHidden="0" w:uiPriority="68" w:unhideWhenUsed="0"/>
-    <w:lsdException w:name="Medium Grid 3 Accent 3" w:semiHidden="0" w:uiPriority="69" w:unhideWhenUsed="0"/>
-    <w:lsdException w:name="Dark List Accent 3" w:semiHidden="0" w:uiPriority="70" w:unhideWhenUsed="0"/>
-    <w:lsdException w:name="Colorful Shading Accent 3" w:semiHidden="0" w:uiPriority="71" w:unhideWhenUsed="0"/>
-    <w:lsdException w:name="Colorful List Accent 3" w:semiHidden="0" w:uiPriority="72" w:unhideWhenUsed="0"/>
-    <w:lsdException w:name="Colorful Grid Accent 3" w:semiHidden="0" w:uiPriority="73" w:unhideWhenUsed="0"/>
-    <w:lsdException w:name="Light Shading Accent 4" w:semiHidden="0" w:uiPriority="60" w:unhideWhenUsed="0"/>
-    <w:lsdException w:name="Light List Accent 4" w:semiHidden="0" w:uiPriority="61" w:unhideWhenUsed="0"/>
-    <w:lsdException w:name="Light Grid Accent 4" w:semiHidden="0" w:uiPriority="62" w:unhideWhenUsed="0"/>
-    <w:lsdException w:name="Medium Shading 1 Accent 4" w:semiHidden="0" w:uiPriority="63" w:unhideWhenUsed="0"/>
-    <w:lsdException w:name="Medium Shading 2 Accent 4" w:semiHidden="0" w:uiPriority="64" w:unhideWhenUsed="0"/>
-    <w:lsdException w:name="Medium List 1 Accent 4" w:semiHidden="0" w:uiPriority="65" w:unhideWhenUsed="0"/>
-    <w:lsdException w:name="Medium List 2 Accent 4" w:semiHidden="0" w:uiPriority="66" w:unhideWhenUsed="0"/>
-    <w:lsdException w:name="Medium Grid 1 Accent 4" w:semiHidden="0" w:uiPriority="67" w:unhideWhenUsed="0"/>
-    <w:lsdException w:name="Medium Grid 2 Accent 4" w:semiHidden="0" w:uiPriority="68" w:unhideWhenUsed="0"/>
-    <w:lsdException w:name="Medium Grid 3 Accent 4" w:semiHidden="0" w:uiPriority="69" w:unhideWhenUsed="0"/>
-    <w:lsdException w:name="Dark List Accent 4" w:semiHidden="0" w:uiPriority="70" w:unhideWhenUsed="0"/>
-    <w:lsdException w:name="Colorful Shading Accent 4" w:semiHidden="0" w:uiPriority="71" w:unhideWhenUsed="0"/>
-    <w:lsdException w:name="Colorful List Accent 4" w:semiHidden="0" w:uiPriority="72" w:unhideWhenUsed="0"/>
-    <w:lsdException w:name="Colorful Grid Accent 4" w:semiHidden="0" w:uiPriority="73" w:unhideWhenUsed="0"/>
-    <w:lsdException w:name="Light Shading Accent 5" w:semiHidden="0" w:uiPriority="60" w:unhideWhenUsed="0"/>
-    <w:lsdException w:name="Light List Accent 5" w:semiHidden="0" w:uiPriority="61" w:unhideWhenUsed="0"/>
-    <w:lsdException w:name="Light Grid Accent 5" w:semiHidden="0" w:uiPriority="62" w:unhideWhenUsed="0"/>
-    <w:lsdException w:name="Medium Shading 1 Accent 5" w:semiHidden="0" w:uiPriority="63" w:unhideWhenUsed="0"/>
-    <w:lsdException w:name="Medium Shading 2 Accent 5" w:semiHidden="0" w:uiPriority="64" w:unhideWhenUsed="0"/>
-    <w:lsdException w:name="Medium List 1 Accent 5" w:semiHidden="0" w:uiPriority="65" w:unhideWhenUsed="0"/>
-    <w:lsdException w:name="Medium List 2 Accent 5" w:semiHidden="0" w:uiPriority="66" w:unhideWhenUsed="0"/>
-    <w:lsdException w:name="Medium Grid 1 Accent 5" w:semiHidden="0" w:uiPriority="67" w:unhideWhenUsed="0"/>
-    <w:lsdException w:name="Medium Grid 2 Accent 5" w:semiHidden="0" w:uiPriority="68" w:unhideWhenUsed="0"/>
-    <w:lsdException w:name="Medium Grid 3 Accent 5" w:semiHidden="0" w:uiPriority="69" w:unhideWhenUsed="0"/>
-    <w:lsdException w:name="Dark List Accent 5" w:semiHidden="0" w:uiPriority="70" w:unhideWhenUsed="0"/>
-    <w:lsdException w:name="Colorful Shading Accent 5" w:semiHidden="0" w:uiPriority="71" w:unhideWhenUsed="0"/>
-    <w:lsdException w:name="Colorful List Accent 5" w:semiHidden="0" w:uiPriority="72" w:unhideWhenUsed="0"/>
-    <w:lsdException w:name="Colorful Grid Accent 5" w:semiHidden="0" w:uiPriority="73" w:unhideWhenUsed="0"/>
-    <w:lsdException w:name="Light Shading Accent 6" w:semiHidden="0" w:uiPriority="60" w:unhideWhenUsed="0"/>
-    <w:lsdException w:name="Light List Accent 6" w:semiHidden="0" w:uiPriority="61" w:unhideWhenUsed="0"/>
-    <w:lsdException w:name="Light Grid Accent 6" w:semiHidden="0" w:uiPriority="62" w:unhideWhenUsed="0"/>
-    <w:lsdException w:name="Medium Shading 1 Accent 6" w:semiHidden="0" w:uiPriority="63" w:unhideWhenUsed="0"/>
-    <w:lsdException w:name="Medium Shading 2 Accent 6" w:semiHidden="0" w:uiPriority="64" w:unhideWhenUsed="0"/>
-    <w:lsdException w:name="Medium List 1 Accent 6" w:semiHidden="0" w:uiPriority="65" w:unhideWhenUsed="0"/>
-    <w:lsdException w:name="Medium List 2 Accent 6" w:semiHidden="0" w:uiPriority="66" w:unhideWhenUsed="0"/>
-    <w:lsdException w:name="Medium Grid 1 Accent 6" w:semiHidden="0" w:uiPriority="67" w:unhideWhenUsed="0"/>
-    <w:lsdException w:name="Medium Grid 2 Accent 6" w:semiHidden="0" w:uiPriority="68" w:unhideWhenUsed="0"/>
-    <w:lsdException w:name="Medium Grid 3 Accent 6" w:semiHidden="0" w:uiPriority="69" w:unhideWhenUsed="0"/>
-    <w:lsdException w:name="Dark List Accent 6" w:semiHidden="0" w:uiPriority="70" w:unhideWhenUsed="0"/>
-    <w:lsdException w:name="Colorful Shading Accent 6" w:semiHidden="0" w:uiPriority="71" w:unhideWhenUsed="0"/>
-    <w:lsdException w:name="Colorful List Accent 6" w:semiHidden="0" w:uiPriority="72" w:unhideWhenUsed="0"/>
-    <w:lsdException w:name="Colorful Grid Accent 6" w:semiHidden="0" w:uiPriority="73" w:unhideWhenUsed="0"/>
-    <w:lsdException w:name="Subtle Emphasis" w:semiHidden="0" w:uiPriority="19" w:unhideWhenUsed="0" w:qFormat="1"/>
-    <w:lsdException w:name="Intense Emphasis" w:semiHidden="0" w:uiPriority="21" w:unhideWhenUsed="0" w:qFormat="1"/>
-    <w:lsdException w:name="Subtle Reference" w:semiHidden="0" w:uiPriority="31" w:unhideWhenUsed="0" w:qFormat="1"/>
-    <w:lsdException w:name="Intense Reference" w:semiHidden="0" w:uiPriority="32" w:unhideWhenUsed="0" w:qFormat="1"/>
-    <w:lsdException w:name="Book Title" w:semiHidden="0" w:uiPriority="33" w:unhideWhenUsed="0" w:qFormat="1"/>
-    <w:lsdException w:name="Bibliography" w:uiPriority="37"/>
-    <w:lsdException w:name="TOC Heading" w:uiPriority="39" w:qFormat="1"/>
+  <w:latentStyles w:defLockedState="0" w:defUIPriority="99" w:defSemiHidden="0" w:defUnhideWhenUsed="0" w:defQFormat="0" w:count="371">
+    <w:lsdException w:name="Normal" w:uiPriority="0" w:qFormat="1"/>
+    <w:lsdException w:name="heading 1" w:uiPriority="9" w:qFormat="1"/>
+    <w:lsdException w:name="heading 2" w:semiHidden="1" w:uiPriority="9" w:unhideWhenUsed="1" w:qFormat="1"/>
+    <w:lsdException w:name="heading 3" w:semiHidden="1" w:uiPriority="9" w:unhideWhenUsed="1" w:qFormat="1"/>
+    <w:lsdException w:name="heading 4" w:semiHidden="1" w:uiPriority="9" w:unhideWhenUsed="1" w:qFormat="1"/>
+    <w:lsdException w:name="heading 5" w:semiHidden="1" w:uiPriority="9" w:unhideWhenUsed="1" w:qFormat="1"/>
+    <w:lsdException w:name="heading 6" w:semiHidden="1" w:uiPriority="9" w:unhideWhenUsed="1" w:qFormat="1"/>
+    <w:lsdException w:name="heading 7" w:semiHidden="1" w:uiPriority="9" w:unhideWhenUsed="1" w:qFormat="1"/>
+    <w:lsdException w:name="heading 8" w:semiHidden="1" w:uiPriority="9" w:unhideWhenUsed="1" w:qFormat="1"/>
+    <w:lsdException w:name="heading 9" w:semiHidden="1" w:uiPriority="9" w:unhideWhenUsed="1" w:qFormat="1"/>
+    <w:lsdException w:name="index 1" w:semiHidden="1" w:unhideWhenUsed="1"/>
+    <w:lsdException w:name="index 2" w:semiHidden="1" w:unhideWhenUsed="1"/>
+    <w:lsdException w:name="index 3" w:semiHidden="1" w:unhideWhenUsed="1"/>
+    <w:lsdException w:name="index 4" w:semiHidden="1" w:unhideWhenUsed="1"/>
+    <w:lsdException w:name="index 5" w:semiHidden="1" w:unhideWhenUsed="1"/>
+    <w:lsdException w:name="index 6" w:semiHidden="1" w:unhideWhenUsed="1"/>
+    <w:lsdException w:name="index 7" w:semiHidden="1" w:unhideWhenUsed="1"/>
+    <w:lsdException w:name="index 8" w:semiHidden="1" w:unhideWhenUsed="1"/>
+    <w:lsdException w:name="index 9" w:semiHidden="1" w:unhideWhenUsed="1"/>
+    <w:lsdException w:name="toc 1" w:semiHidden="1" w:uiPriority="39" w:unhideWhenUsed="1"/>
+    <w:lsdException w:name="toc 2" w:semiHidden="1" w:uiPriority="39" w:unhideWhenUsed="1"/>
+    <w:lsdException w:name="toc 3" w:semiHidden="1" w:uiPriority="39" w:unhideWhenUsed="1"/>
+    <w:lsdException w:name="toc 4" w:semiHidden="1" w:uiPriority="39" w:unhideWhenUsed="1"/>
+    <w:lsdException w:name="toc 5" w:semiHidden="1" w:uiPriority="39" w:unhideWhenUsed="1"/>
+    <w:lsdException w:name="toc 6" w:semiHidden="1" w:uiPriority="39" w:unhideWhenUsed="1"/>
+    <w:lsdException w:name="toc 7" w:semiHidden="1" w:uiPriority="39" w:unhideWhenUsed="1"/>
+    <w:lsdException w:name="toc 8" w:semiHidden="1" w:uiPriority="39" w:unhideWhenUsed="1"/>
+    <w:lsdException w:name="toc 9" w:semiHidden="1" w:uiPriority="39" w:unhideWhenUsed="1"/>
+    <w:lsdException w:name="Normal Indent" w:semiHidden="1" w:unhideWhenUsed="1"/>
+    <w:lsdException w:name="footnote text" w:semiHidden="1" w:unhideWhenUsed="1"/>
+    <w:lsdException w:name="annotation text" w:semiHidden="1" w:unhideWhenUsed="1"/>
+    <w:lsdException w:name="header" w:semiHidden="1" w:unhideWhenUsed="1"/>
+    <w:lsdException w:name="footer" w:semiHidden="1" w:unhideWhenUsed="1"/>
+    <w:lsdException w:name="index heading" w:semiHidden="1" w:unhideWhenUsed="1"/>
+    <w:lsdException w:name="caption" w:semiHidden="1" w:uiPriority="35" w:unhideWhenUsed="1" w:qFormat="1"/>
+    <w:lsdException w:name="table of figures" w:semiHidden="1" w:unhideWhenUsed="1"/>
+    <w:lsdException w:name="envelope address" w:semiHidden="1" w:unhideWhenUsed="1"/>
+    <w:lsdException w:name="envelope return" w:semiHidden="1" w:unhideWhenUsed="1"/>
+    <w:lsdException w:name="footnote reference" w:semiHidden="1" w:unhideWhenUsed="1"/>
+    <w:lsdException w:name="annotation reference" w:semiHidden="1" w:unhideWhenUsed="1"/>
+    <w:lsdException w:name="line number" w:semiHidden="1" w:unhideWhenUsed="1"/>
+    <w:lsdException w:name="page number" w:semiHidden="1" w:unhideWhenUsed="1"/>
+    <w:lsdException w:name="endnote reference" w:semiHidden="1" w:unhideWhenUsed="1"/>
+    <w:lsdException w:name="endnote text" w:semiHidden="1" w:unhideWhenUsed="1"/>
+    <w:lsdException w:name="table of authorities" w:semiHidden="1" w:unhideWhenUsed="1"/>
+    <w:lsdException w:name="macro" w:semiHidden="1" w:unhideWhenUsed="1"/>
+    <w:lsdException w:name="toa heading" w:semiHidden="1" w:unhideWhenUsed="1"/>
+    <w:lsdException w:name="List" w:semiHidden="1" w:unhideWhenUsed="1"/>
+    <w:lsdException w:name="List Bullet" w:semiHidden="1" w:unhideWhenUsed="1"/>
+    <w:lsdException w:name="List Number" w:semiHidden="1" w:unhideWhenUsed="1"/>
+    <w:lsdException w:name="List 2" w:semiHidden="1" w:unhideWhenUsed="1"/>
+    <w:lsdException w:name="List 3" w:semiHidden="1" w:unhideWhenUsed="1"/>
+    <w:lsdException w:name="List 4" w:semiHidden="1" w:unhideWhenUsed="1"/>
+    <w:lsdException w:name="List 5" w:semiHidden="1" w:unhideWhenUsed="1"/>
+    <w:lsdException w:name="List Bullet 2" w:semiHidden="1" w:unhideWhenUsed="1"/>
+    <w:lsdException w:name="List Bullet 3" w:semiHidden="1" w:unhideWhenUsed="1"/>
+    <w:lsdException w:name="List Bullet 4" w:semiHidden="1" w:unhideWhenUsed="1"/>
+    <w:lsdException w:name="List Bullet 5" w:semiHidden="1" w:unhideWhenUsed="1"/>
+    <w:lsdException w:name="List Number 2" w:semiHidden="1" w:unhideWhenUsed="1"/>
+    <w:lsdException w:name="List Number 3" w:semiHidden="1" w:unhideWhenUsed="1"/>
+    <w:lsdException w:name="List Number 4" w:semiHidden="1" w:unhideWhenUsed="1"/>
+    <w:lsdException w:name="List Number 5" w:semiHidden="1" w:unhideWhenUsed="1"/>
+    <w:lsdException w:name="Title" w:uiPriority="10" w:qFormat="1"/>
+    <w:lsdException w:name="Closing" w:semiHidden="1" w:unhideWhenUsed="1"/>
+    <w:lsdException w:name="Signature" w:semiHidden="1" w:unhideWhenUsed="1"/>
+    <w:lsdException w:name="Default Paragraph Font" w:semiHidden="1" w:uiPriority="1" w:unhideWhenUsed="1"/>
+    <w:lsdException w:name="Body Text" w:semiHidden="1" w:unhideWhenUsed="1"/>
+    <w:lsdException w:name="Body Text Indent" w:semiHidden="1" w:unhideWhenUsed="1"/>
+    <w:lsdException w:name="List Continue" w:semiHidden="1" w:unhideWhenUsed="1"/>
+    <w:lsdException w:name="List Continue 2" w:semiHidden="1" w:unhideWhenUsed="1"/>
+    <w:lsdException w:name="List Continue 3" w:semiHidden="1" w:unhideWhenUsed="1"/>
+    <w:lsdException w:name="List Continue 4" w:semiHidden="1" w:unhideWhenUsed="1"/>
+    <w:lsdException w:name="List Continue 5" w:semiHidden="1" w:unhideWhenUsed="1"/>
+    <w:lsdException w:name="Message Header" w:semiHidden="1" w:unhideWhenUsed="1"/>
+    <w:lsdException w:name="Subtitle" w:uiPriority="11" w:qFormat="1"/>
+    <w:lsdException w:name="Salutation" w:semiHidden="1" w:unhideWhenUsed="1"/>
+    <w:lsdException w:name="Date" w:semiHidden="1" w:unhideWhenUsed="1"/>
+    <w:lsdException w:name="Body Text First Indent" w:semiHidden="1" w:unhideWhenUsed="1"/>
+    <w:lsdException w:name="Body Text First Indent 2" w:semiHidden="1" w:unhideWhenUsed="1"/>
+    <w:lsdException w:name="Note Heading" w:semiHidden="1" w:unhideWhenUsed="1"/>
+    <w:lsdException w:name="Body Text 2" w:semiHidden="1" w:unhideWhenUsed="1"/>
+    <w:lsdException w:name="Body Text 3" w:semiHidden="1" w:unhideWhenUsed="1"/>
+    <w:lsdException w:name="Body Text Indent 2" w:semiHidden="1" w:unhideWhenUsed="1"/>
+    <w:lsdException w:name="Body Text Indent 3" w:semiHidden="1" w:unhideWhenUsed="1"/>
+    <w:lsdException w:name="Block Text" w:semiHidden="1" w:unhideWhenUsed="1"/>
+    <w:lsdException w:name="Hyperlink" w:semiHidden="1" w:unhideWhenUsed="1"/>
+    <w:lsdException w:name="FollowedHyperlink" w:semiHidden="1" w:unhideWhenUsed="1"/>
+    <w:lsdException w:name="Strong" w:uiPriority="22" w:qFormat="1"/>
+    <w:lsdException w:name="Emphasis" w:uiPriority="20" w:qFormat="1"/>
+    <w:lsdException w:name="Document Map" w:semiHidden="1" w:unhideWhenUsed="1"/>
+    <w:lsdException w:name="Plain Text" w:semiHidden="1" w:unhideWhenUsed="1"/>
+    <w:lsdException w:name="E-mail Signature" w:semiHidden="1" w:unhideWhenUsed="1"/>
+    <w:lsdException w:name="HTML Top of Form" w:semiHidden="1" w:unhideWhenUsed="1"/>
+    <w:lsdException w:name="HTML Bottom of Form" w:semiHidden="1" w:unhideWhenUsed="1"/>
+    <w:lsdException w:name="Normal (Web)" w:semiHidden="1" w:unhideWhenUsed="1"/>
+    <w:lsdException w:name="HTML Acronym" w:semiHidden="1" w:unhideWhenUsed="1"/>
+    <w:lsdException w:name="HTML Address" w:semiHidden="1" w:unhideWhenUsed="1"/>
+    <w:lsdException w:name="HTML Cite" w:semiHidden="1" w:unhideWhenUsed="1"/>
+    <w:lsdException w:name="HTML Code" w:semiHidden="1" w:unhideWhenUsed="1"/>
+    <w:lsdException w:name="HTML Definition" w:semiHidden="1" w:unhideWhenUsed="1"/>
+    <w:lsdException w:name="HTML Keyboard" w:semiHidden="1" w:unhideWhenUsed="1"/>
+    <w:lsdException w:name="HTML Preformatted" w:semiHidden="1" w:unhideWhenUsed="1"/>
+    <w:lsdException w:name="HTML Sample" w:semiHidden="1" w:unhideWhenUsed="1"/>
+    <w:lsdException w:name="HTML Typewriter" w:semiHidden="1" w:unhideWhenUsed="1"/>
+    <w:lsdException w:name="HTML Variable" w:semiHidden="1" w:unhideWhenUsed="1"/>
+    <w:lsdException w:name="Normal Table" w:semiHidden="1" w:unhideWhenUsed="1"/>
+    <w:lsdException w:name="annotation subject" w:semiHidden="1" w:unhideWhenUsed="1"/>
+    <w:lsdException w:name="No List" w:semiHidden="1" w:unhideWhenUsed="1"/>
+    <w:lsdException w:name="Outline List 1" w:semiHidden="1" w:unhideWhenUsed="1"/>
+    <w:lsdException w:name="Outline List 2" w:semiHidden="1" w:unhideWhenUsed="1"/>
+    <w:lsdException w:name="Outline List 3" w:semiHidden="1" w:unhideWhenUsed="1"/>
+    <w:lsdException w:name="Table Simple 1" w:semiHidden="1" w:unhideWhenUsed="1"/>
+    <w:lsdException w:name="Table Simple 2" w:semiHidden="1" w:unhideWhenUsed="1"/>
+    <w:lsdException w:name="Table Simple 3" w:semiHidden="1" w:unhideWhenUsed="1"/>
+    <w:lsdException w:name="Table Classic 1" w:semiHidden="1" w:unhideWhenUsed="1"/>
+    <w:lsdException w:name="Table Classic 2" w:semiHidden="1" w:unhideWhenUsed="1"/>
+    <w:lsdException w:name="Table Classic 3" w:semiHidden="1" w:unhideWhenUsed="1"/>
+    <w:lsdException w:name="Table Classic 4" w:semiHidden="1" w:unhideWhenUsed="1"/>
+    <w:lsdException w:name="Table Colorful 1" w:semiHidden="1" w:unhideWhenUsed="1"/>
+    <w:lsdException w:name="Table Colorful 2" w:semiHidden="1" w:unhideWhenUsed="1"/>
+    <w:lsdException w:name="Table Colorful 3" w:semiHidden="1" w:unhideWhenUsed="1"/>
+    <w:lsdException w:name="Table Columns 1" w:semiHidden="1" w:unhideWhenUsed="1"/>
+    <w:lsdException w:name="Table Columns 2" w:semiHidden="1" w:unhideWhenUsed="1"/>
+    <w:lsdException w:name="Table Columns 3" w:semiHidden="1" w:unhideWhenUsed="1"/>
+    <w:lsdException w:name="Table Columns 4" w:semiHidden="1" w:unhideWhenUsed="1"/>
+    <w:lsdException w:name="Table Columns 5" w:semiHidden="1" w:unhideWhenUsed="1"/>
+    <w:lsdException w:name="Table Grid 1" w:semiHidden="1" w:unhideWhenUsed="1"/>
+    <w:lsdException w:name="Table Grid 2" w:semiHidden="1" w:unhideWhenUsed="1"/>
+    <w:lsdException w:name="Table Grid 3" w:semiHidden="1" w:unhideWhenUsed="1"/>
+    <w:lsdException w:name="Table Grid 4" w:semiHidden="1" w:unhideWhenUsed="1"/>
+    <w:lsdException w:name="Table Grid 5" w:semiHidden="1" w:unhideWhenUsed="1"/>
+    <w:lsdException w:name="Table Grid 6" w:semiHidden="1" w:unhideWhenUsed="1"/>
+    <w:lsdException w:name="Table Grid 7" w:semiHidden="1" w:unhideWhenUsed="1"/>
+    <w:lsdException w:name="Table Grid 8" w:semiHidden="1" w:unhideWhenUsed="1"/>
+    <w:lsdException w:name="Table List 1" w:semiHidden="1" w:unhideWhenUsed="1"/>
+    <w:lsdException w:name="Table List 2" w:semiHidden="1" w:unhideWhenUsed="1"/>
+    <w:lsdException w:name="Table List 3" w:semiHidden="1" w:unhideWhenUsed="1"/>
+    <w:lsdException w:name="Table List 4" w:semiHidden="1" w:unhideWhenUsed="1"/>
+    <w:lsdException w:name="Table List 5" w:semiHidden="1" w:unhideWhenUsed="1"/>
+    <w:lsdException w:name="Table List 6" w:semiHidden="1" w:unhideWhenUsed="1"/>
+    <w:lsdException w:name="Table List 7" w:semiHidden="1" w:unhideWhenUsed="1"/>
+    <w:lsdException w:name="Table List 8" w:semiHidden="1" w:unhideWhenUsed="1"/>
+    <w:lsdException w:name="Table 3D effects 1" w:semiHidden="1" w:unhideWhenUsed="1"/>
+    <w:lsdException w:name="Table 3D effects 2" w:semiHidden="1" w:unhideWhenUsed="1"/>
+    <w:lsdException w:name="Table 3D effects 3" w:semiHidden="1" w:unhideWhenUsed="1"/>
+    <w:lsdException w:name="Table Contemporary" w:semiHidden="1" w:unhideWhenUsed="1"/>
+    <w:lsdException w:name="Table Elegant" w:semiHidden="1" w:unhideWhenUsed="1"/>
+    <w:lsdException w:name="Table Professional" w:semiHidden="1" w:unhideWhenUsed="1"/>
+    <w:lsdException w:name="Table Subtle 1" w:semiHidden="1" w:unhideWhenUsed="1"/>
+    <w:lsdException w:name="Table Subtle 2" w:semiHidden="1" w:unhideWhenUsed="1"/>
+    <w:lsdException w:name="Table Web 1" w:semiHidden="1" w:unhideWhenUsed="1"/>
+    <w:lsdException w:name="Table Web 2" w:semiHidden="1" w:unhideWhenUsed="1"/>
+    <w:lsdException w:name="Table Web 3" w:semiHidden="1" w:unhideWhenUsed="1"/>
+    <w:lsdException w:name="Balloon Text" w:semiHidden="1" w:unhideWhenUsed="1"/>
+    <w:lsdException w:name="Table Grid" w:uiPriority="39"/>
+    <w:lsdException w:name="Table Theme" w:semiHidden="1" w:unhideWhenUsed="1"/>
+    <w:lsdException w:name="Placeholder Text" w:semiHidden="1"/>
+    <w:lsdException w:name="No Spacing" w:uiPriority="1" w:qFormat="1"/>
+    <w:lsdException w:name="Light Shading" w:uiPriority="60"/>
+    <w:lsdException w:name="Light List" w:uiPriority="61"/>
+    <w:lsdException w:name="Light Grid" w:uiPriority="62"/>
+    <w:lsdException w:name="Medium Shading 1" w:uiPriority="63"/>
+    <w:lsdException w:name="Medium Shading 2" w:uiPriority="64"/>
+    <w:lsdException w:name="Medium List 1" w:uiPriority="65"/>
+    <w:lsdException w:name="Medium List 2" w:uiPriority="66"/>
+    <w:lsdException w:name="Medium Grid 1" w:uiPriority="67"/>
+    <w:lsdException w:name="Medium Grid 2" w:uiPriority="68"/>
+    <w:lsdException w:name="Medium Grid 3" w:uiPriority="69"/>
+    <w:lsdException w:name="Dark List" w:uiPriority="70"/>
+    <w:lsdException w:name="Colorful Shading" w:uiPriority="71"/>
+    <w:lsdException w:name="Colorful List" w:uiPriority="72"/>
+    <w:lsdException w:name="Colorful Grid" w:uiPriority="73"/>
+    <w:lsdException w:name="Light Shading Accent 1" w:uiPriority="60"/>
+    <w:lsdException w:name="Light List Accent 1" w:uiPriority="61"/>
+    <w:lsdException w:name="Light Grid Accent 1" w:uiPriority="62"/>
+    <w:lsdException w:name="Medium Shading 1 Accent 1" w:uiPriority="63"/>
+    <w:lsdException w:name="Medium Shading 2 Accent 1" w:uiPriority="64"/>
+    <w:lsdException w:name="Medium List 1 Accent 1" w:uiPriority="65"/>
+    <w:lsdException w:name="Revision" w:semiHidden="1"/>
+    <w:lsdException w:name="List Paragraph" w:uiPriority="34" w:qFormat="1"/>
+    <w:lsdException w:name="Quote" w:uiPriority="29" w:qFormat="1"/>
+    <w:lsdException w:name="Intense Quote" w:uiPriority="30" w:qFormat="1"/>
+    <w:lsdException w:name="Medium List 2 Accent 1" w:uiPriority="66"/>
+    <w:lsdException w:name="Medium Grid 1 Accent 1" w:uiPriority="67"/>
+    <w:lsdException w:name="Medium Grid 2 Accent 1" w:uiPriority="68"/>
+    <w:lsdException w:name="Medium Grid 3 Accent 1" w:uiPriority="69"/>
+    <w:lsdException w:name="Dark List Accent 1" w:uiPriority="70"/>
+    <w:lsdException w:name="Colorful Shading Accent 1" w:uiPriority="71"/>
+    <w:lsdException w:name="Colorful List Accent 1" w:uiPriority="72"/>
+    <w:lsdException w:name="Colorful Grid Accent 1" w:uiPriority="73"/>
+    <w:lsdException w:name="Light Shading Accent 2" w:uiPriority="60"/>
+    <w:lsdException w:name="Light List Accent 2" w:uiPriority="61"/>
+    <w:lsdException w:name="Light Grid Accent 2" w:uiPriority="62"/>
+    <w:lsdException w:name="Medium Shading 1 Accent 2" w:uiPriority="63"/>
+    <w:lsdException w:name="Medium Shading 2 Accent 2" w:uiPriority="64"/>
+    <w:lsdException w:name="Medium List 1 Accent 2" w:uiPriority="65"/>
+    <w:lsdException w:name="Medium List 2 Accent 2" w:uiPriority="66"/>
+    <w:lsdException w:name="Medium Grid 1 Accent 2" w:uiPriority="67"/>
+    <w:lsdException w:name="Medium Grid 2 Accent 2" w:uiPriority="68"/>
+    <w:lsdException w:name="Medium Grid 3 Accent 2" w:uiPriority="69"/>
+    <w:lsdException w:name="Dark List Accent 2" w:uiPriority="70"/>
+    <w:lsdException w:name="Colorful Shading Accent 2" w:uiPriority="71"/>
+    <w:lsdException w:name="Colorful List Accent 2" w:uiPriority="72"/>
+    <w:lsdException w:name="Colorful Grid Accent 2" w:uiPriority="73"/>
+    <w:lsdException w:name="Light Shading Accent 3" w:uiPriority="60"/>
+    <w:lsdException w:name="Light List Accent 3" w:uiPriority="61"/>
+    <w:lsdException w:name="Light Grid Accent 3" w:uiPriority="62"/>
+    <w:lsdException w:name="Medium Shading 1 Accent 3" w:uiPriority="63"/>
+    <w:lsdException w:name="Medium Shading 2 Accent 3" w:uiPriority="64"/>
+    <w:lsdException w:name="Medium List 1 Accent 3" w:uiPriority="65"/>
+    <w:lsdException w:name="Medium List 2 Accent 3" w:uiPriority="66"/>
+    <w:lsdException w:name="Medium Grid 1 Accent 3" w:uiPriority="67"/>
+    <w:lsdException w:name="Medium Grid 2 Accent 3" w:uiPriority="68"/>
+    <w:lsdException w:name="Medium Grid 3 Accent 3" w:uiPriority="69"/>
+    <w:lsdException w:name="Dark List Accent 3" w:uiPriority="70"/>
+    <w:lsdException w:name="Colorful Shading Accent 3" w:uiPriority="71"/>
+    <w:lsdException w:name="Colorful List Accent 3" w:uiPriority="72"/>
+    <w:lsdException w:name="Colorful Grid Accent 3" w:uiPriority="73"/>
+    <w:lsdException w:name="Light Shading Accent 4" w:uiPriority="60"/>
+    <w:lsdException w:name="Light List Accent 4" w:uiPriority="61"/>
+    <w:lsdException w:name="Light Grid Accent 4" w:uiPriority="62"/>
+    <w:lsdException w:name="Medium Shading 1 Accent 4" w:uiPriority="63"/>
+    <w:lsdException w:name="Medium Shading 2 Accent 4" w:uiPriority="64"/>
+    <w:lsdException w:name="Medium List 1 Accent 4" w:uiPriority="65"/>
+    <w:lsdException w:name="Medium List 2 Accent 4" w:uiPriority="66"/>
+    <w:lsdException w:name="Medium Grid 1 Accent 4" w:uiPriority="67"/>
+    <w:lsdException w:name="Medium Grid 2 Accent 4" w:uiPriority="68"/>
+    <w:lsdException w:name="Medium Grid 3 Accent 4" w:uiPriority="69"/>
+    <w:lsdException w:name="Dark List Accent 4" w:uiPriority="70"/>
+    <w:lsdException w:name="Colorful Shading Accent 4" w:uiPriority="71"/>
+    <w:lsdException w:name="Colorful List Accent 4" w:uiPriority="72"/>
+    <w:lsdException w:name="Colorful Grid Accent 4" w:uiPriority="73"/>
+    <w:lsdException w:name="Light Shading Accent 5" w:uiPriority="60"/>
+    <w:lsdException w:name="Light List Accent 5" w:uiPriority="61"/>
+    <w:lsdException w:name="Light Grid Accent 5" w:uiPriority="62"/>
+    <w:lsdException w:name="Medium Shading 1 Accent 5" w:uiPriority="63"/>
+    <w:lsdException w:name="Medium Shading 2 Accent 5" w:uiPriority="64"/>
+    <w:lsdException w:name="Medium List 1 Accent 5" w:uiPriority="65"/>
+    <w:lsdException w:name="Medium List 2 Accent 5" w:uiPriority="66"/>
+    <w:lsdException w:name="Medium Grid 1 Accent 5" w:uiPriority="67"/>
+    <w:lsdException w:name="Medium Grid 2 Accent 5" w:uiPriority="68"/>
+    <w:lsdException w:name="Medium Grid 3 Accent 5" w:uiPriority="69"/>
+    <w:lsdException w:name="Dark List Accent 5" w:uiPriority="70"/>
+    <w:lsdException w:name="Colorful Shading Accent 5" w:uiPriority="71"/>
+    <w:lsdException w:name="Colorful List Accent 5" w:uiPriority="72"/>
+    <w:lsdException w:name="Colorful Grid Accent 5" w:uiPriority="73"/>
+    <w:lsdException w:name="Light Shading Accent 6" w:uiPriority="60"/>
+    <w:lsdException w:name="Light List Accent 6" w:uiPriority="61"/>
+    <w:lsdException w:name="Light Grid Accent 6" w:uiPriority="62"/>
+    <w:lsdException w:name="Medium Shading 1 Accent 6" w:uiPriority="63"/>
+    <w:lsdException w:name="Medium Shading 2 Accent 6" w:uiPriority="64"/>
+    <w:lsdException w:name="Medium List 1 Accent 6" w:uiPriority="65"/>
+    <w:lsdException w:name="Medium List 2 Accent 6" w:uiPriority="66"/>
+    <w:lsdException w:name="Medium Grid 1 Accent 6" w:uiPriority="67"/>
+    <w:lsdException w:name="Medium Grid 2 Accent 6" w:uiPriority="68"/>
+    <w:lsdException w:name="Medium Grid 3 Accent 6" w:uiPriority="69"/>
+    <w:lsdException w:name="Dark List Accent 6" w:uiPriority="70"/>
+    <w:lsdException w:name="Colorful Shading Accent 6" w:uiPriority="71"/>
+    <w:lsdException w:name="Colorful List Accent 6" w:uiPriority="72"/>
+    <w:lsdException w:name="Colorful Grid Accent 6" w:uiPriority="73"/>
+    <w:lsdException w:name="Subtle Emphasis" w:uiPriority="19" w:qFormat="1"/>
+    <w:lsdException w:name="Intense Emphasis" w:uiPriority="21" w:qFormat="1"/>
+    <w:lsdException w:name="Subtle Reference" w:uiPriority="31" w:qFormat="1"/>
+    <w:lsdException w:name="Intense Reference" w:uiPriority="32" w:qFormat="1"/>
+    <w:lsdException w:name="Book Title" w:uiPriority="33" w:qFormat="1"/>
+    <w:lsdException w:name="Bibliography" w:semiHidden="1" w:uiPriority="37" w:unhideWhenUsed="1"/>
+    <w:lsdException w:name="TOC Heading" w:semiHidden="1" w:uiPriority="39" w:unhideWhenUsed="1" w:qFormat="1"/>
+    <w:lsdException w:name="Plain Table 1" w:uiPriority="41"/>
+    <w:lsdException w:name="Plain Table 2" w:uiPriority="42"/>
+    <w:lsdException w:name="Plain Table 3" w:uiPriority="43"/>
+    <w:lsdException w:name="Plain Table 4" w:uiPriority="44"/>
+    <w:lsdException w:name="Plain Table 5" w:uiPriority="45"/>
+    <w:lsdException w:name="Grid Table Light" w:uiPriority="40"/>
+    <w:lsdException w:name="Grid Table 1 Light" w:uiPriority="46"/>
+    <w:lsdException w:name="Grid Table 2" w:uiPriority="47"/>
+    <w:lsdException w:name="Grid Table 3" w:uiPriority="48"/>
+    <w:lsdException w:name="Grid Table 4" w:uiPriority="49"/>
+    <w:lsdException w:name="Grid Table 5 Dark" w:uiPriority="50"/>
+    <w:lsdException w:name="Grid Table 6 Colorful" w:uiPriority="51"/>
+    <w:lsdException w:name="Grid Table 7 Colorful" w:uiPriority="52"/>
+    <w:lsdException w:name="Grid Table 1 Light Accent 1" w:uiPriority="46"/>
+    <w:lsdException w:name="Grid Table 2 Accent 1" w:uiPriority="47"/>
+    <w:lsdException w:name="Grid Table 3 Accent 1" w:uiPriority="48"/>
+    <w:lsdException w:name="Grid Table 4 Accent 1" w:uiPriority="49"/>
+    <w:lsdException w:name="Grid Table 5 Dark Accent 1" w:uiPriority="50"/>
+    <w:lsdException w:name="Grid Table 6 Colorful Accent 1" w:uiPriority="51"/>
+    <w:lsdException w:name="Grid Table 7 Colorful Accent 1" w:uiPriority="52"/>
+    <w:lsdException w:name="Grid Table 1 Light Accent 2" w:uiPriority="46"/>
+    <w:lsdException w:name="Grid Table 2 Accent 2" w:uiPriority="47"/>
+    <w:lsdException w:name="Grid Table 3 Accent 2" w:uiPriority="48"/>
+    <w:lsdException w:name="Grid Table 4 Accent 2" w:uiPriority="49"/>
+    <w:lsdException w:name="Grid Table 5 Dark Accent 2" w:uiPriority="50"/>
+    <w:lsdException w:name="Grid Table 6 Colorful Accent 2" w:uiPriority="51"/>
+    <w:lsdException w:name="Grid Table 7 Colorful Accent 2" w:uiPriority="52"/>
+    <w:lsdException w:name="Grid Table 1 Light Accent 3" w:uiPriority="46"/>
+    <w:lsdException w:name="Grid Table 2 Accent 3" w:uiPriority="47"/>
+    <w:lsdException w:name="Grid Table 3 Accent 3" w:uiPriority="48"/>
+    <w:lsdException w:name="Grid Table 4 Accent 3" w:uiPriority="49"/>
+    <w:lsdException w:name="Grid Table 5 Dark Accent 3" w:uiPriority="50"/>
+    <w:lsdException w:name="Grid Table 6 Colorful Accent 3" w:uiPriority="51"/>
+    <w:lsdException w:name="Grid Table 7 Colorful Accent 3" w:uiPriority="52"/>
+    <w:lsdException w:name="Grid Table 1 Light Accent 4" w:uiPriority="46"/>
+    <w:lsdException w:name="Grid Table 2 Accent 4" w:uiPriority="47"/>
+    <w:lsdException w:name="Grid Table 3 Accent 4" w:uiPriority="48"/>
+    <w:lsdException w:name="Grid Table 4 Accent 4" w:uiPriority="49"/>
+    <w:lsdException w:name="Grid Table 5 Dark Accent 4" w:uiPriority="50"/>
+    <w:lsdException w:name="Grid Table 6 Colorful Accent 4" w:uiPriority="51"/>
+    <w:lsdException w:name="Grid Table 7 Colorful Accent 4" w:uiPriority="52"/>
+    <w:lsdException w:name="Grid Table 1 Light Accent 5" w:uiPriority="46"/>
+    <w:lsdException w:name="Grid Table 2 Accent 5" w:uiPriority="47"/>
+    <w:lsdException w:name="Grid Table 3 Accent 5" w:uiPriority="48"/>
+    <w:lsdException w:name="Grid Table 4 Accent 5" w:uiPriority="49"/>
+    <w:lsdException w:name="Grid Table 5 Dark Accent 5" w:uiPriority="50"/>
+    <w:lsdException w:name="Grid Table 6 Colorful Accent 5" w:uiPriority="51"/>
+    <w:lsdException w:name="Grid Table 7 Colorful Accent 5" w:uiPriority="52"/>
+    <w:lsdException w:name="Grid Table 1 Light Accent 6" w:uiPriority="46"/>
+    <w:lsdException w:name="Grid Table 2 Accent 6" w:uiPriority="47"/>
+    <w:lsdException w:name="Grid Table 3 Accent 6" w:uiPriority="48"/>
+    <w:lsdException w:name="Grid Table 4 Accent 6" w:uiPriority="49"/>
+    <w:lsdException w:name="Grid Table 5 Dark Accent 6" w:uiPriority="50"/>
+    <w:lsdException w:name="Grid Table 6 Colorful Accent 6" w:uiPriority="51"/>
+    <w:lsdException w:name="Grid Table 7 Colorful Accent 6" w:uiPriority="52"/>
+    <w:lsdException w:name="List Table 1 Light" w:uiPriority="46"/>
+    <w:lsdException w:name="List Table 2" w:uiPriority="47"/>
+    <w:lsdException w:name="List Table 3" w:uiPriority="48"/>
+    <w:lsdException w:name="List Table 4" w:uiPriority="49"/>
+    <w:lsdException w:name="List Table 5 Dark" w:uiPriority="50"/>
+    <w:lsdException w:name="List Table 6 Colorful" w:uiPriority="51"/>
+    <w:lsdException w:name="List Table 7 Colorful" w:uiPriority="52"/>
+    <w:lsdException w:name="List Table 1 Light Accent 1" w:uiPriority="46"/>
+    <w:lsdException w:name="List Table 2 Accent 1" w:uiPriority="47"/>
+    <w:lsdException w:name="List Table 3 Accent 1" w:uiPriority="48"/>
+    <w:lsdException w:name="List Table 4 Accent 1" w:uiPriority="49"/>
+    <w:lsdException w:name="List Table 5 Dark Accent 1" w:uiPriority="50"/>
+    <w:lsdException w:name="List Table 6 Colorful Accent 1" w:uiPriority="51"/>
+    <w:lsdException w:name="List Table 7 Colorful Accent 1" w:uiPriority="52"/>
+    <w:lsdException w:name="List Table 1 Light Accent 2" w:uiPriority="46"/>
+    <w:lsdException w:name="List Table 2 Accent 2" w:uiPriority="47"/>
+    <w:lsdException w:name="List Table 3 Accent 2" w:uiPriority="48"/>
+    <w:lsdException w:name="List Table 4 Accent 2" w:uiPriority="49"/>
+    <w:lsdException w:name="List Table 5 Dark Accent 2" w:uiPriority="50"/>
+    <w:lsdException w:name="List Table 6 Colorful Accent 2" w:uiPriority="51"/>
+    <w:lsdException w:name="List Table 7 Colorful Accent 2" w:uiPriority="52"/>
+    <w:lsdException w:name="List Table 1 Light Accent 3" w:uiPriority="46"/>
+    <w:lsdException w:name="List Table 2 Accent 3" w:uiPriority="47"/>
+    <w:lsdException w:name="List Table 3 Accent 3" w:uiPriority="48"/>
+    <w:lsdException w:name="List Table 4 Accent 3" w:uiPriority="49"/>
+    <w:lsdException w:name="List Table 5 Dark Accent 3" w:uiPriority="50"/>
+    <w:lsdException w:name="List Table 6 Colorful Accent 3" w:uiPriority="51"/>
+    <w:lsdException w:name="List Table 7 Colorful Accent 3" w:uiPriority="52"/>
+    <w:lsdException w:name="List Table 1 Light Accent 4" w:uiPriority="46"/>
+    <w:lsdException w:name="List Table 2 Accent 4" w:uiPriority="47"/>
+    <w:lsdException w:name="List Table 3 Accent 4" w:uiPriority="48"/>
+    <w:lsdException w:name="List Table 4 Accent 4" w:uiPriority="49"/>
+    <w:lsdException w:name="List Table 5 Dark Accent 4" w:uiPriority="50"/>
+    <w:lsdException w:name="List Table 6 Colorful Accent 4" w:uiPriority="51"/>
+    <w:lsdException w:name="List Table 7 Colorful Accent 4" w:uiPriority="52"/>
+    <w:lsdException w:name="List Table 1 Light Accent 5" w:uiPriority="46"/>
+    <w:lsdException w:name="List Table 2 Accent 5" w:uiPriority="47"/>
+    <w:lsdException w:name="List Table 3 Accent 5" w:uiPriority="48"/>
+    <w:lsdException w:name="List Table 4 Accent 5" w:uiPriority="49"/>
+    <w:lsdException w:name="List Table 5 Dark Accent 5" w:uiPriority="50"/>
+    <w:lsdException w:name="List Table 6 Colorful Accent 5" w:uiPriority="51"/>
+    <w:lsdException w:name="List Table 7 Colorful Accent 5" w:uiPriority="52"/>
+    <w:lsdException w:name="List Table 1 Light Accent 6" w:uiPriority="46"/>
+    <w:lsdException w:name="List Table 2 Accent 6" w:uiPriority="47"/>
+    <w:lsdException w:name="List Table 3 Accent 6" w:uiPriority="48"/>
+    <w:lsdException w:name="List Table 4 Accent 6" w:uiPriority="49"/>
+    <w:lsdException w:name="List Table 5 Dark Accent 6" w:uiPriority="50"/>
+    <w:lsdException w:name="List Table 6 Colorful Accent 6" w:uiPriority="51"/>
+    <w:lsdException w:name="List Table 7 Colorful Accent 6" w:uiPriority="52"/>
   </w:latentStyles>
   <w:style w:type="paragraph" w:default="1" w:styleId="Normal">
     <w:name w:val="Normal"/>
@@ -5535,7 +5566,7 @@
   <a:extraClrSchemeLst/>
   <a:extLst>
     <a:ext uri="{05A4C25C-085E-4340-85A3-A5531E510DB2}">
-      <thm15:themeFamily xmlns:thm15="http://schemas.microsoft.com/office/thememl/2012/main" xmlns="" name="Office Theme" id="{62F939B6-93AF-4DB8-9C6B-D6C7DFDC589F}" vid="{4A3C46E8-61CC-4603-A589-7422A47A8E4A}"/>
+      <thm15:themeFamily xmlns:thm15="http://schemas.microsoft.com/office/thememl/2012/main" name="Office Theme" id="{62F939B6-93AF-4DB8-9C6B-D6C7DFDC589F}" vid="{4A3C46E8-61CC-4603-A589-7422A47A8E4A}"/>
     </a:ext>
   </a:extLst>
 </a:theme>

</xml_diff>

<commit_message>
Correção de detalhes no mapeamento
</commit_message>
<xml_diff>
--- a/Dicionário Conceitual de Dados.docx
+++ b/Dicionário Conceitual de Dados.docx
@@ -1,6 +1,6 @@
 
 <file path=word/document.xml><?xml version="1.0" encoding="utf-8"?>
-<w:document xmlns:wpc="http://schemas.microsoft.com/office/word/2010/wordprocessingCanvas" xmlns:mc="http://schemas.openxmlformats.org/markup-compatibility/2006" xmlns:o="urn:schemas-microsoft-com:office:office" xmlns:r="http://schemas.openxmlformats.org/officeDocument/2006/relationships" xmlns:m="http://schemas.openxmlformats.org/officeDocument/2006/math" xmlns:v="urn:schemas-microsoft-com:vml" xmlns:wp14="http://schemas.microsoft.com/office/word/2010/wordprocessingDrawing" xmlns:wp="http://schemas.openxmlformats.org/drawingml/2006/wordprocessingDrawing" xmlns:w10="urn:schemas-microsoft-com:office:word" xmlns:w="http://schemas.openxmlformats.org/wordprocessingml/2006/main" xmlns:w14="http://schemas.microsoft.com/office/word/2010/wordml" xmlns:w15="http://schemas.microsoft.com/office/word/2012/wordml" xmlns:wpg="http://schemas.microsoft.com/office/word/2010/wordprocessingGroup" xmlns:wpi="http://schemas.microsoft.com/office/word/2010/wordprocessingInk" xmlns:wne="http://schemas.microsoft.com/office/word/2006/wordml" xmlns:wps="http://schemas.microsoft.com/office/word/2010/wordprocessingShape" mc:Ignorable="w14 w15 wp14">
+<w:document xmlns:wpc="http://schemas.microsoft.com/office/word/2010/wordprocessingCanvas" xmlns:mc="http://schemas.openxmlformats.org/markup-compatibility/2006" xmlns:o="urn:schemas-microsoft-com:office:office" xmlns:r="http://schemas.openxmlformats.org/officeDocument/2006/relationships" xmlns:m="http://schemas.openxmlformats.org/officeDocument/2006/math" xmlns:v="urn:schemas-microsoft-com:vml" xmlns:wp14="http://schemas.microsoft.com/office/word/2010/wordprocessingDrawing" xmlns:wp="http://schemas.openxmlformats.org/drawingml/2006/wordprocessingDrawing" xmlns:w10="urn:schemas-microsoft-com:office:word" xmlns:w="http://schemas.openxmlformats.org/wordprocessingml/2006/main" xmlns:w14="http://schemas.microsoft.com/office/word/2010/wordml" xmlns:wpg="http://schemas.microsoft.com/office/word/2010/wordprocessingGroup" xmlns:wpi="http://schemas.microsoft.com/office/word/2010/wordprocessingInk" xmlns:wne="http://schemas.microsoft.com/office/word/2006/wordml" xmlns:wps="http://schemas.microsoft.com/office/word/2010/wordprocessingShape" mc:Ignorable="w14 wp14">
   <w:body>
     <w:p>
       <w:pPr>
@@ -2634,7 +2634,822 @@
           <w:sz w:val="24"/>
           <w:szCs w:val="24"/>
         </w:rPr>
-        <w:t>por somente</w:t>
+        <w:t xml:space="preserve">por somente </w:t>
+      </w:r>
+      <w:r>
+        <w:rPr>
+          <w:rFonts w:ascii="Arial" w:hAnsi="Arial" w:cs="Arial"/>
+          <w:sz w:val="24"/>
+          <w:szCs w:val="24"/>
+        </w:rPr>
+        <w:t>um Cliente C</w:t>
+      </w:r>
+      <w:r>
+        <w:rPr>
+          <w:rFonts w:ascii="Arial" w:hAnsi="Arial" w:cs="Arial"/>
+          <w:sz w:val="24"/>
+          <w:szCs w:val="24"/>
+        </w:rPr>
+        <w:t>adastrado.</w:t>
+      </w:r>
+    </w:p>
+    <w:p>
+      <w:pPr>
+        <w:pStyle w:val="PargrafodaLista"/>
+        <w:numPr>
+          <w:ilvl w:val="0"/>
+          <w:numId w:val="11"/>
+        </w:numPr>
+        <w:spacing w:after="40" w:line="240" w:lineRule="auto"/>
+        <w:jc w:val="both"/>
+        <w:rPr>
+          <w:rFonts w:ascii="Arial" w:hAnsi="Arial" w:cs="Arial"/>
+          <w:b/>
+          <w:sz w:val="24"/>
+          <w:szCs w:val="24"/>
+        </w:rPr>
+      </w:pPr>
+      <w:proofErr w:type="gramStart"/>
+      <w:r>
+        <w:rPr>
+          <w:rFonts w:ascii="Arial" w:hAnsi="Arial" w:cs="Arial"/>
+          <w:sz w:val="24"/>
+          <w:szCs w:val="24"/>
+        </w:rPr>
+        <w:t>encarregado</w:t>
+      </w:r>
+      <w:proofErr w:type="gramEnd"/>
+      <w:r>
+        <w:rPr>
+          <w:rFonts w:ascii="Arial" w:hAnsi="Arial" w:cs="Arial"/>
+          <w:sz w:val="24"/>
+          <w:szCs w:val="24"/>
+        </w:rPr>
+        <w:t>:</w:t>
+      </w:r>
+      <w:r>
+        <w:rPr>
+          <w:rFonts w:ascii="Arial" w:hAnsi="Arial" w:cs="Arial"/>
+          <w:sz w:val="24"/>
+          <w:szCs w:val="24"/>
+        </w:rPr>
+        <w:t xml:space="preserve"> relaciona Funcionário e Serviço T</w:t>
+      </w:r>
+      <w:r>
+        <w:rPr>
+          <w:rFonts w:ascii="Arial" w:hAnsi="Arial" w:cs="Arial"/>
+          <w:sz w:val="24"/>
+          <w:szCs w:val="24"/>
+        </w:rPr>
+        <w:t xml:space="preserve">écnico. Um </w:t>
+      </w:r>
+      <w:r>
+        <w:rPr>
+          <w:rFonts w:ascii="Arial" w:hAnsi="Arial" w:cs="Arial"/>
+          <w:sz w:val="24"/>
+          <w:szCs w:val="24"/>
+        </w:rPr>
+        <w:t>F</w:t>
+      </w:r>
+      <w:r>
+        <w:rPr>
+          <w:rFonts w:ascii="Arial" w:hAnsi="Arial" w:cs="Arial"/>
+          <w:sz w:val="24"/>
+          <w:szCs w:val="24"/>
+        </w:rPr>
+        <w:t xml:space="preserve">uncionário pode se encarregar de zero ou muitos </w:t>
+      </w:r>
+      <w:r>
+        <w:rPr>
+          <w:rFonts w:ascii="Arial" w:hAnsi="Arial" w:cs="Arial"/>
+          <w:sz w:val="24"/>
+          <w:szCs w:val="24"/>
+        </w:rPr>
+        <w:t>S</w:t>
+      </w:r>
+      <w:r>
+        <w:rPr>
+          <w:rFonts w:ascii="Arial" w:hAnsi="Arial" w:cs="Arial"/>
+          <w:sz w:val="24"/>
+          <w:szCs w:val="24"/>
+        </w:rPr>
+        <w:t xml:space="preserve">erviços </w:t>
+      </w:r>
+      <w:r>
+        <w:rPr>
+          <w:rFonts w:ascii="Arial" w:hAnsi="Arial" w:cs="Arial"/>
+          <w:sz w:val="24"/>
+          <w:szCs w:val="24"/>
+        </w:rPr>
+        <w:t>T</w:t>
+      </w:r>
+      <w:r>
+        <w:rPr>
+          <w:rFonts w:ascii="Arial" w:hAnsi="Arial" w:cs="Arial"/>
+          <w:sz w:val="24"/>
+          <w:szCs w:val="24"/>
+        </w:rPr>
+        <w:t xml:space="preserve">écnicos e um </w:t>
+      </w:r>
+      <w:r>
+        <w:rPr>
+          <w:rFonts w:ascii="Arial" w:hAnsi="Arial" w:cs="Arial"/>
+          <w:sz w:val="24"/>
+          <w:szCs w:val="24"/>
+        </w:rPr>
+        <w:t>S</w:t>
+      </w:r>
+      <w:r>
+        <w:rPr>
+          <w:rFonts w:ascii="Arial" w:hAnsi="Arial" w:cs="Arial"/>
+          <w:sz w:val="24"/>
+          <w:szCs w:val="24"/>
+        </w:rPr>
+        <w:t xml:space="preserve">erviço </w:t>
+      </w:r>
+      <w:r>
+        <w:rPr>
+          <w:rFonts w:ascii="Arial" w:hAnsi="Arial" w:cs="Arial"/>
+          <w:sz w:val="24"/>
+          <w:szCs w:val="24"/>
+        </w:rPr>
+        <w:t>T</w:t>
+      </w:r>
+      <w:r>
+        <w:rPr>
+          <w:rFonts w:ascii="Arial" w:hAnsi="Arial" w:cs="Arial"/>
+          <w:sz w:val="24"/>
+          <w:szCs w:val="24"/>
+        </w:rPr>
+        <w:t xml:space="preserve">écnico pode ser encarregado por um ou muitos </w:t>
+      </w:r>
+      <w:r>
+        <w:rPr>
+          <w:rFonts w:ascii="Arial" w:hAnsi="Arial" w:cs="Arial"/>
+          <w:sz w:val="24"/>
+          <w:szCs w:val="24"/>
+        </w:rPr>
+        <w:t>F</w:t>
+      </w:r>
+      <w:r>
+        <w:rPr>
+          <w:rFonts w:ascii="Arial" w:hAnsi="Arial" w:cs="Arial"/>
+          <w:sz w:val="24"/>
+          <w:szCs w:val="24"/>
+        </w:rPr>
+        <w:t>uncionários.</w:t>
+      </w:r>
+    </w:p>
+    <w:p>
+      <w:pPr>
+        <w:pStyle w:val="PargrafodaLista"/>
+        <w:numPr>
+          <w:ilvl w:val="0"/>
+          <w:numId w:val="11"/>
+        </w:numPr>
+        <w:spacing w:after="40" w:line="240" w:lineRule="auto"/>
+        <w:jc w:val="both"/>
+        <w:rPr>
+          <w:rFonts w:ascii="Arial" w:hAnsi="Arial" w:cs="Arial"/>
+          <w:b/>
+          <w:sz w:val="24"/>
+          <w:szCs w:val="24"/>
+        </w:rPr>
+      </w:pPr>
+      <w:proofErr w:type="gramStart"/>
+      <w:r>
+        <w:rPr>
+          <w:rFonts w:ascii="Arial" w:hAnsi="Arial" w:cs="Arial"/>
+          <w:sz w:val="24"/>
+          <w:szCs w:val="24"/>
+        </w:rPr>
+        <w:t>realiza</w:t>
+      </w:r>
+      <w:proofErr w:type="gramEnd"/>
+      <w:r>
+        <w:rPr>
+          <w:rFonts w:ascii="Arial" w:hAnsi="Arial" w:cs="Arial"/>
+          <w:sz w:val="24"/>
+          <w:szCs w:val="24"/>
+        </w:rPr>
+        <w:t xml:space="preserve">: relaciona </w:t>
+      </w:r>
+      <w:r>
+        <w:rPr>
+          <w:rFonts w:ascii="Arial" w:hAnsi="Arial" w:cs="Arial"/>
+          <w:sz w:val="24"/>
+          <w:szCs w:val="24"/>
+        </w:rPr>
+        <w:t>F</w:t>
+      </w:r>
+      <w:r>
+        <w:rPr>
+          <w:rFonts w:ascii="Arial" w:hAnsi="Arial" w:cs="Arial"/>
+          <w:sz w:val="24"/>
+          <w:szCs w:val="24"/>
+        </w:rPr>
+        <w:t xml:space="preserve">uncionário e </w:t>
+      </w:r>
+      <w:r>
+        <w:rPr>
+          <w:rFonts w:ascii="Arial" w:hAnsi="Arial" w:cs="Arial"/>
+          <w:sz w:val="24"/>
+          <w:szCs w:val="24"/>
+        </w:rPr>
+        <w:t>V</w:t>
+      </w:r>
+      <w:r>
+        <w:rPr>
+          <w:rFonts w:ascii="Arial" w:hAnsi="Arial" w:cs="Arial"/>
+          <w:sz w:val="24"/>
+          <w:szCs w:val="24"/>
+        </w:rPr>
+        <w:t xml:space="preserve">enda. Um </w:t>
+      </w:r>
+      <w:r>
+        <w:rPr>
+          <w:rFonts w:ascii="Arial" w:hAnsi="Arial" w:cs="Arial"/>
+          <w:sz w:val="24"/>
+          <w:szCs w:val="24"/>
+        </w:rPr>
+        <w:t>F</w:t>
+      </w:r>
+      <w:r>
+        <w:rPr>
+          <w:rFonts w:ascii="Arial" w:hAnsi="Arial" w:cs="Arial"/>
+          <w:sz w:val="24"/>
+          <w:szCs w:val="24"/>
+        </w:rPr>
+        <w:t xml:space="preserve">uncionário pode realizar zero ou muitas </w:t>
+      </w:r>
+      <w:r>
+        <w:rPr>
+          <w:rFonts w:ascii="Arial" w:hAnsi="Arial" w:cs="Arial"/>
+          <w:sz w:val="24"/>
+          <w:szCs w:val="24"/>
+        </w:rPr>
+        <w:t>V</w:t>
+      </w:r>
+      <w:r>
+        <w:rPr>
+          <w:rFonts w:ascii="Arial" w:hAnsi="Arial" w:cs="Arial"/>
+          <w:sz w:val="24"/>
+          <w:szCs w:val="24"/>
+        </w:rPr>
+        <w:t xml:space="preserve">endas e uma </w:t>
+      </w:r>
+      <w:r>
+        <w:rPr>
+          <w:rFonts w:ascii="Arial" w:hAnsi="Arial" w:cs="Arial"/>
+          <w:sz w:val="24"/>
+          <w:szCs w:val="24"/>
+        </w:rPr>
+        <w:t>V</w:t>
+      </w:r>
+      <w:r>
+        <w:rPr>
+          <w:rFonts w:ascii="Arial" w:hAnsi="Arial" w:cs="Arial"/>
+          <w:sz w:val="24"/>
+          <w:szCs w:val="24"/>
+        </w:rPr>
+        <w:t xml:space="preserve">enda por ser realizada por somente um </w:t>
+      </w:r>
+      <w:r>
+        <w:rPr>
+          <w:rFonts w:ascii="Arial" w:hAnsi="Arial" w:cs="Arial"/>
+          <w:sz w:val="24"/>
+          <w:szCs w:val="24"/>
+        </w:rPr>
+        <w:t>F</w:t>
+      </w:r>
+      <w:r>
+        <w:rPr>
+          <w:rFonts w:ascii="Arial" w:hAnsi="Arial" w:cs="Arial"/>
+          <w:sz w:val="24"/>
+          <w:szCs w:val="24"/>
+        </w:rPr>
+        <w:t>uncionário.</w:t>
+      </w:r>
+    </w:p>
+    <w:p>
+      <w:pPr>
+        <w:pStyle w:val="PargrafodaLista"/>
+        <w:numPr>
+          <w:ilvl w:val="0"/>
+          <w:numId w:val="11"/>
+        </w:numPr>
+        <w:spacing w:after="40" w:line="240" w:lineRule="auto"/>
+        <w:jc w:val="both"/>
+        <w:rPr>
+          <w:rFonts w:ascii="Arial" w:hAnsi="Arial" w:cs="Arial"/>
+          <w:b/>
+          <w:sz w:val="24"/>
+          <w:szCs w:val="24"/>
+        </w:rPr>
+      </w:pPr>
+      <w:proofErr w:type="gramStart"/>
+      <w:r>
+        <w:rPr>
+          <w:rFonts w:ascii="Arial" w:hAnsi="Arial" w:cs="Arial"/>
+          <w:sz w:val="24"/>
+          <w:szCs w:val="24"/>
+        </w:rPr>
+        <w:t>supervisiona</w:t>
+      </w:r>
+      <w:proofErr w:type="gramEnd"/>
+      <w:r>
+        <w:rPr>
+          <w:rFonts w:ascii="Arial" w:hAnsi="Arial" w:cs="Arial"/>
+          <w:sz w:val="24"/>
+          <w:szCs w:val="24"/>
+        </w:rPr>
+        <w:t xml:space="preserve">: auto relaciona </w:t>
+      </w:r>
+      <w:r>
+        <w:rPr>
+          <w:rFonts w:ascii="Arial" w:hAnsi="Arial" w:cs="Arial"/>
+          <w:sz w:val="24"/>
+          <w:szCs w:val="24"/>
+        </w:rPr>
+        <w:t>F</w:t>
+      </w:r>
+      <w:r>
+        <w:rPr>
+          <w:rFonts w:ascii="Arial" w:hAnsi="Arial" w:cs="Arial"/>
+          <w:sz w:val="24"/>
+          <w:szCs w:val="24"/>
+        </w:rPr>
+        <w:t xml:space="preserve">uncionário. Um </w:t>
+      </w:r>
+      <w:r>
+        <w:rPr>
+          <w:rFonts w:ascii="Arial" w:hAnsi="Arial" w:cs="Arial"/>
+          <w:sz w:val="24"/>
+          <w:szCs w:val="24"/>
+        </w:rPr>
+        <w:t>F</w:t>
+      </w:r>
+      <w:r>
+        <w:rPr>
+          <w:rFonts w:ascii="Arial" w:hAnsi="Arial" w:cs="Arial"/>
+          <w:sz w:val="24"/>
+          <w:szCs w:val="24"/>
+        </w:rPr>
+        <w:t xml:space="preserve">uncionário pode supervisionar um ou muitos </w:t>
+      </w:r>
+      <w:r>
+        <w:rPr>
+          <w:rFonts w:ascii="Arial" w:hAnsi="Arial" w:cs="Arial"/>
+          <w:sz w:val="24"/>
+          <w:szCs w:val="24"/>
+        </w:rPr>
+        <w:t>F</w:t>
+      </w:r>
+      <w:r>
+        <w:rPr>
+          <w:rFonts w:ascii="Arial" w:hAnsi="Arial" w:cs="Arial"/>
+          <w:sz w:val="24"/>
+          <w:szCs w:val="24"/>
+        </w:rPr>
+        <w:t xml:space="preserve">uncionários e um </w:t>
+      </w:r>
+      <w:r>
+        <w:rPr>
+          <w:rFonts w:ascii="Arial" w:hAnsi="Arial" w:cs="Arial"/>
+          <w:sz w:val="24"/>
+          <w:szCs w:val="24"/>
+        </w:rPr>
+        <w:t>F</w:t>
+      </w:r>
+      <w:r>
+        <w:rPr>
+          <w:rFonts w:ascii="Arial" w:hAnsi="Arial" w:cs="Arial"/>
+          <w:sz w:val="24"/>
+          <w:szCs w:val="24"/>
+        </w:rPr>
+        <w:t>uncionário só é supervisiona</w:t>
+      </w:r>
+      <w:r>
+        <w:rPr>
+          <w:rFonts w:ascii="Arial" w:hAnsi="Arial" w:cs="Arial"/>
+          <w:sz w:val="24"/>
+          <w:szCs w:val="24"/>
+        </w:rPr>
+        <w:t>do</w:t>
+      </w:r>
+      <w:r>
+        <w:rPr>
+          <w:rFonts w:ascii="Arial" w:hAnsi="Arial" w:cs="Arial"/>
+          <w:sz w:val="24"/>
+          <w:szCs w:val="24"/>
+        </w:rPr>
+        <w:t xml:space="preserve"> por outro.</w:t>
+      </w:r>
+    </w:p>
+    <w:p>
+      <w:pPr>
+        <w:pStyle w:val="PargrafodaLista"/>
+        <w:numPr>
+          <w:ilvl w:val="0"/>
+          <w:numId w:val="11"/>
+        </w:numPr>
+        <w:spacing w:after="40" w:line="240" w:lineRule="auto"/>
+        <w:jc w:val="both"/>
+        <w:rPr>
+          <w:rFonts w:ascii="Arial" w:hAnsi="Arial" w:cs="Arial"/>
+          <w:b/>
+          <w:sz w:val="24"/>
+          <w:szCs w:val="24"/>
+        </w:rPr>
+      </w:pPr>
+      <w:proofErr w:type="spellStart"/>
+      <w:proofErr w:type="gramStart"/>
+      <w:r>
+        <w:rPr>
+          <w:rFonts w:ascii="Arial" w:hAnsi="Arial" w:cs="Arial"/>
+          <w:sz w:val="24"/>
+          <w:szCs w:val="24"/>
+        </w:rPr>
+        <w:t>pagaComCheque</w:t>
+      </w:r>
+      <w:proofErr w:type="spellEnd"/>
+      <w:proofErr w:type="gramEnd"/>
+      <w:r>
+        <w:rPr>
+          <w:rFonts w:ascii="Arial" w:hAnsi="Arial" w:cs="Arial"/>
+          <w:sz w:val="24"/>
+          <w:szCs w:val="24"/>
+        </w:rPr>
+        <w:t xml:space="preserve">: relaciona </w:t>
+      </w:r>
+      <w:r>
+        <w:rPr>
+          <w:rFonts w:ascii="Arial" w:hAnsi="Arial" w:cs="Arial"/>
+          <w:sz w:val="24"/>
+          <w:szCs w:val="24"/>
+        </w:rPr>
+        <w:t>C</w:t>
+      </w:r>
+      <w:r>
+        <w:rPr>
+          <w:rFonts w:ascii="Arial" w:hAnsi="Arial" w:cs="Arial"/>
+          <w:sz w:val="24"/>
+          <w:szCs w:val="24"/>
+        </w:rPr>
+        <w:t xml:space="preserve">liente </w:t>
+      </w:r>
+      <w:r>
+        <w:rPr>
+          <w:rFonts w:ascii="Arial" w:hAnsi="Arial" w:cs="Arial"/>
+          <w:sz w:val="24"/>
+          <w:szCs w:val="24"/>
+        </w:rPr>
+        <w:t>C</w:t>
+      </w:r>
+      <w:r>
+        <w:rPr>
+          <w:rFonts w:ascii="Arial" w:hAnsi="Arial" w:cs="Arial"/>
+          <w:sz w:val="24"/>
+          <w:szCs w:val="24"/>
+        </w:rPr>
+        <w:t xml:space="preserve">adastrado e </w:t>
+      </w:r>
+      <w:r>
+        <w:rPr>
+          <w:rFonts w:ascii="Arial" w:hAnsi="Arial" w:cs="Arial"/>
+          <w:sz w:val="24"/>
+          <w:szCs w:val="24"/>
+        </w:rPr>
+        <w:t>V</w:t>
+      </w:r>
+      <w:r>
+        <w:rPr>
+          <w:rFonts w:ascii="Arial" w:hAnsi="Arial" w:cs="Arial"/>
+          <w:sz w:val="24"/>
+          <w:szCs w:val="24"/>
+        </w:rPr>
+        <w:t xml:space="preserve">enda, com atributos: número e data. Um </w:t>
+      </w:r>
+      <w:r>
+        <w:rPr>
+          <w:rFonts w:ascii="Arial" w:hAnsi="Arial" w:cs="Arial"/>
+          <w:sz w:val="24"/>
+          <w:szCs w:val="24"/>
+        </w:rPr>
+        <w:t>C</w:t>
+      </w:r>
+      <w:r>
+        <w:rPr>
+          <w:rFonts w:ascii="Arial" w:hAnsi="Arial" w:cs="Arial"/>
+          <w:sz w:val="24"/>
+          <w:szCs w:val="24"/>
+        </w:rPr>
+        <w:t xml:space="preserve">liente </w:t>
+      </w:r>
+      <w:r>
+        <w:rPr>
+          <w:rFonts w:ascii="Arial" w:hAnsi="Arial" w:cs="Arial"/>
+          <w:sz w:val="24"/>
+          <w:szCs w:val="24"/>
+        </w:rPr>
+        <w:t>C</w:t>
+      </w:r>
+      <w:r>
+        <w:rPr>
+          <w:rFonts w:ascii="Arial" w:hAnsi="Arial" w:cs="Arial"/>
+          <w:sz w:val="24"/>
+          <w:szCs w:val="24"/>
+        </w:rPr>
+        <w:t>adastrado pode pagar com cheque zero ou muitas vendas e uma venda por ser paga com cheque zero ou muitas vezes.</w:t>
+      </w:r>
+    </w:p>
+    <w:p>
+      <w:pPr>
+        <w:pStyle w:val="PargrafodaLista"/>
+        <w:numPr>
+          <w:ilvl w:val="0"/>
+          <w:numId w:val="11"/>
+        </w:numPr>
+        <w:spacing w:after="40" w:line="240" w:lineRule="auto"/>
+        <w:jc w:val="both"/>
+        <w:rPr>
+          <w:rFonts w:ascii="Arial" w:hAnsi="Arial" w:cs="Arial"/>
+          <w:b/>
+          <w:sz w:val="24"/>
+          <w:szCs w:val="24"/>
+        </w:rPr>
+      </w:pPr>
+      <w:proofErr w:type="gramStart"/>
+      <w:r>
+        <w:rPr>
+          <w:rFonts w:ascii="Arial" w:hAnsi="Arial" w:cs="Arial"/>
+          <w:sz w:val="24"/>
+          <w:szCs w:val="24"/>
+        </w:rPr>
+        <w:t>tem</w:t>
+      </w:r>
+      <w:proofErr w:type="gramEnd"/>
+      <w:r>
+        <w:rPr>
+          <w:rFonts w:ascii="Arial" w:hAnsi="Arial" w:cs="Arial"/>
+          <w:sz w:val="24"/>
+          <w:szCs w:val="24"/>
+        </w:rPr>
+        <w:t xml:space="preserve">: relaciona </w:t>
+      </w:r>
+      <w:r>
+        <w:rPr>
+          <w:rFonts w:ascii="Arial" w:hAnsi="Arial" w:cs="Arial"/>
+          <w:sz w:val="24"/>
+          <w:szCs w:val="24"/>
+        </w:rPr>
+        <w:t>S</w:t>
+      </w:r>
+      <w:r>
+        <w:rPr>
+          <w:rFonts w:ascii="Arial" w:hAnsi="Arial" w:cs="Arial"/>
+          <w:sz w:val="24"/>
+          <w:szCs w:val="24"/>
+        </w:rPr>
+        <w:t xml:space="preserve">erviço </w:t>
+      </w:r>
+      <w:r>
+        <w:rPr>
+          <w:rFonts w:ascii="Arial" w:hAnsi="Arial" w:cs="Arial"/>
+          <w:sz w:val="24"/>
+          <w:szCs w:val="24"/>
+        </w:rPr>
+        <w:t>T</w:t>
+      </w:r>
+      <w:r>
+        <w:rPr>
+          <w:rFonts w:ascii="Arial" w:hAnsi="Arial" w:cs="Arial"/>
+          <w:sz w:val="24"/>
+          <w:szCs w:val="24"/>
+        </w:rPr>
+        <w:t xml:space="preserve">écnico e </w:t>
+      </w:r>
+      <w:r>
+        <w:rPr>
+          <w:rFonts w:ascii="Arial" w:hAnsi="Arial" w:cs="Arial"/>
+          <w:sz w:val="24"/>
+          <w:szCs w:val="24"/>
+        </w:rPr>
+        <w:t>C</w:t>
+      </w:r>
+      <w:r>
+        <w:rPr>
+          <w:rFonts w:ascii="Arial" w:hAnsi="Arial" w:cs="Arial"/>
+          <w:sz w:val="24"/>
+          <w:szCs w:val="24"/>
+        </w:rPr>
+        <w:t xml:space="preserve">omponente </w:t>
+      </w:r>
+      <w:r>
+        <w:rPr>
+          <w:rFonts w:ascii="Arial" w:hAnsi="Arial" w:cs="Arial"/>
+          <w:sz w:val="24"/>
+          <w:szCs w:val="24"/>
+        </w:rPr>
+        <w:t>E</w:t>
+      </w:r>
+      <w:r>
+        <w:rPr>
+          <w:rFonts w:ascii="Arial" w:hAnsi="Arial" w:cs="Arial"/>
+          <w:sz w:val="24"/>
+          <w:szCs w:val="24"/>
+        </w:rPr>
+        <w:t xml:space="preserve">letrônico. Um </w:t>
+      </w:r>
+      <w:r>
+        <w:rPr>
+          <w:rFonts w:ascii="Arial" w:hAnsi="Arial" w:cs="Arial"/>
+          <w:sz w:val="24"/>
+          <w:szCs w:val="24"/>
+        </w:rPr>
+        <w:t>S</w:t>
+      </w:r>
+      <w:r>
+        <w:rPr>
+          <w:rFonts w:ascii="Arial" w:hAnsi="Arial" w:cs="Arial"/>
+          <w:sz w:val="24"/>
+          <w:szCs w:val="24"/>
+        </w:rPr>
+        <w:t xml:space="preserve">erviço </w:t>
+      </w:r>
+      <w:r>
+        <w:rPr>
+          <w:rFonts w:ascii="Arial" w:hAnsi="Arial" w:cs="Arial"/>
+          <w:sz w:val="24"/>
+          <w:szCs w:val="24"/>
+        </w:rPr>
+        <w:t>T</w:t>
+      </w:r>
+      <w:r>
+        <w:rPr>
+          <w:rFonts w:ascii="Arial" w:hAnsi="Arial" w:cs="Arial"/>
+          <w:sz w:val="24"/>
+          <w:szCs w:val="24"/>
+        </w:rPr>
+        <w:t xml:space="preserve">écnico pode ter zero ou </w:t>
+      </w:r>
+      <w:proofErr w:type="gramStart"/>
+      <w:r>
+        <w:rPr>
+          <w:rFonts w:ascii="Arial" w:hAnsi="Arial" w:cs="Arial"/>
+          <w:sz w:val="24"/>
+          <w:szCs w:val="24"/>
+        </w:rPr>
+        <w:t xml:space="preserve">muitos componentes eletrônicos e um </w:t>
+      </w:r>
+      <w:r>
+        <w:rPr>
+          <w:rFonts w:ascii="Arial" w:hAnsi="Arial" w:cs="Arial"/>
+          <w:sz w:val="24"/>
+          <w:szCs w:val="24"/>
+        </w:rPr>
+        <w:t xml:space="preserve">tipo de </w:t>
+      </w:r>
+      <w:r>
+        <w:rPr>
+          <w:rFonts w:ascii="Arial" w:hAnsi="Arial" w:cs="Arial"/>
+          <w:sz w:val="24"/>
+          <w:szCs w:val="24"/>
+        </w:rPr>
+        <w:lastRenderedPageBreak/>
+        <w:t xml:space="preserve">Componente Eletrônico </w:t>
+      </w:r>
+      <w:r>
+        <w:rPr>
+          <w:rFonts w:ascii="Arial" w:hAnsi="Arial" w:cs="Arial"/>
+          <w:sz w:val="24"/>
+          <w:szCs w:val="24"/>
+        </w:rPr>
+        <w:t>pode estar</w:t>
+      </w:r>
+      <w:proofErr w:type="gramEnd"/>
+      <w:r>
+        <w:rPr>
+          <w:rFonts w:ascii="Arial" w:hAnsi="Arial" w:cs="Arial"/>
+          <w:sz w:val="24"/>
+          <w:szCs w:val="24"/>
+        </w:rPr>
+        <w:t xml:space="preserve"> </w:t>
+      </w:r>
+      <w:r>
+        <w:rPr>
+          <w:rFonts w:ascii="Arial" w:hAnsi="Arial" w:cs="Arial"/>
+          <w:sz w:val="24"/>
+          <w:szCs w:val="24"/>
+        </w:rPr>
+        <w:t>presente</w:t>
+      </w:r>
+      <w:r>
+        <w:rPr>
+          <w:rFonts w:ascii="Arial" w:hAnsi="Arial" w:cs="Arial"/>
+          <w:sz w:val="24"/>
+          <w:szCs w:val="24"/>
+        </w:rPr>
+        <w:t xml:space="preserve"> em zero ou </w:t>
+      </w:r>
+      <w:r>
+        <w:rPr>
+          <w:rFonts w:ascii="Arial" w:hAnsi="Arial" w:cs="Arial"/>
+          <w:sz w:val="24"/>
+          <w:szCs w:val="24"/>
+        </w:rPr>
+        <w:t>muitos</w:t>
+      </w:r>
+      <w:r>
+        <w:rPr>
+          <w:rFonts w:ascii="Arial" w:hAnsi="Arial" w:cs="Arial"/>
+          <w:sz w:val="24"/>
+          <w:szCs w:val="24"/>
+        </w:rPr>
+        <w:t xml:space="preserve"> Serviço Técnico.</w:t>
+      </w:r>
+    </w:p>
+    <w:p>
+      <w:pPr>
+        <w:pStyle w:val="PargrafodaLista"/>
+        <w:numPr>
+          <w:ilvl w:val="0"/>
+          <w:numId w:val="11"/>
+        </w:numPr>
+        <w:spacing w:after="40" w:line="240" w:lineRule="auto"/>
+        <w:jc w:val="both"/>
+        <w:rPr>
+          <w:rFonts w:ascii="Arial" w:hAnsi="Arial" w:cs="Arial"/>
+          <w:b/>
+          <w:sz w:val="24"/>
+          <w:szCs w:val="24"/>
+        </w:rPr>
+      </w:pPr>
+      <w:proofErr w:type="gramStart"/>
+      <w:r>
+        <w:rPr>
+          <w:rFonts w:ascii="Arial" w:hAnsi="Arial" w:cs="Arial"/>
+          <w:sz w:val="24"/>
+          <w:szCs w:val="24"/>
+        </w:rPr>
+        <w:t>contém</w:t>
+      </w:r>
+      <w:proofErr w:type="gramEnd"/>
+      <w:r>
+        <w:rPr>
+          <w:rFonts w:ascii="Arial" w:hAnsi="Arial" w:cs="Arial"/>
+          <w:sz w:val="24"/>
+          <w:szCs w:val="24"/>
+        </w:rPr>
+        <w:t xml:space="preserve">: relaciona </w:t>
+      </w:r>
+      <w:r>
+        <w:rPr>
+          <w:rFonts w:ascii="Arial" w:hAnsi="Arial" w:cs="Arial"/>
+          <w:sz w:val="24"/>
+          <w:szCs w:val="24"/>
+        </w:rPr>
+        <w:t>V</w:t>
+      </w:r>
+      <w:r>
+        <w:rPr>
+          <w:rFonts w:ascii="Arial" w:hAnsi="Arial" w:cs="Arial"/>
+          <w:sz w:val="24"/>
+          <w:szCs w:val="24"/>
+        </w:rPr>
+        <w:t xml:space="preserve">enda e </w:t>
+      </w:r>
+      <w:r>
+        <w:rPr>
+          <w:rFonts w:ascii="Arial" w:hAnsi="Arial" w:cs="Arial"/>
+          <w:sz w:val="24"/>
+          <w:szCs w:val="24"/>
+        </w:rPr>
+        <w:t>P</w:t>
+      </w:r>
+      <w:r>
+        <w:rPr>
+          <w:rFonts w:ascii="Arial" w:hAnsi="Arial" w:cs="Arial"/>
+          <w:sz w:val="24"/>
+          <w:szCs w:val="24"/>
+        </w:rPr>
+        <w:t>roduto</w:t>
+      </w:r>
+      <w:r>
+        <w:rPr>
+          <w:rFonts w:ascii="Arial" w:hAnsi="Arial" w:cs="Arial"/>
+          <w:sz w:val="24"/>
+          <w:szCs w:val="24"/>
+        </w:rPr>
+        <w:t>, com atributo</w:t>
+      </w:r>
+      <w:r>
+        <w:rPr>
+          <w:rFonts w:ascii="Arial" w:hAnsi="Arial" w:cs="Arial"/>
+          <w:sz w:val="24"/>
+          <w:szCs w:val="24"/>
+        </w:rPr>
+        <w:t>s</w:t>
       </w:r>
       <w:bookmarkStart w:id="0" w:name="_GoBack"/>
       <w:bookmarkEnd w:id="0"/>
@@ -2644,772 +3459,15 @@
           <w:sz w:val="24"/>
           <w:szCs w:val="24"/>
         </w:rPr>
-        <w:t xml:space="preserve"> </w:t>
-      </w:r>
-      <w:r>
-        <w:rPr>
-          <w:rFonts w:ascii="Arial" w:hAnsi="Arial" w:cs="Arial"/>
-          <w:sz w:val="24"/>
-          <w:szCs w:val="24"/>
-        </w:rPr>
-        <w:t>um Cliente C</w:t>
-      </w:r>
-      <w:r>
-        <w:rPr>
-          <w:rFonts w:ascii="Arial" w:hAnsi="Arial" w:cs="Arial"/>
-          <w:sz w:val="24"/>
-          <w:szCs w:val="24"/>
-        </w:rPr>
-        <w:t>adastrado.</w:t>
-      </w:r>
-    </w:p>
-    <w:p>
-      <w:pPr>
-        <w:pStyle w:val="PargrafodaLista"/>
-        <w:numPr>
-          <w:ilvl w:val="0"/>
-          <w:numId w:val="11"/>
-        </w:numPr>
-        <w:spacing w:after="40" w:line="240" w:lineRule="auto"/>
-        <w:jc w:val="both"/>
-        <w:rPr>
-          <w:rFonts w:ascii="Arial" w:hAnsi="Arial" w:cs="Arial"/>
-          <w:b/>
-          <w:sz w:val="24"/>
-          <w:szCs w:val="24"/>
-        </w:rPr>
-      </w:pPr>
-      <w:proofErr w:type="gramStart"/>
-      <w:r>
-        <w:rPr>
-          <w:rFonts w:ascii="Arial" w:hAnsi="Arial" w:cs="Arial"/>
-          <w:sz w:val="24"/>
-          <w:szCs w:val="24"/>
-        </w:rPr>
-        <w:t>encarregado</w:t>
-      </w:r>
-      <w:proofErr w:type="gramEnd"/>
-      <w:r>
-        <w:rPr>
-          <w:rFonts w:ascii="Arial" w:hAnsi="Arial" w:cs="Arial"/>
-          <w:sz w:val="24"/>
-          <w:szCs w:val="24"/>
-        </w:rPr>
-        <w:t>:</w:t>
-      </w:r>
-      <w:r>
-        <w:rPr>
-          <w:rFonts w:ascii="Arial" w:hAnsi="Arial" w:cs="Arial"/>
-          <w:sz w:val="24"/>
-          <w:szCs w:val="24"/>
-        </w:rPr>
-        <w:t xml:space="preserve"> relaciona Funcionário e Serviço T</w:t>
-      </w:r>
-      <w:r>
-        <w:rPr>
-          <w:rFonts w:ascii="Arial" w:hAnsi="Arial" w:cs="Arial"/>
-          <w:sz w:val="24"/>
-          <w:szCs w:val="24"/>
-        </w:rPr>
-        <w:t xml:space="preserve">écnico. Um </w:t>
-      </w:r>
-      <w:r>
-        <w:rPr>
-          <w:rFonts w:ascii="Arial" w:hAnsi="Arial" w:cs="Arial"/>
-          <w:sz w:val="24"/>
-          <w:szCs w:val="24"/>
-        </w:rPr>
-        <w:t>F</w:t>
-      </w:r>
-      <w:r>
-        <w:rPr>
-          <w:rFonts w:ascii="Arial" w:hAnsi="Arial" w:cs="Arial"/>
-          <w:sz w:val="24"/>
-          <w:szCs w:val="24"/>
-        </w:rPr>
-        <w:t xml:space="preserve">uncionário pode se encarregar de zero ou muitos </w:t>
-      </w:r>
-      <w:r>
-        <w:rPr>
-          <w:rFonts w:ascii="Arial" w:hAnsi="Arial" w:cs="Arial"/>
-          <w:sz w:val="24"/>
-          <w:szCs w:val="24"/>
-        </w:rPr>
-        <w:t>S</w:t>
-      </w:r>
-      <w:r>
-        <w:rPr>
-          <w:rFonts w:ascii="Arial" w:hAnsi="Arial" w:cs="Arial"/>
-          <w:sz w:val="24"/>
-          <w:szCs w:val="24"/>
-        </w:rPr>
-        <w:t xml:space="preserve">erviços </w:t>
-      </w:r>
-      <w:r>
-        <w:rPr>
-          <w:rFonts w:ascii="Arial" w:hAnsi="Arial" w:cs="Arial"/>
-          <w:sz w:val="24"/>
-          <w:szCs w:val="24"/>
-        </w:rPr>
-        <w:t>T</w:t>
-      </w:r>
-      <w:r>
-        <w:rPr>
-          <w:rFonts w:ascii="Arial" w:hAnsi="Arial" w:cs="Arial"/>
-          <w:sz w:val="24"/>
-          <w:szCs w:val="24"/>
-        </w:rPr>
-        <w:t xml:space="preserve">écnicos e um </w:t>
-      </w:r>
-      <w:r>
-        <w:rPr>
-          <w:rFonts w:ascii="Arial" w:hAnsi="Arial" w:cs="Arial"/>
-          <w:sz w:val="24"/>
-          <w:szCs w:val="24"/>
-        </w:rPr>
-        <w:t>S</w:t>
-      </w:r>
-      <w:r>
-        <w:rPr>
-          <w:rFonts w:ascii="Arial" w:hAnsi="Arial" w:cs="Arial"/>
-          <w:sz w:val="24"/>
-          <w:szCs w:val="24"/>
-        </w:rPr>
-        <w:t xml:space="preserve">erviço </w:t>
-      </w:r>
-      <w:r>
-        <w:rPr>
-          <w:rFonts w:ascii="Arial" w:hAnsi="Arial" w:cs="Arial"/>
-          <w:sz w:val="24"/>
-          <w:szCs w:val="24"/>
-        </w:rPr>
-        <w:t>T</w:t>
-      </w:r>
-      <w:r>
-        <w:rPr>
-          <w:rFonts w:ascii="Arial" w:hAnsi="Arial" w:cs="Arial"/>
-          <w:sz w:val="24"/>
-          <w:szCs w:val="24"/>
-        </w:rPr>
-        <w:t xml:space="preserve">écnico pode ser encarregado por um ou muitos </w:t>
-      </w:r>
-      <w:r>
-        <w:rPr>
-          <w:rFonts w:ascii="Arial" w:hAnsi="Arial" w:cs="Arial"/>
-          <w:sz w:val="24"/>
-          <w:szCs w:val="24"/>
-        </w:rPr>
-        <w:t>F</w:t>
-      </w:r>
-      <w:r>
-        <w:rPr>
-          <w:rFonts w:ascii="Arial" w:hAnsi="Arial" w:cs="Arial"/>
-          <w:sz w:val="24"/>
-          <w:szCs w:val="24"/>
-        </w:rPr>
-        <w:t>uncionários.</w:t>
-      </w:r>
-    </w:p>
-    <w:p>
-      <w:pPr>
-        <w:pStyle w:val="PargrafodaLista"/>
-        <w:numPr>
-          <w:ilvl w:val="0"/>
-          <w:numId w:val="11"/>
-        </w:numPr>
-        <w:spacing w:after="40" w:line="240" w:lineRule="auto"/>
-        <w:jc w:val="both"/>
-        <w:rPr>
-          <w:rFonts w:ascii="Arial" w:hAnsi="Arial" w:cs="Arial"/>
-          <w:b/>
-          <w:sz w:val="24"/>
-          <w:szCs w:val="24"/>
-        </w:rPr>
-      </w:pPr>
-      <w:proofErr w:type="gramStart"/>
-      <w:r>
-        <w:rPr>
-          <w:rFonts w:ascii="Arial" w:hAnsi="Arial" w:cs="Arial"/>
-          <w:sz w:val="24"/>
-          <w:szCs w:val="24"/>
-        </w:rPr>
-        <w:t>realiza</w:t>
-      </w:r>
-      <w:proofErr w:type="gramEnd"/>
-      <w:r>
-        <w:rPr>
-          <w:rFonts w:ascii="Arial" w:hAnsi="Arial" w:cs="Arial"/>
-          <w:sz w:val="24"/>
-          <w:szCs w:val="24"/>
-        </w:rPr>
-        <w:t xml:space="preserve">: relaciona </w:t>
-      </w:r>
-      <w:r>
-        <w:rPr>
-          <w:rFonts w:ascii="Arial" w:hAnsi="Arial" w:cs="Arial"/>
-          <w:sz w:val="24"/>
-          <w:szCs w:val="24"/>
-        </w:rPr>
-        <w:t>F</w:t>
-      </w:r>
-      <w:r>
-        <w:rPr>
-          <w:rFonts w:ascii="Arial" w:hAnsi="Arial" w:cs="Arial"/>
-          <w:sz w:val="24"/>
-          <w:szCs w:val="24"/>
-        </w:rPr>
-        <w:t xml:space="preserve">uncionário e </w:t>
-      </w:r>
-      <w:r>
-        <w:rPr>
-          <w:rFonts w:ascii="Arial" w:hAnsi="Arial" w:cs="Arial"/>
-          <w:sz w:val="24"/>
-          <w:szCs w:val="24"/>
-        </w:rPr>
-        <w:t>V</w:t>
-      </w:r>
-      <w:r>
-        <w:rPr>
-          <w:rFonts w:ascii="Arial" w:hAnsi="Arial" w:cs="Arial"/>
-          <w:sz w:val="24"/>
-          <w:szCs w:val="24"/>
-        </w:rPr>
-        <w:t xml:space="preserve">enda. Um </w:t>
-      </w:r>
-      <w:r>
-        <w:rPr>
-          <w:rFonts w:ascii="Arial" w:hAnsi="Arial" w:cs="Arial"/>
-          <w:sz w:val="24"/>
-          <w:szCs w:val="24"/>
-        </w:rPr>
-        <w:t>F</w:t>
-      </w:r>
-      <w:r>
-        <w:rPr>
-          <w:rFonts w:ascii="Arial" w:hAnsi="Arial" w:cs="Arial"/>
-          <w:sz w:val="24"/>
-          <w:szCs w:val="24"/>
-        </w:rPr>
-        <w:t xml:space="preserve">uncionário pode realizar zero ou muitas </w:t>
-      </w:r>
-      <w:r>
-        <w:rPr>
-          <w:rFonts w:ascii="Arial" w:hAnsi="Arial" w:cs="Arial"/>
-          <w:sz w:val="24"/>
-          <w:szCs w:val="24"/>
-        </w:rPr>
-        <w:t>V</w:t>
-      </w:r>
-      <w:r>
-        <w:rPr>
-          <w:rFonts w:ascii="Arial" w:hAnsi="Arial" w:cs="Arial"/>
-          <w:sz w:val="24"/>
-          <w:szCs w:val="24"/>
-        </w:rPr>
-        <w:t xml:space="preserve">endas e uma </w:t>
-      </w:r>
-      <w:r>
-        <w:rPr>
-          <w:rFonts w:ascii="Arial" w:hAnsi="Arial" w:cs="Arial"/>
-          <w:sz w:val="24"/>
-          <w:szCs w:val="24"/>
-        </w:rPr>
-        <w:t>V</w:t>
-      </w:r>
-      <w:r>
-        <w:rPr>
-          <w:rFonts w:ascii="Arial" w:hAnsi="Arial" w:cs="Arial"/>
-          <w:sz w:val="24"/>
-          <w:szCs w:val="24"/>
-        </w:rPr>
-        <w:t xml:space="preserve">enda por ser realizada por somente um </w:t>
-      </w:r>
-      <w:r>
-        <w:rPr>
-          <w:rFonts w:ascii="Arial" w:hAnsi="Arial" w:cs="Arial"/>
-          <w:sz w:val="24"/>
-          <w:szCs w:val="24"/>
-        </w:rPr>
-        <w:t>F</w:t>
-      </w:r>
-      <w:r>
-        <w:rPr>
-          <w:rFonts w:ascii="Arial" w:hAnsi="Arial" w:cs="Arial"/>
-          <w:sz w:val="24"/>
-          <w:szCs w:val="24"/>
-        </w:rPr>
-        <w:t>uncionário.</w:t>
-      </w:r>
-    </w:p>
-    <w:p>
-      <w:pPr>
-        <w:pStyle w:val="PargrafodaLista"/>
-        <w:numPr>
-          <w:ilvl w:val="0"/>
-          <w:numId w:val="11"/>
-        </w:numPr>
-        <w:spacing w:after="40" w:line="240" w:lineRule="auto"/>
-        <w:jc w:val="both"/>
-        <w:rPr>
-          <w:rFonts w:ascii="Arial" w:hAnsi="Arial" w:cs="Arial"/>
-          <w:b/>
-          <w:sz w:val="24"/>
-          <w:szCs w:val="24"/>
-        </w:rPr>
-      </w:pPr>
-      <w:proofErr w:type="gramStart"/>
-      <w:r>
-        <w:rPr>
-          <w:rFonts w:ascii="Arial" w:hAnsi="Arial" w:cs="Arial"/>
-          <w:sz w:val="24"/>
-          <w:szCs w:val="24"/>
-        </w:rPr>
-        <w:t>supervisiona</w:t>
-      </w:r>
-      <w:proofErr w:type="gramEnd"/>
-      <w:r>
-        <w:rPr>
-          <w:rFonts w:ascii="Arial" w:hAnsi="Arial" w:cs="Arial"/>
-          <w:sz w:val="24"/>
-          <w:szCs w:val="24"/>
-        </w:rPr>
-        <w:t xml:space="preserve">: auto relaciona </w:t>
-      </w:r>
-      <w:r>
-        <w:rPr>
-          <w:rFonts w:ascii="Arial" w:hAnsi="Arial" w:cs="Arial"/>
-          <w:sz w:val="24"/>
-          <w:szCs w:val="24"/>
-        </w:rPr>
-        <w:t>F</w:t>
-      </w:r>
-      <w:r>
-        <w:rPr>
-          <w:rFonts w:ascii="Arial" w:hAnsi="Arial" w:cs="Arial"/>
-          <w:sz w:val="24"/>
-          <w:szCs w:val="24"/>
-        </w:rPr>
-        <w:t xml:space="preserve">uncionário. Um </w:t>
-      </w:r>
-      <w:r>
-        <w:rPr>
-          <w:rFonts w:ascii="Arial" w:hAnsi="Arial" w:cs="Arial"/>
-          <w:sz w:val="24"/>
-          <w:szCs w:val="24"/>
-        </w:rPr>
-        <w:t>F</w:t>
-      </w:r>
-      <w:r>
-        <w:rPr>
-          <w:rFonts w:ascii="Arial" w:hAnsi="Arial" w:cs="Arial"/>
-          <w:sz w:val="24"/>
-          <w:szCs w:val="24"/>
-        </w:rPr>
-        <w:t xml:space="preserve">uncionário pode supervisionar um ou muitos </w:t>
-      </w:r>
-      <w:r>
-        <w:rPr>
-          <w:rFonts w:ascii="Arial" w:hAnsi="Arial" w:cs="Arial"/>
-          <w:sz w:val="24"/>
-          <w:szCs w:val="24"/>
-        </w:rPr>
-        <w:t>F</w:t>
-      </w:r>
-      <w:r>
-        <w:rPr>
-          <w:rFonts w:ascii="Arial" w:hAnsi="Arial" w:cs="Arial"/>
-          <w:sz w:val="24"/>
-          <w:szCs w:val="24"/>
-        </w:rPr>
-        <w:t xml:space="preserve">uncionários e um </w:t>
-      </w:r>
-      <w:r>
-        <w:rPr>
-          <w:rFonts w:ascii="Arial" w:hAnsi="Arial" w:cs="Arial"/>
-          <w:sz w:val="24"/>
-          <w:szCs w:val="24"/>
-        </w:rPr>
-        <w:t>F</w:t>
-      </w:r>
-      <w:r>
-        <w:rPr>
-          <w:rFonts w:ascii="Arial" w:hAnsi="Arial" w:cs="Arial"/>
-          <w:sz w:val="24"/>
-          <w:szCs w:val="24"/>
-        </w:rPr>
-        <w:t>uncionário só é supervisiona</w:t>
-      </w:r>
-      <w:r>
-        <w:rPr>
-          <w:rFonts w:ascii="Arial" w:hAnsi="Arial" w:cs="Arial"/>
-          <w:sz w:val="24"/>
-          <w:szCs w:val="24"/>
-        </w:rPr>
-        <w:t>do</w:t>
-      </w:r>
-      <w:r>
-        <w:rPr>
-          <w:rFonts w:ascii="Arial" w:hAnsi="Arial" w:cs="Arial"/>
-          <w:sz w:val="24"/>
-          <w:szCs w:val="24"/>
-        </w:rPr>
-        <w:t xml:space="preserve"> por outro.</w:t>
-      </w:r>
-    </w:p>
-    <w:p>
-      <w:pPr>
-        <w:pStyle w:val="PargrafodaLista"/>
-        <w:numPr>
-          <w:ilvl w:val="0"/>
-          <w:numId w:val="11"/>
-        </w:numPr>
-        <w:spacing w:after="40" w:line="240" w:lineRule="auto"/>
-        <w:jc w:val="both"/>
-        <w:rPr>
-          <w:rFonts w:ascii="Arial" w:hAnsi="Arial" w:cs="Arial"/>
-          <w:b/>
-          <w:sz w:val="24"/>
-          <w:szCs w:val="24"/>
-        </w:rPr>
-      </w:pPr>
-      <w:proofErr w:type="spellStart"/>
-      <w:proofErr w:type="gramStart"/>
-      <w:r>
-        <w:rPr>
-          <w:rFonts w:ascii="Arial" w:hAnsi="Arial" w:cs="Arial"/>
-          <w:sz w:val="24"/>
-          <w:szCs w:val="24"/>
-        </w:rPr>
-        <w:t>pagaComCheque</w:t>
-      </w:r>
-      <w:proofErr w:type="spellEnd"/>
-      <w:proofErr w:type="gramEnd"/>
-      <w:r>
-        <w:rPr>
-          <w:rFonts w:ascii="Arial" w:hAnsi="Arial" w:cs="Arial"/>
-          <w:sz w:val="24"/>
-          <w:szCs w:val="24"/>
-        </w:rPr>
-        <w:t xml:space="preserve">: relaciona </w:t>
-      </w:r>
-      <w:r>
-        <w:rPr>
-          <w:rFonts w:ascii="Arial" w:hAnsi="Arial" w:cs="Arial"/>
-          <w:sz w:val="24"/>
-          <w:szCs w:val="24"/>
-        </w:rPr>
-        <w:t>C</w:t>
-      </w:r>
-      <w:r>
-        <w:rPr>
-          <w:rFonts w:ascii="Arial" w:hAnsi="Arial" w:cs="Arial"/>
-          <w:sz w:val="24"/>
-          <w:szCs w:val="24"/>
-        </w:rPr>
-        <w:t xml:space="preserve">liente </w:t>
-      </w:r>
-      <w:r>
-        <w:rPr>
-          <w:rFonts w:ascii="Arial" w:hAnsi="Arial" w:cs="Arial"/>
-          <w:sz w:val="24"/>
-          <w:szCs w:val="24"/>
-        </w:rPr>
-        <w:t>C</w:t>
-      </w:r>
-      <w:r>
-        <w:rPr>
-          <w:rFonts w:ascii="Arial" w:hAnsi="Arial" w:cs="Arial"/>
-          <w:sz w:val="24"/>
-          <w:szCs w:val="24"/>
-        </w:rPr>
-        <w:t xml:space="preserve">adastrado e </w:t>
-      </w:r>
-      <w:r>
-        <w:rPr>
-          <w:rFonts w:ascii="Arial" w:hAnsi="Arial" w:cs="Arial"/>
-          <w:sz w:val="24"/>
-          <w:szCs w:val="24"/>
-        </w:rPr>
-        <w:t>V</w:t>
-      </w:r>
-      <w:r>
-        <w:rPr>
-          <w:rFonts w:ascii="Arial" w:hAnsi="Arial" w:cs="Arial"/>
-          <w:sz w:val="24"/>
-          <w:szCs w:val="24"/>
-        </w:rPr>
-        <w:t xml:space="preserve">enda, com atributos: número e data. Um </w:t>
-      </w:r>
-      <w:r>
-        <w:rPr>
-          <w:rFonts w:ascii="Arial" w:hAnsi="Arial" w:cs="Arial"/>
-          <w:sz w:val="24"/>
-          <w:szCs w:val="24"/>
-        </w:rPr>
-        <w:t>C</w:t>
-      </w:r>
-      <w:r>
-        <w:rPr>
-          <w:rFonts w:ascii="Arial" w:hAnsi="Arial" w:cs="Arial"/>
-          <w:sz w:val="24"/>
-          <w:szCs w:val="24"/>
-        </w:rPr>
-        <w:t xml:space="preserve">liente </w:t>
-      </w:r>
-      <w:r>
-        <w:rPr>
-          <w:rFonts w:ascii="Arial" w:hAnsi="Arial" w:cs="Arial"/>
-          <w:sz w:val="24"/>
-          <w:szCs w:val="24"/>
-        </w:rPr>
-        <w:t>C</w:t>
-      </w:r>
-      <w:r>
-        <w:rPr>
-          <w:rFonts w:ascii="Arial" w:hAnsi="Arial" w:cs="Arial"/>
-          <w:sz w:val="24"/>
-          <w:szCs w:val="24"/>
-        </w:rPr>
-        <w:t>adastrado pode pagar com cheque zero ou muitas vendas e uma venda por ser paga com cheque zero ou muitas vezes.</w:t>
-      </w:r>
-    </w:p>
-    <w:p>
-      <w:pPr>
-        <w:pStyle w:val="PargrafodaLista"/>
-        <w:numPr>
-          <w:ilvl w:val="0"/>
-          <w:numId w:val="11"/>
-        </w:numPr>
-        <w:spacing w:after="40" w:line="240" w:lineRule="auto"/>
-        <w:jc w:val="both"/>
-        <w:rPr>
-          <w:rFonts w:ascii="Arial" w:hAnsi="Arial" w:cs="Arial"/>
-          <w:b/>
-          <w:sz w:val="24"/>
-          <w:szCs w:val="24"/>
-        </w:rPr>
-      </w:pPr>
-      <w:proofErr w:type="gramStart"/>
-      <w:r>
-        <w:rPr>
-          <w:rFonts w:ascii="Arial" w:hAnsi="Arial" w:cs="Arial"/>
-          <w:sz w:val="24"/>
-          <w:szCs w:val="24"/>
-        </w:rPr>
-        <w:t>tem</w:t>
-      </w:r>
-      <w:proofErr w:type="gramEnd"/>
-      <w:r>
-        <w:rPr>
-          <w:rFonts w:ascii="Arial" w:hAnsi="Arial" w:cs="Arial"/>
-          <w:sz w:val="24"/>
-          <w:szCs w:val="24"/>
-        </w:rPr>
-        <w:t xml:space="preserve">: relaciona </w:t>
-      </w:r>
-      <w:r>
-        <w:rPr>
-          <w:rFonts w:ascii="Arial" w:hAnsi="Arial" w:cs="Arial"/>
-          <w:sz w:val="24"/>
-          <w:szCs w:val="24"/>
-        </w:rPr>
-        <w:t>S</w:t>
-      </w:r>
-      <w:r>
-        <w:rPr>
-          <w:rFonts w:ascii="Arial" w:hAnsi="Arial" w:cs="Arial"/>
-          <w:sz w:val="24"/>
-          <w:szCs w:val="24"/>
-        </w:rPr>
-        <w:t xml:space="preserve">erviço </w:t>
-      </w:r>
-      <w:r>
-        <w:rPr>
-          <w:rFonts w:ascii="Arial" w:hAnsi="Arial" w:cs="Arial"/>
-          <w:sz w:val="24"/>
-          <w:szCs w:val="24"/>
-        </w:rPr>
-        <w:t>T</w:t>
-      </w:r>
-      <w:r>
-        <w:rPr>
-          <w:rFonts w:ascii="Arial" w:hAnsi="Arial" w:cs="Arial"/>
-          <w:sz w:val="24"/>
-          <w:szCs w:val="24"/>
-        </w:rPr>
-        <w:t xml:space="preserve">écnico e </w:t>
-      </w:r>
-      <w:r>
-        <w:rPr>
-          <w:rFonts w:ascii="Arial" w:hAnsi="Arial" w:cs="Arial"/>
-          <w:sz w:val="24"/>
-          <w:szCs w:val="24"/>
-        </w:rPr>
-        <w:t>C</w:t>
-      </w:r>
-      <w:r>
-        <w:rPr>
-          <w:rFonts w:ascii="Arial" w:hAnsi="Arial" w:cs="Arial"/>
-          <w:sz w:val="24"/>
-          <w:szCs w:val="24"/>
-        </w:rPr>
-        <w:t xml:space="preserve">omponente </w:t>
-      </w:r>
-      <w:r>
-        <w:rPr>
-          <w:rFonts w:ascii="Arial" w:hAnsi="Arial" w:cs="Arial"/>
-          <w:sz w:val="24"/>
-          <w:szCs w:val="24"/>
-        </w:rPr>
-        <w:t>E</w:t>
-      </w:r>
-      <w:r>
-        <w:rPr>
-          <w:rFonts w:ascii="Arial" w:hAnsi="Arial" w:cs="Arial"/>
-          <w:sz w:val="24"/>
-          <w:szCs w:val="24"/>
-        </w:rPr>
-        <w:t xml:space="preserve">letrônico. Um </w:t>
-      </w:r>
-      <w:r>
-        <w:rPr>
-          <w:rFonts w:ascii="Arial" w:hAnsi="Arial" w:cs="Arial"/>
-          <w:sz w:val="24"/>
-          <w:szCs w:val="24"/>
-        </w:rPr>
-        <w:t>S</w:t>
-      </w:r>
-      <w:r>
-        <w:rPr>
-          <w:rFonts w:ascii="Arial" w:hAnsi="Arial" w:cs="Arial"/>
-          <w:sz w:val="24"/>
-          <w:szCs w:val="24"/>
-        </w:rPr>
-        <w:t xml:space="preserve">erviço </w:t>
-      </w:r>
-      <w:r>
-        <w:rPr>
-          <w:rFonts w:ascii="Arial" w:hAnsi="Arial" w:cs="Arial"/>
-          <w:sz w:val="24"/>
-          <w:szCs w:val="24"/>
-        </w:rPr>
-        <w:t>T</w:t>
-      </w:r>
-      <w:r>
-        <w:rPr>
-          <w:rFonts w:ascii="Arial" w:hAnsi="Arial" w:cs="Arial"/>
-          <w:sz w:val="24"/>
-          <w:szCs w:val="24"/>
-        </w:rPr>
-        <w:t>écnico pode ter zero ou muitos componentes eletrôn</w:t>
-      </w:r>
-      <w:r>
-        <w:rPr>
-          <w:rFonts w:ascii="Arial" w:hAnsi="Arial" w:cs="Arial"/>
-          <w:sz w:val="24"/>
-          <w:szCs w:val="24"/>
-        </w:rPr>
-        <w:t xml:space="preserve">icos e um </w:t>
-      </w:r>
-      <w:r>
-        <w:rPr>
-          <w:rFonts w:ascii="Arial" w:hAnsi="Arial" w:cs="Arial"/>
-          <w:sz w:val="24"/>
-          <w:szCs w:val="24"/>
-        </w:rPr>
-        <w:lastRenderedPageBreak/>
-        <w:t>Componente Eletrônico</w:t>
-      </w:r>
-      <w:r>
-        <w:rPr>
-          <w:rFonts w:ascii="Arial" w:hAnsi="Arial" w:cs="Arial"/>
-          <w:sz w:val="24"/>
-          <w:szCs w:val="24"/>
-        </w:rPr>
-        <w:t xml:space="preserve"> </w:t>
-      </w:r>
-      <w:r>
-        <w:rPr>
-          <w:rFonts w:ascii="Arial" w:hAnsi="Arial" w:cs="Arial"/>
-          <w:sz w:val="24"/>
-          <w:szCs w:val="24"/>
-        </w:rPr>
-        <w:t>pode estar presente em zero ou um Serviço Técnico.</w:t>
-      </w:r>
-    </w:p>
-    <w:p>
-      <w:pPr>
-        <w:pStyle w:val="PargrafodaLista"/>
-        <w:numPr>
-          <w:ilvl w:val="0"/>
-          <w:numId w:val="11"/>
-        </w:numPr>
-        <w:spacing w:after="40" w:line="240" w:lineRule="auto"/>
-        <w:jc w:val="both"/>
-        <w:rPr>
-          <w:rFonts w:ascii="Arial" w:hAnsi="Arial" w:cs="Arial"/>
-          <w:b/>
-          <w:sz w:val="24"/>
-          <w:szCs w:val="24"/>
-        </w:rPr>
-      </w:pPr>
-      <w:proofErr w:type="gramStart"/>
-      <w:r>
-        <w:rPr>
-          <w:rFonts w:ascii="Arial" w:hAnsi="Arial" w:cs="Arial"/>
-          <w:sz w:val="24"/>
-          <w:szCs w:val="24"/>
-        </w:rPr>
-        <w:t>contém</w:t>
-      </w:r>
-      <w:proofErr w:type="gramEnd"/>
-      <w:r>
-        <w:rPr>
-          <w:rFonts w:ascii="Arial" w:hAnsi="Arial" w:cs="Arial"/>
-          <w:sz w:val="24"/>
-          <w:szCs w:val="24"/>
-        </w:rPr>
-        <w:t xml:space="preserve">: relaciona </w:t>
-      </w:r>
-      <w:r>
-        <w:rPr>
-          <w:rFonts w:ascii="Arial" w:hAnsi="Arial" w:cs="Arial"/>
-          <w:sz w:val="24"/>
-          <w:szCs w:val="24"/>
-        </w:rPr>
-        <w:t>V</w:t>
-      </w:r>
-      <w:r>
-        <w:rPr>
-          <w:rFonts w:ascii="Arial" w:hAnsi="Arial" w:cs="Arial"/>
-          <w:sz w:val="24"/>
-          <w:szCs w:val="24"/>
-        </w:rPr>
-        <w:t xml:space="preserve">enda e </w:t>
-      </w:r>
-      <w:r>
-        <w:rPr>
-          <w:rFonts w:ascii="Arial" w:hAnsi="Arial" w:cs="Arial"/>
-          <w:sz w:val="24"/>
-          <w:szCs w:val="24"/>
-        </w:rPr>
-        <w:t>P</w:t>
-      </w:r>
-      <w:r>
-        <w:rPr>
-          <w:rFonts w:ascii="Arial" w:hAnsi="Arial" w:cs="Arial"/>
-          <w:sz w:val="24"/>
-          <w:szCs w:val="24"/>
-        </w:rPr>
-        <w:t>roduto</w:t>
-      </w:r>
-      <w:r>
-        <w:rPr>
-          <w:rFonts w:ascii="Arial" w:hAnsi="Arial" w:cs="Arial"/>
-          <w:sz w:val="24"/>
-          <w:szCs w:val="24"/>
-        </w:rPr>
-        <w:t>, com atributo: preço</w:t>
+        <w:t>: preço</w:t>
+      </w:r>
+      <w:r>
+        <w:rPr>
+          <w:rFonts w:ascii="Arial" w:hAnsi="Arial" w:cs="Arial"/>
+          <w:sz w:val="24"/>
+          <w:szCs w:val="24"/>
+        </w:rPr>
+        <w:t xml:space="preserve"> e quantidade</w:t>
       </w:r>
       <w:r>
         <w:rPr>
@@ -3433,7 +3491,23 @@
           <w:sz w:val="24"/>
           <w:szCs w:val="24"/>
         </w:rPr>
-        <w:t>pode estar presente em zero ou uma venda</w:t>
+        <w:t xml:space="preserve">pode estar presente em zero ou </w:t>
+      </w:r>
+      <w:r>
+        <w:rPr>
+          <w:rFonts w:ascii="Arial" w:hAnsi="Arial" w:cs="Arial"/>
+          <w:sz w:val="24"/>
+          <w:szCs w:val="24"/>
+        </w:rPr>
+        <w:t>muitas</w:t>
+      </w:r>
+      <w:r>
+        <w:rPr>
+          <w:rFonts w:ascii="Arial" w:hAnsi="Arial" w:cs="Arial"/>
+          <w:sz w:val="24"/>
+          <w:szCs w:val="24"/>
+        </w:rPr>
+        <w:t xml:space="preserve"> venda</w:t>
       </w:r>
       <w:r>
         <w:rPr>
@@ -3596,7 +3670,7 @@
 </file>
 
 <file path=word/numbering.xml><?xml version="1.0" encoding="utf-8"?>
-<w:numbering xmlns:wpc="http://schemas.microsoft.com/office/word/2010/wordprocessingCanvas" xmlns:mc="http://schemas.openxmlformats.org/markup-compatibility/2006" xmlns:o="urn:schemas-microsoft-com:office:office" xmlns:r="http://schemas.openxmlformats.org/officeDocument/2006/relationships" xmlns:m="http://schemas.openxmlformats.org/officeDocument/2006/math" xmlns:v="urn:schemas-microsoft-com:vml" xmlns:wp14="http://schemas.microsoft.com/office/word/2010/wordprocessingDrawing" xmlns:wp="http://schemas.openxmlformats.org/drawingml/2006/wordprocessingDrawing" xmlns:w10="urn:schemas-microsoft-com:office:word" xmlns:w="http://schemas.openxmlformats.org/wordprocessingml/2006/main" xmlns:w14="http://schemas.microsoft.com/office/word/2010/wordml" xmlns:w15="http://schemas.microsoft.com/office/word/2012/wordml" xmlns:wpg="http://schemas.microsoft.com/office/word/2010/wordprocessingGroup" xmlns:wpi="http://schemas.microsoft.com/office/word/2010/wordprocessingInk" xmlns:wne="http://schemas.microsoft.com/office/word/2006/wordml" xmlns:wps="http://schemas.microsoft.com/office/word/2010/wordprocessingShape" mc:Ignorable="w14 w15 wp14">
+<w:numbering xmlns:wpc="http://schemas.microsoft.com/office/word/2010/wordprocessingCanvas" xmlns:mc="http://schemas.openxmlformats.org/markup-compatibility/2006" xmlns:o="urn:schemas-microsoft-com:office:office" xmlns:r="http://schemas.openxmlformats.org/officeDocument/2006/relationships" xmlns:m="http://schemas.openxmlformats.org/officeDocument/2006/math" xmlns:v="urn:schemas-microsoft-com:vml" xmlns:wp14="http://schemas.microsoft.com/office/word/2010/wordprocessingDrawing" xmlns:wp="http://schemas.openxmlformats.org/drawingml/2006/wordprocessingDrawing" xmlns:w10="urn:schemas-microsoft-com:office:word" xmlns:w="http://schemas.openxmlformats.org/wordprocessingml/2006/main" xmlns:w14="http://schemas.microsoft.com/office/word/2010/wordml" xmlns:wpg="http://schemas.microsoft.com/office/word/2010/wordprocessingGroup" xmlns:wpi="http://schemas.microsoft.com/office/word/2010/wordprocessingInk" xmlns:wne="http://schemas.microsoft.com/office/word/2006/wordml" xmlns:wps="http://schemas.microsoft.com/office/word/2010/wordprocessingShape" mc:Ignorable="w14 wp14">
   <w:abstractNum w:abstractNumId="0">
     <w:nsid w:val="0365672A"/>
     <w:multiLevelType w:val="hybridMultilevel"/>
@@ -4877,7 +4951,7 @@
 </file>
 
 <file path=word/styles.xml><?xml version="1.0" encoding="utf-8"?>
-<w:styles xmlns:mc="http://schemas.openxmlformats.org/markup-compatibility/2006" xmlns:r="http://schemas.openxmlformats.org/officeDocument/2006/relationships" xmlns:w="http://schemas.openxmlformats.org/wordprocessingml/2006/main" xmlns:w14="http://schemas.microsoft.com/office/word/2010/wordml" xmlns:w15="http://schemas.microsoft.com/office/word/2012/wordml" mc:Ignorable="w14 w15">
+<w:styles xmlns:mc="http://schemas.openxmlformats.org/markup-compatibility/2006" xmlns:r="http://schemas.openxmlformats.org/officeDocument/2006/relationships" xmlns:w="http://schemas.openxmlformats.org/wordprocessingml/2006/main" xmlns:w14="http://schemas.microsoft.com/office/word/2010/wordml" mc:Ignorable="w14">
   <w:docDefaults>
     <w:rPrDefault>
       <w:rPr>
@@ -4893,378 +4967,345 @@
       </w:pPr>
     </w:pPrDefault>
   </w:docDefaults>
-  <w:latentStyles w:defLockedState="0" w:defUIPriority="99" w:defSemiHidden="0" w:defUnhideWhenUsed="0" w:defQFormat="0" w:count="371">
-    <w:lsdException w:name="Normal" w:uiPriority="0" w:qFormat="1"/>
-    <w:lsdException w:name="heading 1" w:uiPriority="9" w:qFormat="1"/>
-    <w:lsdException w:name="heading 2" w:semiHidden="1" w:uiPriority="9" w:unhideWhenUsed="1" w:qFormat="1"/>
-    <w:lsdException w:name="heading 3" w:semiHidden="1" w:uiPriority="9" w:unhideWhenUsed="1" w:qFormat="1"/>
-    <w:lsdException w:name="heading 4" w:semiHidden="1" w:uiPriority="9" w:unhideWhenUsed="1" w:qFormat="1"/>
-    <w:lsdException w:name="heading 5" w:semiHidden="1" w:uiPriority="9" w:unhideWhenUsed="1" w:qFormat="1"/>
-    <w:lsdException w:name="heading 6" w:semiHidden="1" w:uiPriority="9" w:unhideWhenUsed="1" w:qFormat="1"/>
-    <w:lsdException w:name="heading 7" w:semiHidden="1" w:uiPriority="9" w:unhideWhenUsed="1" w:qFormat="1"/>
-    <w:lsdException w:name="heading 8" w:semiHidden="1" w:uiPriority="9" w:unhideWhenUsed="1" w:qFormat="1"/>
-    <w:lsdException w:name="heading 9" w:semiHidden="1" w:uiPriority="9" w:unhideWhenUsed="1" w:qFormat="1"/>
-    <w:lsdException w:name="index 1" w:semiHidden="1" w:unhideWhenUsed="1"/>
-    <w:lsdException w:name="index 2" w:semiHidden="1" w:unhideWhenUsed="1"/>
-    <w:lsdException w:name="index 3" w:semiHidden="1" w:unhideWhenUsed="1"/>
-    <w:lsdException w:name="index 4" w:semiHidden="1" w:unhideWhenUsed="1"/>
-    <w:lsdException w:name="index 5" w:semiHidden="1" w:unhideWhenUsed="1"/>
-    <w:lsdException w:name="index 6" w:semiHidden="1" w:unhideWhenUsed="1"/>
-    <w:lsdException w:name="index 7" w:semiHidden="1" w:unhideWhenUsed="1"/>
-    <w:lsdException w:name="index 8" w:semiHidden="1" w:unhideWhenUsed="1"/>
-    <w:lsdException w:name="index 9" w:semiHidden="1" w:unhideWhenUsed="1"/>
-    <w:lsdException w:name="toc 1" w:semiHidden="1" w:uiPriority="39" w:unhideWhenUsed="1"/>
-    <w:lsdException w:name="toc 2" w:semiHidden="1" w:uiPriority="39" w:unhideWhenUsed="1"/>
-    <w:lsdException w:name="toc 3" w:semiHidden="1" w:uiPriority="39" w:unhideWhenUsed="1"/>
-    <w:lsdException w:name="toc 4" w:semiHidden="1" w:uiPriority="39" w:unhideWhenUsed="1"/>
-    <w:lsdException w:name="toc 5" w:semiHidden="1" w:uiPriority="39" w:unhideWhenUsed="1"/>
-    <w:lsdException w:name="toc 6" w:semiHidden="1" w:uiPriority="39" w:unhideWhenUsed="1"/>
-    <w:lsdException w:name="toc 7" w:semiHidden="1" w:uiPriority="39" w:unhideWhenUsed="1"/>
-    <w:lsdException w:name="toc 8" w:semiHidden="1" w:uiPriority="39" w:unhideWhenUsed="1"/>
-    <w:lsdException w:name="toc 9" w:semiHidden="1" w:uiPriority="39" w:unhideWhenUsed="1"/>
-    <w:lsdException w:name="Normal Indent" w:semiHidden="1" w:unhideWhenUsed="1"/>
-    <w:lsdException w:name="footnote text" w:semiHidden="1" w:unhideWhenUsed="1"/>
-    <w:lsdException w:name="annotation text" w:semiHidden="1" w:unhideWhenUsed="1"/>
-    <w:lsdException w:name="header" w:semiHidden="1" w:unhideWhenUsed="1"/>
-    <w:lsdException w:name="footer" w:semiHidden="1" w:unhideWhenUsed="1"/>
-    <w:lsdException w:name="index heading" w:semiHidden="1" w:unhideWhenUsed="1"/>
-    <w:lsdException w:name="caption" w:semiHidden="1" w:uiPriority="35" w:unhideWhenUsed="1" w:qFormat="1"/>
-    <w:lsdException w:name="table of figures" w:semiHidden="1" w:unhideWhenUsed="1"/>
-    <w:lsdException w:name="envelope address" w:semiHidden="1" w:unhideWhenUsed="1"/>
-    <w:lsdException w:name="envelope return" w:semiHidden="1" w:unhideWhenUsed="1"/>
-    <w:lsdException w:name="footnote reference" w:semiHidden="1" w:unhideWhenUsed="1"/>
-    <w:lsdException w:name="annotation reference" w:semiHidden="1" w:unhideWhenUsed="1"/>
-    <w:lsdException w:name="line number" w:semiHidden="1" w:unhideWhenUsed="1"/>
-    <w:lsdException w:name="page number" w:semiHidden="1" w:unhideWhenUsed="1"/>
-    <w:lsdException w:name="endnote reference" w:semiHidden="1" w:unhideWhenUsed="1"/>
-    <w:lsdException w:name="endnote text" w:semiHidden="1" w:unhideWhenUsed="1"/>
-    <w:lsdException w:name="table of authorities" w:semiHidden="1" w:unhideWhenUsed="1"/>
-    <w:lsdException w:name="macro" w:semiHidden="1" w:unhideWhenUsed="1"/>
-    <w:lsdException w:name="toa heading" w:semiHidden="1" w:unhideWhenUsed="1"/>
-    <w:lsdException w:name="List" w:semiHidden="1" w:unhideWhenUsed="1"/>
-    <w:lsdException w:name="List Bullet" w:semiHidden="1" w:unhideWhenUsed="1"/>
-    <w:lsdException w:name="List Number" w:semiHidden="1" w:unhideWhenUsed="1"/>
-    <w:lsdException w:name="List 2" w:semiHidden="1" w:unhideWhenUsed="1"/>
-    <w:lsdException w:name="List 3" w:semiHidden="1" w:unhideWhenUsed="1"/>
-    <w:lsdException w:name="List 4" w:semiHidden="1" w:unhideWhenUsed="1"/>
-    <w:lsdException w:name="List 5" w:semiHidden="1" w:unhideWhenUsed="1"/>
-    <w:lsdException w:name="List Bullet 2" w:semiHidden="1" w:unhideWhenUsed="1"/>
-    <w:lsdException w:name="List Bullet 3" w:semiHidden="1" w:unhideWhenUsed="1"/>
-    <w:lsdException w:name="List Bullet 4" w:semiHidden="1" w:unhideWhenUsed="1"/>
-    <w:lsdException w:name="List Bullet 5" w:semiHidden="1" w:unhideWhenUsed="1"/>
-    <w:lsdException w:name="List Number 2" w:semiHidden="1" w:unhideWhenUsed="1"/>
-    <w:lsdException w:name="List Number 3" w:semiHidden="1" w:unhideWhenUsed="1"/>
-    <w:lsdException w:name="List Number 4" w:semiHidden="1" w:unhideWhenUsed="1"/>
-    <w:lsdException w:name="List Number 5" w:semiHidden="1" w:unhideWhenUsed="1"/>
-    <w:lsdException w:name="Title" w:uiPriority="10" w:qFormat="1"/>
-    <w:lsdException w:name="Closing" w:semiHidden="1" w:unhideWhenUsed="1"/>
-    <w:lsdException w:name="Signature" w:semiHidden="1" w:unhideWhenUsed="1"/>
-    <w:lsdException w:name="Default Paragraph Font" w:semiHidden="1" w:uiPriority="1" w:unhideWhenUsed="1"/>
-    <w:lsdException w:name="Body Text" w:semiHidden="1" w:unhideWhenUsed="1"/>
-    <w:lsdException w:name="Body Text Indent" w:semiHidden="1" w:unhideWhenUsed="1"/>
-    <w:lsdException w:name="List Continue" w:semiHidden="1" w:unhideWhenUsed="1"/>
-    <w:lsdException w:name="List Continue 2" w:semiHidden="1" w:unhideWhenUsed="1"/>
-    <w:lsdException w:name="List Continue 3" w:semiHidden="1" w:unhideWhenUsed="1"/>
-    <w:lsdException w:name="List Continue 4" w:semiHidden="1" w:unhideWhenUsed="1"/>
-    <w:lsdException w:name="List Continue 5" w:semiHidden="1" w:unhideWhenUsed="1"/>
-    <w:lsdException w:name="Message Header" w:semiHidden="1" w:unhideWhenUsed="1"/>
-    <w:lsdException w:name="Subtitle" w:uiPriority="11" w:qFormat="1"/>
-    <w:lsdException w:name="Salutation" w:semiHidden="1" w:unhideWhenUsed="1"/>
-    <w:lsdException w:name="Date" w:semiHidden="1" w:unhideWhenUsed="1"/>
-    <w:lsdException w:name="Body Text First Indent" w:semiHidden="1" w:unhideWhenUsed="1"/>
-    <w:lsdException w:name="Body Text First Indent 2" w:semiHidden="1" w:unhideWhenUsed="1"/>
-    <w:lsdException w:name="Note Heading" w:semiHidden="1" w:unhideWhenUsed="1"/>
-    <w:lsdException w:name="Body Text 2" w:semiHidden="1" w:unhideWhenUsed="1"/>
-    <w:lsdException w:name="Body Text 3" w:semiHidden="1" w:unhideWhenUsed="1"/>
-    <w:lsdException w:name="Body Text Indent 2" w:semiHidden="1" w:unhideWhenUsed="1"/>
-    <w:lsdException w:name="Body Text Indent 3" w:semiHidden="1" w:unhideWhenUsed="1"/>
-    <w:lsdException w:name="Block Text" w:semiHidden="1" w:unhideWhenUsed="1"/>
-    <w:lsdException w:name="Hyperlink" w:semiHidden="1" w:unhideWhenUsed="1"/>
-    <w:lsdException w:name="FollowedHyperlink" w:semiHidden="1" w:unhideWhenUsed="1"/>
-    <w:lsdException w:name="Strong" w:uiPriority="22" w:qFormat="1"/>
-    <w:lsdException w:name="Emphasis" w:uiPriority="20" w:qFormat="1"/>
-    <w:lsdException w:name="Document Map" w:semiHidden="1" w:unhideWhenUsed="1"/>
-    <w:lsdException w:name="Plain Text" w:semiHidden="1" w:unhideWhenUsed="1"/>
-    <w:lsdException w:name="E-mail Signature" w:semiHidden="1" w:unhideWhenUsed="1"/>
-    <w:lsdException w:name="HTML Top of Form" w:semiHidden="1" w:unhideWhenUsed="1"/>
-    <w:lsdException w:name="HTML Bottom of Form" w:semiHidden="1" w:unhideWhenUsed="1"/>
-    <w:lsdException w:name="Normal (Web)" w:semiHidden="1" w:unhideWhenUsed="1"/>
-    <w:lsdException w:name="HTML Acronym" w:semiHidden="1" w:unhideWhenUsed="1"/>
-    <w:lsdException w:name="HTML Address" w:semiHidden="1" w:unhideWhenUsed="1"/>
-    <w:lsdException w:name="HTML Cite" w:semiHidden="1" w:unhideWhenUsed="1"/>
-    <w:lsdException w:name="HTML Code" w:semiHidden="1" w:unhideWhenUsed="1"/>
-    <w:lsdException w:name="HTML Definition" w:semiHidden="1" w:unhideWhenUsed="1"/>
-    <w:lsdException w:name="HTML Keyboard" w:semiHidden="1" w:unhideWhenUsed="1"/>
-    <w:lsdException w:name="HTML Preformatted" w:semiHidden="1" w:unhideWhenUsed="1"/>
-    <w:lsdException w:name="HTML Sample" w:semiHidden="1" w:unhideWhenUsed="1"/>
-    <w:lsdException w:name="HTML Typewriter" w:semiHidden="1" w:unhideWhenUsed="1"/>
-    <w:lsdException w:name="HTML Variable" w:semiHidden="1" w:unhideWhenUsed="1"/>
-    <w:lsdException w:name="Normal Table" w:semiHidden="1" w:unhideWhenUsed="1"/>
-    <w:lsdException w:name="annotation subject" w:semiHidden="1" w:unhideWhenUsed="1"/>
-    <w:lsdException w:name="No List" w:semiHidden="1" w:unhideWhenUsed="1"/>
-    <w:lsdException w:name="Outline List 1" w:semiHidden="1" w:unhideWhenUsed="1"/>
-    <w:lsdException w:name="Outline List 2" w:semiHidden="1" w:unhideWhenUsed="1"/>
-    <w:lsdException w:name="Outline List 3" w:semiHidden="1" w:unhideWhenUsed="1"/>
-    <w:lsdException w:name="Table Simple 1" w:semiHidden="1" w:unhideWhenUsed="1"/>
-    <w:lsdException w:name="Table Simple 2" w:semiHidden="1" w:unhideWhenUsed="1"/>
-    <w:lsdException w:name="Table Simple 3" w:semiHidden="1" w:unhideWhenUsed="1"/>
-    <w:lsdException w:name="Table Classic 1" w:semiHidden="1" w:unhideWhenUsed="1"/>
-    <w:lsdException w:name="Table Classic 2" w:semiHidden="1" w:unhideWhenUsed="1"/>
-    <w:lsdException w:name="Table Classic 3" w:semiHidden="1" w:unhideWhenUsed="1"/>
-    <w:lsdException w:name="Table Classic 4" w:semiHidden="1" w:unhideWhenUsed="1"/>
-    <w:lsdException w:name="Table Colorful 1" w:semiHidden="1" w:unhideWhenUsed="1"/>
-    <w:lsdException w:name="Table Colorful 2" w:semiHidden="1" w:unhideWhenUsed="1"/>
-    <w:lsdException w:name="Table Colorful 3" w:semiHidden="1" w:unhideWhenUsed="1"/>
-    <w:lsdException w:name="Table Columns 1" w:semiHidden="1" w:unhideWhenUsed="1"/>
-    <w:lsdException w:name="Table Columns 2" w:semiHidden="1" w:unhideWhenUsed="1"/>
-    <w:lsdException w:name="Table Columns 3" w:semiHidden="1" w:unhideWhenUsed="1"/>
-    <w:lsdException w:name="Table Columns 4" w:semiHidden="1" w:unhideWhenUsed="1"/>
-    <w:lsdException w:name="Table Columns 5" w:semiHidden="1" w:unhideWhenUsed="1"/>
-    <w:lsdException w:name="Table Grid 1" w:semiHidden="1" w:unhideWhenUsed="1"/>
-    <w:lsdException w:name="Table Grid 2" w:semiHidden="1" w:unhideWhenUsed="1"/>
-    <w:lsdException w:name="Table Grid 3" w:semiHidden="1" w:unhideWhenUsed="1"/>
-    <w:lsdException w:name="Table Grid 4" w:semiHidden="1" w:unhideWhenUsed="1"/>
-    <w:lsdException w:name="Table Grid 5" w:semiHidden="1" w:unhideWhenUsed="1"/>
-    <w:lsdException w:name="Table Grid 6" w:semiHidden="1" w:unhideWhenUsed="1"/>
-    <w:lsdException w:name="Table Grid 7" w:semiHidden="1" w:unhideWhenUsed="1"/>
-    <w:lsdException w:name="Table Grid 8" w:semiHidden="1" w:unhideWhenUsed="1"/>
-    <w:lsdException w:name="Table List 1" w:semiHidden="1" w:unhideWhenUsed="1"/>
-    <w:lsdException w:name="Table List 2" w:semiHidden="1" w:unhideWhenUsed="1"/>
-    <w:lsdException w:name="Table List 3" w:semiHidden="1" w:unhideWhenUsed="1"/>
-    <w:lsdException w:name="Table List 4" w:semiHidden="1" w:unhideWhenUsed="1"/>
-    <w:lsdException w:name="Table List 5" w:semiHidden="1" w:unhideWhenUsed="1"/>
-    <w:lsdException w:name="Table List 6" w:semiHidden="1" w:unhideWhenUsed="1"/>
-    <w:lsdException w:name="Table List 7" w:semiHidden="1" w:unhideWhenUsed="1"/>
-    <w:lsdException w:name="Table List 8" w:semiHidden="1" w:unhideWhenUsed="1"/>
-    <w:lsdException w:name="Table 3D effects 1" w:semiHidden="1" w:unhideWhenUsed="1"/>
-    <w:lsdException w:name="Table 3D effects 2" w:semiHidden="1" w:unhideWhenUsed="1"/>
-    <w:lsdException w:name="Table 3D effects 3" w:semiHidden="1" w:unhideWhenUsed="1"/>
-    <w:lsdException w:name="Table Contemporary" w:semiHidden="1" w:unhideWhenUsed="1"/>
-    <w:lsdException w:name="Table Elegant" w:semiHidden="1" w:unhideWhenUsed="1"/>
-    <w:lsdException w:name="Table Professional" w:semiHidden="1" w:unhideWhenUsed="1"/>
-    <w:lsdException w:name="Table Subtle 1" w:semiHidden="1" w:unhideWhenUsed="1"/>
-    <w:lsdException w:name="Table Subtle 2" w:semiHidden="1" w:unhideWhenUsed="1"/>
-    <w:lsdException w:name="Table Web 1" w:semiHidden="1" w:unhideWhenUsed="1"/>
-    <w:lsdException w:name="Table Web 2" w:semiHidden="1" w:unhideWhenUsed="1"/>
-    <w:lsdException w:name="Table Web 3" w:semiHidden="1" w:unhideWhenUsed="1"/>
-    <w:lsdException w:name="Balloon Text" w:semiHidden="1" w:unhideWhenUsed="1"/>
-    <w:lsdException w:name="Table Grid" w:uiPriority="39"/>
-    <w:lsdException w:name="Table Theme" w:semiHidden="1" w:unhideWhenUsed="1"/>
-    <w:lsdException w:name="Placeholder Text" w:semiHidden="1"/>
-    <w:lsdException w:name="No Spacing" w:uiPriority="1" w:qFormat="1"/>
-    <w:lsdException w:name="Light Shading" w:uiPriority="60"/>
-    <w:lsdException w:name="Light List" w:uiPriority="61"/>
-    <w:lsdException w:name="Light Grid" w:uiPriority="62"/>
-    <w:lsdException w:name="Medium Shading 1" w:uiPriority="63"/>
-    <w:lsdException w:name="Medium Shading 2" w:uiPriority="64"/>
-    <w:lsdException w:name="Medium List 1" w:uiPriority="65"/>
-    <w:lsdException w:name="Medium List 2" w:uiPriority="66"/>
-    <w:lsdException w:name="Medium Grid 1" w:uiPriority="67"/>
-    <w:lsdException w:name="Medium Grid 2" w:uiPriority="68"/>
-    <w:lsdException w:name="Medium Grid 3" w:uiPriority="69"/>
-    <w:lsdException w:name="Dark List" w:uiPriority="70"/>
-    <w:lsdException w:name="Colorful Shading" w:uiPriority="71"/>
-    <w:lsdException w:name="Colorful List" w:uiPriority="72"/>
-    <w:lsdException w:name="Colorful Grid" w:uiPriority="73"/>
-    <w:lsdException w:name="Light Shading Accent 1" w:uiPriority="60"/>
-    <w:lsdException w:name="Light List Accent 1" w:uiPriority="61"/>
-    <w:lsdException w:name="Light Grid Accent 1" w:uiPriority="62"/>
-    <w:lsdException w:name="Medium Shading 1 Accent 1" w:uiPriority="63"/>
-    <w:lsdException w:name="Medium Shading 2 Accent 1" w:uiPriority="64"/>
-    <w:lsdException w:name="Medium List 1 Accent 1" w:uiPriority="65"/>
-    <w:lsdException w:name="Revision" w:semiHidden="1"/>
-    <w:lsdException w:name="List Paragraph" w:uiPriority="34" w:qFormat="1"/>
-    <w:lsdException w:name="Quote" w:uiPriority="29" w:qFormat="1"/>
-    <w:lsdException w:name="Intense Quote" w:uiPriority="30" w:qFormat="1"/>
-    <w:lsdException w:name="Medium List 2 Accent 1" w:uiPriority="66"/>
-    <w:lsdException w:name="Medium Grid 1 Accent 1" w:uiPriority="67"/>
-    <w:lsdException w:name="Medium Grid 2 Accent 1" w:uiPriority="68"/>
-    <w:lsdException w:name="Medium Grid 3 Accent 1" w:uiPriority="69"/>
-    <w:lsdException w:name="Dark List Accent 1" w:uiPriority="70"/>
-    <w:lsdException w:name="Colorful Shading Accent 1" w:uiPriority="71"/>
-    <w:lsdException w:name="Colorful List Accent 1" w:uiPriority="72"/>
-    <w:lsdException w:name="Colorful Grid Accent 1" w:uiPriority="73"/>
-    <w:lsdException w:name="Light Shading Accent 2" w:uiPriority="60"/>
-    <w:lsdException w:name="Light List Accent 2" w:uiPriority="61"/>
-    <w:lsdException w:name="Light Grid Accent 2" w:uiPriority="62"/>
-    <w:lsdException w:name="Medium Shading 1 Accent 2" w:uiPriority="63"/>
-    <w:lsdException w:name="Medium Shading 2 Accent 2" w:uiPriority="64"/>
-    <w:lsdException w:name="Medium List 1 Accent 2" w:uiPriority="65"/>
-    <w:lsdException w:name="Medium List 2 Accent 2" w:uiPriority="66"/>
-    <w:lsdException w:name="Medium Grid 1 Accent 2" w:uiPriority="67"/>
-    <w:lsdException w:name="Medium Grid 2 Accent 2" w:uiPriority="68"/>
-    <w:lsdException w:name="Medium Grid 3 Accent 2" w:uiPriority="69"/>
-    <w:lsdException w:name="Dark List Accent 2" w:uiPriority="70"/>
-    <w:lsdException w:name="Colorful Shading Accent 2" w:uiPriority="71"/>
-    <w:lsdException w:name="Colorful List Accent 2" w:uiPriority="72"/>
-    <w:lsdException w:name="Colorful Grid Accent 2" w:uiPriority="73"/>
-    <w:lsdException w:name="Light Shading Accent 3" w:uiPriority="60"/>
-    <w:lsdException w:name="Light List Accent 3" w:uiPriority="61"/>
-    <w:lsdException w:name="Light Grid Accent 3" w:uiPriority="62"/>
-    <w:lsdException w:name="Medium Shading 1 Accent 3" w:uiPriority="63"/>
-    <w:lsdException w:name="Medium Shading 2 Accent 3" w:uiPriority="64"/>
-    <w:lsdException w:name="Medium List 1 Accent 3" w:uiPriority="65"/>
-    <w:lsdException w:name="Medium List 2 Accent 3" w:uiPriority="66"/>
-    <w:lsdException w:name="Medium Grid 1 Accent 3" w:uiPriority="67"/>
-    <w:lsdException w:name="Medium Grid 2 Accent 3" w:uiPriority="68"/>
-    <w:lsdException w:name="Medium Grid 3 Accent 3" w:uiPriority="69"/>
-    <w:lsdException w:name="Dark List Accent 3" w:uiPriority="70"/>
-    <w:lsdException w:name="Colorful Shading Accent 3" w:uiPriority="71"/>
-    <w:lsdException w:name="Colorful List Accent 3" w:uiPriority="72"/>
-    <w:lsdException w:name="Colorful Grid Accent 3" w:uiPriority="73"/>
-    <w:lsdException w:name="Light Shading Accent 4" w:uiPriority="60"/>
-    <w:lsdException w:name="Light List Accent 4" w:uiPriority="61"/>
-    <w:lsdException w:name="Light Grid Accent 4" w:uiPriority="62"/>
-    <w:lsdException w:name="Medium Shading 1 Accent 4" w:uiPriority="63"/>
-    <w:lsdException w:name="Medium Shading 2 Accent 4" w:uiPriority="64"/>
-    <w:lsdException w:name="Medium List 1 Accent 4" w:uiPriority="65"/>
-    <w:lsdException w:name="Medium List 2 Accent 4" w:uiPriority="66"/>
-    <w:lsdException w:name="Medium Grid 1 Accent 4" w:uiPriority="67"/>
-    <w:lsdException w:name="Medium Grid 2 Accent 4" w:uiPriority="68"/>
-    <w:lsdException w:name="Medium Grid 3 Accent 4" w:uiPriority="69"/>
-    <w:lsdException w:name="Dark List Accent 4" w:uiPriority="70"/>
-    <w:lsdException w:name="Colorful Shading Accent 4" w:uiPriority="71"/>
-    <w:lsdException w:name="Colorful List Accent 4" w:uiPriority="72"/>
-    <w:lsdException w:name="Colorful Grid Accent 4" w:uiPriority="73"/>
-    <w:lsdException w:name="Light Shading Accent 5" w:uiPriority="60"/>
-    <w:lsdException w:name="Light List Accent 5" w:uiPriority="61"/>
-    <w:lsdException w:name="Light Grid Accent 5" w:uiPriority="62"/>
-    <w:lsdException w:name="Medium Shading 1 Accent 5" w:uiPriority="63"/>
-    <w:lsdException w:name="Medium Shading 2 Accent 5" w:uiPriority="64"/>
-    <w:lsdException w:name="Medium List 1 Accent 5" w:uiPriority="65"/>
-    <w:lsdException w:name="Medium List 2 Accent 5" w:uiPriority="66"/>
-    <w:lsdException w:name="Medium Grid 1 Accent 5" w:uiPriority="67"/>
-    <w:lsdException w:name="Medium Grid 2 Accent 5" w:uiPriority="68"/>
-    <w:lsdException w:name="Medium Grid 3 Accent 5" w:uiPriority="69"/>
-    <w:lsdException w:name="Dark List Accent 5" w:uiPriority="70"/>
-    <w:lsdException w:name="Colorful Shading Accent 5" w:uiPriority="71"/>
-    <w:lsdException w:name="Colorful List Accent 5" w:uiPriority="72"/>
-    <w:lsdException w:name="Colorful Grid Accent 5" w:uiPriority="73"/>
-    <w:lsdException w:name="Light Shading Accent 6" w:uiPriority="60"/>
-    <w:lsdException w:name="Light List Accent 6" w:uiPriority="61"/>
-    <w:lsdException w:name="Light Grid Accent 6" w:uiPriority="62"/>
-    <w:lsdException w:name="Medium Shading 1 Accent 6" w:uiPriority="63"/>
-    <w:lsdException w:name="Medium Shading 2 Accent 6" w:uiPriority="64"/>
-    <w:lsdException w:name="Medium List 1 Accent 6" w:uiPriority="65"/>
-    <w:lsdException w:name="Medium List 2 Accent 6" w:uiPriority="66"/>
-    <w:lsdException w:name="Medium Grid 1 Accent 6" w:uiPriority="67"/>
-    <w:lsdException w:name="Medium Grid 2 Accent 6" w:uiPriority="68"/>
-    <w:lsdException w:name="Medium Grid 3 Accent 6" w:uiPriority="69"/>
-    <w:lsdException w:name="Dark List Accent 6" w:uiPriority="70"/>
-    <w:lsdException w:name="Colorful Shading Accent 6" w:uiPriority="71"/>
-    <w:lsdException w:name="Colorful List Accent 6" w:uiPriority="72"/>
-    <w:lsdException w:name="Colorful Grid Accent 6" w:uiPriority="73"/>
-    <w:lsdException w:name="Subtle Emphasis" w:uiPriority="19" w:qFormat="1"/>
-    <w:lsdException w:name="Intense Emphasis" w:uiPriority="21" w:qFormat="1"/>
-    <w:lsdException w:name="Subtle Reference" w:uiPriority="31" w:qFormat="1"/>
-    <w:lsdException w:name="Intense Reference" w:uiPriority="32" w:qFormat="1"/>
-    <w:lsdException w:name="Book Title" w:uiPriority="33" w:qFormat="1"/>
-    <w:lsdException w:name="Bibliography" w:semiHidden="1" w:uiPriority="37" w:unhideWhenUsed="1"/>
-    <w:lsdException w:name="TOC Heading" w:semiHidden="1" w:uiPriority="39" w:unhideWhenUsed="1" w:qFormat="1"/>
-    <w:lsdException w:name="Plain Table 1" w:uiPriority="41"/>
-    <w:lsdException w:name="Plain Table 2" w:uiPriority="42"/>
-    <w:lsdException w:name="Plain Table 3" w:uiPriority="43"/>
-    <w:lsdException w:name="Plain Table 4" w:uiPriority="44"/>
-    <w:lsdException w:name="Plain Table 5" w:uiPriority="45"/>
-    <w:lsdException w:name="Grid Table Light" w:uiPriority="40"/>
-    <w:lsdException w:name="Grid Table 1 Light" w:uiPriority="46"/>
-    <w:lsdException w:name="Grid Table 2" w:uiPriority="47"/>
-    <w:lsdException w:name="Grid Table 3" w:uiPriority="48"/>
-    <w:lsdException w:name="Grid Table 4" w:uiPriority="49"/>
-    <w:lsdException w:name="Grid Table 5 Dark" w:uiPriority="50"/>
-    <w:lsdException w:name="Grid Table 6 Colorful" w:uiPriority="51"/>
-    <w:lsdException w:name="Grid Table 7 Colorful" w:uiPriority="52"/>
-    <w:lsdException w:name="Grid Table 1 Light Accent 1" w:uiPriority="46"/>
-    <w:lsdException w:name="Grid Table 2 Accent 1" w:uiPriority="47"/>
-    <w:lsdException w:name="Grid Table 3 Accent 1" w:uiPriority="48"/>
-    <w:lsdException w:name="Grid Table 4 Accent 1" w:uiPriority="49"/>
-    <w:lsdException w:name="Grid Table 5 Dark Accent 1" w:uiPriority="50"/>
-    <w:lsdException w:name="Grid Table 6 Colorful Accent 1" w:uiPriority="51"/>
-    <w:lsdException w:name="Grid Table 7 Colorful Accent 1" w:uiPriority="52"/>
-    <w:lsdException w:name="Grid Table 1 Light Accent 2" w:uiPriority="46"/>
-    <w:lsdException w:name="Grid Table 2 Accent 2" w:uiPriority="47"/>
-    <w:lsdException w:name="Grid Table 3 Accent 2" w:uiPriority="48"/>
-    <w:lsdException w:name="Grid Table 4 Accent 2" w:uiPriority="49"/>
-    <w:lsdException w:name="Grid Table 5 Dark Accent 2" w:uiPriority="50"/>
-    <w:lsdException w:name="Grid Table 6 Colorful Accent 2" w:uiPriority="51"/>
-    <w:lsdException w:name="Grid Table 7 Colorful Accent 2" w:uiPriority="52"/>
-    <w:lsdException w:name="Grid Table 1 Light Accent 3" w:uiPriority="46"/>
-    <w:lsdException w:name="Grid Table 2 Accent 3" w:uiPriority="47"/>
-    <w:lsdException w:name="Grid Table 3 Accent 3" w:uiPriority="48"/>
-    <w:lsdException w:name="Grid Table 4 Accent 3" w:uiPriority="49"/>
-    <w:lsdException w:name="Grid Table 5 Dark Accent 3" w:uiPriority="50"/>
-    <w:lsdException w:name="Grid Table 6 Colorful Accent 3" w:uiPriority="51"/>
-    <w:lsdException w:name="Grid Table 7 Colorful Accent 3" w:uiPriority="52"/>
-    <w:lsdException w:name="Grid Table 1 Light Accent 4" w:uiPriority="46"/>
-    <w:lsdException w:name="Grid Table 2 Accent 4" w:uiPriority="47"/>
-    <w:lsdException w:name="Grid Table 3 Accent 4" w:uiPriority="48"/>
-    <w:lsdException w:name="Grid Table 4 Accent 4" w:uiPriority="49"/>
-    <w:lsdException w:name="Grid Table 5 Dark Accent 4" w:uiPriority="50"/>
-    <w:lsdException w:name="Grid Table 6 Colorful Accent 4" w:uiPriority="51"/>
-    <w:lsdException w:name="Grid Table 7 Colorful Accent 4" w:uiPriority="52"/>
-    <w:lsdException w:name="Grid Table 1 Light Accent 5" w:uiPriority="46"/>
-    <w:lsdException w:name="Grid Table 2 Accent 5" w:uiPriority="47"/>
-    <w:lsdException w:name="Grid Table 3 Accent 5" w:uiPriority="48"/>
-    <w:lsdException w:name="Grid Table 4 Accent 5" w:uiPriority="49"/>
-    <w:lsdException w:name="Grid Table 5 Dark Accent 5" w:uiPriority="50"/>
-    <w:lsdException w:name="Grid Table 6 Colorful Accent 5" w:uiPriority="51"/>
-    <w:lsdException w:name="Grid Table 7 Colorful Accent 5" w:uiPriority="52"/>
-    <w:lsdException w:name="Grid Table 1 Light Accent 6" w:uiPriority="46"/>
-    <w:lsdException w:name="Grid Table 2 Accent 6" w:uiPriority="47"/>
-    <w:lsdException w:name="Grid Table 3 Accent 6" w:uiPriority="48"/>
-    <w:lsdException w:name="Grid Table 4 Accent 6" w:uiPriority="49"/>
-    <w:lsdException w:name="Grid Table 5 Dark Accent 6" w:uiPriority="50"/>
-    <w:lsdException w:name="Grid Table 6 Colorful Accent 6" w:uiPriority="51"/>
-    <w:lsdException w:name="Grid Table 7 Colorful Accent 6" w:uiPriority="52"/>
-    <w:lsdException w:name="List Table 1 Light" w:uiPriority="46"/>
-    <w:lsdException w:name="List Table 2" w:uiPriority="47"/>
-    <w:lsdException w:name="List Table 3" w:uiPriority="48"/>
-    <w:lsdException w:name="List Table 4" w:uiPriority="49"/>
-    <w:lsdException w:name="List Table 5 Dark" w:uiPriority="50"/>
-    <w:lsdException w:name="List Table 6 Colorful" w:uiPriority="51"/>
-    <w:lsdException w:name="List Table 7 Colorful" w:uiPriority="52"/>
-    <w:lsdException w:name="List Table 1 Light Accent 1" w:uiPriority="46"/>
-    <w:lsdException w:name="List Table 2 Accent 1" w:uiPriority="47"/>
-    <w:lsdException w:name="List Table 3 Accent 1" w:uiPriority="48"/>
-    <w:lsdException w:name="List Table 4 Accent 1" w:uiPriority="49"/>
-    <w:lsdException w:name="List Table 5 Dark Accent 1" w:uiPriority="50"/>
-    <w:lsdException w:name="List Table 6 Colorful Accent 1" w:uiPriority="51"/>
-    <w:lsdException w:name="List Table 7 Colorful Accent 1" w:uiPriority="52"/>
-    <w:lsdException w:name="List Table 1 Light Accent 2" w:uiPriority="46"/>
-    <w:lsdException w:name="List Table 2 Accent 2" w:uiPriority="47"/>
-    <w:lsdException w:name="List Table 3 Accent 2" w:uiPriority="48"/>
-    <w:lsdException w:name="List Table 4 Accent 2" w:uiPriority="49"/>
-    <w:lsdException w:name="List Table 5 Dark Accent 2" w:uiPriority="50"/>
-    <w:lsdException w:name="List Table 6 Colorful Accent 2" w:uiPriority="51"/>
-    <w:lsdException w:name="List Table 7 Colorful Accent 2" w:uiPriority="52"/>
-    <w:lsdException w:name="List Table 1 Light Accent 3" w:uiPriority="46"/>
-    <w:lsdException w:name="List Table 2 Accent 3" w:uiPriority="47"/>
-    <w:lsdException w:name="List Table 3 Accent 3" w:uiPriority="48"/>
-    <w:lsdException w:name="List Table 4 Accent 3" w:uiPriority="49"/>
-    <w:lsdException w:name="List Table 5 Dark Accent 3" w:uiPriority="50"/>
-    <w:lsdException w:name="List Table 6 Colorful Accent 3" w:uiPriority="51"/>
-    <w:lsdException w:name="List Table 7 Colorful Accent 3" w:uiPriority="52"/>
-    <w:lsdException w:name="List Table 1 Light Accent 4" w:uiPriority="46"/>
-    <w:lsdException w:name="List Table 2 Accent 4" w:uiPriority="47"/>
-    <w:lsdException w:name="List Table 3 Accent 4" w:uiPriority="48"/>
-    <w:lsdException w:name="List Table 4 Accent 4" w:uiPriority="49"/>
-    <w:lsdException w:name="List Table 5 Dark Accent 4" w:uiPriority="50"/>
-    <w:lsdException w:name="List Table 6 Colorful Accent 4" w:uiPriority="51"/>
-    <w:lsdException w:name="List Table 7 Colorful Accent 4" w:uiPriority="52"/>
-    <w:lsdException w:name="List Table 1 Light Accent 5" w:uiPriority="46"/>
-    <w:lsdException w:name="List Table 2 Accent 5" w:uiPriority="47"/>
-    <w:lsdException w:name="List Table 3 Accent 5" w:uiPriority="48"/>
-    <w:lsdException w:name="List Table 4 Accent 5" w:uiPriority="49"/>
-    <w:lsdException w:name="List Table 5 Dark Accent 5" w:uiPriority="50"/>
-    <w:lsdException w:name="List Table 6 Colorful Accent 5" w:uiPriority="51"/>
-    <w:lsdException w:name="List Table 7 Colorful Accent 5" w:uiPriority="52"/>
-    <w:lsdException w:name="List Table 1 Light Accent 6" w:uiPriority="46"/>
-    <w:lsdException w:name="List Table 2 Accent 6" w:uiPriority="47"/>
-    <w:lsdException w:name="List Table 3 Accent 6" w:uiPriority="48"/>
-    <w:lsdException w:name="List Table 4 Accent 6" w:uiPriority="49"/>
-    <w:lsdException w:name="List Table 5 Dark Accent 6" w:uiPriority="50"/>
-    <w:lsdException w:name="List Table 6 Colorful Accent 6" w:uiPriority="51"/>
-    <w:lsdException w:name="List Table 7 Colorful Accent 6" w:uiPriority="52"/>
+  <w:latentStyles w:defLockedState="0" w:defUIPriority="99" w:defSemiHidden="1" w:defUnhideWhenUsed="1" w:defQFormat="0" w:count="267">
+    <w:lsdException w:name="Normal" w:semiHidden="0" w:uiPriority="0" w:unhideWhenUsed="0" w:qFormat="1"/>
+    <w:lsdException w:name="heading 1" w:semiHidden="0" w:uiPriority="9" w:unhideWhenUsed="0" w:qFormat="1"/>
+    <w:lsdException w:name="heading 2" w:uiPriority="9" w:qFormat="1"/>
+    <w:lsdException w:name="heading 3" w:uiPriority="9" w:qFormat="1"/>
+    <w:lsdException w:name="heading 4" w:uiPriority="9" w:qFormat="1"/>
+    <w:lsdException w:name="heading 5" w:uiPriority="9" w:qFormat="1"/>
+    <w:lsdException w:name="heading 6" w:uiPriority="9" w:qFormat="1"/>
+    <w:lsdException w:name="heading 7" w:uiPriority="9" w:qFormat="1"/>
+    <w:lsdException w:name="heading 8" w:uiPriority="9" w:qFormat="1"/>
+    <w:lsdException w:name="heading 9" w:uiPriority="9" w:qFormat="1"/>
+    <w:lsdException w:name="toc 1" w:uiPriority="39"/>
+    <w:lsdException w:name="toc 2" w:uiPriority="39"/>
+    <w:lsdException w:name="toc 3" w:uiPriority="39"/>
+    <w:lsdException w:name="toc 4" w:uiPriority="39"/>
+    <w:lsdException w:name="toc 5" w:uiPriority="39"/>
+    <w:lsdException w:name="toc 6" w:uiPriority="39"/>
+    <w:lsdException w:name="toc 7" w:uiPriority="39"/>
+    <w:lsdException w:name="toc 8" w:uiPriority="39"/>
+    <w:lsdException w:name="toc 9" w:uiPriority="39"/>
+    <w:lsdException w:name="caption" w:uiPriority="35" w:qFormat="1"/>
+    <w:lsdException w:name="Title" w:semiHidden="0" w:uiPriority="10" w:unhideWhenUsed="0" w:qFormat="1"/>
+    <w:lsdException w:name="Default Paragraph Font" w:uiPriority="1"/>
+    <w:lsdException w:name="Subtitle" w:semiHidden="0" w:uiPriority="11" w:unhideWhenUsed="0" w:qFormat="1"/>
+    <w:lsdException w:name="Strong" w:semiHidden="0" w:uiPriority="22" w:unhideWhenUsed="0" w:qFormat="1"/>
+    <w:lsdException w:name="Emphasis" w:semiHidden="0" w:uiPriority="20" w:unhideWhenUsed="0" w:qFormat="1"/>
+    <w:lsdException w:name="Table Grid" w:semiHidden="0" w:uiPriority="39" w:unhideWhenUsed="0"/>
+    <w:lsdException w:name="Placeholder Text" w:unhideWhenUsed="0"/>
+    <w:lsdException w:name="No Spacing" w:semiHidden="0" w:uiPriority="1" w:unhideWhenUsed="0" w:qFormat="1"/>
+    <w:lsdException w:name="Light Shading" w:semiHidden="0" w:uiPriority="60" w:unhideWhenUsed="0"/>
+    <w:lsdException w:name="Light List" w:semiHidden="0" w:uiPriority="61" w:unhideWhenUsed="0"/>
+    <w:lsdException w:name="Light Grid" w:semiHidden="0" w:uiPriority="62" w:unhideWhenUsed="0"/>
+    <w:lsdException w:name="Medium Shading 1" w:semiHidden="0" w:uiPriority="63" w:unhideWhenUsed="0"/>
+    <w:lsdException w:name="Medium Shading 2" w:semiHidden="0" w:uiPriority="64" w:unhideWhenUsed="0"/>
+    <w:lsdException w:name="Medium List 1" w:semiHidden="0" w:uiPriority="65" w:unhideWhenUsed="0"/>
+    <w:lsdException w:name="Medium List 2" w:semiHidden="0" w:uiPriority="66" w:unhideWhenUsed="0"/>
+    <w:lsdException w:name="Medium Grid 1" w:semiHidden="0" w:uiPriority="67" w:unhideWhenUsed="0"/>
+    <w:lsdException w:name="Medium Grid 2" w:semiHidden="0" w:uiPriority="68" w:unhideWhenUsed="0"/>
+    <w:lsdException w:name="Medium Grid 3" w:semiHidden="0" w:uiPriority="69" w:unhideWhenUsed="0"/>
+    <w:lsdException w:name="Dark List" w:semiHidden="0" w:uiPriority="70" w:unhideWhenUsed="0"/>
+    <w:lsdException w:name="Colorful Shading" w:semiHidden="0" w:uiPriority="71" w:unhideWhenUsed="0"/>
+    <w:lsdException w:name="Colorful List" w:semiHidden="0" w:uiPriority="72" w:unhideWhenUsed="0"/>
+    <w:lsdException w:name="Colorful Grid" w:semiHidden="0" w:uiPriority="73" w:unhideWhenUsed="0"/>
+    <w:lsdException w:name="Light Shading Accent 1" w:semiHidden="0" w:uiPriority="60" w:unhideWhenUsed="0"/>
+    <w:lsdException w:name="Light List Accent 1" w:semiHidden="0" w:uiPriority="61" w:unhideWhenUsed="0"/>
+    <w:lsdException w:name="Light Grid Accent 1" w:semiHidden="0" w:uiPriority="62" w:unhideWhenUsed="0"/>
+    <w:lsdException w:name="Medium Shading 1 Accent 1" w:semiHidden="0" w:uiPriority="63" w:unhideWhenUsed="0"/>
+    <w:lsdException w:name="Medium Shading 2 Accent 1" w:semiHidden="0" w:uiPriority="64" w:unhideWhenUsed="0"/>
+    <w:lsdException w:name="Medium List 1 Accent 1" w:semiHidden="0" w:uiPriority="65" w:unhideWhenUsed="0"/>
+    <w:lsdException w:name="Revision" w:unhideWhenUsed="0"/>
+    <w:lsdException w:name="List Paragraph" w:semiHidden="0" w:uiPriority="34" w:unhideWhenUsed="0" w:qFormat="1"/>
+    <w:lsdException w:name="Quote" w:semiHidden="0" w:uiPriority="29" w:unhideWhenUsed="0" w:qFormat="1"/>
+    <w:lsdException w:name="Intense Quote" w:semiHidden="0" w:uiPriority="30" w:unhideWhenUsed="0" w:qFormat="1"/>
+    <w:lsdException w:name="Medium List 2 Accent 1" w:semiHidden="0" w:uiPriority="66" w:unhideWhenUsed="0"/>
+    <w:lsdException w:name="Medium Grid 1 Accent 1" w:semiHidden="0" w:uiPriority="67" w:unhideWhenUsed="0"/>
+    <w:lsdException w:name="Medium Grid 2 Accent 1" w:semiHidden="0" w:uiPriority="68" w:unhideWhenUsed="0"/>
+    <w:lsdException w:name="Medium Grid 3 Accent 1" w:semiHidden="0" w:uiPriority="69" w:unhideWhenUsed="0"/>
+    <w:lsdException w:name="Dark List Accent 1" w:semiHidden="0" w:uiPriority="70" w:unhideWhenUsed="0"/>
+    <w:lsdException w:name="Colorful Shading Accent 1" w:semiHidden="0" w:uiPriority="71" w:unhideWhenUsed="0"/>
+    <w:lsdException w:name="Colorful List Accent 1" w:semiHidden="0" w:uiPriority="72" w:unhideWhenUsed="0"/>
+    <w:lsdException w:name="Colorful Grid Accent 1" w:semiHidden="0" w:uiPriority="73" w:unhideWhenUsed="0"/>
+    <w:lsdException w:name="Light Shading Accent 2" w:semiHidden="0" w:uiPriority="60" w:unhideWhenUsed="0"/>
+    <w:lsdException w:name="Light List Accent 2" w:semiHidden="0" w:uiPriority="61" w:unhideWhenUsed="0"/>
+    <w:lsdException w:name="Light Grid Accent 2" w:semiHidden="0" w:uiPriority="62" w:unhideWhenUsed="0"/>
+    <w:lsdException w:name="Medium Shading 1 Accent 2" w:semiHidden="0" w:uiPriority="63" w:unhideWhenUsed="0"/>
+    <w:lsdException w:name="Medium Shading 2 Accent 2" w:semiHidden="0" w:uiPriority="64" w:unhideWhenUsed="0"/>
+    <w:lsdException w:name="Medium List 1 Accent 2" w:semiHidden="0" w:uiPriority="65" w:unhideWhenUsed="0"/>
+    <w:lsdException w:name="Medium List 2 Accent 2" w:semiHidden="0" w:uiPriority="66" w:unhideWhenUsed="0"/>
+    <w:lsdException w:name="Medium Grid 1 Accent 2" w:semiHidden="0" w:uiPriority="67" w:unhideWhenUsed="0"/>
+    <w:lsdException w:name="Medium Grid 2 Accent 2" w:semiHidden="0" w:uiPriority="68" w:unhideWhenUsed="0"/>
+    <w:lsdException w:name="Medium Grid 3 Accent 2" w:semiHidden="0" w:uiPriority="69" w:unhideWhenUsed="0"/>
+    <w:lsdException w:name="Dark List Accent 2" w:semiHidden="0" w:uiPriority="70" w:unhideWhenUsed="0"/>
+    <w:lsdException w:name="Colorful Shading Accent 2" w:semiHidden="0" w:uiPriority="71" w:unhideWhenUsed="0"/>
+    <w:lsdException w:name="Colorful List Accent 2" w:semiHidden="0" w:uiPriority="72" w:unhideWhenUsed="0"/>
+    <w:lsdException w:name="Colorful Grid Accent 2" w:semiHidden="0" w:uiPriority="73" w:unhideWhenUsed="0"/>
+    <w:lsdException w:name="Light Shading Accent 3" w:semiHidden="0" w:uiPriority="60" w:unhideWhenUsed="0"/>
+    <w:lsdException w:name="Light List Accent 3" w:semiHidden="0" w:uiPriority="61" w:unhideWhenUsed="0"/>
+    <w:lsdException w:name="Light Grid Accent 3" w:semiHidden="0" w:uiPriority="62" w:unhideWhenUsed="0"/>
+    <w:lsdException w:name="Medium Shading 1 Accent 3" w:semiHidden="0" w:uiPriority="63" w:unhideWhenUsed="0"/>
+    <w:lsdException w:name="Medium Shading 2 Accent 3" w:semiHidden="0" w:uiPriority="64" w:unhideWhenUsed="0"/>
+    <w:lsdException w:name="Medium List 1 Accent 3" w:semiHidden="0" w:uiPriority="65" w:unhideWhenUsed="0"/>
+    <w:lsdException w:name="Medium List 2 Accent 3" w:semiHidden="0" w:uiPriority="66" w:unhideWhenUsed="0"/>
+    <w:lsdException w:name="Medium Grid 1 Accent 3" w:semiHidden="0" w:uiPriority="67" w:unhideWhenUsed="0"/>
+    <w:lsdException w:name="Medium Grid 2 Accent 3" w:semiHidden="0" w:uiPriority="68" w:unhideWhenUsed="0"/>
+    <w:lsdException w:name="Medium Grid 3 Accent 3" w:semiHidden="0" w:uiPriority="69" w:unhideWhenUsed="0"/>
+    <w:lsdException w:name="Dark List Accent 3" w:semiHidden="0" w:uiPriority="70" w:unhideWhenUsed="0"/>
+    <w:lsdException w:name="Colorful Shading Accent 3" w:semiHidden="0" w:uiPriority="71" w:unhideWhenUsed="0"/>
+    <w:lsdException w:name="Colorful List Accent 3" w:semiHidden="0" w:uiPriority="72" w:unhideWhenUsed="0"/>
+    <w:lsdException w:name="Colorful Grid Accent 3" w:semiHidden="0" w:uiPriority="73" w:unhideWhenUsed="0"/>
+    <w:lsdException w:name="Light Shading Accent 4" w:semiHidden="0" w:uiPriority="60" w:unhideWhenUsed="0"/>
+    <w:lsdException w:name="Light List Accent 4" w:semiHidden="0" w:uiPriority="61" w:unhideWhenUsed="0"/>
+    <w:lsdException w:name="Light Grid Accent 4" w:semiHidden="0" w:uiPriority="62" w:unhideWhenUsed="0"/>
+    <w:lsdException w:name="Medium Shading 1 Accent 4" w:semiHidden="0" w:uiPriority="63" w:unhideWhenUsed="0"/>
+    <w:lsdException w:name="Medium Shading 2 Accent 4" w:semiHidden="0" w:uiPriority="64" w:unhideWhenUsed="0"/>
+    <w:lsdException w:name="Medium List 1 Accent 4" w:semiHidden="0" w:uiPriority="65" w:unhideWhenUsed="0"/>
+    <w:lsdException w:name="Medium List 2 Accent 4" w:semiHidden="0" w:uiPriority="66" w:unhideWhenUsed="0"/>
+    <w:lsdException w:name="Medium Grid 1 Accent 4" w:semiHidden="0" w:uiPriority="67" w:unhideWhenUsed="0"/>
+    <w:lsdException w:name="Medium Grid 2 Accent 4" w:semiHidden="0" w:uiPriority="68" w:unhideWhenUsed="0"/>
+    <w:lsdException w:name="Medium Grid 3 Accent 4" w:semiHidden="0" w:uiPriority="69" w:unhideWhenUsed="0"/>
+    <w:lsdException w:name="Dark List Accent 4" w:semiHidden="0" w:uiPriority="70" w:unhideWhenUsed="0"/>
+    <w:lsdException w:name="Colorful Shading Accent 4" w:semiHidden="0" w:uiPriority="71" w:unhideWhenUsed="0"/>
+    <w:lsdException w:name="Colorful List Accent 4" w:semiHidden="0" w:uiPriority="72" w:unhideWhenUsed="0"/>
+    <w:lsdException w:name="Colorful Grid Accent 4" w:semiHidden="0" w:uiPriority="73" w:unhideWhenUsed="0"/>
+    <w:lsdException w:name="Light Shading Accent 5" w:semiHidden="0" w:uiPriority="60" w:unhideWhenUsed="0"/>
+    <w:lsdException w:name="Light List Accent 5" w:semiHidden="0" w:uiPriority="61" w:unhideWhenUsed="0"/>
+    <w:lsdException w:name="Light Grid Accent 5" w:semiHidden="0" w:uiPriority="62" w:unhideWhenUsed="0"/>
+    <w:lsdException w:name="Medium Shading 1 Accent 5" w:semiHidden="0" w:uiPriority="63" w:unhideWhenUsed="0"/>
+    <w:lsdException w:name="Medium Shading 2 Accent 5" w:semiHidden="0" w:uiPriority="64" w:unhideWhenUsed="0"/>
+    <w:lsdException w:name="Medium List 1 Accent 5" w:semiHidden="0" w:uiPriority="65" w:unhideWhenUsed="0"/>
+    <w:lsdException w:name="Medium List 2 Accent 5" w:semiHidden="0" w:uiPriority="66" w:unhideWhenUsed="0"/>
+    <w:lsdException w:name="Medium Grid 1 Accent 5" w:semiHidden="0" w:uiPriority="67" w:unhideWhenUsed="0"/>
+    <w:lsdException w:name="Medium Grid 2 Accent 5" w:semiHidden="0" w:uiPriority="68" w:unhideWhenUsed="0"/>
+    <w:lsdException w:name="Medium Grid 3 Accent 5" w:semiHidden="0" w:uiPriority="69" w:unhideWhenUsed="0"/>
+    <w:lsdException w:name="Dark List Accent 5" w:semiHidden="0" w:uiPriority="70" w:unhideWhenUsed="0"/>
+    <w:lsdException w:name="Colorful Shading Accent 5" w:semiHidden="0" w:uiPriority="71" w:unhideWhenUsed="0"/>
+    <w:lsdException w:name="Colorful List Accent 5" w:semiHidden="0" w:uiPriority="72" w:unhideWhenUsed="0"/>
+    <w:lsdException w:name="Colorful Grid Accent 5" w:semiHidden="0" w:uiPriority="73" w:unhideWhenUsed="0"/>
+    <w:lsdException w:name="Light Shading Accent 6" w:semiHidden="0" w:uiPriority="60" w:unhideWhenUsed="0"/>
+    <w:lsdException w:name="Light List Accent 6" w:semiHidden="0" w:uiPriority="61" w:unhideWhenUsed="0"/>
+    <w:lsdException w:name="Light Grid Accent 6" w:semiHidden="0" w:uiPriority="62" w:unhideWhenUsed="0"/>
+    <w:lsdException w:name="Medium Shading 1 Accent 6" w:semiHidden="0" w:uiPriority="63" w:unhideWhenUsed="0"/>
+    <w:lsdException w:name="Medium Shading 2 Accent 6" w:semiHidden="0" w:uiPriority="64" w:unhideWhenUsed="0"/>
+    <w:lsdException w:name="Medium List 1 Accent 6" w:semiHidden="0" w:uiPriority="65" w:unhideWhenUsed="0"/>
+    <w:lsdException w:name="Medium List 2 Accent 6" w:semiHidden="0" w:uiPriority="66" w:unhideWhenUsed="0"/>
+    <w:lsdException w:name="Medium Grid 1 Accent 6" w:semiHidden="0" w:uiPriority="67" w:unhideWhenUsed="0"/>
+    <w:lsdException w:name="Medium Grid 2 Accent 6" w:semiHidden="0" w:uiPriority="68" w:unhideWhenUsed="0"/>
+    <w:lsdException w:name="Medium Grid 3 Accent 6" w:semiHidden="0" w:uiPriority="69" w:unhideWhenUsed="0"/>
+    <w:lsdException w:name="Dark List Accent 6" w:semiHidden="0" w:uiPriority="70" w:unhideWhenUsed="0"/>
+    <w:lsdException w:name="Colorful Shading Accent 6" w:semiHidden="0" w:uiPriority="71" w:unhideWhenUsed="0"/>
+    <w:lsdException w:name="Colorful List Accent 6" w:semiHidden="0" w:uiPriority="72" w:unhideWhenUsed="0"/>
+    <w:lsdException w:name="Colorful Grid Accent 6" w:semiHidden="0" w:uiPriority="73" w:unhideWhenUsed="0"/>
+    <w:lsdException w:name="Subtle Emphasis" w:semiHidden="0" w:uiPriority="19" w:unhideWhenUsed="0" w:qFormat="1"/>
+    <w:lsdException w:name="Intense Emphasis" w:semiHidden="0" w:uiPriority="21" w:unhideWhenUsed="0" w:qFormat="1"/>
+    <w:lsdException w:name="Subtle Reference" w:semiHidden="0" w:uiPriority="31" w:unhideWhenUsed="0" w:qFormat="1"/>
+    <w:lsdException w:name="Intense Reference" w:semiHidden="0" w:uiPriority="32" w:unhideWhenUsed="0" w:qFormat="1"/>
+    <w:lsdException w:name="Book Title" w:semiHidden="0" w:uiPriority="33" w:unhideWhenUsed="0" w:qFormat="1"/>
+    <w:lsdException w:name="Bibliography" w:uiPriority="37"/>
+    <w:lsdException w:name="TOC Heading" w:uiPriority="39" w:qFormat="1"/>
+  </w:latentStyles>
+  <w:style w:type="paragraph" w:default="1" w:styleId="Normal">
+    <w:name w:val="Normal"/>
+    <w:qFormat/>
+  </w:style>
+  <w:style w:type="character" w:default="1" w:styleId="Fontepargpadro">
+    <w:name w:val="Default Paragraph Font"/>
+    <w:uiPriority w:val="1"/>
+    <w:semiHidden/>
+    <w:unhideWhenUsed/>
+  </w:style>
+  <w:style w:type="table" w:default="1" w:styleId="Tabelanormal">
+    <w:name w:val="Normal Table"/>
+    <w:uiPriority w:val="99"/>
+    <w:semiHidden/>
+    <w:unhideWhenUsed/>
+    <w:tblPr>
+      <w:tblInd w:w="0" w:type="dxa"/>
+      <w:tblCellMar>
+        <w:top w:w="0" w:type="dxa"/>
+        <w:left w:w="108" w:type="dxa"/>
+        <w:bottom w:w="0" w:type="dxa"/>
+        <w:right w:w="108" w:type="dxa"/>
+      </w:tblCellMar>
+    </w:tblPr>
+  </w:style>
+  <w:style w:type="numbering" w:default="1" w:styleId="Semlista">
+    <w:name w:val="No List"/>
+    <w:uiPriority w:val="99"/>
+    <w:semiHidden/>
+    <w:unhideWhenUsed/>
+  </w:style>
+  <w:style w:type="paragraph" w:styleId="PargrafodaLista">
+    <w:name w:val="List Paragraph"/>
+    <w:basedOn w:val="Normal"/>
+    <w:uiPriority w:val="34"/>
+    <w:qFormat/>
+    <w:rsid w:val="0038795B"/>
+    <w:pPr>
+      <w:ind w:left="720"/>
+      <w:contextualSpacing/>
+    </w:pPr>
+  </w:style>
+</w:styles>
+</file>
+
+<file path=word/stylesWithEffects.xml><?xml version="1.0" encoding="utf-8"?>
+<w:styles xmlns:wpc="http://schemas.microsoft.com/office/word/2010/wordprocessingCanvas" xmlns:mc="http://schemas.openxmlformats.org/markup-compatibility/2006" xmlns:o="urn:schemas-microsoft-com:office:office" xmlns:r="http://schemas.openxmlformats.org/officeDocument/2006/relationships" xmlns:m="http://schemas.openxmlformats.org/officeDocument/2006/math" xmlns:v="urn:schemas-microsoft-com:vml" xmlns:wp14="http://schemas.microsoft.com/office/word/2010/wordprocessingDrawing" xmlns:wp="http://schemas.openxmlformats.org/drawingml/2006/wordprocessingDrawing" xmlns:w10="urn:schemas-microsoft-com:office:word" xmlns:w="http://schemas.openxmlformats.org/wordprocessingml/2006/main" xmlns:w14="http://schemas.microsoft.com/office/word/2010/wordml" xmlns:wpg="http://schemas.microsoft.com/office/word/2010/wordprocessingGroup" xmlns:wpi="http://schemas.microsoft.com/office/word/2010/wordprocessingInk" xmlns:wne="http://schemas.microsoft.com/office/word/2006/wordml" xmlns:wps="http://schemas.microsoft.com/office/word/2010/wordprocessingShape" mc:Ignorable="w14 wp14">
+  <w:docDefaults>
+    <w:rPrDefault>
+      <w:rPr>
+        <w:rFonts w:asciiTheme="minorHAnsi" w:eastAsiaTheme="minorHAnsi" w:hAnsiTheme="minorHAnsi" w:cstheme="minorBidi"/>
+        <w:sz w:val="22"/>
+        <w:szCs w:val="22"/>
+        <w:lang w:val="pt-BR" w:eastAsia="en-US" w:bidi="ar-SA"/>
+      </w:rPr>
+    </w:rPrDefault>
+    <w:pPrDefault>
+      <w:pPr>
+        <w:spacing w:after="160" w:line="259" w:lineRule="auto"/>
+      </w:pPr>
+    </w:pPrDefault>
+  </w:docDefaults>
+  <w:latentStyles w:defLockedState="0" w:defUIPriority="99" w:defSemiHidden="1" w:defUnhideWhenUsed="1" w:defQFormat="0" w:count="267">
+    <w:lsdException w:name="Normal" w:semiHidden="0" w:uiPriority="0" w:unhideWhenUsed="0" w:qFormat="1"/>
+    <w:lsdException w:name="heading 1" w:semiHidden="0" w:uiPriority="9" w:unhideWhenUsed="0" w:qFormat="1"/>
+    <w:lsdException w:name="heading 2" w:uiPriority="9" w:qFormat="1"/>
+    <w:lsdException w:name="heading 3" w:uiPriority="9" w:qFormat="1"/>
+    <w:lsdException w:name="heading 4" w:uiPriority="9" w:qFormat="1"/>
+    <w:lsdException w:name="heading 5" w:uiPriority="9" w:qFormat="1"/>
+    <w:lsdException w:name="heading 6" w:uiPriority="9" w:qFormat="1"/>
+    <w:lsdException w:name="heading 7" w:uiPriority="9" w:qFormat="1"/>
+    <w:lsdException w:name="heading 8" w:uiPriority="9" w:qFormat="1"/>
+    <w:lsdException w:name="heading 9" w:uiPriority="9" w:qFormat="1"/>
+    <w:lsdException w:name="toc 1" w:uiPriority="39"/>
+    <w:lsdException w:name="toc 2" w:uiPriority="39"/>
+    <w:lsdException w:name="toc 3" w:uiPriority="39"/>
+    <w:lsdException w:name="toc 4" w:uiPriority="39"/>
+    <w:lsdException w:name="toc 5" w:uiPriority="39"/>
+    <w:lsdException w:name="toc 6" w:uiPriority="39"/>
+    <w:lsdException w:name="toc 7" w:uiPriority="39"/>
+    <w:lsdException w:name="toc 8" w:uiPriority="39"/>
+    <w:lsdException w:name="toc 9" w:uiPriority="39"/>
+    <w:lsdException w:name="caption" w:uiPriority="35" w:qFormat="1"/>
+    <w:lsdException w:name="Title" w:semiHidden="0" w:uiPriority="10" w:unhideWhenUsed="0" w:qFormat="1"/>
+    <w:lsdException w:name="Default Paragraph Font" w:uiPriority="1"/>
+    <w:lsdException w:name="Subtitle" w:semiHidden="0" w:uiPriority="11" w:unhideWhenUsed="0" w:qFormat="1"/>
+    <w:lsdException w:name="Strong" w:semiHidden="0" w:uiPriority="22" w:unhideWhenUsed="0" w:qFormat="1"/>
+    <w:lsdException w:name="Emphasis" w:semiHidden="0" w:uiPriority="20" w:unhideWhenUsed="0" w:qFormat="1"/>
+    <w:lsdException w:name="Table Grid" w:semiHidden="0" w:uiPriority="39" w:unhideWhenUsed="0"/>
+    <w:lsdException w:name="Placeholder Text" w:unhideWhenUsed="0"/>
+    <w:lsdException w:name="No Spacing" w:semiHidden="0" w:uiPriority="1" w:unhideWhenUsed="0" w:qFormat="1"/>
+    <w:lsdException w:name="Light Shading" w:semiHidden="0" w:uiPriority="60" w:unhideWhenUsed="0"/>
+    <w:lsdException w:name="Light List" w:semiHidden="0" w:uiPriority="61" w:unhideWhenUsed="0"/>
+    <w:lsdException w:name="Light Grid" w:semiHidden="0" w:uiPriority="62" w:unhideWhenUsed="0"/>
+    <w:lsdException w:name="Medium Shading 1" w:semiHidden="0" w:uiPriority="63" w:unhideWhenUsed="0"/>
+    <w:lsdException w:name="Medium Shading 2" w:semiHidden="0" w:uiPriority="64" w:unhideWhenUsed="0"/>
+    <w:lsdException w:name="Medium List 1" w:semiHidden="0" w:uiPriority="65" w:unhideWhenUsed="0"/>
+    <w:lsdException w:name="Medium List 2" w:semiHidden="0" w:uiPriority="66" w:unhideWhenUsed="0"/>
+    <w:lsdException w:name="Medium Grid 1" w:semiHidden="0" w:uiPriority="67" w:unhideWhenUsed="0"/>
+    <w:lsdException w:name="Medium Grid 2" w:semiHidden="0" w:uiPriority="68" w:unhideWhenUsed="0"/>
+    <w:lsdException w:name="Medium Grid 3" w:semiHidden="0" w:uiPriority="69" w:unhideWhenUsed="0"/>
+    <w:lsdException w:name="Dark List" w:semiHidden="0" w:uiPriority="70" w:unhideWhenUsed="0"/>
+    <w:lsdException w:name="Colorful Shading" w:semiHidden="0" w:uiPriority="71" w:unhideWhenUsed="0"/>
+    <w:lsdException w:name="Colorful List" w:semiHidden="0" w:uiPriority="72" w:unhideWhenUsed="0"/>
+    <w:lsdException w:name="Colorful Grid" w:semiHidden="0" w:uiPriority="73" w:unhideWhenUsed="0"/>
+    <w:lsdException w:name="Light Shading Accent 1" w:semiHidden="0" w:uiPriority="60" w:unhideWhenUsed="0"/>
+    <w:lsdException w:name="Light List Accent 1" w:semiHidden="0" w:uiPriority="61" w:unhideWhenUsed="0"/>
+    <w:lsdException w:name="Light Grid Accent 1" w:semiHidden="0" w:uiPriority="62" w:unhideWhenUsed="0"/>
+    <w:lsdException w:name="Medium Shading 1 Accent 1" w:semiHidden="0" w:uiPriority="63" w:unhideWhenUsed="0"/>
+    <w:lsdException w:name="Medium Shading 2 Accent 1" w:semiHidden="0" w:uiPriority="64" w:unhideWhenUsed="0"/>
+    <w:lsdException w:name="Medium List 1 Accent 1" w:semiHidden="0" w:uiPriority="65" w:unhideWhenUsed="0"/>
+    <w:lsdException w:name="Revision" w:unhideWhenUsed="0"/>
+    <w:lsdException w:name="List Paragraph" w:semiHidden="0" w:uiPriority="34" w:unhideWhenUsed="0" w:qFormat="1"/>
+    <w:lsdException w:name="Quote" w:semiHidden="0" w:uiPriority="29" w:unhideWhenUsed="0" w:qFormat="1"/>
+    <w:lsdException w:name="Intense Quote" w:semiHidden="0" w:uiPriority="30" w:unhideWhenUsed="0" w:qFormat="1"/>
+    <w:lsdException w:name="Medium List 2 Accent 1" w:semiHidden="0" w:uiPriority="66" w:unhideWhenUsed="0"/>
+    <w:lsdException w:name="Medium Grid 1 Accent 1" w:semiHidden="0" w:uiPriority="67" w:unhideWhenUsed="0"/>
+    <w:lsdException w:name="Medium Grid 2 Accent 1" w:semiHidden="0" w:uiPriority="68" w:unhideWhenUsed="0"/>
+    <w:lsdException w:name="Medium Grid 3 Accent 1" w:semiHidden="0" w:uiPriority="69" w:unhideWhenUsed="0"/>
+    <w:lsdException w:name="Dark List Accent 1" w:semiHidden="0" w:uiPriority="70" w:unhideWhenUsed="0"/>
+    <w:lsdException w:name="Colorful Shading Accent 1" w:semiHidden="0" w:uiPriority="71" w:unhideWhenUsed="0"/>
+    <w:lsdException w:name="Colorful List Accent 1" w:semiHidden="0" w:uiPriority="72" w:unhideWhenUsed="0"/>
+    <w:lsdException w:name="Colorful Grid Accent 1" w:semiHidden="0" w:uiPriority="73" w:unhideWhenUsed="0"/>
+    <w:lsdException w:name="Light Shading Accent 2" w:semiHidden="0" w:uiPriority="60" w:unhideWhenUsed="0"/>
+    <w:lsdException w:name="Light List Accent 2" w:semiHidden="0" w:uiPriority="61" w:unhideWhenUsed="0"/>
+    <w:lsdException w:name="Light Grid Accent 2" w:semiHidden="0" w:uiPriority="62" w:unhideWhenUsed="0"/>
+    <w:lsdException w:name="Medium Shading 1 Accent 2" w:semiHidden="0" w:uiPriority="63" w:unhideWhenUsed="0"/>
+    <w:lsdException w:name="Medium Shading 2 Accent 2" w:semiHidden="0" w:uiPriority="64" w:unhideWhenUsed="0"/>
+    <w:lsdException w:name="Medium List 1 Accent 2" w:semiHidden="0" w:uiPriority="65" w:unhideWhenUsed="0"/>
+    <w:lsdException w:name="Medium List 2 Accent 2" w:semiHidden="0" w:uiPriority="66" w:unhideWhenUsed="0"/>
+    <w:lsdException w:name="Medium Grid 1 Accent 2" w:semiHidden="0" w:uiPriority="67" w:unhideWhenUsed="0"/>
+    <w:lsdException w:name="Medium Grid 2 Accent 2" w:semiHidden="0" w:uiPriority="68" w:unhideWhenUsed="0"/>
+    <w:lsdException w:name="Medium Grid 3 Accent 2" w:semiHidden="0" w:uiPriority="69" w:unhideWhenUsed="0"/>
+    <w:lsdException w:name="Dark List Accent 2" w:semiHidden="0" w:uiPriority="70" w:unhideWhenUsed="0"/>
+    <w:lsdException w:name="Colorful Shading Accent 2" w:semiHidden="0" w:uiPriority="71" w:unhideWhenUsed="0"/>
+    <w:lsdException w:name="Colorful List Accent 2" w:semiHidden="0" w:uiPriority="72" w:unhideWhenUsed="0"/>
+    <w:lsdException w:name="Colorful Grid Accent 2" w:semiHidden="0" w:uiPriority="73" w:unhideWhenUsed="0"/>
+    <w:lsdException w:name="Light Shading Accent 3" w:semiHidden="0" w:uiPriority="60" w:unhideWhenUsed="0"/>
+    <w:lsdException w:name="Light List Accent 3" w:semiHidden="0" w:uiPriority="61" w:unhideWhenUsed="0"/>
+    <w:lsdException w:name="Light Grid Accent 3" w:semiHidden="0" w:uiPriority="62" w:unhideWhenUsed="0"/>
+    <w:lsdException w:name="Medium Shading 1 Accent 3" w:semiHidden="0" w:uiPriority="63" w:unhideWhenUsed="0"/>
+    <w:lsdException w:name="Medium Shading 2 Accent 3" w:semiHidden="0" w:uiPriority="64" w:unhideWhenUsed="0"/>
+    <w:lsdException w:name="Medium List 1 Accent 3" w:semiHidden="0" w:uiPriority="65" w:unhideWhenUsed="0"/>
+    <w:lsdException w:name="Medium List 2 Accent 3" w:semiHidden="0" w:uiPriority="66" w:unhideWhenUsed="0"/>
+    <w:lsdException w:name="Medium Grid 1 Accent 3" w:semiHidden="0" w:uiPriority="67" w:unhideWhenUsed="0"/>
+    <w:lsdException w:name="Medium Grid 2 Accent 3" w:semiHidden="0" w:uiPriority="68" w:unhideWhenUsed="0"/>
+    <w:lsdException w:name="Medium Grid 3 Accent 3" w:semiHidden="0" w:uiPriority="69" w:unhideWhenUsed="0"/>
+    <w:lsdException w:name="Dark List Accent 3" w:semiHidden="0" w:uiPriority="70" w:unhideWhenUsed="0"/>
+    <w:lsdException w:name="Colorful Shading Accent 3" w:semiHidden="0" w:uiPriority="71" w:unhideWhenUsed="0"/>
+    <w:lsdException w:name="Colorful List Accent 3" w:semiHidden="0" w:uiPriority="72" w:unhideWhenUsed="0"/>
+    <w:lsdException w:name="Colorful Grid Accent 3" w:semiHidden="0" w:uiPriority="73" w:unhideWhenUsed="0"/>
+    <w:lsdException w:name="Light Shading Accent 4" w:semiHidden="0" w:uiPriority="60" w:unhideWhenUsed="0"/>
+    <w:lsdException w:name="Light List Accent 4" w:semiHidden="0" w:uiPriority="61" w:unhideWhenUsed="0"/>
+    <w:lsdException w:name="Light Grid Accent 4" w:semiHidden="0" w:uiPriority="62" w:unhideWhenUsed="0"/>
+    <w:lsdException w:name="Medium Shading 1 Accent 4" w:semiHidden="0" w:uiPriority="63" w:unhideWhenUsed="0"/>
+    <w:lsdException w:name="Medium Shading 2 Accent 4" w:semiHidden="0" w:uiPriority="64" w:unhideWhenUsed="0"/>
+    <w:lsdException w:name="Medium List 1 Accent 4" w:semiHidden="0" w:uiPriority="65" w:unhideWhenUsed="0"/>
+    <w:lsdException w:name="Medium List 2 Accent 4" w:semiHidden="0" w:uiPriority="66" w:unhideWhenUsed="0"/>
+    <w:lsdException w:name="Medium Grid 1 Accent 4" w:semiHidden="0" w:uiPriority="67" w:unhideWhenUsed="0"/>
+    <w:lsdException w:name="Medium Grid 2 Accent 4" w:semiHidden="0" w:uiPriority="68" w:unhideWhenUsed="0"/>
+    <w:lsdException w:name="Medium Grid 3 Accent 4" w:semiHidden="0" w:uiPriority="69" w:unhideWhenUsed="0"/>
+    <w:lsdException w:name="Dark List Accent 4" w:semiHidden="0" w:uiPriority="70" w:unhideWhenUsed="0"/>
+    <w:lsdException w:name="Colorful Shading Accent 4" w:semiHidden="0" w:uiPriority="71" w:unhideWhenUsed="0"/>
+    <w:lsdException w:name="Colorful List Accent 4" w:semiHidden="0" w:uiPriority="72" w:unhideWhenUsed="0"/>
+    <w:lsdException w:name="Colorful Grid Accent 4" w:semiHidden="0" w:uiPriority="73" w:unhideWhenUsed="0"/>
+    <w:lsdException w:name="Light Shading Accent 5" w:semiHidden="0" w:uiPriority="60" w:unhideWhenUsed="0"/>
+    <w:lsdException w:name="Light List Accent 5" w:semiHidden="0" w:uiPriority="61" w:unhideWhenUsed="0"/>
+    <w:lsdException w:name="Light Grid Accent 5" w:semiHidden="0" w:uiPriority="62" w:unhideWhenUsed="0"/>
+    <w:lsdException w:name="Medium Shading 1 Accent 5" w:semiHidden="0" w:uiPriority="63" w:unhideWhenUsed="0"/>
+    <w:lsdException w:name="Medium Shading 2 Accent 5" w:semiHidden="0" w:uiPriority="64" w:unhideWhenUsed="0"/>
+    <w:lsdException w:name="Medium List 1 Accent 5" w:semiHidden="0" w:uiPriority="65" w:unhideWhenUsed="0"/>
+    <w:lsdException w:name="Medium List 2 Accent 5" w:semiHidden="0" w:uiPriority="66" w:unhideWhenUsed="0"/>
+    <w:lsdException w:name="Medium Grid 1 Accent 5" w:semiHidden="0" w:uiPriority="67" w:unhideWhenUsed="0"/>
+    <w:lsdException w:name="Medium Grid 2 Accent 5" w:semiHidden="0" w:uiPriority="68" w:unhideWhenUsed="0"/>
+    <w:lsdException w:name="Medium Grid 3 Accent 5" w:semiHidden="0" w:uiPriority="69" w:unhideWhenUsed="0"/>
+    <w:lsdException w:name="Dark List Accent 5" w:semiHidden="0" w:uiPriority="70" w:unhideWhenUsed="0"/>
+    <w:lsdException w:name="Colorful Shading Accent 5" w:semiHidden="0" w:uiPriority="71" w:unhideWhenUsed="0"/>
+    <w:lsdException w:name="Colorful List Accent 5" w:semiHidden="0" w:uiPriority="72" w:unhideWhenUsed="0"/>
+    <w:lsdException w:name="Colorful Grid Accent 5" w:semiHidden="0" w:uiPriority="73" w:unhideWhenUsed="0"/>
+    <w:lsdException w:name="Light Shading Accent 6" w:semiHidden="0" w:uiPriority="60" w:unhideWhenUsed="0"/>
+    <w:lsdException w:name="Light List Accent 6" w:semiHidden="0" w:uiPriority="61" w:unhideWhenUsed="0"/>
+    <w:lsdException w:name="Light Grid Accent 6" w:semiHidden="0" w:uiPriority="62" w:unhideWhenUsed="0"/>
+    <w:lsdException w:name="Medium Shading 1 Accent 6" w:semiHidden="0" w:uiPriority="63" w:unhideWhenUsed="0"/>
+    <w:lsdException w:name="Medium Shading 2 Accent 6" w:semiHidden="0" w:uiPriority="64" w:unhideWhenUsed="0"/>
+    <w:lsdException w:name="Medium List 1 Accent 6" w:semiHidden="0" w:uiPriority="65" w:unhideWhenUsed="0"/>
+    <w:lsdException w:name="Medium List 2 Accent 6" w:semiHidden="0" w:uiPriority="66" w:unhideWhenUsed="0"/>
+    <w:lsdException w:name="Medium Grid 1 Accent 6" w:semiHidden="0" w:uiPriority="67" w:unhideWhenUsed="0"/>
+    <w:lsdException w:name="Medium Grid 2 Accent 6" w:semiHidden="0" w:uiPriority="68" w:unhideWhenUsed="0"/>
+    <w:lsdException w:name="Medium Grid 3 Accent 6" w:semiHidden="0" w:uiPriority="69" w:unhideWhenUsed="0"/>
+    <w:lsdException w:name="Dark List Accent 6" w:semiHidden="0" w:uiPriority="70" w:unhideWhenUsed="0"/>
+    <w:lsdException w:name="Colorful Shading Accent 6" w:semiHidden="0" w:uiPriority="71" w:unhideWhenUsed="0"/>
+    <w:lsdException w:name="Colorful List Accent 6" w:semiHidden="0" w:uiPriority="72" w:unhideWhenUsed="0"/>
+    <w:lsdException w:name="Colorful Grid Accent 6" w:semiHidden="0" w:uiPriority="73" w:unhideWhenUsed="0"/>
+    <w:lsdException w:name="Subtle Emphasis" w:semiHidden="0" w:uiPriority="19" w:unhideWhenUsed="0" w:qFormat="1"/>
+    <w:lsdException w:name="Intense Emphasis" w:semiHidden="0" w:uiPriority="21" w:unhideWhenUsed="0" w:qFormat="1"/>
+    <w:lsdException w:name="Subtle Reference" w:semiHidden="0" w:uiPriority="31" w:unhideWhenUsed="0" w:qFormat="1"/>
+    <w:lsdException w:name="Intense Reference" w:semiHidden="0" w:uiPriority="32" w:unhideWhenUsed="0" w:qFormat="1"/>
+    <w:lsdException w:name="Book Title" w:semiHidden="0" w:uiPriority="33" w:unhideWhenUsed="0" w:qFormat="1"/>
+    <w:lsdException w:name="Bibliography" w:uiPriority="37"/>
+    <w:lsdException w:name="TOC Heading" w:uiPriority="39" w:qFormat="1"/>
   </w:latentStyles>
   <w:style w:type="paragraph" w:default="1" w:styleId="Normal">
     <w:name w:val="Normal"/>
@@ -5566,7 +5607,7 @@
   <a:extraClrSchemeLst/>
   <a:extLst>
     <a:ext uri="{05A4C25C-085E-4340-85A3-A5531E510DB2}">
-      <thm15:themeFamily xmlns:thm15="http://schemas.microsoft.com/office/thememl/2012/main" name="Office Theme" id="{62F939B6-93AF-4DB8-9C6B-D6C7DFDC589F}" vid="{4A3C46E8-61CC-4603-A589-7422A47A8E4A}"/>
+      <thm15:themeFamily xmlns:thm15="http://schemas.microsoft.com/office/thememl/2012/main" xmlns="" name="Office Theme" id="{62F939B6-93AF-4DB8-9C6B-D6C7DFDC589F}" vid="{4A3C46E8-61CC-4603-A589-7422A47A8E4A}"/>
     </a:ext>
   </a:extLst>
 </a:theme>

</xml_diff>

<commit_message>
Correção de erros. DER/DICIONÁRIOS/MAPEAMENTO
</commit_message>
<xml_diff>
--- a/Dicionário Conceitual de Dados.docx
+++ b/Dicionário Conceitual de Dados.docx
@@ -1040,14 +1040,224 @@
     </w:p>
     <w:p>
       <w:pPr>
-        <w:spacing w:after="40" w:line="240" w:lineRule="auto"/>
-        <w:jc w:val="both"/>
-        <w:rPr>
-          <w:rFonts w:ascii="Arial" w:hAnsi="Arial" w:cs="Arial"/>
-          <w:sz w:val="24"/>
-          <w:szCs w:val="24"/>
-        </w:rPr>
-      </w:pPr>
+        <w:pStyle w:val="PargrafodaLista"/>
+        <w:spacing w:after="40" w:line="240" w:lineRule="auto"/>
+        <w:ind w:left="1276"/>
+        <w:jc w:val="both"/>
+        <w:rPr>
+          <w:rFonts w:ascii="Arial" w:hAnsi="Arial" w:cs="Arial"/>
+          <w:b/>
+          <w:sz w:val="24"/>
+          <w:szCs w:val="24"/>
+        </w:rPr>
+      </w:pPr>
+    </w:p>
+    <w:p>
+      <w:pPr>
+        <w:spacing w:after="40" w:line="240" w:lineRule="auto"/>
+        <w:jc w:val="both"/>
+        <w:rPr>
+          <w:rFonts w:ascii="Arial" w:hAnsi="Arial" w:cs="Arial"/>
+          <w:sz w:val="24"/>
+          <w:szCs w:val="24"/>
+        </w:rPr>
+      </w:pPr>
+      <w:r>
+        <w:rPr>
+          <w:rFonts w:ascii="Arial" w:hAnsi="Arial" w:cs="Arial"/>
+          <w:b/>
+          <w:sz w:val="24"/>
+          <w:szCs w:val="24"/>
+        </w:rPr>
+        <w:t>Entidade Produto:</w:t>
+      </w:r>
+    </w:p>
+    <w:p>
+      <w:pPr>
+        <w:pStyle w:val="PargrafodaLista"/>
+        <w:numPr>
+          <w:ilvl w:val="0"/>
+          <w:numId w:val="12"/>
+        </w:numPr>
+        <w:spacing w:after="40" w:line="240" w:lineRule="auto"/>
+        <w:jc w:val="both"/>
+        <w:rPr>
+          <w:rFonts w:ascii="Arial" w:hAnsi="Arial" w:cs="Arial"/>
+          <w:sz w:val="24"/>
+          <w:szCs w:val="24"/>
+        </w:rPr>
+      </w:pPr>
+      <w:r>
+        <w:rPr>
+          <w:rFonts w:ascii="Arial" w:hAnsi="Arial" w:cs="Arial"/>
+          <w:sz w:val="24"/>
+          <w:szCs w:val="24"/>
+        </w:rPr>
+        <w:t xml:space="preserve">Generalização das entidades </w:t>
+      </w:r>
+      <w:r>
+        <w:rPr>
+          <w:rFonts w:ascii="Arial" w:hAnsi="Arial" w:cs="Arial"/>
+          <w:sz w:val="24"/>
+          <w:szCs w:val="24"/>
+        </w:rPr>
+        <w:t>Componente Eletrônico</w:t>
+      </w:r>
+      <w:r>
+        <w:rPr>
+          <w:rFonts w:ascii="Arial" w:hAnsi="Arial" w:cs="Arial"/>
+          <w:sz w:val="24"/>
+          <w:szCs w:val="24"/>
+        </w:rPr>
+        <w:t xml:space="preserve"> e </w:t>
+      </w:r>
+      <w:proofErr w:type="spellStart"/>
+      <w:r>
+        <w:rPr>
+          <w:rFonts w:ascii="Arial" w:hAnsi="Arial" w:cs="Arial"/>
+          <w:sz w:val="24"/>
+          <w:szCs w:val="24"/>
+        </w:rPr>
+        <w:t>Produto_Venda</w:t>
+      </w:r>
+      <w:proofErr w:type="spellEnd"/>
+      <w:r>
+        <w:rPr>
+          <w:rFonts w:ascii="Arial" w:hAnsi="Arial" w:cs="Arial"/>
+          <w:sz w:val="24"/>
+          <w:szCs w:val="24"/>
+        </w:rPr>
+        <w:t>, utilizada para armazenar informações comuns de uma p</w:t>
+      </w:r>
+      <w:r>
+        <w:rPr>
+          <w:rFonts w:ascii="Arial" w:hAnsi="Arial" w:cs="Arial"/>
+          <w:sz w:val="24"/>
+          <w:szCs w:val="24"/>
+        </w:rPr>
+        <w:t>roduto</w:t>
+      </w:r>
+      <w:r>
+        <w:rPr>
+          <w:rFonts w:ascii="Arial" w:hAnsi="Arial" w:cs="Arial"/>
+          <w:sz w:val="24"/>
+          <w:szCs w:val="24"/>
+        </w:rPr>
+        <w:t>.</w:t>
+      </w:r>
+    </w:p>
+    <w:p>
+      <w:pPr>
+        <w:spacing w:after="40" w:line="240" w:lineRule="auto"/>
+        <w:ind w:left="360"/>
+        <w:jc w:val="both"/>
+        <w:rPr>
+          <w:rFonts w:ascii="Arial" w:hAnsi="Arial" w:cs="Arial"/>
+          <w:b/>
+          <w:sz w:val="24"/>
+          <w:szCs w:val="24"/>
+        </w:rPr>
+      </w:pPr>
+    </w:p>
+    <w:p>
+      <w:pPr>
+        <w:spacing w:after="40" w:line="240" w:lineRule="auto"/>
+        <w:ind w:left="360"/>
+        <w:jc w:val="both"/>
+        <w:rPr>
+          <w:rFonts w:ascii="Arial" w:hAnsi="Arial" w:cs="Arial"/>
+          <w:b/>
+          <w:sz w:val="24"/>
+          <w:szCs w:val="24"/>
+        </w:rPr>
+      </w:pPr>
+      <w:r>
+        <w:rPr>
+          <w:rFonts w:ascii="Arial" w:hAnsi="Arial" w:cs="Arial"/>
+          <w:b/>
+          <w:sz w:val="24"/>
+          <w:szCs w:val="24"/>
+        </w:rPr>
+        <w:t>Atributos(s):</w:t>
+      </w:r>
+    </w:p>
+    <w:p>
+      <w:pPr>
+        <w:pStyle w:val="PargrafodaLista"/>
+        <w:numPr>
+          <w:ilvl w:val="0"/>
+          <w:numId w:val="12"/>
+        </w:numPr>
+        <w:spacing w:after="40" w:line="240" w:lineRule="auto"/>
+        <w:ind w:firstLine="273"/>
+        <w:jc w:val="both"/>
+        <w:rPr>
+          <w:rFonts w:ascii="Arial" w:hAnsi="Arial" w:cs="Arial"/>
+          <w:b/>
+          <w:sz w:val="24"/>
+          <w:szCs w:val="24"/>
+        </w:rPr>
+      </w:pPr>
+      <w:r>
+        <w:rPr>
+          <w:rFonts w:ascii="Arial" w:hAnsi="Arial" w:cs="Arial"/>
+          <w:sz w:val="24"/>
+          <w:szCs w:val="24"/>
+        </w:rPr>
+        <w:t>Nome: armazena o nome de um produto;</w:t>
+      </w:r>
+    </w:p>
+    <w:p>
+      <w:pPr>
+        <w:pStyle w:val="PargrafodaLista"/>
+        <w:numPr>
+          <w:ilvl w:val="0"/>
+          <w:numId w:val="12"/>
+        </w:numPr>
+        <w:spacing w:after="40" w:line="240" w:lineRule="auto"/>
+        <w:ind w:firstLine="273"/>
+        <w:jc w:val="both"/>
+        <w:rPr>
+          <w:rFonts w:ascii="Arial" w:hAnsi="Arial" w:cs="Arial"/>
+          <w:b/>
+          <w:sz w:val="24"/>
+          <w:szCs w:val="24"/>
+        </w:rPr>
+      </w:pPr>
+      <w:r>
+        <w:rPr>
+          <w:rFonts w:ascii="Arial" w:hAnsi="Arial" w:cs="Arial"/>
+          <w:sz w:val="24"/>
+          <w:szCs w:val="24"/>
+        </w:rPr>
+        <w:t>Preço unitário: armazena o valor unitário de um produto;</w:t>
+      </w:r>
+    </w:p>
+    <w:p>
+      <w:pPr>
+        <w:pStyle w:val="PargrafodaLista"/>
+        <w:numPr>
+          <w:ilvl w:val="0"/>
+          <w:numId w:val="12"/>
+        </w:numPr>
+        <w:spacing w:after="40" w:line="240" w:lineRule="auto"/>
+        <w:ind w:firstLine="273"/>
+        <w:jc w:val="both"/>
+        <w:rPr>
+          <w:rFonts w:ascii="Arial" w:hAnsi="Arial" w:cs="Arial"/>
+          <w:b/>
+          <w:sz w:val="24"/>
+          <w:szCs w:val="24"/>
+        </w:rPr>
+      </w:pPr>
+      <w:r>
+        <w:rPr>
+          <w:rFonts w:ascii="Arial" w:hAnsi="Arial" w:cs="Arial"/>
+          <w:sz w:val="24"/>
+          <w:szCs w:val="24"/>
+        </w:rPr>
+        <w:t>Descrição: armazena a descrição referente a um produto.</w:t>
+      </w:r>
     </w:p>
     <w:p>
       <w:pPr>
@@ -1111,7 +1321,7 @@
           <w:sz w:val="24"/>
           <w:szCs w:val="24"/>
         </w:rPr>
-        <w:t>Criada para armazenar os dados de um componente eletrônico.</w:t>
+        <w:t>Especialização da entidade Produto, gerada para armazenar informações específicas para um componente eletrônico.</w:t>
       </w:r>
     </w:p>
     <w:p>
@@ -1228,75 +1438,196 @@
           <w:szCs w:val="24"/>
         </w:rPr>
       </w:pPr>
+      <w:r>
+        <w:rPr>
+          <w:rFonts w:ascii="Arial" w:hAnsi="Arial" w:cs="Arial"/>
+          <w:sz w:val="24"/>
+          <w:szCs w:val="24"/>
+        </w:rPr>
+        <w:t>Especificação: armazena a descri</w:t>
+      </w:r>
+      <w:r>
+        <w:rPr>
+          <w:rFonts w:ascii="Arial" w:hAnsi="Arial" w:cs="Arial"/>
+          <w:sz w:val="24"/>
+          <w:szCs w:val="24"/>
+        </w:rPr>
+        <w:t>ção de um componente eletrônico.</w:t>
+      </w:r>
+    </w:p>
+    <w:p>
+      <w:pPr>
+        <w:pStyle w:val="PargrafodaLista"/>
+        <w:spacing w:after="40" w:line="240" w:lineRule="auto"/>
+        <w:ind w:left="1418"/>
+        <w:jc w:val="both"/>
+        <w:rPr>
+          <w:rFonts w:ascii="Arial" w:hAnsi="Arial" w:cs="Arial"/>
+          <w:b/>
+          <w:sz w:val="24"/>
+          <w:szCs w:val="24"/>
+        </w:rPr>
+      </w:pPr>
+    </w:p>
+    <w:p>
+      <w:pPr>
+        <w:spacing w:after="40" w:line="240" w:lineRule="auto"/>
+        <w:jc w:val="both"/>
+        <w:rPr>
+          <w:rFonts w:ascii="Arial" w:hAnsi="Arial" w:cs="Arial"/>
+          <w:b/>
+          <w:sz w:val="24"/>
+          <w:szCs w:val="24"/>
+        </w:rPr>
+      </w:pPr>
+      <w:r>
+        <w:rPr>
+          <w:rFonts w:ascii="Arial" w:hAnsi="Arial" w:cs="Arial"/>
+          <w:b/>
+          <w:sz w:val="24"/>
+          <w:szCs w:val="24"/>
+        </w:rPr>
+        <w:t xml:space="preserve">Entidade </w:t>
+      </w:r>
       <w:proofErr w:type="spellStart"/>
       <w:r>
         <w:rPr>
           <w:rFonts w:ascii="Arial" w:hAnsi="Arial" w:cs="Arial"/>
-          <w:sz w:val="24"/>
-          <w:szCs w:val="24"/>
-        </w:rPr>
-        <w:t>ValorUnitario</w:t>
+          <w:b/>
+          <w:sz w:val="24"/>
+          <w:szCs w:val="24"/>
+        </w:rPr>
+        <w:t>Produto</w:t>
+      </w:r>
+      <w:r>
+        <w:rPr>
+          <w:rFonts w:ascii="Arial" w:hAnsi="Arial" w:cs="Arial"/>
+          <w:b/>
+          <w:sz w:val="24"/>
+          <w:szCs w:val="24"/>
+        </w:rPr>
+        <w:t>_Venda</w:t>
       </w:r>
       <w:proofErr w:type="spellEnd"/>
       <w:r>
         <w:rPr>
           <w:rFonts w:ascii="Arial" w:hAnsi="Arial" w:cs="Arial"/>
-          <w:sz w:val="24"/>
-          <w:szCs w:val="24"/>
-        </w:rPr>
-        <w:t>: armazena o número do valor único de um componente eletrônico;</w:t>
-      </w:r>
-    </w:p>
-    <w:p>
-      <w:pPr>
-        <w:pStyle w:val="PargrafodaLista"/>
-        <w:numPr>
-          <w:ilvl w:val="0"/>
-          <w:numId w:val="5"/>
-        </w:numPr>
-        <w:spacing w:after="40" w:line="240" w:lineRule="auto"/>
-        <w:ind w:left="1418" w:hanging="425"/>
-        <w:jc w:val="both"/>
-        <w:rPr>
-          <w:rFonts w:ascii="Arial" w:hAnsi="Arial" w:cs="Arial"/>
-          <w:b/>
-          <w:sz w:val="24"/>
-          <w:szCs w:val="24"/>
-        </w:rPr>
-      </w:pPr>
-      <w:r>
-        <w:rPr>
-          <w:rFonts w:ascii="Arial" w:hAnsi="Arial" w:cs="Arial"/>
-          <w:sz w:val="24"/>
-          <w:szCs w:val="24"/>
-        </w:rPr>
-        <w:t>Especificação: armazena a descrição de um componente eletrônico;</w:t>
-      </w:r>
-    </w:p>
-    <w:p>
-      <w:pPr>
-        <w:pStyle w:val="PargrafodaLista"/>
-        <w:numPr>
-          <w:ilvl w:val="0"/>
-          <w:numId w:val="5"/>
-        </w:numPr>
-        <w:spacing w:after="40" w:line="240" w:lineRule="auto"/>
-        <w:ind w:left="1418" w:hanging="425"/>
-        <w:jc w:val="both"/>
-        <w:rPr>
-          <w:rFonts w:ascii="Arial" w:hAnsi="Arial" w:cs="Arial"/>
-          <w:b/>
-          <w:sz w:val="24"/>
-          <w:szCs w:val="24"/>
-        </w:rPr>
-      </w:pPr>
-      <w:r>
-        <w:rPr>
-          <w:rFonts w:ascii="Arial" w:hAnsi="Arial" w:cs="Arial"/>
-          <w:sz w:val="24"/>
-          <w:szCs w:val="24"/>
-        </w:rPr>
-        <w:t>Função: armazena o nome da função de um componente eletrônico.</w:t>
+          <w:b/>
+          <w:sz w:val="24"/>
+          <w:szCs w:val="24"/>
+        </w:rPr>
+        <w:t>:</w:t>
+      </w:r>
+    </w:p>
+    <w:p>
+      <w:pPr>
+        <w:pStyle w:val="PargrafodaLista"/>
+        <w:numPr>
+          <w:ilvl w:val="0"/>
+          <w:numId w:val="7"/>
+        </w:numPr>
+        <w:spacing w:after="40" w:line="240" w:lineRule="auto"/>
+        <w:jc w:val="both"/>
+        <w:rPr>
+          <w:rFonts w:ascii="Arial" w:hAnsi="Arial" w:cs="Arial"/>
+          <w:b/>
+          <w:sz w:val="24"/>
+          <w:szCs w:val="24"/>
+        </w:rPr>
+      </w:pPr>
+      <w:r>
+        <w:rPr>
+          <w:rFonts w:ascii="Arial" w:hAnsi="Arial" w:cs="Arial"/>
+          <w:sz w:val="24"/>
+          <w:szCs w:val="24"/>
+        </w:rPr>
+        <w:t>Especialização da entidade Produto, gerada para armazenar informações específicas para um componente eletrônico</w:t>
+      </w:r>
+      <w:r>
+        <w:rPr>
+          <w:rFonts w:ascii="Arial" w:hAnsi="Arial" w:cs="Arial"/>
+          <w:sz w:val="24"/>
+          <w:szCs w:val="24"/>
+        </w:rPr>
+        <w:t>.</w:t>
+      </w:r>
+    </w:p>
+    <w:p>
+      <w:pPr>
+        <w:spacing w:after="40" w:line="240" w:lineRule="auto"/>
+        <w:ind w:left="360"/>
+        <w:jc w:val="both"/>
+        <w:rPr>
+          <w:rFonts w:ascii="Arial" w:hAnsi="Arial" w:cs="Arial"/>
+          <w:b/>
+          <w:sz w:val="24"/>
+          <w:szCs w:val="24"/>
+        </w:rPr>
+      </w:pPr>
+    </w:p>
+    <w:p>
+      <w:pPr>
+        <w:spacing w:after="40" w:line="240" w:lineRule="auto"/>
+        <w:ind w:left="360"/>
+        <w:jc w:val="both"/>
+        <w:rPr>
+          <w:rFonts w:ascii="Arial" w:hAnsi="Arial" w:cs="Arial"/>
+          <w:b/>
+          <w:sz w:val="24"/>
+          <w:szCs w:val="24"/>
+        </w:rPr>
+      </w:pPr>
+      <w:r>
+        <w:rPr>
+          <w:rFonts w:ascii="Arial" w:hAnsi="Arial" w:cs="Arial"/>
+          <w:b/>
+          <w:sz w:val="24"/>
+          <w:szCs w:val="24"/>
+        </w:rPr>
+        <w:t>Atributo(s):</w:t>
+      </w:r>
+    </w:p>
+    <w:p>
+      <w:pPr>
+        <w:pStyle w:val="PargrafodaLista"/>
+        <w:numPr>
+          <w:ilvl w:val="0"/>
+          <w:numId w:val="7"/>
+        </w:numPr>
+        <w:spacing w:after="40" w:line="240" w:lineRule="auto"/>
+        <w:ind w:left="1418"/>
+        <w:jc w:val="both"/>
+        <w:rPr>
+          <w:rFonts w:ascii="Arial" w:hAnsi="Arial" w:cs="Arial"/>
+          <w:sz w:val="24"/>
+          <w:szCs w:val="24"/>
+        </w:rPr>
+      </w:pPr>
+      <w:proofErr w:type="spellStart"/>
+      <w:r>
+        <w:rPr>
+          <w:rFonts w:ascii="Arial" w:hAnsi="Arial" w:cs="Arial"/>
+          <w:sz w:val="24"/>
+          <w:szCs w:val="24"/>
+        </w:rPr>
+        <w:t>CodigoBarras</w:t>
+      </w:r>
+      <w:proofErr w:type="spellEnd"/>
+      <w:r>
+        <w:rPr>
+          <w:rFonts w:ascii="Arial" w:hAnsi="Arial" w:cs="Arial"/>
+          <w:sz w:val="24"/>
+          <w:szCs w:val="24"/>
+        </w:rPr>
+        <w:t>: armazena o número de</w:t>
+      </w:r>
+      <w:r>
+        <w:rPr>
+          <w:rFonts w:ascii="Arial" w:hAnsi="Arial" w:cs="Arial"/>
+          <w:sz w:val="24"/>
+          <w:szCs w:val="24"/>
+        </w:rPr>
+        <w:t xml:space="preserve"> código de barras de um produto.</w:t>
       </w:r>
     </w:p>
     <w:p>
@@ -1544,32 +1875,32 @@
           <w:sz w:val="24"/>
           <w:szCs w:val="24"/>
         </w:rPr>
-        <w:t>Entidade Produto:</w:t>
-      </w:r>
-    </w:p>
-    <w:p>
-      <w:pPr>
-        <w:pStyle w:val="PargrafodaLista"/>
-        <w:numPr>
-          <w:ilvl w:val="0"/>
-          <w:numId w:val="7"/>
-        </w:numPr>
-        <w:spacing w:after="40" w:line="240" w:lineRule="auto"/>
-        <w:jc w:val="both"/>
-        <w:rPr>
-          <w:rFonts w:ascii="Arial" w:hAnsi="Arial" w:cs="Arial"/>
-          <w:b/>
-          <w:sz w:val="24"/>
-          <w:szCs w:val="24"/>
-        </w:rPr>
-      </w:pPr>
-      <w:r>
-        <w:rPr>
-          <w:rFonts w:ascii="Arial" w:hAnsi="Arial" w:cs="Arial"/>
-          <w:sz w:val="24"/>
-          <w:szCs w:val="24"/>
-        </w:rPr>
-        <w:t>Criada para armazenar os dados de um produto.</w:t>
+        <w:t>Entidade Estoque:</w:t>
+      </w:r>
+    </w:p>
+    <w:p>
+      <w:pPr>
+        <w:pStyle w:val="PargrafodaLista"/>
+        <w:numPr>
+          <w:ilvl w:val="0"/>
+          <w:numId w:val="8"/>
+        </w:numPr>
+        <w:spacing w:after="40" w:line="240" w:lineRule="auto"/>
+        <w:jc w:val="both"/>
+        <w:rPr>
+          <w:rFonts w:ascii="Arial" w:hAnsi="Arial" w:cs="Arial"/>
+          <w:b/>
+          <w:sz w:val="24"/>
+          <w:szCs w:val="24"/>
+        </w:rPr>
+      </w:pPr>
+      <w:r>
+        <w:rPr>
+          <w:rFonts w:ascii="Arial" w:hAnsi="Arial" w:cs="Arial"/>
+          <w:sz w:val="24"/>
+          <w:szCs w:val="24"/>
+        </w:rPr>
+        <w:t>Criada para armazenar os dados de um estoque.</w:t>
       </w:r>
     </w:p>
     <w:p>
@@ -1612,38 +1943,238 @@
         <w:pStyle w:val="PargrafodaLista"/>
         <w:numPr>
           <w:ilvl w:val="0"/>
-          <w:numId w:val="7"/>
+          <w:numId w:val="8"/>
         </w:numPr>
         <w:spacing w:after="40" w:line="240" w:lineRule="auto"/>
         <w:ind w:left="1418"/>
         <w:jc w:val="both"/>
         <w:rPr>
           <w:rFonts w:ascii="Arial" w:hAnsi="Arial" w:cs="Arial"/>
-          <w:sz w:val="24"/>
-          <w:szCs w:val="24"/>
-        </w:rPr>
-      </w:pPr>
-      <w:r>
-        <w:rPr>
-          <w:rFonts w:ascii="Arial" w:hAnsi="Arial" w:cs="Arial"/>
-          <w:sz w:val="24"/>
-          <w:szCs w:val="24"/>
-        </w:rPr>
-        <w:t>Nome: armazena o nome de um produto;</w:t>
-      </w:r>
-    </w:p>
-    <w:p>
-      <w:pPr>
-        <w:pStyle w:val="PargrafodaLista"/>
-        <w:numPr>
-          <w:ilvl w:val="0"/>
-          <w:numId w:val="7"/>
+          <w:b/>
+          <w:sz w:val="24"/>
+          <w:szCs w:val="24"/>
+        </w:rPr>
+      </w:pPr>
+      <w:proofErr w:type="spellStart"/>
+      <w:r>
+        <w:rPr>
+          <w:rFonts w:ascii="Arial" w:hAnsi="Arial" w:cs="Arial"/>
+          <w:sz w:val="24"/>
+          <w:szCs w:val="24"/>
+        </w:rPr>
+        <w:lastRenderedPageBreak/>
+        <w:t>CodigoLote</w:t>
+      </w:r>
+      <w:proofErr w:type="spellEnd"/>
+      <w:r>
+        <w:rPr>
+          <w:rFonts w:ascii="Arial" w:hAnsi="Arial" w:cs="Arial"/>
+          <w:sz w:val="24"/>
+          <w:szCs w:val="24"/>
+        </w:rPr>
+        <w:t>: armazena o número do lote de um estoque;</w:t>
+      </w:r>
+    </w:p>
+    <w:p>
+      <w:pPr>
+        <w:pStyle w:val="PargrafodaLista"/>
+        <w:numPr>
+          <w:ilvl w:val="0"/>
+          <w:numId w:val="8"/>
         </w:numPr>
         <w:spacing w:after="40" w:line="240" w:lineRule="auto"/>
         <w:ind w:left="1418"/>
         <w:jc w:val="both"/>
         <w:rPr>
           <w:rFonts w:ascii="Arial" w:hAnsi="Arial" w:cs="Arial"/>
+          <w:b/>
+          <w:sz w:val="24"/>
+          <w:szCs w:val="24"/>
+        </w:rPr>
+      </w:pPr>
+      <w:r>
+        <w:rPr>
+          <w:rFonts w:ascii="Arial" w:hAnsi="Arial" w:cs="Arial"/>
+          <w:sz w:val="24"/>
+          <w:szCs w:val="24"/>
+        </w:rPr>
+        <w:t>Quantidade: armazena o número da quantidade de um estoque.</w:t>
+      </w:r>
+    </w:p>
+    <w:p>
+      <w:pPr>
+        <w:spacing w:after="40" w:line="240" w:lineRule="auto"/>
+        <w:jc w:val="both"/>
+        <w:rPr>
+          <w:rFonts w:ascii="Arial" w:hAnsi="Arial" w:cs="Arial"/>
+          <w:b/>
+          <w:sz w:val="24"/>
+          <w:szCs w:val="24"/>
+        </w:rPr>
+      </w:pPr>
+    </w:p>
+    <w:p>
+      <w:pPr>
+        <w:spacing w:after="40" w:line="240" w:lineRule="auto"/>
+        <w:jc w:val="both"/>
+        <w:rPr>
+          <w:rFonts w:ascii="Arial" w:hAnsi="Arial" w:cs="Arial"/>
+          <w:b/>
+          <w:sz w:val="24"/>
+          <w:szCs w:val="24"/>
+        </w:rPr>
+      </w:pPr>
+      <w:r>
+        <w:rPr>
+          <w:rFonts w:ascii="Arial" w:hAnsi="Arial" w:cs="Arial"/>
+          <w:b/>
+          <w:sz w:val="24"/>
+          <w:szCs w:val="24"/>
+        </w:rPr>
+        <w:t>Entidade Fornecedor:</w:t>
+      </w:r>
+    </w:p>
+    <w:p>
+      <w:pPr>
+        <w:pStyle w:val="PargrafodaLista"/>
+        <w:numPr>
+          <w:ilvl w:val="0"/>
+          <w:numId w:val="9"/>
+        </w:numPr>
+        <w:spacing w:after="40" w:line="240" w:lineRule="auto"/>
+        <w:jc w:val="both"/>
+        <w:rPr>
+          <w:rFonts w:ascii="Arial" w:hAnsi="Arial" w:cs="Arial"/>
+          <w:b/>
+          <w:sz w:val="24"/>
+          <w:szCs w:val="24"/>
+        </w:rPr>
+      </w:pPr>
+      <w:r>
+        <w:rPr>
+          <w:rFonts w:ascii="Arial" w:hAnsi="Arial" w:cs="Arial"/>
+          <w:sz w:val="24"/>
+          <w:szCs w:val="24"/>
+        </w:rPr>
+        <w:t>Criada para armazenar os dados de um fornecedor.</w:t>
+      </w:r>
+    </w:p>
+    <w:p>
+      <w:pPr>
+        <w:spacing w:after="40" w:line="240" w:lineRule="auto"/>
+        <w:ind w:left="360"/>
+        <w:jc w:val="both"/>
+        <w:rPr>
+          <w:rFonts w:ascii="Arial" w:hAnsi="Arial" w:cs="Arial"/>
+          <w:b/>
+          <w:sz w:val="24"/>
+          <w:szCs w:val="24"/>
+        </w:rPr>
+      </w:pPr>
+    </w:p>
+    <w:p>
+      <w:pPr>
+        <w:spacing w:after="40" w:line="240" w:lineRule="auto"/>
+        <w:ind w:left="360"/>
+        <w:jc w:val="both"/>
+        <w:rPr>
+          <w:rFonts w:ascii="Arial" w:hAnsi="Arial" w:cs="Arial"/>
+          <w:b/>
+          <w:sz w:val="24"/>
+          <w:szCs w:val="24"/>
+        </w:rPr>
+      </w:pPr>
+      <w:r>
+        <w:rPr>
+          <w:rFonts w:ascii="Arial" w:hAnsi="Arial" w:cs="Arial"/>
+          <w:b/>
+          <w:sz w:val="24"/>
+          <w:szCs w:val="24"/>
+        </w:rPr>
+        <w:t xml:space="preserve">Atributo(s): </w:t>
+      </w:r>
+    </w:p>
+    <w:p>
+      <w:pPr>
+        <w:pStyle w:val="PargrafodaLista"/>
+        <w:numPr>
+          <w:ilvl w:val="0"/>
+          <w:numId w:val="9"/>
+        </w:numPr>
+        <w:spacing w:after="40" w:line="240" w:lineRule="auto"/>
+        <w:ind w:left="1418"/>
+        <w:jc w:val="both"/>
+        <w:rPr>
+          <w:rFonts w:ascii="Arial" w:hAnsi="Arial" w:cs="Arial"/>
+          <w:b/>
+          <w:sz w:val="24"/>
+          <w:szCs w:val="24"/>
+        </w:rPr>
+      </w:pPr>
+      <w:r>
+        <w:rPr>
+          <w:rFonts w:ascii="Arial" w:hAnsi="Arial" w:cs="Arial"/>
+          <w:sz w:val="24"/>
+          <w:szCs w:val="24"/>
+        </w:rPr>
+        <w:t>C</w:t>
+      </w:r>
+      <w:r>
+        <w:rPr>
+          <w:rFonts w:ascii="Arial" w:hAnsi="Arial" w:cs="Arial"/>
+          <w:sz w:val="24"/>
+          <w:szCs w:val="24"/>
+        </w:rPr>
+        <w:t xml:space="preserve">NPJ: armazena o número do CNPJ </w:t>
+      </w:r>
+      <w:r>
+        <w:rPr>
+          <w:rFonts w:ascii="Arial" w:hAnsi="Arial" w:cs="Arial"/>
+          <w:sz w:val="24"/>
+          <w:szCs w:val="24"/>
+        </w:rPr>
+        <w:t>de um fornecedor;</w:t>
+      </w:r>
+    </w:p>
+    <w:p>
+      <w:pPr>
+        <w:pStyle w:val="PargrafodaLista"/>
+        <w:numPr>
+          <w:ilvl w:val="0"/>
+          <w:numId w:val="9"/>
+        </w:numPr>
+        <w:spacing w:after="40" w:line="240" w:lineRule="auto"/>
+        <w:ind w:left="1418"/>
+        <w:jc w:val="both"/>
+        <w:rPr>
+          <w:rFonts w:ascii="Arial" w:hAnsi="Arial" w:cs="Arial"/>
+          <w:b/>
+          <w:sz w:val="24"/>
+          <w:szCs w:val="24"/>
+        </w:rPr>
+      </w:pPr>
+      <w:r>
+        <w:rPr>
+          <w:rFonts w:ascii="Arial" w:hAnsi="Arial" w:cs="Arial"/>
+          <w:sz w:val="24"/>
+          <w:szCs w:val="24"/>
+        </w:rPr>
+        <w:t>Telefone: armazena o número de telefone de um fornecedor;</w:t>
+      </w:r>
+    </w:p>
+    <w:p>
+      <w:pPr>
+        <w:pStyle w:val="PargrafodaLista"/>
+        <w:numPr>
+          <w:ilvl w:val="0"/>
+          <w:numId w:val="9"/>
+        </w:numPr>
+        <w:spacing w:after="40" w:line="240" w:lineRule="auto"/>
+        <w:ind w:left="1418"/>
+        <w:jc w:val="both"/>
+        <w:rPr>
+          <w:rFonts w:ascii="Arial" w:hAnsi="Arial" w:cs="Arial"/>
+          <w:b/>
           <w:sz w:val="24"/>
           <w:szCs w:val="24"/>
         </w:rPr>
@@ -1655,7 +2186,7 @@
           <w:sz w:val="24"/>
           <w:szCs w:val="24"/>
         </w:rPr>
-        <w:t>CodigoBarras</w:t>
+        <w:t>NomeFantasia</w:t>
       </w:r>
       <w:proofErr w:type="spellEnd"/>
       <w:r>
@@ -1664,21 +2195,175 @@
           <w:sz w:val="24"/>
           <w:szCs w:val="24"/>
         </w:rPr>
-        <w:t>: armazena o número de código de barras de um produto;</w:t>
-      </w:r>
-    </w:p>
-    <w:p>
-      <w:pPr>
-        <w:pStyle w:val="PargrafodaLista"/>
-        <w:numPr>
-          <w:ilvl w:val="0"/>
-          <w:numId w:val="7"/>
+        <w:t>: armazena o nome fantasia de um fornecedor;</w:t>
+      </w:r>
+    </w:p>
+    <w:p>
+      <w:pPr>
+        <w:pStyle w:val="PargrafodaLista"/>
+        <w:numPr>
+          <w:ilvl w:val="0"/>
+          <w:numId w:val="9"/>
         </w:numPr>
         <w:spacing w:after="40" w:line="240" w:lineRule="auto"/>
         <w:ind w:left="1418"/>
         <w:jc w:val="both"/>
         <w:rPr>
           <w:rFonts w:ascii="Arial" w:hAnsi="Arial" w:cs="Arial"/>
+          <w:b/>
+          <w:sz w:val="24"/>
+          <w:szCs w:val="24"/>
+        </w:rPr>
+      </w:pPr>
+      <w:r>
+        <w:rPr>
+          <w:rFonts w:ascii="Arial" w:hAnsi="Arial" w:cs="Arial"/>
+          <w:sz w:val="24"/>
+          <w:szCs w:val="24"/>
+        </w:rPr>
+        <w:t>Endereço: armazena o endereço de um fornecedor e é composto por: rua, bairro, cidade e CEP.</w:t>
+      </w:r>
+    </w:p>
+    <w:p>
+      <w:pPr>
+        <w:spacing w:after="40" w:line="240" w:lineRule="auto"/>
+        <w:jc w:val="both"/>
+        <w:rPr>
+          <w:rFonts w:ascii="Arial" w:hAnsi="Arial" w:cs="Arial"/>
+          <w:b/>
+          <w:sz w:val="24"/>
+          <w:szCs w:val="24"/>
+        </w:rPr>
+      </w:pPr>
+    </w:p>
+    <w:p>
+      <w:pPr>
+        <w:spacing w:after="40" w:line="240" w:lineRule="auto"/>
+        <w:jc w:val="both"/>
+        <w:rPr>
+          <w:rFonts w:ascii="Arial" w:hAnsi="Arial" w:cs="Arial"/>
+          <w:b/>
+          <w:sz w:val="24"/>
+          <w:szCs w:val="24"/>
+        </w:rPr>
+      </w:pPr>
+      <w:r>
+        <w:rPr>
+          <w:rFonts w:ascii="Arial" w:hAnsi="Arial" w:cs="Arial"/>
+          <w:b/>
+          <w:sz w:val="24"/>
+          <w:szCs w:val="24"/>
+        </w:rPr>
+        <w:t>Entidade Cartão de Crédito:</w:t>
+      </w:r>
+    </w:p>
+    <w:p>
+      <w:pPr>
+        <w:pStyle w:val="PargrafodaLista"/>
+        <w:numPr>
+          <w:ilvl w:val="0"/>
+          <w:numId w:val="10"/>
+        </w:numPr>
+        <w:spacing w:after="40" w:line="240" w:lineRule="auto"/>
+        <w:jc w:val="both"/>
+        <w:rPr>
+          <w:rFonts w:ascii="Arial" w:hAnsi="Arial" w:cs="Arial"/>
+          <w:b/>
+          <w:sz w:val="24"/>
+          <w:szCs w:val="24"/>
+        </w:rPr>
+      </w:pPr>
+      <w:r>
+        <w:rPr>
+          <w:rFonts w:ascii="Arial" w:hAnsi="Arial" w:cs="Arial"/>
+          <w:sz w:val="24"/>
+          <w:szCs w:val="24"/>
+        </w:rPr>
+        <w:t xml:space="preserve">Criada para armazenar os dados de um cartão </w:t>
+      </w:r>
+      <w:r>
+        <w:rPr>
+          <w:rFonts w:ascii="Arial" w:hAnsi="Arial" w:cs="Arial"/>
+          <w:sz w:val="24"/>
+          <w:szCs w:val="24"/>
+        </w:rPr>
+        <w:t>de crédito.</w:t>
+      </w:r>
+    </w:p>
+    <w:p>
+      <w:pPr>
+        <w:spacing w:after="40" w:line="240" w:lineRule="auto"/>
+        <w:ind w:left="360"/>
+        <w:jc w:val="both"/>
+        <w:rPr>
+          <w:rFonts w:ascii="Arial" w:hAnsi="Arial" w:cs="Arial"/>
+          <w:b/>
+          <w:sz w:val="24"/>
+          <w:szCs w:val="24"/>
+        </w:rPr>
+      </w:pPr>
+    </w:p>
+    <w:p>
+      <w:pPr>
+        <w:spacing w:after="40" w:line="240" w:lineRule="auto"/>
+        <w:ind w:left="360"/>
+        <w:jc w:val="both"/>
+        <w:rPr>
+          <w:rFonts w:ascii="Arial" w:hAnsi="Arial" w:cs="Arial"/>
+          <w:b/>
+          <w:sz w:val="24"/>
+          <w:szCs w:val="24"/>
+        </w:rPr>
+      </w:pPr>
+      <w:r>
+        <w:rPr>
+          <w:rFonts w:ascii="Arial" w:hAnsi="Arial" w:cs="Arial"/>
+          <w:b/>
+          <w:sz w:val="24"/>
+          <w:szCs w:val="24"/>
+        </w:rPr>
+        <w:t>Atributo(s):</w:t>
+      </w:r>
+    </w:p>
+    <w:p>
+      <w:pPr>
+        <w:pStyle w:val="PargrafodaLista"/>
+        <w:numPr>
+          <w:ilvl w:val="0"/>
+          <w:numId w:val="10"/>
+        </w:numPr>
+        <w:spacing w:after="40" w:line="240" w:lineRule="auto"/>
+        <w:ind w:left="1560"/>
+        <w:jc w:val="both"/>
+        <w:rPr>
+          <w:rFonts w:ascii="Arial" w:hAnsi="Arial" w:cs="Arial"/>
+          <w:b/>
+          <w:sz w:val="24"/>
+          <w:szCs w:val="24"/>
+        </w:rPr>
+      </w:pPr>
+      <w:r>
+        <w:rPr>
+          <w:rFonts w:ascii="Arial" w:hAnsi="Arial" w:cs="Arial"/>
+          <w:sz w:val="24"/>
+          <w:szCs w:val="24"/>
+        </w:rPr>
+        <w:t>Número: armazena o número de um cartão de crédito;</w:t>
+      </w:r>
+    </w:p>
+    <w:p>
+      <w:pPr>
+        <w:pStyle w:val="PargrafodaLista"/>
+        <w:numPr>
+          <w:ilvl w:val="0"/>
+          <w:numId w:val="10"/>
+        </w:numPr>
+        <w:spacing w:after="40" w:line="240" w:lineRule="auto"/>
+        <w:ind w:left="1560"/>
+        <w:jc w:val="both"/>
+        <w:rPr>
+          <w:rFonts w:ascii="Arial" w:hAnsi="Arial" w:cs="Arial"/>
+          <w:b/>
           <w:sz w:val="24"/>
           <w:szCs w:val="24"/>
         </w:rPr>
@@ -1690,7 +2375,7 @@
           <w:sz w:val="24"/>
           <w:szCs w:val="24"/>
         </w:rPr>
-        <w:t>PreçoUnitario</w:t>
+        <w:t>CodigoSegurança</w:t>
       </w:r>
       <w:proofErr w:type="spellEnd"/>
       <w:r>
@@ -1699,89 +2384,95 @@
           <w:sz w:val="24"/>
           <w:szCs w:val="24"/>
         </w:rPr>
-        <w:t>: armazena o número do preço único de um produto;</w:t>
-      </w:r>
-    </w:p>
-    <w:p>
-      <w:pPr>
-        <w:pStyle w:val="PargrafodaLista"/>
-        <w:numPr>
-          <w:ilvl w:val="0"/>
-          <w:numId w:val="7"/>
-        </w:numPr>
-        <w:spacing w:after="40" w:line="240" w:lineRule="auto"/>
-        <w:ind w:left="1418"/>
-        <w:jc w:val="both"/>
-        <w:rPr>
-          <w:rFonts w:ascii="Arial" w:hAnsi="Arial" w:cs="Arial"/>
-          <w:sz w:val="24"/>
-          <w:szCs w:val="24"/>
-        </w:rPr>
-      </w:pPr>
-      <w:r>
-        <w:rPr>
-          <w:rFonts w:ascii="Arial" w:hAnsi="Arial" w:cs="Arial"/>
-          <w:sz w:val="24"/>
-          <w:szCs w:val="24"/>
-        </w:rPr>
-        <w:t>Descrição: armazena a descrição de um produto.</w:t>
-      </w:r>
-    </w:p>
-    <w:p>
-      <w:pPr>
-        <w:spacing w:after="40" w:line="240" w:lineRule="auto"/>
-        <w:jc w:val="both"/>
-        <w:rPr>
-          <w:rFonts w:ascii="Arial" w:hAnsi="Arial" w:cs="Arial"/>
-          <w:sz w:val="24"/>
-          <w:szCs w:val="24"/>
-        </w:rPr>
-      </w:pPr>
-    </w:p>
-    <w:p>
-      <w:pPr>
-        <w:spacing w:after="40" w:line="240" w:lineRule="auto"/>
-        <w:jc w:val="both"/>
-        <w:rPr>
-          <w:rFonts w:ascii="Arial" w:hAnsi="Arial" w:cs="Arial"/>
-          <w:b/>
-          <w:sz w:val="24"/>
-          <w:szCs w:val="24"/>
-        </w:rPr>
-      </w:pPr>
-      <w:r>
-        <w:rPr>
-          <w:rFonts w:ascii="Arial" w:hAnsi="Arial" w:cs="Arial"/>
-          <w:b/>
-          <w:sz w:val="24"/>
-          <w:szCs w:val="24"/>
-        </w:rPr>
-        <w:t>Entidade Estoque:</w:t>
-      </w:r>
-    </w:p>
-    <w:p>
-      <w:pPr>
-        <w:pStyle w:val="PargrafodaLista"/>
-        <w:numPr>
-          <w:ilvl w:val="0"/>
-          <w:numId w:val="8"/>
-        </w:numPr>
-        <w:spacing w:after="40" w:line="240" w:lineRule="auto"/>
-        <w:jc w:val="both"/>
-        <w:rPr>
-          <w:rFonts w:ascii="Arial" w:hAnsi="Arial" w:cs="Arial"/>
-          <w:b/>
-          <w:sz w:val="24"/>
-          <w:szCs w:val="24"/>
-        </w:rPr>
-      </w:pPr>
-      <w:r>
-        <w:rPr>
-          <w:rFonts w:ascii="Arial" w:hAnsi="Arial" w:cs="Arial"/>
-          <w:sz w:val="24"/>
-          <w:szCs w:val="24"/>
-        </w:rPr>
-        <w:t>Criada para armazenar os dados de um estoque.</w:t>
+        <w:t>: armazena o número do código de segurança de um cartão de crédito;</w:t>
+      </w:r>
+    </w:p>
+    <w:p>
+      <w:pPr>
+        <w:pStyle w:val="PargrafodaLista"/>
+        <w:numPr>
+          <w:ilvl w:val="0"/>
+          <w:numId w:val="10"/>
+        </w:numPr>
+        <w:spacing w:after="40" w:line="240" w:lineRule="auto"/>
+        <w:ind w:left="1560"/>
+        <w:jc w:val="both"/>
+        <w:rPr>
+          <w:rFonts w:ascii="Arial" w:hAnsi="Arial" w:cs="Arial"/>
+          <w:b/>
+          <w:sz w:val="24"/>
+          <w:szCs w:val="24"/>
+        </w:rPr>
+      </w:pPr>
+      <w:proofErr w:type="spellStart"/>
+      <w:r>
+        <w:rPr>
+          <w:rFonts w:ascii="Arial" w:hAnsi="Arial" w:cs="Arial"/>
+          <w:sz w:val="24"/>
+          <w:szCs w:val="24"/>
+        </w:rPr>
+        <w:t>DataVencimento</w:t>
+      </w:r>
+      <w:proofErr w:type="spellEnd"/>
+      <w:r>
+        <w:rPr>
+          <w:rFonts w:ascii="Arial" w:hAnsi="Arial" w:cs="Arial"/>
+          <w:sz w:val="24"/>
+          <w:szCs w:val="24"/>
+        </w:rPr>
+        <w:t>: armazena a data de vencimento de um cartão de crédito</w:t>
+      </w:r>
+    </w:p>
+    <w:p>
+      <w:pPr>
+        <w:pStyle w:val="PargrafodaLista"/>
+        <w:numPr>
+          <w:ilvl w:val="0"/>
+          <w:numId w:val="10"/>
+        </w:numPr>
+        <w:spacing w:after="40" w:line="240" w:lineRule="auto"/>
+        <w:ind w:left="1560"/>
+        <w:jc w:val="both"/>
+        <w:rPr>
+          <w:rFonts w:ascii="Arial" w:hAnsi="Arial" w:cs="Arial"/>
+          <w:b/>
+          <w:sz w:val="24"/>
+          <w:szCs w:val="24"/>
+        </w:rPr>
+      </w:pPr>
+      <w:r>
+        <w:rPr>
+          <w:rFonts w:ascii="Arial" w:hAnsi="Arial" w:cs="Arial"/>
+          <w:sz w:val="24"/>
+          <w:szCs w:val="24"/>
+        </w:rPr>
+        <w:t>Bandeira: armazena o nome da bandeira de um cartão de crédito;</w:t>
+      </w:r>
+    </w:p>
+    <w:p>
+      <w:pPr>
+        <w:pStyle w:val="PargrafodaLista"/>
+        <w:numPr>
+          <w:ilvl w:val="0"/>
+          <w:numId w:val="10"/>
+        </w:numPr>
+        <w:spacing w:after="40" w:line="240" w:lineRule="auto"/>
+        <w:ind w:left="1560"/>
+        <w:jc w:val="both"/>
+        <w:rPr>
+          <w:rFonts w:ascii="Arial" w:hAnsi="Arial" w:cs="Arial"/>
+          <w:b/>
+          <w:sz w:val="24"/>
+          <w:szCs w:val="24"/>
+        </w:rPr>
+      </w:pPr>
+      <w:r>
+        <w:rPr>
+          <w:rFonts w:ascii="Arial" w:hAnsi="Arial" w:cs="Arial"/>
+          <w:sz w:val="24"/>
+          <w:szCs w:val="24"/>
+        </w:rPr>
+        <w:t>Nome: armazena o nome do titular de um cartão de crédito.</w:t>
       </w:r>
     </w:p>
     <w:p>
@@ -1791,207 +2482,126 @@
         <w:jc w:val="both"/>
         <w:rPr>
           <w:rFonts w:ascii="Arial" w:hAnsi="Arial" w:cs="Arial"/>
-          <w:b/>
-          <w:sz w:val="24"/>
-          <w:szCs w:val="24"/>
-        </w:rPr>
-      </w:pPr>
-    </w:p>
-    <w:p>
-      <w:pPr>
-        <w:spacing w:after="40" w:line="240" w:lineRule="auto"/>
-        <w:ind w:left="360"/>
-        <w:jc w:val="both"/>
-        <w:rPr>
-          <w:rFonts w:ascii="Arial" w:hAnsi="Arial" w:cs="Arial"/>
-          <w:b/>
-          <w:sz w:val="24"/>
-          <w:szCs w:val="24"/>
-        </w:rPr>
-      </w:pPr>
-      <w:r>
-        <w:rPr>
-          <w:rFonts w:ascii="Arial" w:hAnsi="Arial" w:cs="Arial"/>
-          <w:b/>
-          <w:sz w:val="24"/>
-          <w:szCs w:val="24"/>
-        </w:rPr>
-        <w:t>Atributo(s):</w:t>
-      </w:r>
-    </w:p>
-    <w:p>
-      <w:pPr>
-        <w:pStyle w:val="PargrafodaLista"/>
-        <w:numPr>
-          <w:ilvl w:val="0"/>
-          <w:numId w:val="8"/>
-        </w:numPr>
-        <w:spacing w:after="40" w:line="240" w:lineRule="auto"/>
-        <w:ind w:left="1418"/>
-        <w:jc w:val="both"/>
-        <w:rPr>
-          <w:rFonts w:ascii="Arial" w:hAnsi="Arial" w:cs="Arial"/>
-          <w:b/>
-          <w:sz w:val="24"/>
-          <w:szCs w:val="24"/>
-        </w:rPr>
-      </w:pPr>
-      <w:proofErr w:type="spellStart"/>
-      <w:r>
-        <w:rPr>
-          <w:rFonts w:ascii="Arial" w:hAnsi="Arial" w:cs="Arial"/>
-          <w:sz w:val="24"/>
-          <w:szCs w:val="24"/>
-        </w:rPr>
-        <w:t>CodigoLote</w:t>
-      </w:r>
-      <w:proofErr w:type="spellEnd"/>
-      <w:r>
-        <w:rPr>
-          <w:rFonts w:ascii="Arial" w:hAnsi="Arial" w:cs="Arial"/>
-          <w:sz w:val="24"/>
-          <w:szCs w:val="24"/>
-        </w:rPr>
-        <w:t>: armazena o número do lote de um estoque;</w:t>
-      </w:r>
-    </w:p>
-    <w:p>
-      <w:pPr>
-        <w:pStyle w:val="PargrafodaLista"/>
-        <w:numPr>
-          <w:ilvl w:val="0"/>
-          <w:numId w:val="8"/>
-        </w:numPr>
-        <w:spacing w:after="40" w:line="240" w:lineRule="auto"/>
-        <w:ind w:left="1418"/>
-        <w:jc w:val="both"/>
-        <w:rPr>
-          <w:rFonts w:ascii="Arial" w:hAnsi="Arial" w:cs="Arial"/>
-          <w:b/>
-          <w:sz w:val="24"/>
-          <w:szCs w:val="24"/>
-        </w:rPr>
-      </w:pPr>
-      <w:r>
-        <w:rPr>
-          <w:rFonts w:ascii="Arial" w:hAnsi="Arial" w:cs="Arial"/>
-          <w:sz w:val="24"/>
-          <w:szCs w:val="24"/>
-        </w:rPr>
-        <w:t>Quantidade: armazena o número da quantidade de um estoque.</w:t>
-      </w:r>
-    </w:p>
-    <w:p>
-      <w:pPr>
-        <w:spacing w:after="40" w:line="240" w:lineRule="auto"/>
-        <w:jc w:val="both"/>
-        <w:rPr>
-          <w:rFonts w:ascii="Arial" w:hAnsi="Arial" w:cs="Arial"/>
-          <w:b/>
-          <w:sz w:val="24"/>
-          <w:szCs w:val="24"/>
-        </w:rPr>
-      </w:pPr>
-    </w:p>
-    <w:p>
-      <w:pPr>
-        <w:spacing w:after="40" w:line="240" w:lineRule="auto"/>
-        <w:jc w:val="both"/>
-        <w:rPr>
-          <w:rFonts w:ascii="Arial" w:hAnsi="Arial" w:cs="Arial"/>
-          <w:b/>
-          <w:sz w:val="24"/>
-          <w:szCs w:val="24"/>
-        </w:rPr>
-      </w:pPr>
-      <w:r>
-        <w:rPr>
-          <w:rFonts w:ascii="Arial" w:hAnsi="Arial" w:cs="Arial"/>
-          <w:b/>
-          <w:sz w:val="24"/>
-          <w:szCs w:val="24"/>
-        </w:rPr>
-        <w:lastRenderedPageBreak/>
-        <w:t>Entidade Fornecedor:</w:t>
-      </w:r>
-    </w:p>
-    <w:p>
-      <w:pPr>
-        <w:pStyle w:val="PargrafodaLista"/>
-        <w:numPr>
-          <w:ilvl w:val="0"/>
-          <w:numId w:val="9"/>
-        </w:numPr>
-        <w:spacing w:after="40" w:line="240" w:lineRule="auto"/>
-        <w:jc w:val="both"/>
-        <w:rPr>
-          <w:rFonts w:ascii="Arial" w:hAnsi="Arial" w:cs="Arial"/>
-          <w:b/>
-          <w:sz w:val="24"/>
-          <w:szCs w:val="24"/>
-        </w:rPr>
-      </w:pPr>
-      <w:r>
-        <w:rPr>
-          <w:rFonts w:ascii="Arial" w:hAnsi="Arial" w:cs="Arial"/>
-          <w:sz w:val="24"/>
-          <w:szCs w:val="24"/>
-        </w:rPr>
-        <w:t>Criada para armazenar os dados de um fornecedor.</w:t>
-      </w:r>
-    </w:p>
-    <w:p>
-      <w:pPr>
-        <w:spacing w:after="40" w:line="240" w:lineRule="auto"/>
-        <w:ind w:left="360"/>
-        <w:jc w:val="both"/>
-        <w:rPr>
-          <w:rFonts w:ascii="Arial" w:hAnsi="Arial" w:cs="Arial"/>
-          <w:b/>
-          <w:sz w:val="24"/>
-          <w:szCs w:val="24"/>
-        </w:rPr>
-      </w:pPr>
-    </w:p>
-    <w:p>
-      <w:pPr>
-        <w:spacing w:after="40" w:line="240" w:lineRule="auto"/>
-        <w:ind w:left="360"/>
-        <w:jc w:val="both"/>
-        <w:rPr>
-          <w:rFonts w:ascii="Arial" w:hAnsi="Arial" w:cs="Arial"/>
-          <w:b/>
-          <w:sz w:val="24"/>
-          <w:szCs w:val="24"/>
-        </w:rPr>
-      </w:pPr>
-      <w:r>
-        <w:rPr>
-          <w:rFonts w:ascii="Arial" w:hAnsi="Arial" w:cs="Arial"/>
-          <w:b/>
-          <w:sz w:val="24"/>
-          <w:szCs w:val="24"/>
-        </w:rPr>
-        <w:t xml:space="preserve">Atributo(s): </w:t>
-      </w:r>
-    </w:p>
-    <w:p>
-      <w:pPr>
-        <w:pStyle w:val="PargrafodaLista"/>
-        <w:numPr>
-          <w:ilvl w:val="0"/>
-          <w:numId w:val="9"/>
-        </w:numPr>
-        <w:spacing w:after="40" w:line="240" w:lineRule="auto"/>
-        <w:ind w:left="1418"/>
-        <w:jc w:val="both"/>
-        <w:rPr>
-          <w:rFonts w:ascii="Arial" w:hAnsi="Arial" w:cs="Arial"/>
-          <w:b/>
-          <w:sz w:val="24"/>
-          <w:szCs w:val="24"/>
-        </w:rPr>
-      </w:pPr>
+          <w:sz w:val="24"/>
+          <w:szCs w:val="24"/>
+        </w:rPr>
+      </w:pPr>
+    </w:p>
+    <w:p>
+      <w:pPr>
+        <w:spacing w:after="40" w:line="240" w:lineRule="auto"/>
+        <w:jc w:val="both"/>
+        <w:rPr>
+          <w:rFonts w:ascii="Arial" w:hAnsi="Arial" w:cs="Arial"/>
+          <w:b/>
+          <w:sz w:val="24"/>
+          <w:szCs w:val="24"/>
+        </w:rPr>
+      </w:pPr>
+    </w:p>
+    <w:p>
+      <w:pPr>
+        <w:spacing w:after="40" w:line="240" w:lineRule="auto"/>
+        <w:jc w:val="both"/>
+        <w:rPr>
+          <w:rFonts w:ascii="Arial" w:hAnsi="Arial" w:cs="Arial"/>
+          <w:b/>
+          <w:sz w:val="24"/>
+          <w:szCs w:val="24"/>
+        </w:rPr>
+      </w:pPr>
+      <w:r>
+        <w:rPr>
+          <w:rFonts w:ascii="Arial" w:hAnsi="Arial" w:cs="Arial"/>
+          <w:b/>
+          <w:sz w:val="24"/>
+          <w:szCs w:val="24"/>
+        </w:rPr>
+        <w:t>Relacionamentos:</w:t>
+      </w:r>
+    </w:p>
+    <w:p>
+      <w:pPr>
+        <w:pStyle w:val="PargrafodaLista"/>
+        <w:numPr>
+          <w:ilvl w:val="0"/>
+          <w:numId w:val="11"/>
+        </w:numPr>
+        <w:spacing w:after="40" w:line="240" w:lineRule="auto"/>
+        <w:jc w:val="both"/>
+        <w:rPr>
+          <w:rFonts w:ascii="Arial" w:hAnsi="Arial" w:cs="Arial"/>
+          <w:b/>
+          <w:sz w:val="24"/>
+          <w:szCs w:val="24"/>
+        </w:rPr>
+      </w:pPr>
+      <w:proofErr w:type="gramStart"/>
+      <w:r>
+        <w:rPr>
+          <w:rFonts w:ascii="Arial" w:hAnsi="Arial" w:cs="Arial"/>
+          <w:sz w:val="24"/>
+          <w:szCs w:val="24"/>
+        </w:rPr>
+        <w:t>solicita</w:t>
+      </w:r>
+      <w:proofErr w:type="gramEnd"/>
+      <w:r>
+        <w:rPr>
+          <w:rFonts w:ascii="Arial" w:hAnsi="Arial" w:cs="Arial"/>
+          <w:sz w:val="24"/>
+          <w:szCs w:val="24"/>
+        </w:rPr>
+        <w:t xml:space="preserve">: </w:t>
+      </w:r>
+      <w:r>
+        <w:rPr>
+          <w:rFonts w:ascii="Arial" w:hAnsi="Arial" w:cs="Arial"/>
+          <w:sz w:val="24"/>
+          <w:szCs w:val="24"/>
+        </w:rPr>
+        <w:t>relaciona Cliente C</w:t>
+      </w:r>
+      <w:r>
+        <w:rPr>
+          <w:rFonts w:ascii="Arial" w:hAnsi="Arial" w:cs="Arial"/>
+          <w:sz w:val="24"/>
+          <w:szCs w:val="24"/>
+        </w:rPr>
+        <w:t xml:space="preserve">adastrado e </w:t>
+      </w:r>
+      <w:r>
+        <w:rPr>
+          <w:rFonts w:ascii="Arial" w:hAnsi="Arial" w:cs="Arial"/>
+          <w:sz w:val="24"/>
+          <w:szCs w:val="24"/>
+        </w:rPr>
+        <w:t>S</w:t>
+      </w:r>
+      <w:r>
+        <w:rPr>
+          <w:rFonts w:ascii="Arial" w:hAnsi="Arial" w:cs="Arial"/>
+          <w:sz w:val="24"/>
+          <w:szCs w:val="24"/>
+        </w:rPr>
+        <w:t xml:space="preserve">erviço </w:t>
+      </w:r>
+      <w:r>
+        <w:rPr>
+          <w:rFonts w:ascii="Arial" w:hAnsi="Arial" w:cs="Arial"/>
+          <w:sz w:val="24"/>
+          <w:szCs w:val="24"/>
+        </w:rPr>
+        <w:t>T</w:t>
+      </w:r>
+      <w:r>
+        <w:rPr>
+          <w:rFonts w:ascii="Arial" w:hAnsi="Arial" w:cs="Arial"/>
+          <w:sz w:val="24"/>
+          <w:szCs w:val="24"/>
+        </w:rPr>
+        <w:t xml:space="preserve">écnico. Um </w:t>
+      </w:r>
       <w:r>
         <w:rPr>
           <w:rFonts w:ascii="Arial" w:hAnsi="Arial" w:cs="Arial"/>
@@ -2006,399 +2616,111 @@
           <w:sz w:val="24"/>
           <w:szCs w:val="24"/>
         </w:rPr>
-        <w:t xml:space="preserve">NPJ: armazena o número do CNPJ </w:t>
-      </w:r>
-      <w:r>
-        <w:rPr>
-          <w:rFonts w:ascii="Arial" w:hAnsi="Arial" w:cs="Arial"/>
-          <w:sz w:val="24"/>
-          <w:szCs w:val="24"/>
-        </w:rPr>
-        <w:t>de um fornecedor;</w:t>
-      </w:r>
-    </w:p>
-    <w:p>
-      <w:pPr>
-        <w:pStyle w:val="PargrafodaLista"/>
-        <w:numPr>
-          <w:ilvl w:val="0"/>
-          <w:numId w:val="9"/>
-        </w:numPr>
-        <w:spacing w:after="40" w:line="240" w:lineRule="auto"/>
-        <w:ind w:left="1418"/>
-        <w:jc w:val="both"/>
-        <w:rPr>
-          <w:rFonts w:ascii="Arial" w:hAnsi="Arial" w:cs="Arial"/>
-          <w:b/>
-          <w:sz w:val="24"/>
-          <w:szCs w:val="24"/>
-        </w:rPr>
-      </w:pPr>
-      <w:r>
-        <w:rPr>
-          <w:rFonts w:ascii="Arial" w:hAnsi="Arial" w:cs="Arial"/>
-          <w:sz w:val="24"/>
-          <w:szCs w:val="24"/>
-        </w:rPr>
-        <w:t>Telefone: armazena o número de telefone de um fornecedor;</w:t>
-      </w:r>
-    </w:p>
-    <w:p>
-      <w:pPr>
-        <w:pStyle w:val="PargrafodaLista"/>
-        <w:numPr>
-          <w:ilvl w:val="0"/>
-          <w:numId w:val="9"/>
-        </w:numPr>
-        <w:spacing w:after="40" w:line="240" w:lineRule="auto"/>
-        <w:ind w:left="1418"/>
-        <w:jc w:val="both"/>
-        <w:rPr>
-          <w:rFonts w:ascii="Arial" w:hAnsi="Arial" w:cs="Arial"/>
-          <w:b/>
-          <w:sz w:val="24"/>
-          <w:szCs w:val="24"/>
-        </w:rPr>
-      </w:pPr>
-      <w:proofErr w:type="spellStart"/>
-      <w:r>
-        <w:rPr>
-          <w:rFonts w:ascii="Arial" w:hAnsi="Arial" w:cs="Arial"/>
-          <w:sz w:val="24"/>
-          <w:szCs w:val="24"/>
-        </w:rPr>
-        <w:t>NomeFantasia</w:t>
-      </w:r>
-      <w:proofErr w:type="spellEnd"/>
-      <w:r>
-        <w:rPr>
-          <w:rFonts w:ascii="Arial" w:hAnsi="Arial" w:cs="Arial"/>
-          <w:sz w:val="24"/>
-          <w:szCs w:val="24"/>
-        </w:rPr>
-        <w:t>: armazena o nome fantasia de um fornecedor;</w:t>
-      </w:r>
-    </w:p>
-    <w:p>
-      <w:pPr>
-        <w:pStyle w:val="PargrafodaLista"/>
-        <w:numPr>
-          <w:ilvl w:val="0"/>
-          <w:numId w:val="9"/>
-        </w:numPr>
-        <w:spacing w:after="40" w:line="240" w:lineRule="auto"/>
-        <w:ind w:left="1418"/>
-        <w:jc w:val="both"/>
-        <w:rPr>
-          <w:rFonts w:ascii="Arial" w:hAnsi="Arial" w:cs="Arial"/>
-          <w:b/>
-          <w:sz w:val="24"/>
-          <w:szCs w:val="24"/>
-        </w:rPr>
-      </w:pPr>
-      <w:r>
-        <w:rPr>
-          <w:rFonts w:ascii="Arial" w:hAnsi="Arial" w:cs="Arial"/>
-          <w:sz w:val="24"/>
-          <w:szCs w:val="24"/>
-        </w:rPr>
-        <w:t>Endereço: armazena o endereço de um fornecedor e é composto por: rua, bairro, cidade e CEP.</w:t>
-      </w:r>
-    </w:p>
-    <w:p>
-      <w:pPr>
-        <w:spacing w:after="40" w:line="240" w:lineRule="auto"/>
-        <w:jc w:val="both"/>
-        <w:rPr>
-          <w:rFonts w:ascii="Arial" w:hAnsi="Arial" w:cs="Arial"/>
-          <w:b/>
-          <w:sz w:val="24"/>
-          <w:szCs w:val="24"/>
-        </w:rPr>
-      </w:pPr>
-    </w:p>
-    <w:p>
-      <w:pPr>
-        <w:spacing w:after="40" w:line="240" w:lineRule="auto"/>
-        <w:jc w:val="both"/>
-        <w:rPr>
-          <w:rFonts w:ascii="Arial" w:hAnsi="Arial" w:cs="Arial"/>
-          <w:b/>
-          <w:sz w:val="24"/>
-          <w:szCs w:val="24"/>
-        </w:rPr>
-      </w:pPr>
-      <w:r>
-        <w:rPr>
-          <w:rFonts w:ascii="Arial" w:hAnsi="Arial" w:cs="Arial"/>
-          <w:b/>
-          <w:sz w:val="24"/>
-          <w:szCs w:val="24"/>
-        </w:rPr>
-        <w:t>Entidade Cartão de Crédito:</w:t>
-      </w:r>
-    </w:p>
-    <w:p>
-      <w:pPr>
-        <w:pStyle w:val="PargrafodaLista"/>
-        <w:numPr>
-          <w:ilvl w:val="0"/>
-          <w:numId w:val="10"/>
-        </w:numPr>
-        <w:spacing w:after="40" w:line="240" w:lineRule="auto"/>
-        <w:jc w:val="both"/>
-        <w:rPr>
-          <w:rFonts w:ascii="Arial" w:hAnsi="Arial" w:cs="Arial"/>
-          <w:b/>
-          <w:sz w:val="24"/>
-          <w:szCs w:val="24"/>
-        </w:rPr>
-      </w:pPr>
-      <w:r>
-        <w:rPr>
-          <w:rFonts w:ascii="Arial" w:hAnsi="Arial" w:cs="Arial"/>
-          <w:sz w:val="24"/>
-          <w:szCs w:val="24"/>
-        </w:rPr>
-        <w:t xml:space="preserve">Criada para armazenar os dados de um cartão </w:t>
-      </w:r>
-      <w:r>
-        <w:rPr>
-          <w:rFonts w:ascii="Arial" w:hAnsi="Arial" w:cs="Arial"/>
-          <w:sz w:val="24"/>
-          <w:szCs w:val="24"/>
-        </w:rPr>
-        <w:t>de crédito.</w:t>
-      </w:r>
-    </w:p>
-    <w:p>
-      <w:pPr>
-        <w:spacing w:after="40" w:line="240" w:lineRule="auto"/>
-        <w:ind w:left="360"/>
-        <w:jc w:val="both"/>
-        <w:rPr>
-          <w:rFonts w:ascii="Arial" w:hAnsi="Arial" w:cs="Arial"/>
-          <w:b/>
-          <w:sz w:val="24"/>
-          <w:szCs w:val="24"/>
-        </w:rPr>
-      </w:pPr>
-    </w:p>
-    <w:p>
-      <w:pPr>
-        <w:spacing w:after="40" w:line="240" w:lineRule="auto"/>
-        <w:ind w:left="360"/>
-        <w:jc w:val="both"/>
-        <w:rPr>
-          <w:rFonts w:ascii="Arial" w:hAnsi="Arial" w:cs="Arial"/>
-          <w:b/>
-          <w:sz w:val="24"/>
-          <w:szCs w:val="24"/>
-        </w:rPr>
-      </w:pPr>
-      <w:r>
-        <w:rPr>
-          <w:rFonts w:ascii="Arial" w:hAnsi="Arial" w:cs="Arial"/>
-          <w:b/>
-          <w:sz w:val="24"/>
-          <w:szCs w:val="24"/>
-        </w:rPr>
-        <w:t>Atributo(s):</w:t>
-      </w:r>
-    </w:p>
-    <w:p>
-      <w:pPr>
-        <w:pStyle w:val="PargrafodaLista"/>
-        <w:numPr>
-          <w:ilvl w:val="0"/>
-          <w:numId w:val="10"/>
-        </w:numPr>
-        <w:spacing w:after="40" w:line="240" w:lineRule="auto"/>
-        <w:ind w:left="1560"/>
-        <w:jc w:val="both"/>
-        <w:rPr>
-          <w:rFonts w:ascii="Arial" w:hAnsi="Arial" w:cs="Arial"/>
-          <w:b/>
-          <w:sz w:val="24"/>
-          <w:szCs w:val="24"/>
-        </w:rPr>
-      </w:pPr>
-      <w:r>
-        <w:rPr>
-          <w:rFonts w:ascii="Arial" w:hAnsi="Arial" w:cs="Arial"/>
-          <w:sz w:val="24"/>
-          <w:szCs w:val="24"/>
-        </w:rPr>
-        <w:t>Número: armazena o número de um cartão de crédito;</w:t>
-      </w:r>
-    </w:p>
-    <w:p>
-      <w:pPr>
-        <w:pStyle w:val="PargrafodaLista"/>
-        <w:numPr>
-          <w:ilvl w:val="0"/>
-          <w:numId w:val="10"/>
-        </w:numPr>
-        <w:spacing w:after="40" w:line="240" w:lineRule="auto"/>
-        <w:ind w:left="1560"/>
-        <w:jc w:val="both"/>
-        <w:rPr>
-          <w:rFonts w:ascii="Arial" w:hAnsi="Arial" w:cs="Arial"/>
-          <w:b/>
-          <w:sz w:val="24"/>
-          <w:szCs w:val="24"/>
-        </w:rPr>
-      </w:pPr>
-      <w:proofErr w:type="spellStart"/>
-      <w:r>
-        <w:rPr>
-          <w:rFonts w:ascii="Arial" w:hAnsi="Arial" w:cs="Arial"/>
-          <w:sz w:val="24"/>
-          <w:szCs w:val="24"/>
-        </w:rPr>
-        <w:t>CodigoSegurança</w:t>
-      </w:r>
-      <w:proofErr w:type="spellEnd"/>
-      <w:r>
-        <w:rPr>
-          <w:rFonts w:ascii="Arial" w:hAnsi="Arial" w:cs="Arial"/>
-          <w:sz w:val="24"/>
-          <w:szCs w:val="24"/>
-        </w:rPr>
-        <w:t>: armazena o número do código de segurança de um cartão de crédito;</w:t>
-      </w:r>
-    </w:p>
-    <w:p>
-      <w:pPr>
-        <w:pStyle w:val="PargrafodaLista"/>
-        <w:numPr>
-          <w:ilvl w:val="0"/>
-          <w:numId w:val="10"/>
-        </w:numPr>
-        <w:spacing w:after="40" w:line="240" w:lineRule="auto"/>
-        <w:ind w:left="1560"/>
-        <w:jc w:val="both"/>
-        <w:rPr>
-          <w:rFonts w:ascii="Arial" w:hAnsi="Arial" w:cs="Arial"/>
-          <w:b/>
-          <w:sz w:val="24"/>
-          <w:szCs w:val="24"/>
-        </w:rPr>
-      </w:pPr>
-      <w:proofErr w:type="spellStart"/>
-      <w:r>
-        <w:rPr>
-          <w:rFonts w:ascii="Arial" w:hAnsi="Arial" w:cs="Arial"/>
-          <w:sz w:val="24"/>
-          <w:szCs w:val="24"/>
-        </w:rPr>
-        <w:t>DataVencimento</w:t>
-      </w:r>
-      <w:proofErr w:type="spellEnd"/>
-      <w:r>
-        <w:rPr>
-          <w:rFonts w:ascii="Arial" w:hAnsi="Arial" w:cs="Arial"/>
-          <w:sz w:val="24"/>
-          <w:szCs w:val="24"/>
-        </w:rPr>
-        <w:t>: armazena a data de vencimento de um cartão de crédito</w:t>
-      </w:r>
-    </w:p>
-    <w:p>
-      <w:pPr>
-        <w:pStyle w:val="PargrafodaLista"/>
-        <w:numPr>
-          <w:ilvl w:val="0"/>
-          <w:numId w:val="10"/>
-        </w:numPr>
-        <w:spacing w:after="40" w:line="240" w:lineRule="auto"/>
-        <w:ind w:left="1560"/>
-        <w:jc w:val="both"/>
-        <w:rPr>
-          <w:rFonts w:ascii="Arial" w:hAnsi="Arial" w:cs="Arial"/>
-          <w:b/>
-          <w:sz w:val="24"/>
-          <w:szCs w:val="24"/>
-        </w:rPr>
-      </w:pPr>
-      <w:r>
-        <w:rPr>
-          <w:rFonts w:ascii="Arial" w:hAnsi="Arial" w:cs="Arial"/>
-          <w:sz w:val="24"/>
-          <w:szCs w:val="24"/>
-        </w:rPr>
-        <w:t>Bandeira: armazena o nome da bandeira de um cartão de crédito;</w:t>
-      </w:r>
-    </w:p>
-    <w:p>
-      <w:pPr>
-        <w:pStyle w:val="PargrafodaLista"/>
-        <w:numPr>
-          <w:ilvl w:val="0"/>
-          <w:numId w:val="10"/>
-        </w:numPr>
-        <w:spacing w:after="40" w:line="240" w:lineRule="auto"/>
-        <w:ind w:left="1560"/>
-        <w:jc w:val="both"/>
-        <w:rPr>
-          <w:rFonts w:ascii="Arial" w:hAnsi="Arial" w:cs="Arial"/>
-          <w:b/>
-          <w:sz w:val="24"/>
-          <w:szCs w:val="24"/>
-        </w:rPr>
-      </w:pPr>
-      <w:r>
-        <w:rPr>
-          <w:rFonts w:ascii="Arial" w:hAnsi="Arial" w:cs="Arial"/>
-          <w:sz w:val="24"/>
-          <w:szCs w:val="24"/>
-        </w:rPr>
-        <w:t>Nome: armazena o nome do titular de um cartão de crédito.</w:t>
-      </w:r>
-    </w:p>
-    <w:p>
-      <w:pPr>
-        <w:spacing w:after="40" w:line="240" w:lineRule="auto"/>
-        <w:ind w:left="360"/>
-        <w:jc w:val="both"/>
-        <w:rPr>
-          <w:rFonts w:ascii="Arial" w:hAnsi="Arial" w:cs="Arial"/>
-          <w:sz w:val="24"/>
-          <w:szCs w:val="24"/>
-        </w:rPr>
-      </w:pPr>
-    </w:p>
-    <w:p>
-      <w:pPr>
-        <w:spacing w:after="40" w:line="240" w:lineRule="auto"/>
-        <w:jc w:val="both"/>
-        <w:rPr>
-          <w:rFonts w:ascii="Arial" w:hAnsi="Arial" w:cs="Arial"/>
-          <w:b/>
-          <w:sz w:val="24"/>
-          <w:szCs w:val="24"/>
-        </w:rPr>
-      </w:pPr>
-    </w:p>
-    <w:p>
-      <w:pPr>
-        <w:spacing w:after="40" w:line="240" w:lineRule="auto"/>
-        <w:jc w:val="both"/>
-        <w:rPr>
-          <w:rFonts w:ascii="Arial" w:hAnsi="Arial" w:cs="Arial"/>
-          <w:b/>
-          <w:sz w:val="24"/>
-          <w:szCs w:val="24"/>
-        </w:rPr>
-      </w:pPr>
-      <w:r>
-        <w:rPr>
-          <w:rFonts w:ascii="Arial" w:hAnsi="Arial" w:cs="Arial"/>
-          <w:b/>
-          <w:sz w:val="24"/>
-          <w:szCs w:val="24"/>
-        </w:rPr>
-        <w:t>Relacionamentos:</w:t>
+        <w:t xml:space="preserve">liente </w:t>
+      </w:r>
+      <w:r>
+        <w:rPr>
+          <w:rFonts w:ascii="Arial" w:hAnsi="Arial" w:cs="Arial"/>
+          <w:sz w:val="24"/>
+          <w:szCs w:val="24"/>
+        </w:rPr>
+        <w:t>C</w:t>
+      </w:r>
+      <w:r>
+        <w:rPr>
+          <w:rFonts w:ascii="Arial" w:hAnsi="Arial" w:cs="Arial"/>
+          <w:sz w:val="24"/>
+          <w:szCs w:val="24"/>
+        </w:rPr>
+        <w:t xml:space="preserve">adastrado pode solicitar zero ou muitos </w:t>
+      </w:r>
+      <w:r>
+        <w:rPr>
+          <w:rFonts w:ascii="Arial" w:hAnsi="Arial" w:cs="Arial"/>
+          <w:sz w:val="24"/>
+          <w:szCs w:val="24"/>
+        </w:rPr>
+        <w:t>S</w:t>
+      </w:r>
+      <w:r>
+        <w:rPr>
+          <w:rFonts w:ascii="Arial" w:hAnsi="Arial" w:cs="Arial"/>
+          <w:sz w:val="24"/>
+          <w:szCs w:val="24"/>
+        </w:rPr>
+        <w:t xml:space="preserve">erviços </w:t>
+      </w:r>
+      <w:r>
+        <w:rPr>
+          <w:rFonts w:ascii="Arial" w:hAnsi="Arial" w:cs="Arial"/>
+          <w:sz w:val="24"/>
+          <w:szCs w:val="24"/>
+        </w:rPr>
+        <w:t>T</w:t>
+      </w:r>
+      <w:r>
+        <w:rPr>
+          <w:rFonts w:ascii="Arial" w:hAnsi="Arial" w:cs="Arial"/>
+          <w:sz w:val="24"/>
+          <w:szCs w:val="24"/>
+        </w:rPr>
+        <w:t xml:space="preserve">écnicos e um </w:t>
+      </w:r>
+      <w:r>
+        <w:rPr>
+          <w:rFonts w:ascii="Arial" w:hAnsi="Arial" w:cs="Arial"/>
+          <w:sz w:val="24"/>
+          <w:szCs w:val="24"/>
+        </w:rPr>
+        <w:t>S</w:t>
+      </w:r>
+      <w:r>
+        <w:rPr>
+          <w:rFonts w:ascii="Arial" w:hAnsi="Arial" w:cs="Arial"/>
+          <w:sz w:val="24"/>
+          <w:szCs w:val="24"/>
+        </w:rPr>
+        <w:t>erviço</w:t>
+      </w:r>
+      <w:r>
+        <w:rPr>
+          <w:rFonts w:ascii="Arial" w:hAnsi="Arial" w:cs="Arial"/>
+          <w:sz w:val="24"/>
+          <w:szCs w:val="24"/>
+        </w:rPr>
+        <w:t xml:space="preserve"> T</w:t>
+      </w:r>
+      <w:r>
+        <w:rPr>
+          <w:rFonts w:ascii="Arial" w:hAnsi="Arial" w:cs="Arial"/>
+          <w:sz w:val="24"/>
+          <w:szCs w:val="24"/>
+        </w:rPr>
+        <w:t xml:space="preserve">écnico pode ser solicitado </w:t>
+      </w:r>
+      <w:r>
+        <w:rPr>
+          <w:rFonts w:ascii="Arial" w:hAnsi="Arial" w:cs="Arial"/>
+          <w:sz w:val="24"/>
+          <w:szCs w:val="24"/>
+        </w:rPr>
+        <w:t xml:space="preserve">por somente </w:t>
+      </w:r>
+      <w:r>
+        <w:rPr>
+          <w:rFonts w:ascii="Arial" w:hAnsi="Arial" w:cs="Arial"/>
+          <w:sz w:val="24"/>
+          <w:szCs w:val="24"/>
+        </w:rPr>
+        <w:t>um Cliente C</w:t>
+      </w:r>
+      <w:r>
+        <w:rPr>
+          <w:rFonts w:ascii="Arial" w:hAnsi="Arial" w:cs="Arial"/>
+          <w:sz w:val="24"/>
+          <w:szCs w:val="24"/>
+        </w:rPr>
+        <w:t>adastrado.</w:t>
       </w:r>
     </w:p>
     <w:p>
@@ -2424,7 +2746,7 @@
           <w:sz w:val="24"/>
           <w:szCs w:val="24"/>
         </w:rPr>
-        <w:t>solicita</w:t>
+        <w:t>encarregado</w:t>
       </w:r>
       <w:proofErr w:type="gramEnd"/>
       <w:r>
@@ -2433,23 +2755,39 @@
           <w:sz w:val="24"/>
           <w:szCs w:val="24"/>
         </w:rPr>
-        <w:t xml:space="preserve">: </w:t>
-      </w:r>
-      <w:r>
-        <w:rPr>
-          <w:rFonts w:ascii="Arial" w:hAnsi="Arial" w:cs="Arial"/>
-          <w:sz w:val="24"/>
-          <w:szCs w:val="24"/>
-        </w:rPr>
-        <w:t>relaciona Cliente C</w:t>
-      </w:r>
-      <w:r>
-        <w:rPr>
-          <w:rFonts w:ascii="Arial" w:hAnsi="Arial" w:cs="Arial"/>
-          <w:sz w:val="24"/>
-          <w:szCs w:val="24"/>
-        </w:rPr>
-        <w:t xml:space="preserve">adastrado e </w:t>
+        <w:t>:</w:t>
+      </w:r>
+      <w:r>
+        <w:rPr>
+          <w:rFonts w:ascii="Arial" w:hAnsi="Arial" w:cs="Arial"/>
+          <w:sz w:val="24"/>
+          <w:szCs w:val="24"/>
+        </w:rPr>
+        <w:t xml:space="preserve"> relaciona Funcionário e Serviço T</w:t>
+      </w:r>
+      <w:r>
+        <w:rPr>
+          <w:rFonts w:ascii="Arial" w:hAnsi="Arial" w:cs="Arial"/>
+          <w:sz w:val="24"/>
+          <w:szCs w:val="24"/>
+        </w:rPr>
+        <w:t xml:space="preserve">écnico. Um </w:t>
+      </w:r>
+      <w:r>
+        <w:rPr>
+          <w:rFonts w:ascii="Arial" w:hAnsi="Arial" w:cs="Arial"/>
+          <w:sz w:val="24"/>
+          <w:szCs w:val="24"/>
+        </w:rPr>
+        <w:t>F</w:t>
+      </w:r>
+      <w:r>
+        <w:rPr>
+          <w:rFonts w:ascii="Arial" w:hAnsi="Arial" w:cs="Arial"/>
+          <w:sz w:val="24"/>
+          <w:szCs w:val="24"/>
+        </w:rPr>
+        <w:t xml:space="preserve">uncionário pode se encarregar de zero ou muitos </w:t>
       </w:r>
       <w:r>
         <w:rPr>
@@ -2465,6 +2803,38 @@
           <w:sz w:val="24"/>
           <w:szCs w:val="24"/>
         </w:rPr>
+        <w:t xml:space="preserve">erviços </w:t>
+      </w:r>
+      <w:r>
+        <w:rPr>
+          <w:rFonts w:ascii="Arial" w:hAnsi="Arial" w:cs="Arial"/>
+          <w:sz w:val="24"/>
+          <w:szCs w:val="24"/>
+        </w:rPr>
+        <w:t>T</w:t>
+      </w:r>
+      <w:r>
+        <w:rPr>
+          <w:rFonts w:ascii="Arial" w:hAnsi="Arial" w:cs="Arial"/>
+          <w:sz w:val="24"/>
+          <w:szCs w:val="24"/>
+        </w:rPr>
+        <w:t xml:space="preserve">écnicos e um </w:t>
+      </w:r>
+      <w:r>
+        <w:rPr>
+          <w:rFonts w:ascii="Arial" w:hAnsi="Arial" w:cs="Arial"/>
+          <w:sz w:val="24"/>
+          <w:szCs w:val="24"/>
+        </w:rPr>
+        <w:t>S</w:t>
+      </w:r>
+      <w:r>
+        <w:rPr>
+          <w:rFonts w:ascii="Arial" w:hAnsi="Arial" w:cs="Arial"/>
+          <w:sz w:val="24"/>
+          <w:szCs w:val="24"/>
+        </w:rPr>
         <w:t xml:space="preserve">erviço </w:t>
       </w:r>
       <w:r>
@@ -2481,143 +2851,23 @@
           <w:sz w:val="24"/>
           <w:szCs w:val="24"/>
         </w:rPr>
-        <w:t>écnico, com atrib</w:t>
-      </w:r>
-      <w:r>
-        <w:rPr>
-          <w:rFonts w:ascii="Arial" w:hAnsi="Arial" w:cs="Arial"/>
-          <w:sz w:val="24"/>
-          <w:szCs w:val="24"/>
-        </w:rPr>
-        <w:t>uto</w:t>
-      </w:r>
-      <w:r>
-        <w:rPr>
-          <w:rFonts w:ascii="Arial" w:hAnsi="Arial" w:cs="Arial"/>
-          <w:sz w:val="24"/>
-          <w:szCs w:val="24"/>
-        </w:rPr>
-        <w:t xml:space="preserve">: valor total. Um </w:t>
-      </w:r>
-      <w:r>
-        <w:rPr>
-          <w:rFonts w:ascii="Arial" w:hAnsi="Arial" w:cs="Arial"/>
-          <w:sz w:val="24"/>
-          <w:szCs w:val="24"/>
-        </w:rPr>
-        <w:t>C</w:t>
-      </w:r>
-      <w:r>
-        <w:rPr>
-          <w:rFonts w:ascii="Arial" w:hAnsi="Arial" w:cs="Arial"/>
-          <w:sz w:val="24"/>
-          <w:szCs w:val="24"/>
-        </w:rPr>
-        <w:t xml:space="preserve">liente </w:t>
-      </w:r>
-      <w:r>
-        <w:rPr>
-          <w:rFonts w:ascii="Arial" w:hAnsi="Arial" w:cs="Arial"/>
-          <w:sz w:val="24"/>
-          <w:szCs w:val="24"/>
-        </w:rPr>
-        <w:t>C</w:t>
-      </w:r>
-      <w:r>
-        <w:rPr>
-          <w:rFonts w:ascii="Arial" w:hAnsi="Arial" w:cs="Arial"/>
-          <w:sz w:val="24"/>
-          <w:szCs w:val="24"/>
-        </w:rPr>
-        <w:t xml:space="preserve">adastrado pode solicitar zero ou muitos </w:t>
-      </w:r>
-      <w:r>
-        <w:rPr>
-          <w:rFonts w:ascii="Arial" w:hAnsi="Arial" w:cs="Arial"/>
-          <w:sz w:val="24"/>
-          <w:szCs w:val="24"/>
-        </w:rPr>
-        <w:t>S</w:t>
-      </w:r>
-      <w:r>
-        <w:rPr>
-          <w:rFonts w:ascii="Arial" w:hAnsi="Arial" w:cs="Arial"/>
-          <w:sz w:val="24"/>
-          <w:szCs w:val="24"/>
-        </w:rPr>
-        <w:t xml:space="preserve">erviços </w:t>
-      </w:r>
-      <w:r>
-        <w:rPr>
-          <w:rFonts w:ascii="Arial" w:hAnsi="Arial" w:cs="Arial"/>
-          <w:sz w:val="24"/>
-          <w:szCs w:val="24"/>
-        </w:rPr>
-        <w:t>T</w:t>
-      </w:r>
-      <w:r>
-        <w:rPr>
-          <w:rFonts w:ascii="Arial" w:hAnsi="Arial" w:cs="Arial"/>
-          <w:sz w:val="24"/>
-          <w:szCs w:val="24"/>
-        </w:rPr>
-        <w:t xml:space="preserve">écnicos e um </w:t>
-      </w:r>
-      <w:r>
-        <w:rPr>
-          <w:rFonts w:ascii="Arial" w:hAnsi="Arial" w:cs="Arial"/>
-          <w:sz w:val="24"/>
-          <w:szCs w:val="24"/>
-        </w:rPr>
-        <w:t>S</w:t>
-      </w:r>
-      <w:r>
-        <w:rPr>
-          <w:rFonts w:ascii="Arial" w:hAnsi="Arial" w:cs="Arial"/>
-          <w:sz w:val="24"/>
-          <w:szCs w:val="24"/>
-        </w:rPr>
-        <w:t>erviço</w:t>
-      </w:r>
-      <w:r>
-        <w:rPr>
-          <w:rFonts w:ascii="Arial" w:hAnsi="Arial" w:cs="Arial"/>
-          <w:sz w:val="24"/>
-          <w:szCs w:val="24"/>
-        </w:rPr>
-        <w:t xml:space="preserve"> T</w:t>
-      </w:r>
-      <w:r>
-        <w:rPr>
-          <w:rFonts w:ascii="Arial" w:hAnsi="Arial" w:cs="Arial"/>
-          <w:sz w:val="24"/>
-          <w:szCs w:val="24"/>
-        </w:rPr>
-        <w:t xml:space="preserve">écnico pode ser solicitado </w:t>
-      </w:r>
-      <w:r>
-        <w:rPr>
-          <w:rFonts w:ascii="Arial" w:hAnsi="Arial" w:cs="Arial"/>
-          <w:sz w:val="24"/>
-          <w:szCs w:val="24"/>
-        </w:rPr>
-        <w:t xml:space="preserve">por somente </w:t>
-      </w:r>
-      <w:r>
-        <w:rPr>
-          <w:rFonts w:ascii="Arial" w:hAnsi="Arial" w:cs="Arial"/>
-          <w:sz w:val="24"/>
-          <w:szCs w:val="24"/>
-        </w:rPr>
-        <w:t>um Cliente C</w:t>
-      </w:r>
-      <w:r>
-        <w:rPr>
-          <w:rFonts w:ascii="Arial" w:hAnsi="Arial" w:cs="Arial"/>
-          <w:sz w:val="24"/>
-          <w:szCs w:val="24"/>
-        </w:rPr>
-        <w:t>adastrado.</w:t>
+        <w:t xml:space="preserve">écnico pode ser encarregado por um ou muitos </w:t>
+      </w:r>
+      <w:r>
+        <w:rPr>
+          <w:rFonts w:ascii="Arial" w:hAnsi="Arial" w:cs="Arial"/>
+          <w:sz w:val="24"/>
+          <w:szCs w:val="24"/>
+        </w:rPr>
+        <w:t>F</w:t>
+      </w:r>
+      <w:r>
+        <w:rPr>
+          <w:rFonts w:ascii="Arial" w:hAnsi="Arial" w:cs="Arial"/>
+          <w:sz w:val="24"/>
+          <w:szCs w:val="24"/>
+        </w:rPr>
+        <w:t>uncionários.</w:t>
       </w:r>
     </w:p>
     <w:p>
@@ -2643,7 +2893,7 @@
           <w:sz w:val="24"/>
           <w:szCs w:val="24"/>
         </w:rPr>
-        <w:t>encarregado</w:t>
+        <w:t>realiza</w:t>
       </w:r>
       <w:proofErr w:type="gramEnd"/>
       <w:r>
@@ -2652,23 +2902,7 @@
           <w:sz w:val="24"/>
           <w:szCs w:val="24"/>
         </w:rPr>
-        <w:t>:</w:t>
-      </w:r>
-      <w:r>
-        <w:rPr>
-          <w:rFonts w:ascii="Arial" w:hAnsi="Arial" w:cs="Arial"/>
-          <w:sz w:val="24"/>
-          <w:szCs w:val="24"/>
-        </w:rPr>
-        <w:t xml:space="preserve"> relaciona Funcionário e Serviço T</w:t>
-      </w:r>
-      <w:r>
-        <w:rPr>
-          <w:rFonts w:ascii="Arial" w:hAnsi="Arial" w:cs="Arial"/>
-          <w:sz w:val="24"/>
-          <w:szCs w:val="24"/>
-        </w:rPr>
-        <w:t xml:space="preserve">écnico. Um </w:t>
+        <w:t xml:space="preserve">: relaciona </w:t>
       </w:r>
       <w:r>
         <w:rPr>
@@ -2684,71 +2918,23 @@
           <w:sz w:val="24"/>
           <w:szCs w:val="24"/>
         </w:rPr>
-        <w:t xml:space="preserve">uncionário pode se encarregar de zero ou muitos </w:t>
-      </w:r>
-      <w:r>
-        <w:rPr>
-          <w:rFonts w:ascii="Arial" w:hAnsi="Arial" w:cs="Arial"/>
-          <w:sz w:val="24"/>
-          <w:szCs w:val="24"/>
-        </w:rPr>
-        <w:t>S</w:t>
-      </w:r>
-      <w:r>
-        <w:rPr>
-          <w:rFonts w:ascii="Arial" w:hAnsi="Arial" w:cs="Arial"/>
-          <w:sz w:val="24"/>
-          <w:szCs w:val="24"/>
-        </w:rPr>
-        <w:t xml:space="preserve">erviços </w:t>
-      </w:r>
-      <w:r>
-        <w:rPr>
-          <w:rFonts w:ascii="Arial" w:hAnsi="Arial" w:cs="Arial"/>
-          <w:sz w:val="24"/>
-          <w:szCs w:val="24"/>
-        </w:rPr>
-        <w:t>T</w:t>
-      </w:r>
-      <w:r>
-        <w:rPr>
-          <w:rFonts w:ascii="Arial" w:hAnsi="Arial" w:cs="Arial"/>
-          <w:sz w:val="24"/>
-          <w:szCs w:val="24"/>
-        </w:rPr>
-        <w:t xml:space="preserve">écnicos e um </w:t>
-      </w:r>
-      <w:r>
-        <w:rPr>
-          <w:rFonts w:ascii="Arial" w:hAnsi="Arial" w:cs="Arial"/>
-          <w:sz w:val="24"/>
-          <w:szCs w:val="24"/>
-        </w:rPr>
-        <w:t>S</w:t>
-      </w:r>
-      <w:r>
-        <w:rPr>
-          <w:rFonts w:ascii="Arial" w:hAnsi="Arial" w:cs="Arial"/>
-          <w:sz w:val="24"/>
-          <w:szCs w:val="24"/>
-        </w:rPr>
-        <w:t xml:space="preserve">erviço </w:t>
-      </w:r>
-      <w:r>
-        <w:rPr>
-          <w:rFonts w:ascii="Arial" w:hAnsi="Arial" w:cs="Arial"/>
-          <w:sz w:val="24"/>
-          <w:szCs w:val="24"/>
-        </w:rPr>
-        <w:t>T</w:t>
-      </w:r>
-      <w:r>
-        <w:rPr>
-          <w:rFonts w:ascii="Arial" w:hAnsi="Arial" w:cs="Arial"/>
-          <w:sz w:val="24"/>
-          <w:szCs w:val="24"/>
-        </w:rPr>
-        <w:t xml:space="preserve">écnico pode ser encarregado por um ou muitos </w:t>
+        <w:t xml:space="preserve">uncionário e </w:t>
+      </w:r>
+      <w:r>
+        <w:rPr>
+          <w:rFonts w:ascii="Arial" w:hAnsi="Arial" w:cs="Arial"/>
+          <w:sz w:val="24"/>
+          <w:szCs w:val="24"/>
+        </w:rPr>
+        <w:t>V</w:t>
+      </w:r>
+      <w:r>
+        <w:rPr>
+          <w:rFonts w:ascii="Arial" w:hAnsi="Arial" w:cs="Arial"/>
+          <w:sz w:val="24"/>
+          <w:szCs w:val="24"/>
+        </w:rPr>
+        <w:t xml:space="preserve">enda. Um </w:t>
       </w:r>
       <w:r>
         <w:rPr>
@@ -2764,7 +2950,55 @@
           <w:sz w:val="24"/>
           <w:szCs w:val="24"/>
         </w:rPr>
-        <w:t>uncionários.</w:t>
+        <w:t xml:space="preserve">uncionário pode realizar zero ou muitas </w:t>
+      </w:r>
+      <w:r>
+        <w:rPr>
+          <w:rFonts w:ascii="Arial" w:hAnsi="Arial" w:cs="Arial"/>
+          <w:sz w:val="24"/>
+          <w:szCs w:val="24"/>
+        </w:rPr>
+        <w:t>V</w:t>
+      </w:r>
+      <w:r>
+        <w:rPr>
+          <w:rFonts w:ascii="Arial" w:hAnsi="Arial" w:cs="Arial"/>
+          <w:sz w:val="24"/>
+          <w:szCs w:val="24"/>
+        </w:rPr>
+        <w:t xml:space="preserve">endas e uma </w:t>
+      </w:r>
+      <w:r>
+        <w:rPr>
+          <w:rFonts w:ascii="Arial" w:hAnsi="Arial" w:cs="Arial"/>
+          <w:sz w:val="24"/>
+          <w:szCs w:val="24"/>
+        </w:rPr>
+        <w:t>V</w:t>
+      </w:r>
+      <w:r>
+        <w:rPr>
+          <w:rFonts w:ascii="Arial" w:hAnsi="Arial" w:cs="Arial"/>
+          <w:sz w:val="24"/>
+          <w:szCs w:val="24"/>
+        </w:rPr>
+        <w:t xml:space="preserve">enda por ser realizada por somente um </w:t>
+      </w:r>
+      <w:r>
+        <w:rPr>
+          <w:rFonts w:ascii="Arial" w:hAnsi="Arial" w:cs="Arial"/>
+          <w:sz w:val="24"/>
+          <w:szCs w:val="24"/>
+        </w:rPr>
+        <w:t>F</w:t>
+      </w:r>
+      <w:r>
+        <w:rPr>
+          <w:rFonts w:ascii="Arial" w:hAnsi="Arial" w:cs="Arial"/>
+          <w:sz w:val="24"/>
+          <w:szCs w:val="24"/>
+        </w:rPr>
+        <w:t>uncionário.</w:t>
       </w:r>
     </w:p>
     <w:p>
@@ -2790,7 +3024,7 @@
           <w:sz w:val="24"/>
           <w:szCs w:val="24"/>
         </w:rPr>
-        <w:t>realiza</w:t>
+        <w:t>supervisiona</w:t>
       </w:r>
       <w:proofErr w:type="gramEnd"/>
       <w:r>
@@ -2799,7 +3033,7 @@
           <w:sz w:val="24"/>
           <w:szCs w:val="24"/>
         </w:rPr>
-        <w:t xml:space="preserve">: relaciona </w:t>
+        <w:t xml:space="preserve">: auto relaciona </w:t>
       </w:r>
       <w:r>
         <w:rPr>
@@ -2815,23 +3049,7 @@
           <w:sz w:val="24"/>
           <w:szCs w:val="24"/>
         </w:rPr>
-        <w:t xml:space="preserve">uncionário e </w:t>
-      </w:r>
-      <w:r>
-        <w:rPr>
-          <w:rFonts w:ascii="Arial" w:hAnsi="Arial" w:cs="Arial"/>
-          <w:sz w:val="24"/>
-          <w:szCs w:val="24"/>
-        </w:rPr>
-        <w:t>V</w:t>
-      </w:r>
-      <w:r>
-        <w:rPr>
-          <w:rFonts w:ascii="Arial" w:hAnsi="Arial" w:cs="Arial"/>
-          <w:sz w:val="24"/>
-          <w:szCs w:val="24"/>
-        </w:rPr>
-        <w:t xml:space="preserve">enda. Um </w:t>
+        <w:t xml:space="preserve">uncionário. Um </w:t>
       </w:r>
       <w:r>
         <w:rPr>
@@ -2847,122 +3065,23 @@
           <w:sz w:val="24"/>
           <w:szCs w:val="24"/>
         </w:rPr>
-        <w:t xml:space="preserve">uncionário pode realizar zero ou muitas </w:t>
-      </w:r>
-      <w:r>
-        <w:rPr>
-          <w:rFonts w:ascii="Arial" w:hAnsi="Arial" w:cs="Arial"/>
-          <w:sz w:val="24"/>
-          <w:szCs w:val="24"/>
-        </w:rPr>
-        <w:t>V</w:t>
-      </w:r>
-      <w:r>
-        <w:rPr>
-          <w:rFonts w:ascii="Arial" w:hAnsi="Arial" w:cs="Arial"/>
-          <w:sz w:val="24"/>
-          <w:szCs w:val="24"/>
-        </w:rPr>
-        <w:t xml:space="preserve">endas e uma </w:t>
-      </w:r>
-      <w:r>
-        <w:rPr>
-          <w:rFonts w:ascii="Arial" w:hAnsi="Arial" w:cs="Arial"/>
-          <w:sz w:val="24"/>
-          <w:szCs w:val="24"/>
-        </w:rPr>
-        <w:t>V</w:t>
-      </w:r>
-      <w:r>
-        <w:rPr>
-          <w:rFonts w:ascii="Arial" w:hAnsi="Arial" w:cs="Arial"/>
-          <w:sz w:val="24"/>
-          <w:szCs w:val="24"/>
-        </w:rPr>
-        <w:t xml:space="preserve">enda por ser realizada por somente um </w:t>
-      </w:r>
-      <w:r>
-        <w:rPr>
-          <w:rFonts w:ascii="Arial" w:hAnsi="Arial" w:cs="Arial"/>
-          <w:sz w:val="24"/>
-          <w:szCs w:val="24"/>
-        </w:rPr>
-        <w:t>F</w:t>
-      </w:r>
-      <w:r>
-        <w:rPr>
-          <w:rFonts w:ascii="Arial" w:hAnsi="Arial" w:cs="Arial"/>
-          <w:sz w:val="24"/>
-          <w:szCs w:val="24"/>
-        </w:rPr>
-        <w:t>uncionário.</w:t>
-      </w:r>
-    </w:p>
-    <w:p>
-      <w:pPr>
-        <w:pStyle w:val="PargrafodaLista"/>
-        <w:numPr>
-          <w:ilvl w:val="0"/>
-          <w:numId w:val="11"/>
-        </w:numPr>
-        <w:spacing w:after="40" w:line="240" w:lineRule="auto"/>
-        <w:jc w:val="both"/>
-        <w:rPr>
-          <w:rFonts w:ascii="Arial" w:hAnsi="Arial" w:cs="Arial"/>
-          <w:b/>
-          <w:sz w:val="24"/>
-          <w:szCs w:val="24"/>
-        </w:rPr>
-      </w:pPr>
-      <w:proofErr w:type="gramStart"/>
-      <w:r>
-        <w:rPr>
-          <w:rFonts w:ascii="Arial" w:hAnsi="Arial" w:cs="Arial"/>
-          <w:sz w:val="24"/>
-          <w:szCs w:val="24"/>
-        </w:rPr>
-        <w:t>supervisiona</w:t>
-      </w:r>
-      <w:proofErr w:type="gramEnd"/>
-      <w:r>
-        <w:rPr>
-          <w:rFonts w:ascii="Arial" w:hAnsi="Arial" w:cs="Arial"/>
-          <w:sz w:val="24"/>
-          <w:szCs w:val="24"/>
-        </w:rPr>
-        <w:t xml:space="preserve">: auto relaciona </w:t>
-      </w:r>
-      <w:r>
-        <w:rPr>
-          <w:rFonts w:ascii="Arial" w:hAnsi="Arial" w:cs="Arial"/>
-          <w:sz w:val="24"/>
-          <w:szCs w:val="24"/>
-        </w:rPr>
-        <w:t>F</w:t>
-      </w:r>
-      <w:r>
-        <w:rPr>
-          <w:rFonts w:ascii="Arial" w:hAnsi="Arial" w:cs="Arial"/>
-          <w:sz w:val="24"/>
-          <w:szCs w:val="24"/>
-        </w:rPr>
-        <w:t xml:space="preserve">uncionário. Um </w:t>
-      </w:r>
-      <w:r>
-        <w:rPr>
-          <w:rFonts w:ascii="Arial" w:hAnsi="Arial" w:cs="Arial"/>
-          <w:sz w:val="24"/>
-          <w:szCs w:val="24"/>
-        </w:rPr>
-        <w:t>F</w:t>
-      </w:r>
-      <w:r>
-        <w:rPr>
-          <w:rFonts w:ascii="Arial" w:hAnsi="Arial" w:cs="Arial"/>
-          <w:sz w:val="24"/>
-          <w:szCs w:val="24"/>
-        </w:rPr>
-        <w:t xml:space="preserve">uncionário pode supervisionar um ou muitos </w:t>
+        <w:t xml:space="preserve">uncionário pode supervisionar </w:t>
+      </w:r>
+      <w:r>
+        <w:rPr>
+          <w:rFonts w:ascii="Arial" w:hAnsi="Arial" w:cs="Arial"/>
+          <w:sz w:val="24"/>
+          <w:szCs w:val="24"/>
+        </w:rPr>
+        <w:t>zero</w:t>
+      </w:r>
+      <w:r>
+        <w:rPr>
+          <w:rFonts w:ascii="Arial" w:hAnsi="Arial" w:cs="Arial"/>
+          <w:sz w:val="24"/>
+          <w:szCs w:val="24"/>
+        </w:rPr>
+        <w:t xml:space="preserve"> ou muitos </w:t>
       </w:r>
       <w:r>
         <w:rPr>
@@ -3282,7 +3401,16 @@
           <w:sz w:val="24"/>
           <w:szCs w:val="24"/>
         </w:rPr>
-        <w:t xml:space="preserve">muitos componentes eletrônicos e um </w:t>
+        <w:t xml:space="preserve">muitos </w:t>
+      </w:r>
+      <w:r>
+        <w:rPr>
+          <w:rFonts w:ascii="Arial" w:hAnsi="Arial" w:cs="Arial"/>
+          <w:sz w:val="24"/>
+          <w:szCs w:val="24"/>
+        </w:rPr>
+        <w:lastRenderedPageBreak/>
+        <w:t xml:space="preserve">componentes eletrônicos e um </w:t>
       </w:r>
       <w:r>
         <w:rPr>
@@ -3372,7 +3500,6 @@
           <w:sz w:val="24"/>
           <w:szCs w:val="24"/>
         </w:rPr>
-        <w:lastRenderedPageBreak/>
         <w:t>contém</w:t>
       </w:r>
       <w:proofErr w:type="gramEnd"/>
@@ -3400,6 +3527,7 @@
         </w:rPr>
         <w:t xml:space="preserve">enda e </w:t>
       </w:r>
+      <w:proofErr w:type="spellStart"/>
       <w:r>
         <w:rPr>
           <w:rFonts w:ascii="Arial" w:hAnsi="Arial" w:cs="Arial"/>
@@ -3422,6 +3550,15 @@
           <w:sz w:val="24"/>
           <w:szCs w:val="24"/>
         </w:rPr>
+        <w:t>_Venda</w:t>
+      </w:r>
+      <w:proofErr w:type="spellEnd"/>
+      <w:r>
+        <w:rPr>
+          <w:rFonts w:ascii="Arial" w:hAnsi="Arial" w:cs="Arial"/>
+          <w:sz w:val="24"/>
+          <w:szCs w:val="24"/>
+        </w:rPr>
         <w:t>, com atributo</w:t>
       </w:r>
       <w:r>
@@ -3462,7 +3599,39 @@
           <w:sz w:val="24"/>
           <w:szCs w:val="24"/>
         </w:rPr>
-        <w:t xml:space="preserve"> Uma Venda contém um ou muitos Produtos e um Produto </w:t>
+        <w:t xml:space="preserve"> Uma Venda contém um ou muitos Produtos</w:t>
+      </w:r>
+      <w:r>
+        <w:rPr>
+          <w:rFonts w:ascii="Arial" w:hAnsi="Arial" w:cs="Arial"/>
+          <w:sz w:val="24"/>
+          <w:szCs w:val="24"/>
+        </w:rPr>
+        <w:t xml:space="preserve"> de venda</w:t>
+      </w:r>
+      <w:r>
+        <w:rPr>
+          <w:rFonts w:ascii="Arial" w:hAnsi="Arial" w:cs="Arial"/>
+          <w:sz w:val="24"/>
+          <w:szCs w:val="24"/>
+        </w:rPr>
+        <w:t xml:space="preserve"> e um Produto</w:t>
+      </w:r>
+      <w:r>
+        <w:rPr>
+          <w:rFonts w:ascii="Arial" w:hAnsi="Arial" w:cs="Arial"/>
+          <w:sz w:val="24"/>
+          <w:szCs w:val="24"/>
+        </w:rPr>
+        <w:t xml:space="preserve"> de venda</w:t>
+      </w:r>
+      <w:r>
+        <w:rPr>
+          <w:rFonts w:ascii="Arial" w:hAnsi="Arial" w:cs="Arial"/>
+          <w:sz w:val="24"/>
+          <w:szCs w:val="24"/>
+        </w:rPr>
+        <w:t xml:space="preserve"> </w:t>
       </w:r>
       <w:r>
         <w:rPr>
@@ -3537,31 +3706,15 @@
           <w:sz w:val="24"/>
           <w:szCs w:val="24"/>
         </w:rPr>
-        <w:t xml:space="preserve">: relaciona Componente Eletrônico e Estoque, relaciona Produto e Estoque. Um Componente Eletrônico pode ser armazenado por um ou muitos Estoques </w:t>
-      </w:r>
-      <w:r>
-        <w:rPr>
-          <w:rFonts w:ascii="Arial" w:hAnsi="Arial" w:cs="Arial"/>
-          <w:sz w:val="24"/>
-          <w:szCs w:val="24"/>
-        </w:rPr>
-        <w:t>e um Estoque pode armazenar um</w:t>
-      </w:r>
-      <w:r>
-        <w:rPr>
-          <w:rFonts w:ascii="Arial" w:hAnsi="Arial" w:cs="Arial"/>
-          <w:sz w:val="24"/>
-          <w:szCs w:val="24"/>
-        </w:rPr>
-        <w:t xml:space="preserve"> ou muitos Componentes Eletrônicos, Um Produto pode ser armazenado por um ou muitos Estoques e um Estoq</w:t>
-      </w:r>
-      <w:r>
-        <w:rPr>
-          <w:rFonts w:ascii="Arial" w:hAnsi="Arial" w:cs="Arial"/>
-          <w:sz w:val="24"/>
-          <w:szCs w:val="24"/>
-        </w:rPr>
-        <w:t>ue pode armazenar um único Produto.</w:t>
+        <w:t xml:space="preserve">: relaciona Produto e Estoque. </w:t>
+      </w:r>
+      <w:r>
+        <w:rPr>
+          <w:rFonts w:ascii="Arial" w:hAnsi="Arial" w:cs="Arial"/>
+          <w:sz w:val="24"/>
+          <w:szCs w:val="24"/>
+        </w:rPr>
+        <w:t>Um produto pode ser armazenado em um ou muito estoques e um estoque armazena somente um produto.</w:t>
       </w:r>
     </w:p>
     <w:p>
@@ -3614,7 +3767,49 @@
           <w:sz w:val="24"/>
           <w:szCs w:val="24"/>
         </w:rPr>
-        <w:t>. Uma venda pode ser paga com zero ou somente um Cartão de Crédito e um Cartão de Crédito pode pagar zero ou muitas Vendas.</w:t>
+        <w:t xml:space="preserve">. Uma venda pode ser paga com zero ou </w:t>
+      </w:r>
+      <w:r>
+        <w:rPr>
+          <w:rFonts w:ascii="Arial" w:hAnsi="Arial" w:cs="Arial"/>
+          <w:sz w:val="24"/>
+          <w:szCs w:val="24"/>
+        </w:rPr>
+        <w:t>muitos</w:t>
+      </w:r>
+      <w:r>
+        <w:rPr>
+          <w:rFonts w:ascii="Arial" w:hAnsi="Arial" w:cs="Arial"/>
+          <w:sz w:val="24"/>
+          <w:szCs w:val="24"/>
+        </w:rPr>
+        <w:t xml:space="preserve"> </w:t>
+      </w:r>
+      <w:proofErr w:type="spellStart"/>
+      <w:r>
+        <w:rPr>
+          <w:rFonts w:ascii="Arial" w:hAnsi="Arial" w:cs="Arial"/>
+          <w:sz w:val="24"/>
+          <w:szCs w:val="24"/>
+        </w:rPr>
+        <w:t>Cartão</w:t>
+      </w:r>
+      <w:r>
+        <w:rPr>
+          <w:rFonts w:ascii="Arial" w:hAnsi="Arial" w:cs="Arial"/>
+          <w:sz w:val="24"/>
+          <w:szCs w:val="24"/>
+        </w:rPr>
+        <w:t>s</w:t>
+      </w:r>
+      <w:proofErr w:type="spellEnd"/>
+      <w:r>
+        <w:rPr>
+          <w:rFonts w:ascii="Arial" w:hAnsi="Arial" w:cs="Arial"/>
+          <w:sz w:val="24"/>
+          <w:szCs w:val="24"/>
+        </w:rPr>
+        <w:t xml:space="preserve"> de Crédito e um Cartão de Crédito pode pagar zero ou muitas Vendas.</w:t>
       </w:r>
     </w:p>
     <w:p>
@@ -3657,28 +3852,36 @@
           <w:sz w:val="24"/>
           <w:szCs w:val="24"/>
         </w:rPr>
-        <w:t>disponibilizado por apenas um Fornecedore</w:t>
-      </w:r>
+        <w:t>disponibi</w:t>
+      </w:r>
+      <w:r>
+        <w:rPr>
+          <w:rFonts w:ascii="Arial" w:hAnsi="Arial" w:cs="Arial"/>
+          <w:sz w:val="24"/>
+          <w:szCs w:val="24"/>
+        </w:rPr>
+        <w:t>lizado por apenas um Fornecedor</w:t>
+      </w:r>
+      <w:r>
+        <w:rPr>
+          <w:rFonts w:ascii="Arial" w:hAnsi="Arial" w:cs="Arial"/>
+          <w:sz w:val="24"/>
+          <w:szCs w:val="24"/>
+        </w:rPr>
+        <w:t xml:space="preserve"> e um Fornecedor pode disponibilizar um ou muitos Estoques. </w:t>
+      </w:r>
+    </w:p>
+    <w:p>
+      <w:pPr>
+        <w:spacing w:after="40" w:line="240" w:lineRule="auto"/>
+        <w:rPr>
+          <w:rFonts w:ascii="Arial" w:hAnsi="Arial" w:cs="Arial"/>
+          <w:b/>
+          <w:sz w:val="24"/>
+        </w:rPr>
+      </w:pPr>
       <w:bookmarkStart w:id="0" w:name="_GoBack"/>
       <w:bookmarkEnd w:id="0"/>
-      <w:r>
-        <w:rPr>
-          <w:rFonts w:ascii="Arial" w:hAnsi="Arial" w:cs="Arial"/>
-          <w:sz w:val="24"/>
-          <w:szCs w:val="24"/>
-        </w:rPr>
-        <w:t xml:space="preserve"> e um Fornecedor pode disponibilizar um ou muitos Estoques. </w:t>
-      </w:r>
-    </w:p>
-    <w:p>
-      <w:pPr>
-        <w:spacing w:after="40" w:line="240" w:lineRule="auto"/>
-        <w:rPr>
-          <w:rFonts w:ascii="Arial" w:hAnsi="Arial" w:cs="Arial"/>
-          <w:b/>
-          <w:sz w:val="24"/>
-        </w:rPr>
-      </w:pPr>
     </w:p>
     <w:sectPr>
       <w:pgSz w:w="11906" w:h="16838"/>
@@ -4710,6 +4913,119 @@
     </w:lvl>
   </w:abstractNum>
   <w:abstractNum w:abstractNumId="9">
+    <w:nsid w:val="7D190AB8"/>
+    <w:multiLevelType w:val="hybridMultilevel"/>
+    <w:tmpl w:val="14ECED1C"/>
+    <w:lvl w:ilvl="0" w:tplc="04160001">
+      <w:start w:val="1"/>
+      <w:numFmt w:val="bullet"/>
+      <w:lvlText w:val=""/>
+      <w:lvlJc w:val="left"/>
+      <w:pPr>
+        <w:ind w:left="720" w:hanging="360"/>
+      </w:pPr>
+      <w:rPr>
+        <w:rFonts w:ascii="Symbol" w:hAnsi="Symbol" w:hint="default"/>
+      </w:rPr>
+    </w:lvl>
+    <w:lvl w:ilvl="1" w:tplc="04160003">
+      <w:start w:val="1"/>
+      <w:numFmt w:val="bullet"/>
+      <w:lvlText w:val="o"/>
+      <w:lvlJc w:val="left"/>
+      <w:pPr>
+        <w:ind w:left="1440" w:hanging="360"/>
+      </w:pPr>
+      <w:rPr>
+        <w:rFonts w:ascii="Courier New" w:hAnsi="Courier New" w:cs="Courier New" w:hint="default"/>
+      </w:rPr>
+    </w:lvl>
+    <w:lvl w:ilvl="2" w:tplc="04160005" w:tentative="1">
+      <w:start w:val="1"/>
+      <w:numFmt w:val="bullet"/>
+      <w:lvlText w:val=""/>
+      <w:lvlJc w:val="left"/>
+      <w:pPr>
+        <w:ind w:left="2160" w:hanging="360"/>
+      </w:pPr>
+      <w:rPr>
+        <w:rFonts w:ascii="Wingdings" w:hAnsi="Wingdings" w:hint="default"/>
+      </w:rPr>
+    </w:lvl>
+    <w:lvl w:ilvl="3" w:tplc="04160001" w:tentative="1">
+      <w:start w:val="1"/>
+      <w:numFmt w:val="bullet"/>
+      <w:lvlText w:val=""/>
+      <w:lvlJc w:val="left"/>
+      <w:pPr>
+        <w:ind w:left="2880" w:hanging="360"/>
+      </w:pPr>
+      <w:rPr>
+        <w:rFonts w:ascii="Symbol" w:hAnsi="Symbol" w:hint="default"/>
+      </w:rPr>
+    </w:lvl>
+    <w:lvl w:ilvl="4" w:tplc="04160003" w:tentative="1">
+      <w:start w:val="1"/>
+      <w:numFmt w:val="bullet"/>
+      <w:lvlText w:val="o"/>
+      <w:lvlJc w:val="left"/>
+      <w:pPr>
+        <w:ind w:left="3600" w:hanging="360"/>
+      </w:pPr>
+      <w:rPr>
+        <w:rFonts w:ascii="Courier New" w:hAnsi="Courier New" w:cs="Courier New" w:hint="default"/>
+      </w:rPr>
+    </w:lvl>
+    <w:lvl w:ilvl="5" w:tplc="04160005" w:tentative="1">
+      <w:start w:val="1"/>
+      <w:numFmt w:val="bullet"/>
+      <w:lvlText w:val=""/>
+      <w:lvlJc w:val="left"/>
+      <w:pPr>
+        <w:ind w:left="4320" w:hanging="360"/>
+      </w:pPr>
+      <w:rPr>
+        <w:rFonts w:ascii="Wingdings" w:hAnsi="Wingdings" w:hint="default"/>
+      </w:rPr>
+    </w:lvl>
+    <w:lvl w:ilvl="6" w:tplc="04160001" w:tentative="1">
+      <w:start w:val="1"/>
+      <w:numFmt w:val="bullet"/>
+      <w:lvlText w:val=""/>
+      <w:lvlJc w:val="left"/>
+      <w:pPr>
+        <w:ind w:left="5040" w:hanging="360"/>
+      </w:pPr>
+      <w:rPr>
+        <w:rFonts w:ascii="Symbol" w:hAnsi="Symbol" w:hint="default"/>
+      </w:rPr>
+    </w:lvl>
+    <w:lvl w:ilvl="7" w:tplc="04160003" w:tentative="1">
+      <w:start w:val="1"/>
+      <w:numFmt w:val="bullet"/>
+      <w:lvlText w:val="o"/>
+      <w:lvlJc w:val="left"/>
+      <w:pPr>
+        <w:ind w:left="5760" w:hanging="360"/>
+      </w:pPr>
+      <w:rPr>
+        <w:rFonts w:ascii="Courier New" w:hAnsi="Courier New" w:cs="Courier New" w:hint="default"/>
+      </w:rPr>
+    </w:lvl>
+    <w:lvl w:ilvl="8" w:tplc="04160005" w:tentative="1">
+      <w:start w:val="1"/>
+      <w:numFmt w:val="bullet"/>
+      <w:lvlText w:val=""/>
+      <w:lvlJc w:val="left"/>
+      <w:pPr>
+        <w:ind w:left="6480" w:hanging="360"/>
+      </w:pPr>
+      <w:rPr>
+        <w:rFonts w:ascii="Wingdings" w:hAnsi="Wingdings" w:hint="default"/>
+      </w:rPr>
+    </w:lvl>
+  </w:abstractNum>
+  <w:abstractNum w:abstractNumId="10">
     <w:nsid w:val="7DD3500C"/>
     <w:multiLevelType w:val="hybridMultilevel"/>
     <w:tmpl w:val="DEB439B6"/>
@@ -4822,7 +5138,7 @@
       </w:rPr>
     </w:lvl>
   </w:abstractNum>
-  <w:abstractNum w:abstractNumId="10">
+  <w:abstractNum w:abstractNumId="11">
     <w:nsid w:val="7F6B6F57"/>
     <w:multiLevelType w:val="hybridMultilevel"/>
     <w:tmpl w:val="3802FC1A"/>
@@ -4948,7 +5264,7 @@
     <w:abstractNumId w:val="4"/>
   </w:num>
   <w:num w:numId="5">
-    <w:abstractNumId w:val="9"/>
+    <w:abstractNumId w:val="10"/>
   </w:num>
   <w:num w:numId="6">
     <w:abstractNumId w:val="3"/>
@@ -4963,10 +5279,13 @@
     <w:abstractNumId w:val="0"/>
   </w:num>
   <w:num w:numId="10">
-    <w:abstractNumId w:val="10"/>
+    <w:abstractNumId w:val="11"/>
   </w:num>
   <w:num w:numId="11">
     <w:abstractNumId w:val="6"/>
+  </w:num>
+  <w:num w:numId="12">
+    <w:abstractNumId w:val="9"/>
   </w:num>
 </w:numbering>
 </file>

</xml_diff>

<commit_message>
Correção da relação estoque. atualizações nos demais arquivos
</commit_message>
<xml_diff>
--- a/Dicionário Conceitual de Dados.docx
+++ b/Dicionário Conceitual de Dados.docx
@@ -1,6 +1,6 @@
 
 <file path=word/document.xml><?xml version="1.0" encoding="utf-8"?>
-<w:document xmlns:wpc="http://schemas.microsoft.com/office/word/2010/wordprocessingCanvas" xmlns:mc="http://schemas.openxmlformats.org/markup-compatibility/2006" xmlns:o="urn:schemas-microsoft-com:office:office" xmlns:r="http://schemas.openxmlformats.org/officeDocument/2006/relationships" xmlns:m="http://schemas.openxmlformats.org/officeDocument/2006/math" xmlns:v="urn:schemas-microsoft-com:vml" xmlns:wp14="http://schemas.microsoft.com/office/word/2010/wordprocessingDrawing" xmlns:wp="http://schemas.openxmlformats.org/drawingml/2006/wordprocessingDrawing" xmlns:w10="urn:schemas-microsoft-com:office:word" xmlns:w="http://schemas.openxmlformats.org/wordprocessingml/2006/main" xmlns:w14="http://schemas.microsoft.com/office/word/2010/wordml" xmlns:w15="http://schemas.microsoft.com/office/word/2012/wordml" xmlns:wpg="http://schemas.microsoft.com/office/word/2010/wordprocessingGroup" xmlns:wpi="http://schemas.microsoft.com/office/word/2010/wordprocessingInk" xmlns:wne="http://schemas.microsoft.com/office/word/2006/wordml" xmlns:wps="http://schemas.microsoft.com/office/word/2010/wordprocessingShape" mc:Ignorable="w14 w15 wp14">
+<w:document xmlns:wpc="http://schemas.microsoft.com/office/word/2010/wordprocessingCanvas" xmlns:mc="http://schemas.openxmlformats.org/markup-compatibility/2006" xmlns:o="urn:schemas-microsoft-com:office:office" xmlns:r="http://schemas.openxmlformats.org/officeDocument/2006/relationships" xmlns:m="http://schemas.openxmlformats.org/officeDocument/2006/math" xmlns:v="urn:schemas-microsoft-com:vml" xmlns:wp14="http://schemas.microsoft.com/office/word/2010/wordprocessingDrawing" xmlns:wp="http://schemas.openxmlformats.org/drawingml/2006/wordprocessingDrawing" xmlns:w10="urn:schemas-microsoft-com:office:word" xmlns:w="http://schemas.openxmlformats.org/wordprocessingml/2006/main" xmlns:w14="http://schemas.microsoft.com/office/word/2010/wordml" xmlns:wpg="http://schemas.microsoft.com/office/word/2010/wordprocessingGroup" xmlns:wpi="http://schemas.microsoft.com/office/word/2010/wordprocessingInk" xmlns:wne="http://schemas.microsoft.com/office/word/2006/wordml" xmlns:wps="http://schemas.microsoft.com/office/word/2010/wordprocessingShape" mc:Ignorable="w14 wp14">
   <w:body>
     <w:p>
       <w:pPr>
@@ -1859,92 +1859,7 @@
     </w:p>
     <w:p>
       <w:pPr>
-        <w:spacing w:after="40" w:line="240" w:lineRule="auto"/>
-        <w:jc w:val="both"/>
-        <w:rPr>
-          <w:rFonts w:ascii="Arial" w:hAnsi="Arial" w:cs="Arial"/>
-          <w:b/>
-          <w:sz w:val="24"/>
-          <w:szCs w:val="24"/>
-        </w:rPr>
-      </w:pPr>
-      <w:r>
-        <w:rPr>
-          <w:rFonts w:ascii="Arial" w:hAnsi="Arial" w:cs="Arial"/>
-          <w:b/>
-          <w:sz w:val="24"/>
-          <w:szCs w:val="24"/>
-        </w:rPr>
-        <w:t>Entidade Estoque:</w:t>
-      </w:r>
-    </w:p>
-    <w:p>
-      <w:pPr>
-        <w:pStyle w:val="PargrafodaLista"/>
-        <w:numPr>
-          <w:ilvl w:val="0"/>
-          <w:numId w:val="8"/>
-        </w:numPr>
-        <w:spacing w:after="40" w:line="240" w:lineRule="auto"/>
-        <w:jc w:val="both"/>
-        <w:rPr>
-          <w:rFonts w:ascii="Arial" w:hAnsi="Arial" w:cs="Arial"/>
-          <w:b/>
-          <w:sz w:val="24"/>
-          <w:szCs w:val="24"/>
-        </w:rPr>
-      </w:pPr>
-      <w:r>
-        <w:rPr>
-          <w:rFonts w:ascii="Arial" w:hAnsi="Arial" w:cs="Arial"/>
-          <w:sz w:val="24"/>
-          <w:szCs w:val="24"/>
-        </w:rPr>
-        <w:t>Criada para armazenar os dados de um estoque.</w:t>
-      </w:r>
-    </w:p>
-    <w:p>
-      <w:pPr>
-        <w:spacing w:after="40" w:line="240" w:lineRule="auto"/>
-        <w:ind w:left="360"/>
-        <w:jc w:val="both"/>
-        <w:rPr>
-          <w:rFonts w:ascii="Arial" w:hAnsi="Arial" w:cs="Arial"/>
-          <w:b/>
-          <w:sz w:val="24"/>
-          <w:szCs w:val="24"/>
-        </w:rPr>
-      </w:pPr>
-    </w:p>
-    <w:p>
-      <w:pPr>
-        <w:spacing w:after="40" w:line="240" w:lineRule="auto"/>
-        <w:ind w:left="360"/>
-        <w:jc w:val="both"/>
-        <w:rPr>
-          <w:rFonts w:ascii="Arial" w:hAnsi="Arial" w:cs="Arial"/>
-          <w:b/>
-          <w:sz w:val="24"/>
-          <w:szCs w:val="24"/>
-        </w:rPr>
-      </w:pPr>
-      <w:r>
-        <w:rPr>
-          <w:rFonts w:ascii="Arial" w:hAnsi="Arial" w:cs="Arial"/>
-          <w:b/>
-          <w:sz w:val="24"/>
-          <w:szCs w:val="24"/>
-        </w:rPr>
-        <w:t>Atributo(s):</w:t>
-      </w:r>
-    </w:p>
-    <w:p>
-      <w:pPr>
-        <w:pStyle w:val="PargrafodaLista"/>
-        <w:numPr>
-          <w:ilvl w:val="0"/>
-          <w:numId w:val="8"/>
-        </w:numPr>
+        <w:pStyle w:val="PargrafodaLista"/>
         <w:spacing w:after="40" w:line="240" w:lineRule="auto"/>
         <w:ind w:left="1418"/>
         <w:jc w:val="both"/>
@@ -1955,82 +1870,80 @@
           <w:szCs w:val="24"/>
         </w:rPr>
       </w:pPr>
-      <w:proofErr w:type="spellStart"/>
-      <w:r>
-        <w:rPr>
-          <w:rFonts w:ascii="Arial" w:hAnsi="Arial" w:cs="Arial"/>
+    </w:p>
+    <w:p>
+      <w:pPr>
+        <w:pStyle w:val="PargrafodaLista"/>
+        <w:spacing w:after="40" w:line="240" w:lineRule="auto"/>
+        <w:ind w:left="1418"/>
+        <w:jc w:val="both"/>
+        <w:rPr>
+          <w:rFonts w:ascii="Arial" w:hAnsi="Arial" w:cs="Arial"/>
+          <w:b/>
+          <w:sz w:val="24"/>
+          <w:szCs w:val="24"/>
+        </w:rPr>
+      </w:pPr>
+    </w:p>
+    <w:p>
+      <w:pPr>
+        <w:pStyle w:val="PargrafodaLista"/>
+        <w:spacing w:after="40" w:line="240" w:lineRule="auto"/>
+        <w:ind w:left="1418"/>
+        <w:jc w:val="both"/>
+        <w:rPr>
+          <w:rFonts w:ascii="Arial" w:hAnsi="Arial" w:cs="Arial"/>
+          <w:b/>
+          <w:sz w:val="24"/>
+          <w:szCs w:val="24"/>
+        </w:rPr>
+      </w:pPr>
+    </w:p>
+    <w:p>
+      <w:pPr>
+        <w:pStyle w:val="PargrafodaLista"/>
+        <w:spacing w:after="40" w:line="240" w:lineRule="auto"/>
+        <w:ind w:left="1418"/>
+        <w:jc w:val="both"/>
+        <w:rPr>
+          <w:rFonts w:ascii="Arial" w:hAnsi="Arial" w:cs="Arial"/>
+          <w:b/>
+          <w:sz w:val="24"/>
+          <w:szCs w:val="24"/>
+        </w:rPr>
+      </w:pPr>
+    </w:p>
+    <w:p>
+      <w:pPr>
+        <w:spacing w:after="40" w:line="240" w:lineRule="auto"/>
+        <w:jc w:val="both"/>
+        <w:rPr>
+          <w:rFonts w:ascii="Arial" w:hAnsi="Arial" w:cs="Arial"/>
+          <w:b/>
+          <w:sz w:val="24"/>
+          <w:szCs w:val="24"/>
+        </w:rPr>
+      </w:pPr>
+    </w:p>
+    <w:p>
+      <w:pPr>
+        <w:spacing w:after="40" w:line="240" w:lineRule="auto"/>
+        <w:jc w:val="both"/>
+        <w:rPr>
+          <w:rFonts w:ascii="Arial" w:hAnsi="Arial" w:cs="Arial"/>
+          <w:b/>
+          <w:sz w:val="24"/>
+          <w:szCs w:val="24"/>
+        </w:rPr>
+      </w:pPr>
+      <w:r>
+        <w:rPr>
+          <w:rFonts w:ascii="Arial" w:hAnsi="Arial" w:cs="Arial"/>
+          <w:b/>
           <w:sz w:val="24"/>
           <w:szCs w:val="24"/>
         </w:rPr>
         <w:lastRenderedPageBreak/>
-        <w:t>CodigoLote</w:t>
-      </w:r>
-      <w:proofErr w:type="spellEnd"/>
-      <w:r>
-        <w:rPr>
-          <w:rFonts w:ascii="Arial" w:hAnsi="Arial" w:cs="Arial"/>
-          <w:sz w:val="24"/>
-          <w:szCs w:val="24"/>
-        </w:rPr>
-        <w:t>: armazena o número do lote de um estoque;</w:t>
-      </w:r>
-    </w:p>
-    <w:p>
-      <w:pPr>
-        <w:pStyle w:val="PargrafodaLista"/>
-        <w:numPr>
-          <w:ilvl w:val="0"/>
-          <w:numId w:val="8"/>
-        </w:numPr>
-        <w:spacing w:after="40" w:line="240" w:lineRule="auto"/>
-        <w:ind w:left="1418"/>
-        <w:jc w:val="both"/>
-        <w:rPr>
-          <w:rFonts w:ascii="Arial" w:hAnsi="Arial" w:cs="Arial"/>
-          <w:b/>
-          <w:sz w:val="24"/>
-          <w:szCs w:val="24"/>
-        </w:rPr>
-      </w:pPr>
-      <w:r>
-        <w:rPr>
-          <w:rFonts w:ascii="Arial" w:hAnsi="Arial" w:cs="Arial"/>
-          <w:sz w:val="24"/>
-          <w:szCs w:val="24"/>
-        </w:rPr>
-        <w:t>Quantidade: armazena o número da quantidade de um estoque.</w:t>
-      </w:r>
-    </w:p>
-    <w:p>
-      <w:pPr>
-        <w:spacing w:after="40" w:line="240" w:lineRule="auto"/>
-        <w:jc w:val="both"/>
-        <w:rPr>
-          <w:rFonts w:ascii="Arial" w:hAnsi="Arial" w:cs="Arial"/>
-          <w:b/>
-          <w:sz w:val="24"/>
-          <w:szCs w:val="24"/>
-        </w:rPr>
-      </w:pPr>
-    </w:p>
-    <w:p>
-      <w:pPr>
-        <w:spacing w:after="40" w:line="240" w:lineRule="auto"/>
-        <w:jc w:val="both"/>
-        <w:rPr>
-          <w:rFonts w:ascii="Arial" w:hAnsi="Arial" w:cs="Arial"/>
-          <w:b/>
-          <w:sz w:val="24"/>
-          <w:szCs w:val="24"/>
-        </w:rPr>
-      </w:pPr>
-      <w:r>
-        <w:rPr>
-          <w:rFonts w:ascii="Arial" w:hAnsi="Arial" w:cs="Arial"/>
-          <w:b/>
-          <w:sz w:val="24"/>
-          <w:szCs w:val="24"/>
-        </w:rPr>
         <w:t>Entidade Fornecedor:</w:t>
       </w:r>
     </w:p>
@@ -3401,16 +3314,7 @@
           <w:sz w:val="24"/>
           <w:szCs w:val="24"/>
         </w:rPr>
-        <w:t xml:space="preserve">muitos </w:t>
-      </w:r>
-      <w:r>
-        <w:rPr>
-          <w:rFonts w:ascii="Arial" w:hAnsi="Arial" w:cs="Arial"/>
-          <w:sz w:val="24"/>
-          <w:szCs w:val="24"/>
-        </w:rPr>
-        <w:lastRenderedPageBreak/>
-        <w:t xml:space="preserve">componentes eletrônicos e um </w:t>
+        <w:t xml:space="preserve">muitos componentes eletrônicos e um </w:t>
       </w:r>
       <w:r>
         <w:rPr>
@@ -3500,6 +3404,7 @@
           <w:sz w:val="24"/>
           <w:szCs w:val="24"/>
         </w:rPr>
+        <w:lastRenderedPageBreak/>
         <w:t>contém</w:t>
       </w:r>
       <w:proofErr w:type="gramEnd"/>
@@ -3697,7 +3602,7 @@
           <w:sz w:val="24"/>
           <w:szCs w:val="24"/>
         </w:rPr>
-        <w:t>armazenado</w:t>
+        <w:t>pago</w:t>
       </w:r>
       <w:proofErr w:type="gramEnd"/>
       <w:r>
@@ -3706,15 +3611,67 @@
           <w:sz w:val="24"/>
           <w:szCs w:val="24"/>
         </w:rPr>
-        <w:t xml:space="preserve">: relaciona Produto e Estoque. </w:t>
-      </w:r>
-      <w:r>
-        <w:rPr>
-          <w:rFonts w:ascii="Arial" w:hAnsi="Arial" w:cs="Arial"/>
-          <w:sz w:val="24"/>
-          <w:szCs w:val="24"/>
-        </w:rPr>
-        <w:t>Um produto pode ser armazenado em um ou muito estoques e um estoque armazena somente um produto.</w:t>
+        <w:t xml:space="preserve">: relaciona Venda e Cartão de Crédito, com atributo: </w:t>
+      </w:r>
+      <w:proofErr w:type="spellStart"/>
+      <w:r>
+        <w:rPr>
+          <w:rFonts w:ascii="Arial" w:hAnsi="Arial" w:cs="Arial"/>
+          <w:sz w:val="24"/>
+          <w:szCs w:val="24"/>
+        </w:rPr>
+        <w:t>NumParcelas</w:t>
+      </w:r>
+      <w:proofErr w:type="spellEnd"/>
+      <w:r>
+        <w:rPr>
+          <w:rFonts w:ascii="Arial" w:hAnsi="Arial" w:cs="Arial"/>
+          <w:sz w:val="24"/>
+          <w:szCs w:val="24"/>
+        </w:rPr>
+        <w:t xml:space="preserve">. Uma venda pode ser paga com zero ou </w:t>
+      </w:r>
+      <w:r>
+        <w:rPr>
+          <w:rFonts w:ascii="Arial" w:hAnsi="Arial" w:cs="Arial"/>
+          <w:sz w:val="24"/>
+          <w:szCs w:val="24"/>
+        </w:rPr>
+        <w:t>muitos</w:t>
+      </w:r>
+      <w:r>
+        <w:rPr>
+          <w:rFonts w:ascii="Arial" w:hAnsi="Arial" w:cs="Arial"/>
+          <w:sz w:val="24"/>
+          <w:szCs w:val="24"/>
+        </w:rPr>
+        <w:t xml:space="preserve"> </w:t>
+      </w:r>
+      <w:proofErr w:type="spellStart"/>
+      <w:r>
+        <w:rPr>
+          <w:rFonts w:ascii="Arial" w:hAnsi="Arial" w:cs="Arial"/>
+          <w:sz w:val="24"/>
+          <w:szCs w:val="24"/>
+        </w:rPr>
+        <w:t>Cartão</w:t>
+      </w:r>
+      <w:r>
+        <w:rPr>
+          <w:rFonts w:ascii="Arial" w:hAnsi="Arial" w:cs="Arial"/>
+          <w:sz w:val="24"/>
+          <w:szCs w:val="24"/>
+        </w:rPr>
+        <w:t>s</w:t>
+      </w:r>
+      <w:proofErr w:type="spellEnd"/>
+      <w:r>
+        <w:rPr>
+          <w:rFonts w:ascii="Arial" w:hAnsi="Arial" w:cs="Arial"/>
+          <w:sz w:val="24"/>
+          <w:szCs w:val="24"/>
+        </w:rPr>
+        <w:t xml:space="preserve"> de Crédito e um Cartão de Crédito pode pagar zero ou muitas Vendas.</w:t>
       </w:r>
     </w:p>
     <w:p>
@@ -3740,7 +3697,7 @@
           <w:sz w:val="24"/>
           <w:szCs w:val="24"/>
         </w:rPr>
-        <w:t>pago</w:t>
+        <w:t>disponibilizado</w:t>
       </w:r>
       <w:proofErr w:type="gramEnd"/>
       <w:r>
@@ -3749,33 +3706,31 @@
           <w:sz w:val="24"/>
           <w:szCs w:val="24"/>
         </w:rPr>
-        <w:t xml:space="preserve">: relaciona Venda e Cartão de Crédito, com atributo: </w:t>
-      </w:r>
-      <w:proofErr w:type="spellStart"/>
-      <w:r>
-        <w:rPr>
-          <w:rFonts w:ascii="Arial" w:hAnsi="Arial" w:cs="Arial"/>
-          <w:sz w:val="24"/>
-          <w:szCs w:val="24"/>
-        </w:rPr>
-        <w:t>NumParcelas</w:t>
-      </w:r>
-      <w:proofErr w:type="spellEnd"/>
-      <w:r>
-        <w:rPr>
-          <w:rFonts w:ascii="Arial" w:hAnsi="Arial" w:cs="Arial"/>
-          <w:sz w:val="24"/>
-          <w:szCs w:val="24"/>
-        </w:rPr>
-        <w:t xml:space="preserve">. Uma venda pode ser paga com zero ou </w:t>
-      </w:r>
-      <w:r>
-        <w:rPr>
-          <w:rFonts w:ascii="Arial" w:hAnsi="Arial" w:cs="Arial"/>
-          <w:sz w:val="24"/>
-          <w:szCs w:val="24"/>
-        </w:rPr>
-        <w:t>muitos</w:t>
+        <w:t xml:space="preserve">: relaciona </w:t>
+      </w:r>
+      <w:r>
+        <w:rPr>
+          <w:rFonts w:ascii="Arial" w:hAnsi="Arial" w:cs="Arial"/>
+          <w:sz w:val="24"/>
+          <w:szCs w:val="24"/>
+        </w:rPr>
+        <w:t>Produto</w:t>
+      </w:r>
+      <w:r>
+        <w:rPr>
+          <w:rFonts w:ascii="Arial" w:hAnsi="Arial" w:cs="Arial"/>
+          <w:sz w:val="24"/>
+          <w:szCs w:val="24"/>
+        </w:rPr>
+        <w:t xml:space="preserve"> e Fornecedor. Um </w:t>
+      </w:r>
+      <w:r>
+        <w:rPr>
+          <w:rFonts w:ascii="Arial" w:hAnsi="Arial" w:cs="Arial"/>
+          <w:sz w:val="24"/>
+          <w:szCs w:val="24"/>
+        </w:rPr>
+        <w:t>Produto</w:t>
       </w:r>
       <w:r>
         <w:rPr>
@@ -3785,103 +3740,74 @@
         </w:rPr>
         <w:t xml:space="preserve"> </w:t>
       </w:r>
-      <w:proofErr w:type="spellStart"/>
-      <w:r>
-        <w:rPr>
-          <w:rFonts w:ascii="Arial" w:hAnsi="Arial" w:cs="Arial"/>
-          <w:sz w:val="24"/>
-          <w:szCs w:val="24"/>
-        </w:rPr>
-        <w:t>Cartão</w:t>
-      </w:r>
-      <w:r>
-        <w:rPr>
-          <w:rFonts w:ascii="Arial" w:hAnsi="Arial" w:cs="Arial"/>
-          <w:sz w:val="24"/>
-          <w:szCs w:val="24"/>
-        </w:rPr>
-        <w:t>s</w:t>
-      </w:r>
-      <w:proofErr w:type="spellEnd"/>
-      <w:r>
-        <w:rPr>
-          <w:rFonts w:ascii="Arial" w:hAnsi="Arial" w:cs="Arial"/>
-          <w:sz w:val="24"/>
-          <w:szCs w:val="24"/>
-        </w:rPr>
-        <w:t xml:space="preserve"> de Crédito e um Cartão de Crédito pode pagar zero ou muitas Vendas.</w:t>
-      </w:r>
-    </w:p>
-    <w:p>
-      <w:pPr>
-        <w:pStyle w:val="PargrafodaLista"/>
-        <w:numPr>
-          <w:ilvl w:val="0"/>
-          <w:numId w:val="11"/>
-        </w:numPr>
-        <w:spacing w:after="40" w:line="240" w:lineRule="auto"/>
-        <w:jc w:val="both"/>
-        <w:rPr>
-          <w:rFonts w:ascii="Arial" w:hAnsi="Arial" w:cs="Arial"/>
-          <w:b/>
-          <w:sz w:val="24"/>
-          <w:szCs w:val="24"/>
-        </w:rPr>
-      </w:pPr>
-      <w:proofErr w:type="gramStart"/>
-      <w:r>
-        <w:rPr>
-          <w:rFonts w:ascii="Arial" w:hAnsi="Arial" w:cs="Arial"/>
-          <w:sz w:val="24"/>
-          <w:szCs w:val="24"/>
-        </w:rPr>
-        <w:t>disponibilizado</w:t>
-      </w:r>
-      <w:proofErr w:type="gramEnd"/>
-      <w:r>
-        <w:rPr>
-          <w:rFonts w:ascii="Arial" w:hAnsi="Arial" w:cs="Arial"/>
-          <w:sz w:val="24"/>
-          <w:szCs w:val="24"/>
-        </w:rPr>
-        <w:t xml:space="preserve">: relaciona Estoque e Fornecedor. Um Estoque pode ser </w:t>
-      </w:r>
-      <w:r>
-        <w:rPr>
-          <w:rFonts w:ascii="Arial" w:hAnsi="Arial" w:cs="Arial"/>
-          <w:sz w:val="24"/>
-          <w:szCs w:val="24"/>
-        </w:rPr>
-        <w:t>disponibi</w:t>
-      </w:r>
-      <w:r>
-        <w:rPr>
-          <w:rFonts w:ascii="Arial" w:hAnsi="Arial" w:cs="Arial"/>
-          <w:sz w:val="24"/>
-          <w:szCs w:val="24"/>
-        </w:rPr>
-        <w:t>lizado por apenas um Fornecedor</w:t>
-      </w:r>
-      <w:r>
-        <w:rPr>
-          <w:rFonts w:ascii="Arial" w:hAnsi="Arial" w:cs="Arial"/>
-          <w:sz w:val="24"/>
-          <w:szCs w:val="24"/>
-        </w:rPr>
-        <w:t xml:space="preserve"> e um Fornecedor pode disponibilizar um ou muitos Estoques. </w:t>
-      </w:r>
-    </w:p>
-    <w:p>
-      <w:pPr>
-        <w:spacing w:after="40" w:line="240" w:lineRule="auto"/>
-        <w:rPr>
-          <w:rFonts w:ascii="Arial" w:hAnsi="Arial" w:cs="Arial"/>
-          <w:b/>
-          <w:sz w:val="24"/>
-        </w:rPr>
-      </w:pPr>
+      <w:r>
+        <w:rPr>
+          <w:rFonts w:ascii="Arial" w:hAnsi="Arial" w:cs="Arial"/>
+          <w:sz w:val="24"/>
+          <w:szCs w:val="24"/>
+        </w:rPr>
+        <w:t>é</w:t>
+      </w:r>
       <w:bookmarkStart w:id="0" w:name="_GoBack"/>
       <w:bookmarkEnd w:id="0"/>
+      <w:r>
+        <w:rPr>
+          <w:rFonts w:ascii="Arial" w:hAnsi="Arial" w:cs="Arial"/>
+          <w:sz w:val="24"/>
+          <w:szCs w:val="24"/>
+        </w:rPr>
+        <w:t xml:space="preserve"> </w:t>
+      </w:r>
+      <w:r>
+        <w:rPr>
+          <w:rFonts w:ascii="Arial" w:hAnsi="Arial" w:cs="Arial"/>
+          <w:sz w:val="24"/>
+          <w:szCs w:val="24"/>
+        </w:rPr>
+        <w:t>disponibi</w:t>
+      </w:r>
+      <w:r>
+        <w:rPr>
+          <w:rFonts w:ascii="Arial" w:hAnsi="Arial" w:cs="Arial"/>
+          <w:sz w:val="24"/>
+          <w:szCs w:val="24"/>
+        </w:rPr>
+        <w:t>lizado por apenas um Fornecedor</w:t>
+      </w:r>
+      <w:r>
+        <w:rPr>
+          <w:rFonts w:ascii="Arial" w:hAnsi="Arial" w:cs="Arial"/>
+          <w:sz w:val="24"/>
+          <w:szCs w:val="24"/>
+        </w:rPr>
+        <w:t xml:space="preserve"> e um Fornecedor pode disponibilizar um ou muitos </w:t>
+      </w:r>
+      <w:r>
+        <w:rPr>
+          <w:rFonts w:ascii="Arial" w:hAnsi="Arial" w:cs="Arial"/>
+          <w:sz w:val="24"/>
+          <w:szCs w:val="24"/>
+        </w:rPr>
+        <w:t>Produtos</w:t>
+      </w:r>
+      <w:r>
+        <w:rPr>
+          <w:rFonts w:ascii="Arial" w:hAnsi="Arial" w:cs="Arial"/>
+          <w:sz w:val="24"/>
+          <w:szCs w:val="24"/>
+        </w:rPr>
+        <w:t xml:space="preserve">. </w:t>
+      </w:r>
+    </w:p>
+    <w:p>
+      <w:pPr>
+        <w:spacing w:after="40" w:line="240" w:lineRule="auto"/>
+        <w:rPr>
+          <w:rFonts w:ascii="Arial" w:hAnsi="Arial" w:cs="Arial"/>
+          <w:b/>
+          <w:sz w:val="24"/>
+        </w:rPr>
+      </w:pPr>
     </w:p>
     <w:sectPr>
       <w:pgSz w:w="11906" w:h="16838"/>
@@ -3894,7 +3820,7 @@
 </file>
 
 <file path=word/numbering.xml><?xml version="1.0" encoding="utf-8"?>
-<w:numbering xmlns:wpc="http://schemas.microsoft.com/office/word/2010/wordprocessingCanvas" xmlns:mc="http://schemas.openxmlformats.org/markup-compatibility/2006" xmlns:o="urn:schemas-microsoft-com:office:office" xmlns:r="http://schemas.openxmlformats.org/officeDocument/2006/relationships" xmlns:m="http://schemas.openxmlformats.org/officeDocument/2006/math" xmlns:v="urn:schemas-microsoft-com:vml" xmlns:wp14="http://schemas.microsoft.com/office/word/2010/wordprocessingDrawing" xmlns:wp="http://schemas.openxmlformats.org/drawingml/2006/wordprocessingDrawing" xmlns:w10="urn:schemas-microsoft-com:office:word" xmlns:w="http://schemas.openxmlformats.org/wordprocessingml/2006/main" xmlns:w14="http://schemas.microsoft.com/office/word/2010/wordml" xmlns:w15="http://schemas.microsoft.com/office/word/2012/wordml" xmlns:wpg="http://schemas.microsoft.com/office/word/2010/wordprocessingGroup" xmlns:wpi="http://schemas.microsoft.com/office/word/2010/wordprocessingInk" xmlns:wne="http://schemas.microsoft.com/office/word/2006/wordml" xmlns:wps="http://schemas.microsoft.com/office/word/2010/wordprocessingShape" mc:Ignorable="w14 w15 wp14">
+<w:numbering xmlns:wpc="http://schemas.microsoft.com/office/word/2010/wordprocessingCanvas" xmlns:mc="http://schemas.openxmlformats.org/markup-compatibility/2006" xmlns:o="urn:schemas-microsoft-com:office:office" xmlns:r="http://schemas.openxmlformats.org/officeDocument/2006/relationships" xmlns:m="http://schemas.openxmlformats.org/officeDocument/2006/math" xmlns:v="urn:schemas-microsoft-com:vml" xmlns:wp14="http://schemas.microsoft.com/office/word/2010/wordprocessingDrawing" xmlns:wp="http://schemas.openxmlformats.org/drawingml/2006/wordprocessingDrawing" xmlns:w10="urn:schemas-microsoft-com:office:word" xmlns:w="http://schemas.openxmlformats.org/wordprocessingml/2006/main" xmlns:w14="http://schemas.microsoft.com/office/word/2010/wordml" xmlns:wpg="http://schemas.microsoft.com/office/word/2010/wordprocessingGroup" xmlns:wpi="http://schemas.microsoft.com/office/word/2010/wordprocessingInk" xmlns:wne="http://schemas.microsoft.com/office/word/2006/wordml" xmlns:wps="http://schemas.microsoft.com/office/word/2010/wordprocessingShape" mc:Ignorable="w14 wp14">
   <w:abstractNum w:abstractNumId="0">
     <w:nsid w:val="0365672A"/>
     <w:multiLevelType w:val="hybridMultilevel"/>
@@ -5291,7 +5217,7 @@
 </file>
 
 <file path=word/styles.xml><?xml version="1.0" encoding="utf-8"?>
-<w:styles xmlns:mc="http://schemas.openxmlformats.org/markup-compatibility/2006" xmlns:r="http://schemas.openxmlformats.org/officeDocument/2006/relationships" xmlns:w="http://schemas.openxmlformats.org/wordprocessingml/2006/main" xmlns:w14="http://schemas.microsoft.com/office/word/2010/wordml" xmlns:w15="http://schemas.microsoft.com/office/word/2012/wordml" mc:Ignorable="w14 w15">
+<w:styles xmlns:mc="http://schemas.openxmlformats.org/markup-compatibility/2006" xmlns:r="http://schemas.openxmlformats.org/officeDocument/2006/relationships" xmlns:w="http://schemas.openxmlformats.org/wordprocessingml/2006/main" xmlns:w14="http://schemas.microsoft.com/office/word/2010/wordml" mc:Ignorable="w14">
   <w:docDefaults>
     <w:rPrDefault>
       <w:rPr>
@@ -5307,378 +5233,345 @@
       </w:pPr>
     </w:pPrDefault>
   </w:docDefaults>
-  <w:latentStyles w:defLockedState="0" w:defUIPriority="99" w:defSemiHidden="0" w:defUnhideWhenUsed="0" w:defQFormat="0" w:count="371">
-    <w:lsdException w:name="Normal" w:uiPriority="0" w:qFormat="1"/>
-    <w:lsdException w:name="heading 1" w:uiPriority="9" w:qFormat="1"/>
-    <w:lsdException w:name="heading 2" w:semiHidden="1" w:uiPriority="9" w:unhideWhenUsed="1" w:qFormat="1"/>
-    <w:lsdException w:name="heading 3" w:semiHidden="1" w:uiPriority="9" w:unhideWhenUsed="1" w:qFormat="1"/>
-    <w:lsdException w:name="heading 4" w:semiHidden="1" w:uiPriority="9" w:unhideWhenUsed="1" w:qFormat="1"/>
-    <w:lsdException w:name="heading 5" w:semiHidden="1" w:uiPriority="9" w:unhideWhenUsed="1" w:qFormat="1"/>
-    <w:lsdException w:name="heading 6" w:semiHidden="1" w:uiPriority="9" w:unhideWhenUsed="1" w:qFormat="1"/>
-    <w:lsdException w:name="heading 7" w:semiHidden="1" w:uiPriority="9" w:unhideWhenUsed="1" w:qFormat="1"/>
-    <w:lsdException w:name="heading 8" w:semiHidden="1" w:uiPriority="9" w:unhideWhenUsed="1" w:qFormat="1"/>
-    <w:lsdException w:name="heading 9" w:semiHidden="1" w:uiPriority="9" w:unhideWhenUsed="1" w:qFormat="1"/>
-    <w:lsdException w:name="index 1" w:semiHidden="1" w:unhideWhenUsed="1"/>
-    <w:lsdException w:name="index 2" w:semiHidden="1" w:unhideWhenUsed="1"/>
-    <w:lsdException w:name="index 3" w:semiHidden="1" w:unhideWhenUsed="1"/>
-    <w:lsdException w:name="index 4" w:semiHidden="1" w:unhideWhenUsed="1"/>
-    <w:lsdException w:name="index 5" w:semiHidden="1" w:unhideWhenUsed="1"/>
-    <w:lsdException w:name="index 6" w:semiHidden="1" w:unhideWhenUsed="1"/>
-    <w:lsdException w:name="index 7" w:semiHidden="1" w:unhideWhenUsed="1"/>
-    <w:lsdException w:name="index 8" w:semiHidden="1" w:unhideWhenUsed="1"/>
-    <w:lsdException w:name="index 9" w:semiHidden="1" w:unhideWhenUsed="1"/>
-    <w:lsdException w:name="toc 1" w:semiHidden="1" w:uiPriority="39" w:unhideWhenUsed="1"/>
-    <w:lsdException w:name="toc 2" w:semiHidden="1" w:uiPriority="39" w:unhideWhenUsed="1"/>
-    <w:lsdException w:name="toc 3" w:semiHidden="1" w:uiPriority="39" w:unhideWhenUsed="1"/>
-    <w:lsdException w:name="toc 4" w:semiHidden="1" w:uiPriority="39" w:unhideWhenUsed="1"/>
-    <w:lsdException w:name="toc 5" w:semiHidden="1" w:uiPriority="39" w:unhideWhenUsed="1"/>
-    <w:lsdException w:name="toc 6" w:semiHidden="1" w:uiPriority="39" w:unhideWhenUsed="1"/>
-    <w:lsdException w:name="toc 7" w:semiHidden="1" w:uiPriority="39" w:unhideWhenUsed="1"/>
-    <w:lsdException w:name="toc 8" w:semiHidden="1" w:uiPriority="39" w:unhideWhenUsed="1"/>
-    <w:lsdException w:name="toc 9" w:semiHidden="1" w:uiPriority="39" w:unhideWhenUsed="1"/>
-    <w:lsdException w:name="Normal Indent" w:semiHidden="1" w:unhideWhenUsed="1"/>
-    <w:lsdException w:name="footnote text" w:semiHidden="1" w:unhideWhenUsed="1"/>
-    <w:lsdException w:name="annotation text" w:semiHidden="1" w:unhideWhenUsed="1"/>
-    <w:lsdException w:name="header" w:semiHidden="1" w:unhideWhenUsed="1"/>
-    <w:lsdException w:name="footer" w:semiHidden="1" w:unhideWhenUsed="1"/>
-    <w:lsdException w:name="index heading" w:semiHidden="1" w:unhideWhenUsed="1"/>
-    <w:lsdException w:name="caption" w:semiHidden="1" w:uiPriority="35" w:unhideWhenUsed="1" w:qFormat="1"/>
-    <w:lsdException w:name="table of figures" w:semiHidden="1" w:unhideWhenUsed="1"/>
-    <w:lsdException w:name="envelope address" w:semiHidden="1" w:unhideWhenUsed="1"/>
-    <w:lsdException w:name="envelope return" w:semiHidden="1" w:unhideWhenUsed="1"/>
-    <w:lsdException w:name="footnote reference" w:semiHidden="1" w:unhideWhenUsed="1"/>
-    <w:lsdException w:name="annotation reference" w:semiHidden="1" w:unhideWhenUsed="1"/>
-    <w:lsdException w:name="line number" w:semiHidden="1" w:unhideWhenUsed="1"/>
-    <w:lsdException w:name="page number" w:semiHidden="1" w:unhideWhenUsed="1"/>
-    <w:lsdException w:name="endnote reference" w:semiHidden="1" w:unhideWhenUsed="1"/>
-    <w:lsdException w:name="endnote text" w:semiHidden="1" w:unhideWhenUsed="1"/>
-    <w:lsdException w:name="table of authorities" w:semiHidden="1" w:unhideWhenUsed="1"/>
-    <w:lsdException w:name="macro" w:semiHidden="1" w:unhideWhenUsed="1"/>
-    <w:lsdException w:name="toa heading" w:semiHidden="1" w:unhideWhenUsed="1"/>
-    <w:lsdException w:name="List" w:semiHidden="1" w:unhideWhenUsed="1"/>
-    <w:lsdException w:name="List Bullet" w:semiHidden="1" w:unhideWhenUsed="1"/>
-    <w:lsdException w:name="List Number" w:semiHidden="1" w:unhideWhenUsed="1"/>
-    <w:lsdException w:name="List 2" w:semiHidden="1" w:unhideWhenUsed="1"/>
-    <w:lsdException w:name="List 3" w:semiHidden="1" w:unhideWhenUsed="1"/>
-    <w:lsdException w:name="List 4" w:semiHidden="1" w:unhideWhenUsed="1"/>
-    <w:lsdException w:name="List 5" w:semiHidden="1" w:unhideWhenUsed="1"/>
-    <w:lsdException w:name="List Bullet 2" w:semiHidden="1" w:unhideWhenUsed="1"/>
-    <w:lsdException w:name="List Bullet 3" w:semiHidden="1" w:unhideWhenUsed="1"/>
-    <w:lsdException w:name="List Bullet 4" w:semiHidden="1" w:unhideWhenUsed="1"/>
-    <w:lsdException w:name="List Bullet 5" w:semiHidden="1" w:unhideWhenUsed="1"/>
-    <w:lsdException w:name="List Number 2" w:semiHidden="1" w:unhideWhenUsed="1"/>
-    <w:lsdException w:name="List Number 3" w:semiHidden="1" w:unhideWhenUsed="1"/>
-    <w:lsdException w:name="List Number 4" w:semiHidden="1" w:unhideWhenUsed="1"/>
-    <w:lsdException w:name="List Number 5" w:semiHidden="1" w:unhideWhenUsed="1"/>
-    <w:lsdException w:name="Title" w:uiPriority="10" w:qFormat="1"/>
-    <w:lsdException w:name="Closing" w:semiHidden="1" w:unhideWhenUsed="1"/>
-    <w:lsdException w:name="Signature" w:semiHidden="1" w:unhideWhenUsed="1"/>
-    <w:lsdException w:name="Default Paragraph Font" w:semiHidden="1" w:uiPriority="1" w:unhideWhenUsed="1"/>
-    <w:lsdException w:name="Body Text" w:semiHidden="1" w:unhideWhenUsed="1"/>
-    <w:lsdException w:name="Body Text Indent" w:semiHidden="1" w:unhideWhenUsed="1"/>
-    <w:lsdException w:name="List Continue" w:semiHidden="1" w:unhideWhenUsed="1"/>
-    <w:lsdException w:name="List Continue 2" w:semiHidden="1" w:unhideWhenUsed="1"/>
-    <w:lsdException w:name="List Continue 3" w:semiHidden="1" w:unhideWhenUsed="1"/>
-    <w:lsdException w:name="List Continue 4" w:semiHidden="1" w:unhideWhenUsed="1"/>
-    <w:lsdException w:name="List Continue 5" w:semiHidden="1" w:unhideWhenUsed="1"/>
-    <w:lsdException w:name="Message Header" w:semiHidden="1" w:unhideWhenUsed="1"/>
-    <w:lsdException w:name="Subtitle" w:uiPriority="11" w:qFormat="1"/>
-    <w:lsdException w:name="Salutation" w:semiHidden="1" w:unhideWhenUsed="1"/>
-    <w:lsdException w:name="Date" w:semiHidden="1" w:unhideWhenUsed="1"/>
-    <w:lsdException w:name="Body Text First Indent" w:semiHidden="1" w:unhideWhenUsed="1"/>
-    <w:lsdException w:name="Body Text First Indent 2" w:semiHidden="1" w:unhideWhenUsed="1"/>
-    <w:lsdException w:name="Note Heading" w:semiHidden="1" w:unhideWhenUsed="1"/>
-    <w:lsdException w:name="Body Text 2" w:semiHidden="1" w:unhideWhenUsed="1"/>
-    <w:lsdException w:name="Body Text 3" w:semiHidden="1" w:unhideWhenUsed="1"/>
-    <w:lsdException w:name="Body Text Indent 2" w:semiHidden="1" w:unhideWhenUsed="1"/>
-    <w:lsdException w:name="Body Text Indent 3" w:semiHidden="1" w:unhideWhenUsed="1"/>
-    <w:lsdException w:name="Block Text" w:semiHidden="1" w:unhideWhenUsed="1"/>
-    <w:lsdException w:name="Hyperlink" w:semiHidden="1" w:unhideWhenUsed="1"/>
-    <w:lsdException w:name="FollowedHyperlink" w:semiHidden="1" w:unhideWhenUsed="1"/>
-    <w:lsdException w:name="Strong" w:uiPriority="22" w:qFormat="1"/>
-    <w:lsdException w:name="Emphasis" w:uiPriority="20" w:qFormat="1"/>
-    <w:lsdException w:name="Document Map" w:semiHidden="1" w:unhideWhenUsed="1"/>
-    <w:lsdException w:name="Plain Text" w:semiHidden="1" w:unhideWhenUsed="1"/>
-    <w:lsdException w:name="E-mail Signature" w:semiHidden="1" w:unhideWhenUsed="1"/>
-    <w:lsdException w:name="HTML Top of Form" w:semiHidden="1" w:unhideWhenUsed="1"/>
-    <w:lsdException w:name="HTML Bottom of Form" w:semiHidden="1" w:unhideWhenUsed="1"/>
-    <w:lsdException w:name="Normal (Web)" w:semiHidden="1" w:unhideWhenUsed="1"/>
-    <w:lsdException w:name="HTML Acronym" w:semiHidden="1" w:unhideWhenUsed="1"/>
-    <w:lsdException w:name="HTML Address" w:semiHidden="1" w:unhideWhenUsed="1"/>
-    <w:lsdException w:name="HTML Cite" w:semiHidden="1" w:unhideWhenUsed="1"/>
-    <w:lsdException w:name="HTML Code" w:semiHidden="1" w:unhideWhenUsed="1"/>
-    <w:lsdException w:name="HTML Definition" w:semiHidden="1" w:unhideWhenUsed="1"/>
-    <w:lsdException w:name="HTML Keyboard" w:semiHidden="1" w:unhideWhenUsed="1"/>
-    <w:lsdException w:name="HTML Preformatted" w:semiHidden="1" w:unhideWhenUsed="1"/>
-    <w:lsdException w:name="HTML Sample" w:semiHidden="1" w:unhideWhenUsed="1"/>
-    <w:lsdException w:name="HTML Typewriter" w:semiHidden="1" w:unhideWhenUsed="1"/>
-    <w:lsdException w:name="HTML Variable" w:semiHidden="1" w:unhideWhenUsed="1"/>
-    <w:lsdException w:name="Normal Table" w:semiHidden="1" w:unhideWhenUsed="1"/>
-    <w:lsdException w:name="annotation subject" w:semiHidden="1" w:unhideWhenUsed="1"/>
-    <w:lsdException w:name="No List" w:semiHidden="1" w:unhideWhenUsed="1"/>
-    <w:lsdException w:name="Outline List 1" w:semiHidden="1" w:unhideWhenUsed="1"/>
-    <w:lsdException w:name="Outline List 2" w:semiHidden="1" w:unhideWhenUsed="1"/>
-    <w:lsdException w:name="Outline List 3" w:semiHidden="1" w:unhideWhenUsed="1"/>
-    <w:lsdException w:name="Table Simple 1" w:semiHidden="1" w:unhideWhenUsed="1"/>
-    <w:lsdException w:name="Table Simple 2" w:semiHidden="1" w:unhideWhenUsed="1"/>
-    <w:lsdException w:name="Table Simple 3" w:semiHidden="1" w:unhideWhenUsed="1"/>
-    <w:lsdException w:name="Table Classic 1" w:semiHidden="1" w:unhideWhenUsed="1"/>
-    <w:lsdException w:name="Table Classic 2" w:semiHidden="1" w:unhideWhenUsed="1"/>
-    <w:lsdException w:name="Table Classic 3" w:semiHidden="1" w:unhideWhenUsed="1"/>
-    <w:lsdException w:name="Table Classic 4" w:semiHidden="1" w:unhideWhenUsed="1"/>
-    <w:lsdException w:name="Table Colorful 1" w:semiHidden="1" w:unhideWhenUsed="1"/>
-    <w:lsdException w:name="Table Colorful 2" w:semiHidden="1" w:unhideWhenUsed="1"/>
-    <w:lsdException w:name="Table Colorful 3" w:semiHidden="1" w:unhideWhenUsed="1"/>
-    <w:lsdException w:name="Table Columns 1" w:semiHidden="1" w:unhideWhenUsed="1"/>
-    <w:lsdException w:name="Table Columns 2" w:semiHidden="1" w:unhideWhenUsed="1"/>
-    <w:lsdException w:name="Table Columns 3" w:semiHidden="1" w:unhideWhenUsed="1"/>
-    <w:lsdException w:name="Table Columns 4" w:semiHidden="1" w:unhideWhenUsed="1"/>
-    <w:lsdException w:name="Table Columns 5" w:semiHidden="1" w:unhideWhenUsed="1"/>
-    <w:lsdException w:name="Table Grid 1" w:semiHidden="1" w:unhideWhenUsed="1"/>
-    <w:lsdException w:name="Table Grid 2" w:semiHidden="1" w:unhideWhenUsed="1"/>
-    <w:lsdException w:name="Table Grid 3" w:semiHidden="1" w:unhideWhenUsed="1"/>
-    <w:lsdException w:name="Table Grid 4" w:semiHidden="1" w:unhideWhenUsed="1"/>
-    <w:lsdException w:name="Table Grid 5" w:semiHidden="1" w:unhideWhenUsed="1"/>
-    <w:lsdException w:name="Table Grid 6" w:semiHidden="1" w:unhideWhenUsed="1"/>
-    <w:lsdException w:name="Table Grid 7" w:semiHidden="1" w:unhideWhenUsed="1"/>
-    <w:lsdException w:name="Table Grid 8" w:semiHidden="1" w:unhideWhenUsed="1"/>
-    <w:lsdException w:name="Table List 1" w:semiHidden="1" w:unhideWhenUsed="1"/>
-    <w:lsdException w:name="Table List 2" w:semiHidden="1" w:unhideWhenUsed="1"/>
-    <w:lsdException w:name="Table List 3" w:semiHidden="1" w:unhideWhenUsed="1"/>
-    <w:lsdException w:name="Table List 4" w:semiHidden="1" w:unhideWhenUsed="1"/>
-    <w:lsdException w:name="Table List 5" w:semiHidden="1" w:unhideWhenUsed="1"/>
-    <w:lsdException w:name="Table List 6" w:semiHidden="1" w:unhideWhenUsed="1"/>
-    <w:lsdException w:name="Table List 7" w:semiHidden="1" w:unhideWhenUsed="1"/>
-    <w:lsdException w:name="Table List 8" w:semiHidden="1" w:unhideWhenUsed="1"/>
-    <w:lsdException w:name="Table 3D effects 1" w:semiHidden="1" w:unhideWhenUsed="1"/>
-    <w:lsdException w:name="Table 3D effects 2" w:semiHidden="1" w:unhideWhenUsed="1"/>
-    <w:lsdException w:name="Table 3D effects 3" w:semiHidden="1" w:unhideWhenUsed="1"/>
-    <w:lsdException w:name="Table Contemporary" w:semiHidden="1" w:unhideWhenUsed="1"/>
-    <w:lsdException w:name="Table Elegant" w:semiHidden="1" w:unhideWhenUsed="1"/>
-    <w:lsdException w:name="Table Professional" w:semiHidden="1" w:unhideWhenUsed="1"/>
-    <w:lsdException w:name="Table Subtle 1" w:semiHidden="1" w:unhideWhenUsed="1"/>
-    <w:lsdException w:name="Table Subtle 2" w:semiHidden="1" w:unhideWhenUsed="1"/>
-    <w:lsdException w:name="Table Web 1" w:semiHidden="1" w:unhideWhenUsed="1"/>
-    <w:lsdException w:name="Table Web 2" w:semiHidden="1" w:unhideWhenUsed="1"/>
-    <w:lsdException w:name="Table Web 3" w:semiHidden="1" w:unhideWhenUsed="1"/>
-    <w:lsdException w:name="Balloon Text" w:semiHidden="1" w:unhideWhenUsed="1"/>
-    <w:lsdException w:name="Table Grid" w:uiPriority="39"/>
-    <w:lsdException w:name="Table Theme" w:semiHidden="1" w:unhideWhenUsed="1"/>
-    <w:lsdException w:name="Placeholder Text" w:semiHidden="1"/>
-    <w:lsdException w:name="No Spacing" w:uiPriority="1" w:qFormat="1"/>
-    <w:lsdException w:name="Light Shading" w:uiPriority="60"/>
-    <w:lsdException w:name="Light List" w:uiPriority="61"/>
-    <w:lsdException w:name="Light Grid" w:uiPriority="62"/>
-    <w:lsdException w:name="Medium Shading 1" w:uiPriority="63"/>
-    <w:lsdException w:name="Medium Shading 2" w:uiPriority="64"/>
-    <w:lsdException w:name="Medium List 1" w:uiPriority="65"/>
-    <w:lsdException w:name="Medium List 2" w:uiPriority="66"/>
-    <w:lsdException w:name="Medium Grid 1" w:uiPriority="67"/>
-    <w:lsdException w:name="Medium Grid 2" w:uiPriority="68"/>
-    <w:lsdException w:name="Medium Grid 3" w:uiPriority="69"/>
-    <w:lsdException w:name="Dark List" w:uiPriority="70"/>
-    <w:lsdException w:name="Colorful Shading" w:uiPriority="71"/>
-    <w:lsdException w:name="Colorful List" w:uiPriority="72"/>
-    <w:lsdException w:name="Colorful Grid" w:uiPriority="73"/>
-    <w:lsdException w:name="Light Shading Accent 1" w:uiPriority="60"/>
-    <w:lsdException w:name="Light List Accent 1" w:uiPriority="61"/>
-    <w:lsdException w:name="Light Grid Accent 1" w:uiPriority="62"/>
-    <w:lsdException w:name="Medium Shading 1 Accent 1" w:uiPriority="63"/>
-    <w:lsdException w:name="Medium Shading 2 Accent 1" w:uiPriority="64"/>
-    <w:lsdException w:name="Medium List 1 Accent 1" w:uiPriority="65"/>
-    <w:lsdException w:name="Revision" w:semiHidden="1"/>
-    <w:lsdException w:name="List Paragraph" w:uiPriority="34" w:qFormat="1"/>
-    <w:lsdException w:name="Quote" w:uiPriority="29" w:qFormat="1"/>
-    <w:lsdException w:name="Intense Quote" w:uiPriority="30" w:qFormat="1"/>
-    <w:lsdException w:name="Medium List 2 Accent 1" w:uiPriority="66"/>
-    <w:lsdException w:name="Medium Grid 1 Accent 1" w:uiPriority="67"/>
-    <w:lsdException w:name="Medium Grid 2 Accent 1" w:uiPriority="68"/>
-    <w:lsdException w:name="Medium Grid 3 Accent 1" w:uiPriority="69"/>
-    <w:lsdException w:name="Dark List Accent 1" w:uiPriority="70"/>
-    <w:lsdException w:name="Colorful Shading Accent 1" w:uiPriority="71"/>
-    <w:lsdException w:name="Colorful List Accent 1" w:uiPriority="72"/>
-    <w:lsdException w:name="Colorful Grid Accent 1" w:uiPriority="73"/>
-    <w:lsdException w:name="Light Shading Accent 2" w:uiPriority="60"/>
-    <w:lsdException w:name="Light List Accent 2" w:uiPriority="61"/>
-    <w:lsdException w:name="Light Grid Accent 2" w:uiPriority="62"/>
-    <w:lsdException w:name="Medium Shading 1 Accent 2" w:uiPriority="63"/>
-    <w:lsdException w:name="Medium Shading 2 Accent 2" w:uiPriority="64"/>
-    <w:lsdException w:name="Medium List 1 Accent 2" w:uiPriority="65"/>
-    <w:lsdException w:name="Medium List 2 Accent 2" w:uiPriority="66"/>
-    <w:lsdException w:name="Medium Grid 1 Accent 2" w:uiPriority="67"/>
-    <w:lsdException w:name="Medium Grid 2 Accent 2" w:uiPriority="68"/>
-    <w:lsdException w:name="Medium Grid 3 Accent 2" w:uiPriority="69"/>
-    <w:lsdException w:name="Dark List Accent 2" w:uiPriority="70"/>
-    <w:lsdException w:name="Colorful Shading Accent 2" w:uiPriority="71"/>
-    <w:lsdException w:name="Colorful List Accent 2" w:uiPriority="72"/>
-    <w:lsdException w:name="Colorful Grid Accent 2" w:uiPriority="73"/>
-    <w:lsdException w:name="Light Shading Accent 3" w:uiPriority="60"/>
-    <w:lsdException w:name="Light List Accent 3" w:uiPriority="61"/>
-    <w:lsdException w:name="Light Grid Accent 3" w:uiPriority="62"/>
-    <w:lsdException w:name="Medium Shading 1 Accent 3" w:uiPriority="63"/>
-    <w:lsdException w:name="Medium Shading 2 Accent 3" w:uiPriority="64"/>
-    <w:lsdException w:name="Medium List 1 Accent 3" w:uiPriority="65"/>
-    <w:lsdException w:name="Medium List 2 Accent 3" w:uiPriority="66"/>
-    <w:lsdException w:name="Medium Grid 1 Accent 3" w:uiPriority="67"/>
-    <w:lsdException w:name="Medium Grid 2 Accent 3" w:uiPriority="68"/>
-    <w:lsdException w:name="Medium Grid 3 Accent 3" w:uiPriority="69"/>
-    <w:lsdException w:name="Dark List Accent 3" w:uiPriority="70"/>
-    <w:lsdException w:name="Colorful Shading Accent 3" w:uiPriority="71"/>
-    <w:lsdException w:name="Colorful List Accent 3" w:uiPriority="72"/>
-    <w:lsdException w:name="Colorful Grid Accent 3" w:uiPriority="73"/>
-    <w:lsdException w:name="Light Shading Accent 4" w:uiPriority="60"/>
-    <w:lsdException w:name="Light List Accent 4" w:uiPriority="61"/>
-    <w:lsdException w:name="Light Grid Accent 4" w:uiPriority="62"/>
-    <w:lsdException w:name="Medium Shading 1 Accent 4" w:uiPriority="63"/>
-    <w:lsdException w:name="Medium Shading 2 Accent 4" w:uiPriority="64"/>
-    <w:lsdException w:name="Medium List 1 Accent 4" w:uiPriority="65"/>
-    <w:lsdException w:name="Medium List 2 Accent 4" w:uiPriority="66"/>
-    <w:lsdException w:name="Medium Grid 1 Accent 4" w:uiPriority="67"/>
-    <w:lsdException w:name="Medium Grid 2 Accent 4" w:uiPriority="68"/>
-    <w:lsdException w:name="Medium Grid 3 Accent 4" w:uiPriority="69"/>
-    <w:lsdException w:name="Dark List Accent 4" w:uiPriority="70"/>
-    <w:lsdException w:name="Colorful Shading Accent 4" w:uiPriority="71"/>
-    <w:lsdException w:name="Colorful List Accent 4" w:uiPriority="72"/>
-    <w:lsdException w:name="Colorful Grid Accent 4" w:uiPriority="73"/>
-    <w:lsdException w:name="Light Shading Accent 5" w:uiPriority="60"/>
-    <w:lsdException w:name="Light List Accent 5" w:uiPriority="61"/>
-    <w:lsdException w:name="Light Grid Accent 5" w:uiPriority="62"/>
-    <w:lsdException w:name="Medium Shading 1 Accent 5" w:uiPriority="63"/>
-    <w:lsdException w:name="Medium Shading 2 Accent 5" w:uiPriority="64"/>
-    <w:lsdException w:name="Medium List 1 Accent 5" w:uiPriority="65"/>
-    <w:lsdException w:name="Medium List 2 Accent 5" w:uiPriority="66"/>
-    <w:lsdException w:name="Medium Grid 1 Accent 5" w:uiPriority="67"/>
-    <w:lsdException w:name="Medium Grid 2 Accent 5" w:uiPriority="68"/>
-    <w:lsdException w:name="Medium Grid 3 Accent 5" w:uiPriority="69"/>
-    <w:lsdException w:name="Dark List Accent 5" w:uiPriority="70"/>
-    <w:lsdException w:name="Colorful Shading Accent 5" w:uiPriority="71"/>
-    <w:lsdException w:name="Colorful List Accent 5" w:uiPriority="72"/>
-    <w:lsdException w:name="Colorful Grid Accent 5" w:uiPriority="73"/>
-    <w:lsdException w:name="Light Shading Accent 6" w:uiPriority="60"/>
-    <w:lsdException w:name="Light List Accent 6" w:uiPriority="61"/>
-    <w:lsdException w:name="Light Grid Accent 6" w:uiPriority="62"/>
-    <w:lsdException w:name="Medium Shading 1 Accent 6" w:uiPriority="63"/>
-    <w:lsdException w:name="Medium Shading 2 Accent 6" w:uiPriority="64"/>
-    <w:lsdException w:name="Medium List 1 Accent 6" w:uiPriority="65"/>
-    <w:lsdException w:name="Medium List 2 Accent 6" w:uiPriority="66"/>
-    <w:lsdException w:name="Medium Grid 1 Accent 6" w:uiPriority="67"/>
-    <w:lsdException w:name="Medium Grid 2 Accent 6" w:uiPriority="68"/>
-    <w:lsdException w:name="Medium Grid 3 Accent 6" w:uiPriority="69"/>
-    <w:lsdException w:name="Dark List Accent 6" w:uiPriority="70"/>
-    <w:lsdException w:name="Colorful Shading Accent 6" w:uiPriority="71"/>
-    <w:lsdException w:name="Colorful List Accent 6" w:uiPriority="72"/>
-    <w:lsdException w:name="Colorful Grid Accent 6" w:uiPriority="73"/>
-    <w:lsdException w:name="Subtle Emphasis" w:uiPriority="19" w:qFormat="1"/>
-    <w:lsdException w:name="Intense Emphasis" w:uiPriority="21" w:qFormat="1"/>
-    <w:lsdException w:name="Subtle Reference" w:uiPriority="31" w:qFormat="1"/>
-    <w:lsdException w:name="Intense Reference" w:uiPriority="32" w:qFormat="1"/>
-    <w:lsdException w:name="Book Title" w:uiPriority="33" w:qFormat="1"/>
-    <w:lsdException w:name="Bibliography" w:semiHidden="1" w:uiPriority="37" w:unhideWhenUsed="1"/>
-    <w:lsdException w:name="TOC Heading" w:semiHidden="1" w:uiPriority="39" w:unhideWhenUsed="1" w:qFormat="1"/>
-    <w:lsdException w:name="Plain Table 1" w:uiPriority="41"/>
-    <w:lsdException w:name="Plain Table 2" w:uiPriority="42"/>
-    <w:lsdException w:name="Plain Table 3" w:uiPriority="43"/>
-    <w:lsdException w:name="Plain Table 4" w:uiPriority="44"/>
-    <w:lsdException w:name="Plain Table 5" w:uiPriority="45"/>
-    <w:lsdException w:name="Grid Table Light" w:uiPriority="40"/>
-    <w:lsdException w:name="Grid Table 1 Light" w:uiPriority="46"/>
-    <w:lsdException w:name="Grid Table 2" w:uiPriority="47"/>
-    <w:lsdException w:name="Grid Table 3" w:uiPriority="48"/>
-    <w:lsdException w:name="Grid Table 4" w:uiPriority="49"/>
-    <w:lsdException w:name="Grid Table 5 Dark" w:uiPriority="50"/>
-    <w:lsdException w:name="Grid Table 6 Colorful" w:uiPriority="51"/>
-    <w:lsdException w:name="Grid Table 7 Colorful" w:uiPriority="52"/>
-    <w:lsdException w:name="Grid Table 1 Light Accent 1" w:uiPriority="46"/>
-    <w:lsdException w:name="Grid Table 2 Accent 1" w:uiPriority="47"/>
-    <w:lsdException w:name="Grid Table 3 Accent 1" w:uiPriority="48"/>
-    <w:lsdException w:name="Grid Table 4 Accent 1" w:uiPriority="49"/>
-    <w:lsdException w:name="Grid Table 5 Dark Accent 1" w:uiPriority="50"/>
-    <w:lsdException w:name="Grid Table 6 Colorful Accent 1" w:uiPriority="51"/>
-    <w:lsdException w:name="Grid Table 7 Colorful Accent 1" w:uiPriority="52"/>
-    <w:lsdException w:name="Grid Table 1 Light Accent 2" w:uiPriority="46"/>
-    <w:lsdException w:name="Grid Table 2 Accent 2" w:uiPriority="47"/>
-    <w:lsdException w:name="Grid Table 3 Accent 2" w:uiPriority="48"/>
-    <w:lsdException w:name="Grid Table 4 Accent 2" w:uiPriority="49"/>
-    <w:lsdException w:name="Grid Table 5 Dark Accent 2" w:uiPriority="50"/>
-    <w:lsdException w:name="Grid Table 6 Colorful Accent 2" w:uiPriority="51"/>
-    <w:lsdException w:name="Grid Table 7 Colorful Accent 2" w:uiPriority="52"/>
-    <w:lsdException w:name="Grid Table 1 Light Accent 3" w:uiPriority="46"/>
-    <w:lsdException w:name="Grid Table 2 Accent 3" w:uiPriority="47"/>
-    <w:lsdException w:name="Grid Table 3 Accent 3" w:uiPriority="48"/>
-    <w:lsdException w:name="Grid Table 4 Accent 3" w:uiPriority="49"/>
-    <w:lsdException w:name="Grid Table 5 Dark Accent 3" w:uiPriority="50"/>
-    <w:lsdException w:name="Grid Table 6 Colorful Accent 3" w:uiPriority="51"/>
-    <w:lsdException w:name="Grid Table 7 Colorful Accent 3" w:uiPriority="52"/>
-    <w:lsdException w:name="Grid Table 1 Light Accent 4" w:uiPriority="46"/>
-    <w:lsdException w:name="Grid Table 2 Accent 4" w:uiPriority="47"/>
-    <w:lsdException w:name="Grid Table 3 Accent 4" w:uiPriority="48"/>
-    <w:lsdException w:name="Grid Table 4 Accent 4" w:uiPriority="49"/>
-    <w:lsdException w:name="Grid Table 5 Dark Accent 4" w:uiPriority="50"/>
-    <w:lsdException w:name="Grid Table 6 Colorful Accent 4" w:uiPriority="51"/>
-    <w:lsdException w:name="Grid Table 7 Colorful Accent 4" w:uiPriority="52"/>
-    <w:lsdException w:name="Grid Table 1 Light Accent 5" w:uiPriority="46"/>
-    <w:lsdException w:name="Grid Table 2 Accent 5" w:uiPriority="47"/>
-    <w:lsdException w:name="Grid Table 3 Accent 5" w:uiPriority="48"/>
-    <w:lsdException w:name="Grid Table 4 Accent 5" w:uiPriority="49"/>
-    <w:lsdException w:name="Grid Table 5 Dark Accent 5" w:uiPriority="50"/>
-    <w:lsdException w:name="Grid Table 6 Colorful Accent 5" w:uiPriority="51"/>
-    <w:lsdException w:name="Grid Table 7 Colorful Accent 5" w:uiPriority="52"/>
-    <w:lsdException w:name="Grid Table 1 Light Accent 6" w:uiPriority="46"/>
-    <w:lsdException w:name="Grid Table 2 Accent 6" w:uiPriority="47"/>
-    <w:lsdException w:name="Grid Table 3 Accent 6" w:uiPriority="48"/>
-    <w:lsdException w:name="Grid Table 4 Accent 6" w:uiPriority="49"/>
-    <w:lsdException w:name="Grid Table 5 Dark Accent 6" w:uiPriority="50"/>
-    <w:lsdException w:name="Grid Table 6 Colorful Accent 6" w:uiPriority="51"/>
-    <w:lsdException w:name="Grid Table 7 Colorful Accent 6" w:uiPriority="52"/>
-    <w:lsdException w:name="List Table 1 Light" w:uiPriority="46"/>
-    <w:lsdException w:name="List Table 2" w:uiPriority="47"/>
-    <w:lsdException w:name="List Table 3" w:uiPriority="48"/>
-    <w:lsdException w:name="List Table 4" w:uiPriority="49"/>
-    <w:lsdException w:name="List Table 5 Dark" w:uiPriority="50"/>
-    <w:lsdException w:name="List Table 6 Colorful" w:uiPriority="51"/>
-    <w:lsdException w:name="List Table 7 Colorful" w:uiPriority="52"/>
-    <w:lsdException w:name="List Table 1 Light Accent 1" w:uiPriority="46"/>
-    <w:lsdException w:name="List Table 2 Accent 1" w:uiPriority="47"/>
-    <w:lsdException w:name="List Table 3 Accent 1" w:uiPriority="48"/>
-    <w:lsdException w:name="List Table 4 Accent 1" w:uiPriority="49"/>
-    <w:lsdException w:name="List Table 5 Dark Accent 1" w:uiPriority="50"/>
-    <w:lsdException w:name="List Table 6 Colorful Accent 1" w:uiPriority="51"/>
-    <w:lsdException w:name="List Table 7 Colorful Accent 1" w:uiPriority="52"/>
-    <w:lsdException w:name="List Table 1 Light Accent 2" w:uiPriority="46"/>
-    <w:lsdException w:name="List Table 2 Accent 2" w:uiPriority="47"/>
-    <w:lsdException w:name="List Table 3 Accent 2" w:uiPriority="48"/>
-    <w:lsdException w:name="List Table 4 Accent 2" w:uiPriority="49"/>
-    <w:lsdException w:name="List Table 5 Dark Accent 2" w:uiPriority="50"/>
-    <w:lsdException w:name="List Table 6 Colorful Accent 2" w:uiPriority="51"/>
-    <w:lsdException w:name="List Table 7 Colorful Accent 2" w:uiPriority="52"/>
-    <w:lsdException w:name="List Table 1 Light Accent 3" w:uiPriority="46"/>
-    <w:lsdException w:name="List Table 2 Accent 3" w:uiPriority="47"/>
-    <w:lsdException w:name="List Table 3 Accent 3" w:uiPriority="48"/>
-    <w:lsdException w:name="List Table 4 Accent 3" w:uiPriority="49"/>
-    <w:lsdException w:name="List Table 5 Dark Accent 3" w:uiPriority="50"/>
-    <w:lsdException w:name="List Table 6 Colorful Accent 3" w:uiPriority="51"/>
-    <w:lsdException w:name="List Table 7 Colorful Accent 3" w:uiPriority="52"/>
-    <w:lsdException w:name="List Table 1 Light Accent 4" w:uiPriority="46"/>
-    <w:lsdException w:name="List Table 2 Accent 4" w:uiPriority="47"/>
-    <w:lsdException w:name="List Table 3 Accent 4" w:uiPriority="48"/>
-    <w:lsdException w:name="List Table 4 Accent 4" w:uiPriority="49"/>
-    <w:lsdException w:name="List Table 5 Dark Accent 4" w:uiPriority="50"/>
-    <w:lsdException w:name="List Table 6 Colorful Accent 4" w:uiPriority="51"/>
-    <w:lsdException w:name="List Table 7 Colorful Accent 4" w:uiPriority="52"/>
-    <w:lsdException w:name="List Table 1 Light Accent 5" w:uiPriority="46"/>
-    <w:lsdException w:name="List Table 2 Accent 5" w:uiPriority="47"/>
-    <w:lsdException w:name="List Table 3 Accent 5" w:uiPriority="48"/>
-    <w:lsdException w:name="List Table 4 Accent 5" w:uiPriority="49"/>
-    <w:lsdException w:name="List Table 5 Dark Accent 5" w:uiPriority="50"/>
-    <w:lsdException w:name="List Table 6 Colorful Accent 5" w:uiPriority="51"/>
-    <w:lsdException w:name="List Table 7 Colorful Accent 5" w:uiPriority="52"/>
-    <w:lsdException w:name="List Table 1 Light Accent 6" w:uiPriority="46"/>
-    <w:lsdException w:name="List Table 2 Accent 6" w:uiPriority="47"/>
-    <w:lsdException w:name="List Table 3 Accent 6" w:uiPriority="48"/>
-    <w:lsdException w:name="List Table 4 Accent 6" w:uiPriority="49"/>
-    <w:lsdException w:name="List Table 5 Dark Accent 6" w:uiPriority="50"/>
-    <w:lsdException w:name="List Table 6 Colorful Accent 6" w:uiPriority="51"/>
-    <w:lsdException w:name="List Table 7 Colorful Accent 6" w:uiPriority="52"/>
+  <w:latentStyles w:defLockedState="0" w:defUIPriority="99" w:defSemiHidden="1" w:defUnhideWhenUsed="1" w:defQFormat="0" w:count="267">
+    <w:lsdException w:name="Normal" w:semiHidden="0" w:uiPriority="0" w:unhideWhenUsed="0" w:qFormat="1"/>
+    <w:lsdException w:name="heading 1" w:semiHidden="0" w:uiPriority="9" w:unhideWhenUsed="0" w:qFormat="1"/>
+    <w:lsdException w:name="heading 2" w:uiPriority="9" w:qFormat="1"/>
+    <w:lsdException w:name="heading 3" w:uiPriority="9" w:qFormat="1"/>
+    <w:lsdException w:name="heading 4" w:uiPriority="9" w:qFormat="1"/>
+    <w:lsdException w:name="heading 5" w:uiPriority="9" w:qFormat="1"/>
+    <w:lsdException w:name="heading 6" w:uiPriority="9" w:qFormat="1"/>
+    <w:lsdException w:name="heading 7" w:uiPriority="9" w:qFormat="1"/>
+    <w:lsdException w:name="heading 8" w:uiPriority="9" w:qFormat="1"/>
+    <w:lsdException w:name="heading 9" w:uiPriority="9" w:qFormat="1"/>
+    <w:lsdException w:name="toc 1" w:uiPriority="39"/>
+    <w:lsdException w:name="toc 2" w:uiPriority="39"/>
+    <w:lsdException w:name="toc 3" w:uiPriority="39"/>
+    <w:lsdException w:name="toc 4" w:uiPriority="39"/>
+    <w:lsdException w:name="toc 5" w:uiPriority="39"/>
+    <w:lsdException w:name="toc 6" w:uiPriority="39"/>
+    <w:lsdException w:name="toc 7" w:uiPriority="39"/>
+    <w:lsdException w:name="toc 8" w:uiPriority="39"/>
+    <w:lsdException w:name="toc 9" w:uiPriority="39"/>
+    <w:lsdException w:name="caption" w:uiPriority="35" w:qFormat="1"/>
+    <w:lsdException w:name="Title" w:semiHidden="0" w:uiPriority="10" w:unhideWhenUsed="0" w:qFormat="1"/>
+    <w:lsdException w:name="Default Paragraph Font" w:uiPriority="1"/>
+    <w:lsdException w:name="Subtitle" w:semiHidden="0" w:uiPriority="11" w:unhideWhenUsed="0" w:qFormat="1"/>
+    <w:lsdException w:name="Strong" w:semiHidden="0" w:uiPriority="22" w:unhideWhenUsed="0" w:qFormat="1"/>
+    <w:lsdException w:name="Emphasis" w:semiHidden="0" w:uiPriority="20" w:unhideWhenUsed="0" w:qFormat="1"/>
+    <w:lsdException w:name="Table Grid" w:semiHidden="0" w:uiPriority="39" w:unhideWhenUsed="0"/>
+    <w:lsdException w:name="Placeholder Text" w:unhideWhenUsed="0"/>
+    <w:lsdException w:name="No Spacing" w:semiHidden="0" w:uiPriority="1" w:unhideWhenUsed="0" w:qFormat="1"/>
+    <w:lsdException w:name="Light Shading" w:semiHidden="0" w:uiPriority="60" w:unhideWhenUsed="0"/>
+    <w:lsdException w:name="Light List" w:semiHidden="0" w:uiPriority="61" w:unhideWhenUsed="0"/>
+    <w:lsdException w:name="Light Grid" w:semiHidden="0" w:uiPriority="62" w:unhideWhenUsed="0"/>
+    <w:lsdException w:name="Medium Shading 1" w:semiHidden="0" w:uiPriority="63" w:unhideWhenUsed="0"/>
+    <w:lsdException w:name="Medium Shading 2" w:semiHidden="0" w:uiPriority="64" w:unhideWhenUsed="0"/>
+    <w:lsdException w:name="Medium List 1" w:semiHidden="0" w:uiPriority="65" w:unhideWhenUsed="0"/>
+    <w:lsdException w:name="Medium List 2" w:semiHidden="0" w:uiPriority="66" w:unhideWhenUsed="0"/>
+    <w:lsdException w:name="Medium Grid 1" w:semiHidden="0" w:uiPriority="67" w:unhideWhenUsed="0"/>
+    <w:lsdException w:name="Medium Grid 2" w:semiHidden="0" w:uiPriority="68" w:unhideWhenUsed="0"/>
+    <w:lsdException w:name="Medium Grid 3" w:semiHidden="0" w:uiPriority="69" w:unhideWhenUsed="0"/>
+    <w:lsdException w:name="Dark List" w:semiHidden="0" w:uiPriority="70" w:unhideWhenUsed="0"/>
+    <w:lsdException w:name="Colorful Shading" w:semiHidden="0" w:uiPriority="71" w:unhideWhenUsed="0"/>
+    <w:lsdException w:name="Colorful List" w:semiHidden="0" w:uiPriority="72" w:unhideWhenUsed="0"/>
+    <w:lsdException w:name="Colorful Grid" w:semiHidden="0" w:uiPriority="73" w:unhideWhenUsed="0"/>
+    <w:lsdException w:name="Light Shading Accent 1" w:semiHidden="0" w:uiPriority="60" w:unhideWhenUsed="0"/>
+    <w:lsdException w:name="Light List Accent 1" w:semiHidden="0" w:uiPriority="61" w:unhideWhenUsed="0"/>
+    <w:lsdException w:name="Light Grid Accent 1" w:semiHidden="0" w:uiPriority="62" w:unhideWhenUsed="0"/>
+    <w:lsdException w:name="Medium Shading 1 Accent 1" w:semiHidden="0" w:uiPriority="63" w:unhideWhenUsed="0"/>
+    <w:lsdException w:name="Medium Shading 2 Accent 1" w:semiHidden="0" w:uiPriority="64" w:unhideWhenUsed="0"/>
+    <w:lsdException w:name="Medium List 1 Accent 1" w:semiHidden="0" w:uiPriority="65" w:unhideWhenUsed="0"/>
+    <w:lsdException w:name="Revision" w:unhideWhenUsed="0"/>
+    <w:lsdException w:name="List Paragraph" w:semiHidden="0" w:uiPriority="34" w:unhideWhenUsed="0" w:qFormat="1"/>
+    <w:lsdException w:name="Quote" w:semiHidden="0" w:uiPriority="29" w:unhideWhenUsed="0" w:qFormat="1"/>
+    <w:lsdException w:name="Intense Quote" w:semiHidden="0" w:uiPriority="30" w:unhideWhenUsed="0" w:qFormat="1"/>
+    <w:lsdException w:name="Medium List 2 Accent 1" w:semiHidden="0" w:uiPriority="66" w:unhideWhenUsed="0"/>
+    <w:lsdException w:name="Medium Grid 1 Accent 1" w:semiHidden="0" w:uiPriority="67" w:unhideWhenUsed="0"/>
+    <w:lsdException w:name="Medium Grid 2 Accent 1" w:semiHidden="0" w:uiPriority="68" w:unhideWhenUsed="0"/>
+    <w:lsdException w:name="Medium Grid 3 Accent 1" w:semiHidden="0" w:uiPriority="69" w:unhideWhenUsed="0"/>
+    <w:lsdException w:name="Dark List Accent 1" w:semiHidden="0" w:uiPriority="70" w:unhideWhenUsed="0"/>
+    <w:lsdException w:name="Colorful Shading Accent 1" w:semiHidden="0" w:uiPriority="71" w:unhideWhenUsed="0"/>
+    <w:lsdException w:name="Colorful List Accent 1" w:semiHidden="0" w:uiPriority="72" w:unhideWhenUsed="0"/>
+    <w:lsdException w:name="Colorful Grid Accent 1" w:semiHidden="0" w:uiPriority="73" w:unhideWhenUsed="0"/>
+    <w:lsdException w:name="Light Shading Accent 2" w:semiHidden="0" w:uiPriority="60" w:unhideWhenUsed="0"/>
+    <w:lsdException w:name="Light List Accent 2" w:semiHidden="0" w:uiPriority="61" w:unhideWhenUsed="0"/>
+    <w:lsdException w:name="Light Grid Accent 2" w:semiHidden="0" w:uiPriority="62" w:unhideWhenUsed="0"/>
+    <w:lsdException w:name="Medium Shading 1 Accent 2" w:semiHidden="0" w:uiPriority="63" w:unhideWhenUsed="0"/>
+    <w:lsdException w:name="Medium Shading 2 Accent 2" w:semiHidden="0" w:uiPriority="64" w:unhideWhenUsed="0"/>
+    <w:lsdException w:name="Medium List 1 Accent 2" w:semiHidden="0" w:uiPriority="65" w:unhideWhenUsed="0"/>
+    <w:lsdException w:name="Medium List 2 Accent 2" w:semiHidden="0" w:uiPriority="66" w:unhideWhenUsed="0"/>
+    <w:lsdException w:name="Medium Grid 1 Accent 2" w:semiHidden="0" w:uiPriority="67" w:unhideWhenUsed="0"/>
+    <w:lsdException w:name="Medium Grid 2 Accent 2" w:semiHidden="0" w:uiPriority="68" w:unhideWhenUsed="0"/>
+    <w:lsdException w:name="Medium Grid 3 Accent 2" w:semiHidden="0" w:uiPriority="69" w:unhideWhenUsed="0"/>
+    <w:lsdException w:name="Dark List Accent 2" w:semiHidden="0" w:uiPriority="70" w:unhideWhenUsed="0"/>
+    <w:lsdException w:name="Colorful Shading Accent 2" w:semiHidden="0" w:uiPriority="71" w:unhideWhenUsed="0"/>
+    <w:lsdException w:name="Colorful List Accent 2" w:semiHidden="0" w:uiPriority="72" w:unhideWhenUsed="0"/>
+    <w:lsdException w:name="Colorful Grid Accent 2" w:semiHidden="0" w:uiPriority="73" w:unhideWhenUsed="0"/>
+    <w:lsdException w:name="Light Shading Accent 3" w:semiHidden="0" w:uiPriority="60" w:unhideWhenUsed="0"/>
+    <w:lsdException w:name="Light List Accent 3" w:semiHidden="0" w:uiPriority="61" w:unhideWhenUsed="0"/>
+    <w:lsdException w:name="Light Grid Accent 3" w:semiHidden="0" w:uiPriority="62" w:unhideWhenUsed="0"/>
+    <w:lsdException w:name="Medium Shading 1 Accent 3" w:semiHidden="0" w:uiPriority="63" w:unhideWhenUsed="0"/>
+    <w:lsdException w:name="Medium Shading 2 Accent 3" w:semiHidden="0" w:uiPriority="64" w:unhideWhenUsed="0"/>
+    <w:lsdException w:name="Medium List 1 Accent 3" w:semiHidden="0" w:uiPriority="65" w:unhideWhenUsed="0"/>
+    <w:lsdException w:name="Medium List 2 Accent 3" w:semiHidden="0" w:uiPriority="66" w:unhideWhenUsed="0"/>
+    <w:lsdException w:name="Medium Grid 1 Accent 3" w:semiHidden="0" w:uiPriority="67" w:unhideWhenUsed="0"/>
+    <w:lsdException w:name="Medium Grid 2 Accent 3" w:semiHidden="0" w:uiPriority="68" w:unhideWhenUsed="0"/>
+    <w:lsdException w:name="Medium Grid 3 Accent 3" w:semiHidden="0" w:uiPriority="69" w:unhideWhenUsed="0"/>
+    <w:lsdException w:name="Dark List Accent 3" w:semiHidden="0" w:uiPriority="70" w:unhideWhenUsed="0"/>
+    <w:lsdException w:name="Colorful Shading Accent 3" w:semiHidden="0" w:uiPriority="71" w:unhideWhenUsed="0"/>
+    <w:lsdException w:name="Colorful List Accent 3" w:semiHidden="0" w:uiPriority="72" w:unhideWhenUsed="0"/>
+    <w:lsdException w:name="Colorful Grid Accent 3" w:semiHidden="0" w:uiPriority="73" w:unhideWhenUsed="0"/>
+    <w:lsdException w:name="Light Shading Accent 4" w:semiHidden="0" w:uiPriority="60" w:unhideWhenUsed="0"/>
+    <w:lsdException w:name="Light List Accent 4" w:semiHidden="0" w:uiPriority="61" w:unhideWhenUsed="0"/>
+    <w:lsdException w:name="Light Grid Accent 4" w:semiHidden="0" w:uiPriority="62" w:unhideWhenUsed="0"/>
+    <w:lsdException w:name="Medium Shading 1 Accent 4" w:semiHidden="0" w:uiPriority="63" w:unhideWhenUsed="0"/>
+    <w:lsdException w:name="Medium Shading 2 Accent 4" w:semiHidden="0" w:uiPriority="64" w:unhideWhenUsed="0"/>
+    <w:lsdException w:name="Medium List 1 Accent 4" w:semiHidden="0" w:uiPriority="65" w:unhideWhenUsed="0"/>
+    <w:lsdException w:name="Medium List 2 Accent 4" w:semiHidden="0" w:uiPriority="66" w:unhideWhenUsed="0"/>
+    <w:lsdException w:name="Medium Grid 1 Accent 4" w:semiHidden="0" w:uiPriority="67" w:unhideWhenUsed="0"/>
+    <w:lsdException w:name="Medium Grid 2 Accent 4" w:semiHidden="0" w:uiPriority="68" w:unhideWhenUsed="0"/>
+    <w:lsdException w:name="Medium Grid 3 Accent 4" w:semiHidden="0" w:uiPriority="69" w:unhideWhenUsed="0"/>
+    <w:lsdException w:name="Dark List Accent 4" w:semiHidden="0" w:uiPriority="70" w:unhideWhenUsed="0"/>
+    <w:lsdException w:name="Colorful Shading Accent 4" w:semiHidden="0" w:uiPriority="71" w:unhideWhenUsed="0"/>
+    <w:lsdException w:name="Colorful List Accent 4" w:semiHidden="0" w:uiPriority="72" w:unhideWhenUsed="0"/>
+    <w:lsdException w:name="Colorful Grid Accent 4" w:semiHidden="0" w:uiPriority="73" w:unhideWhenUsed="0"/>
+    <w:lsdException w:name="Light Shading Accent 5" w:semiHidden="0" w:uiPriority="60" w:unhideWhenUsed="0"/>
+    <w:lsdException w:name="Light List Accent 5" w:semiHidden="0" w:uiPriority="61" w:unhideWhenUsed="0"/>
+    <w:lsdException w:name="Light Grid Accent 5" w:semiHidden="0" w:uiPriority="62" w:unhideWhenUsed="0"/>
+    <w:lsdException w:name="Medium Shading 1 Accent 5" w:semiHidden="0" w:uiPriority="63" w:unhideWhenUsed="0"/>
+    <w:lsdException w:name="Medium Shading 2 Accent 5" w:semiHidden="0" w:uiPriority="64" w:unhideWhenUsed="0"/>
+    <w:lsdException w:name="Medium List 1 Accent 5" w:semiHidden="0" w:uiPriority="65" w:unhideWhenUsed="0"/>
+    <w:lsdException w:name="Medium List 2 Accent 5" w:semiHidden="0" w:uiPriority="66" w:unhideWhenUsed="0"/>
+    <w:lsdException w:name="Medium Grid 1 Accent 5" w:semiHidden="0" w:uiPriority="67" w:unhideWhenUsed="0"/>
+    <w:lsdException w:name="Medium Grid 2 Accent 5" w:semiHidden="0" w:uiPriority="68" w:unhideWhenUsed="0"/>
+    <w:lsdException w:name="Medium Grid 3 Accent 5" w:semiHidden="0" w:uiPriority="69" w:unhideWhenUsed="0"/>
+    <w:lsdException w:name="Dark List Accent 5" w:semiHidden="0" w:uiPriority="70" w:unhideWhenUsed="0"/>
+    <w:lsdException w:name="Colorful Shading Accent 5" w:semiHidden="0" w:uiPriority="71" w:unhideWhenUsed="0"/>
+    <w:lsdException w:name="Colorful List Accent 5" w:semiHidden="0" w:uiPriority="72" w:unhideWhenUsed="0"/>
+    <w:lsdException w:name="Colorful Grid Accent 5" w:semiHidden="0" w:uiPriority="73" w:unhideWhenUsed="0"/>
+    <w:lsdException w:name="Light Shading Accent 6" w:semiHidden="0" w:uiPriority="60" w:unhideWhenUsed="0"/>
+    <w:lsdException w:name="Light List Accent 6" w:semiHidden="0" w:uiPriority="61" w:unhideWhenUsed="0"/>
+    <w:lsdException w:name="Light Grid Accent 6" w:semiHidden="0" w:uiPriority="62" w:unhideWhenUsed="0"/>
+    <w:lsdException w:name="Medium Shading 1 Accent 6" w:semiHidden="0" w:uiPriority="63" w:unhideWhenUsed="0"/>
+    <w:lsdException w:name="Medium Shading 2 Accent 6" w:semiHidden="0" w:uiPriority="64" w:unhideWhenUsed="0"/>
+    <w:lsdException w:name="Medium List 1 Accent 6" w:semiHidden="0" w:uiPriority="65" w:unhideWhenUsed="0"/>
+    <w:lsdException w:name="Medium List 2 Accent 6" w:semiHidden="0" w:uiPriority="66" w:unhideWhenUsed="0"/>
+    <w:lsdException w:name="Medium Grid 1 Accent 6" w:semiHidden="0" w:uiPriority="67" w:unhideWhenUsed="0"/>
+    <w:lsdException w:name="Medium Grid 2 Accent 6" w:semiHidden="0" w:uiPriority="68" w:unhideWhenUsed="0"/>
+    <w:lsdException w:name="Medium Grid 3 Accent 6" w:semiHidden="0" w:uiPriority="69" w:unhideWhenUsed="0"/>
+    <w:lsdException w:name="Dark List Accent 6" w:semiHidden="0" w:uiPriority="70" w:unhideWhenUsed="0"/>
+    <w:lsdException w:name="Colorful Shading Accent 6" w:semiHidden="0" w:uiPriority="71" w:unhideWhenUsed="0"/>
+    <w:lsdException w:name="Colorful List Accent 6" w:semiHidden="0" w:uiPriority="72" w:unhideWhenUsed="0"/>
+    <w:lsdException w:name="Colorful Grid Accent 6" w:semiHidden="0" w:uiPriority="73" w:unhideWhenUsed="0"/>
+    <w:lsdException w:name="Subtle Emphasis" w:semiHidden="0" w:uiPriority="19" w:unhideWhenUsed="0" w:qFormat="1"/>
+    <w:lsdException w:name="Intense Emphasis" w:semiHidden="0" w:uiPriority="21" w:unhideWhenUsed="0" w:qFormat="1"/>
+    <w:lsdException w:name="Subtle Reference" w:semiHidden="0" w:uiPriority="31" w:unhideWhenUsed="0" w:qFormat="1"/>
+    <w:lsdException w:name="Intense Reference" w:semiHidden="0" w:uiPriority="32" w:unhideWhenUsed="0" w:qFormat="1"/>
+    <w:lsdException w:name="Book Title" w:semiHidden="0" w:uiPriority="33" w:unhideWhenUsed="0" w:qFormat="1"/>
+    <w:lsdException w:name="Bibliography" w:uiPriority="37"/>
+    <w:lsdException w:name="TOC Heading" w:uiPriority="39" w:qFormat="1"/>
+  </w:latentStyles>
+  <w:style w:type="paragraph" w:default="1" w:styleId="Normal">
+    <w:name w:val="Normal"/>
+    <w:qFormat/>
+  </w:style>
+  <w:style w:type="character" w:default="1" w:styleId="Fontepargpadro">
+    <w:name w:val="Default Paragraph Font"/>
+    <w:uiPriority w:val="1"/>
+    <w:semiHidden/>
+    <w:unhideWhenUsed/>
+  </w:style>
+  <w:style w:type="table" w:default="1" w:styleId="Tabelanormal">
+    <w:name w:val="Normal Table"/>
+    <w:uiPriority w:val="99"/>
+    <w:semiHidden/>
+    <w:unhideWhenUsed/>
+    <w:tblPr>
+      <w:tblInd w:w="0" w:type="dxa"/>
+      <w:tblCellMar>
+        <w:top w:w="0" w:type="dxa"/>
+        <w:left w:w="108" w:type="dxa"/>
+        <w:bottom w:w="0" w:type="dxa"/>
+        <w:right w:w="108" w:type="dxa"/>
+      </w:tblCellMar>
+    </w:tblPr>
+  </w:style>
+  <w:style w:type="numbering" w:default="1" w:styleId="Semlista">
+    <w:name w:val="No List"/>
+    <w:uiPriority w:val="99"/>
+    <w:semiHidden/>
+    <w:unhideWhenUsed/>
+  </w:style>
+  <w:style w:type="paragraph" w:styleId="PargrafodaLista">
+    <w:name w:val="List Paragraph"/>
+    <w:basedOn w:val="Normal"/>
+    <w:uiPriority w:val="34"/>
+    <w:qFormat/>
+    <w:rsid w:val="0038795B"/>
+    <w:pPr>
+      <w:ind w:left="720"/>
+      <w:contextualSpacing/>
+    </w:pPr>
+  </w:style>
+</w:styles>
+</file>
+
+<file path=word/stylesWithEffects.xml><?xml version="1.0" encoding="utf-8"?>
+<w:styles xmlns:wpc="http://schemas.microsoft.com/office/word/2010/wordprocessingCanvas" xmlns:mc="http://schemas.openxmlformats.org/markup-compatibility/2006" xmlns:o="urn:schemas-microsoft-com:office:office" xmlns:r="http://schemas.openxmlformats.org/officeDocument/2006/relationships" xmlns:m="http://schemas.openxmlformats.org/officeDocument/2006/math" xmlns:v="urn:schemas-microsoft-com:vml" xmlns:wp14="http://schemas.microsoft.com/office/word/2010/wordprocessingDrawing" xmlns:wp="http://schemas.openxmlformats.org/drawingml/2006/wordprocessingDrawing" xmlns:w10="urn:schemas-microsoft-com:office:word" xmlns:w="http://schemas.openxmlformats.org/wordprocessingml/2006/main" xmlns:w14="http://schemas.microsoft.com/office/word/2010/wordml" xmlns:wpg="http://schemas.microsoft.com/office/word/2010/wordprocessingGroup" xmlns:wpi="http://schemas.microsoft.com/office/word/2010/wordprocessingInk" xmlns:wne="http://schemas.microsoft.com/office/word/2006/wordml" xmlns:wps="http://schemas.microsoft.com/office/word/2010/wordprocessingShape" mc:Ignorable="w14 wp14">
+  <w:docDefaults>
+    <w:rPrDefault>
+      <w:rPr>
+        <w:rFonts w:asciiTheme="minorHAnsi" w:eastAsiaTheme="minorHAnsi" w:hAnsiTheme="minorHAnsi" w:cstheme="minorBidi"/>
+        <w:sz w:val="22"/>
+        <w:szCs w:val="22"/>
+        <w:lang w:val="pt-BR" w:eastAsia="en-US" w:bidi="ar-SA"/>
+      </w:rPr>
+    </w:rPrDefault>
+    <w:pPrDefault>
+      <w:pPr>
+        <w:spacing w:after="160" w:line="259" w:lineRule="auto"/>
+      </w:pPr>
+    </w:pPrDefault>
+  </w:docDefaults>
+  <w:latentStyles w:defLockedState="0" w:defUIPriority="99" w:defSemiHidden="1" w:defUnhideWhenUsed="1" w:defQFormat="0" w:count="267">
+    <w:lsdException w:name="Normal" w:semiHidden="0" w:uiPriority="0" w:unhideWhenUsed="0" w:qFormat="1"/>
+    <w:lsdException w:name="heading 1" w:semiHidden="0" w:uiPriority="9" w:unhideWhenUsed="0" w:qFormat="1"/>
+    <w:lsdException w:name="heading 2" w:uiPriority="9" w:qFormat="1"/>
+    <w:lsdException w:name="heading 3" w:uiPriority="9" w:qFormat="1"/>
+    <w:lsdException w:name="heading 4" w:uiPriority="9" w:qFormat="1"/>
+    <w:lsdException w:name="heading 5" w:uiPriority="9" w:qFormat="1"/>
+    <w:lsdException w:name="heading 6" w:uiPriority="9" w:qFormat="1"/>
+    <w:lsdException w:name="heading 7" w:uiPriority="9" w:qFormat="1"/>
+    <w:lsdException w:name="heading 8" w:uiPriority="9" w:qFormat="1"/>
+    <w:lsdException w:name="heading 9" w:uiPriority="9" w:qFormat="1"/>
+    <w:lsdException w:name="toc 1" w:uiPriority="39"/>
+    <w:lsdException w:name="toc 2" w:uiPriority="39"/>
+    <w:lsdException w:name="toc 3" w:uiPriority="39"/>
+    <w:lsdException w:name="toc 4" w:uiPriority="39"/>
+    <w:lsdException w:name="toc 5" w:uiPriority="39"/>
+    <w:lsdException w:name="toc 6" w:uiPriority="39"/>
+    <w:lsdException w:name="toc 7" w:uiPriority="39"/>
+    <w:lsdException w:name="toc 8" w:uiPriority="39"/>
+    <w:lsdException w:name="toc 9" w:uiPriority="39"/>
+    <w:lsdException w:name="caption" w:uiPriority="35" w:qFormat="1"/>
+    <w:lsdException w:name="Title" w:semiHidden="0" w:uiPriority="10" w:unhideWhenUsed="0" w:qFormat="1"/>
+    <w:lsdException w:name="Default Paragraph Font" w:uiPriority="1"/>
+    <w:lsdException w:name="Subtitle" w:semiHidden="0" w:uiPriority="11" w:unhideWhenUsed="0" w:qFormat="1"/>
+    <w:lsdException w:name="Strong" w:semiHidden="0" w:uiPriority="22" w:unhideWhenUsed="0" w:qFormat="1"/>
+    <w:lsdException w:name="Emphasis" w:semiHidden="0" w:uiPriority="20" w:unhideWhenUsed="0" w:qFormat="1"/>
+    <w:lsdException w:name="Table Grid" w:semiHidden="0" w:uiPriority="39" w:unhideWhenUsed="0"/>
+    <w:lsdException w:name="Placeholder Text" w:unhideWhenUsed="0"/>
+    <w:lsdException w:name="No Spacing" w:semiHidden="0" w:uiPriority="1" w:unhideWhenUsed="0" w:qFormat="1"/>
+    <w:lsdException w:name="Light Shading" w:semiHidden="0" w:uiPriority="60" w:unhideWhenUsed="0"/>
+    <w:lsdException w:name="Light List" w:semiHidden="0" w:uiPriority="61" w:unhideWhenUsed="0"/>
+    <w:lsdException w:name="Light Grid" w:semiHidden="0" w:uiPriority="62" w:unhideWhenUsed="0"/>
+    <w:lsdException w:name="Medium Shading 1" w:semiHidden="0" w:uiPriority="63" w:unhideWhenUsed="0"/>
+    <w:lsdException w:name="Medium Shading 2" w:semiHidden="0" w:uiPriority="64" w:unhideWhenUsed="0"/>
+    <w:lsdException w:name="Medium List 1" w:semiHidden="0" w:uiPriority="65" w:unhideWhenUsed="0"/>
+    <w:lsdException w:name="Medium List 2" w:semiHidden="0" w:uiPriority="66" w:unhideWhenUsed="0"/>
+    <w:lsdException w:name="Medium Grid 1" w:semiHidden="0" w:uiPriority="67" w:unhideWhenUsed="0"/>
+    <w:lsdException w:name="Medium Grid 2" w:semiHidden="0" w:uiPriority="68" w:unhideWhenUsed="0"/>
+    <w:lsdException w:name="Medium Grid 3" w:semiHidden="0" w:uiPriority="69" w:unhideWhenUsed="0"/>
+    <w:lsdException w:name="Dark List" w:semiHidden="0" w:uiPriority="70" w:unhideWhenUsed="0"/>
+    <w:lsdException w:name="Colorful Shading" w:semiHidden="0" w:uiPriority="71" w:unhideWhenUsed="0"/>
+    <w:lsdException w:name="Colorful List" w:semiHidden="0" w:uiPriority="72" w:unhideWhenUsed="0"/>
+    <w:lsdException w:name="Colorful Grid" w:semiHidden="0" w:uiPriority="73" w:unhideWhenUsed="0"/>
+    <w:lsdException w:name="Light Shading Accent 1" w:semiHidden="0" w:uiPriority="60" w:unhideWhenUsed="0"/>
+    <w:lsdException w:name="Light List Accent 1" w:semiHidden="0" w:uiPriority="61" w:unhideWhenUsed="0"/>
+    <w:lsdException w:name="Light Grid Accent 1" w:semiHidden="0" w:uiPriority="62" w:unhideWhenUsed="0"/>
+    <w:lsdException w:name="Medium Shading 1 Accent 1" w:semiHidden="0" w:uiPriority="63" w:unhideWhenUsed="0"/>
+    <w:lsdException w:name="Medium Shading 2 Accent 1" w:semiHidden="0" w:uiPriority="64" w:unhideWhenUsed="0"/>
+    <w:lsdException w:name="Medium List 1 Accent 1" w:semiHidden="0" w:uiPriority="65" w:unhideWhenUsed="0"/>
+    <w:lsdException w:name="Revision" w:unhideWhenUsed="0"/>
+    <w:lsdException w:name="List Paragraph" w:semiHidden="0" w:uiPriority="34" w:unhideWhenUsed="0" w:qFormat="1"/>
+    <w:lsdException w:name="Quote" w:semiHidden="0" w:uiPriority="29" w:unhideWhenUsed="0" w:qFormat="1"/>
+    <w:lsdException w:name="Intense Quote" w:semiHidden="0" w:uiPriority="30" w:unhideWhenUsed="0" w:qFormat="1"/>
+    <w:lsdException w:name="Medium List 2 Accent 1" w:semiHidden="0" w:uiPriority="66" w:unhideWhenUsed="0"/>
+    <w:lsdException w:name="Medium Grid 1 Accent 1" w:semiHidden="0" w:uiPriority="67" w:unhideWhenUsed="0"/>
+    <w:lsdException w:name="Medium Grid 2 Accent 1" w:semiHidden="0" w:uiPriority="68" w:unhideWhenUsed="0"/>
+    <w:lsdException w:name="Medium Grid 3 Accent 1" w:semiHidden="0" w:uiPriority="69" w:unhideWhenUsed="0"/>
+    <w:lsdException w:name="Dark List Accent 1" w:semiHidden="0" w:uiPriority="70" w:unhideWhenUsed="0"/>
+    <w:lsdException w:name="Colorful Shading Accent 1" w:semiHidden="0" w:uiPriority="71" w:unhideWhenUsed="0"/>
+    <w:lsdException w:name="Colorful List Accent 1" w:semiHidden="0" w:uiPriority="72" w:unhideWhenUsed="0"/>
+    <w:lsdException w:name="Colorful Grid Accent 1" w:semiHidden="0" w:uiPriority="73" w:unhideWhenUsed="0"/>
+    <w:lsdException w:name="Light Shading Accent 2" w:semiHidden="0" w:uiPriority="60" w:unhideWhenUsed="0"/>
+    <w:lsdException w:name="Light List Accent 2" w:semiHidden="0" w:uiPriority="61" w:unhideWhenUsed="0"/>
+    <w:lsdException w:name="Light Grid Accent 2" w:semiHidden="0" w:uiPriority="62" w:unhideWhenUsed="0"/>
+    <w:lsdException w:name="Medium Shading 1 Accent 2" w:semiHidden="0" w:uiPriority="63" w:unhideWhenUsed="0"/>
+    <w:lsdException w:name="Medium Shading 2 Accent 2" w:semiHidden="0" w:uiPriority="64" w:unhideWhenUsed="0"/>
+    <w:lsdException w:name="Medium List 1 Accent 2" w:semiHidden="0" w:uiPriority="65" w:unhideWhenUsed="0"/>
+    <w:lsdException w:name="Medium List 2 Accent 2" w:semiHidden="0" w:uiPriority="66" w:unhideWhenUsed="0"/>
+    <w:lsdException w:name="Medium Grid 1 Accent 2" w:semiHidden="0" w:uiPriority="67" w:unhideWhenUsed="0"/>
+    <w:lsdException w:name="Medium Grid 2 Accent 2" w:semiHidden="0" w:uiPriority="68" w:unhideWhenUsed="0"/>
+    <w:lsdException w:name="Medium Grid 3 Accent 2" w:semiHidden="0" w:uiPriority="69" w:unhideWhenUsed="0"/>
+    <w:lsdException w:name="Dark List Accent 2" w:semiHidden="0" w:uiPriority="70" w:unhideWhenUsed="0"/>
+    <w:lsdException w:name="Colorful Shading Accent 2" w:semiHidden="0" w:uiPriority="71" w:unhideWhenUsed="0"/>
+    <w:lsdException w:name="Colorful List Accent 2" w:semiHidden="0" w:uiPriority="72" w:unhideWhenUsed="0"/>
+    <w:lsdException w:name="Colorful Grid Accent 2" w:semiHidden="0" w:uiPriority="73" w:unhideWhenUsed="0"/>
+    <w:lsdException w:name="Light Shading Accent 3" w:semiHidden="0" w:uiPriority="60" w:unhideWhenUsed="0"/>
+    <w:lsdException w:name="Light List Accent 3" w:semiHidden="0" w:uiPriority="61" w:unhideWhenUsed="0"/>
+    <w:lsdException w:name="Light Grid Accent 3" w:semiHidden="0" w:uiPriority="62" w:unhideWhenUsed="0"/>
+    <w:lsdException w:name="Medium Shading 1 Accent 3" w:semiHidden="0" w:uiPriority="63" w:unhideWhenUsed="0"/>
+    <w:lsdException w:name="Medium Shading 2 Accent 3" w:semiHidden="0" w:uiPriority="64" w:unhideWhenUsed="0"/>
+    <w:lsdException w:name="Medium List 1 Accent 3" w:semiHidden="0" w:uiPriority="65" w:unhideWhenUsed="0"/>
+    <w:lsdException w:name="Medium List 2 Accent 3" w:semiHidden="0" w:uiPriority="66" w:unhideWhenUsed="0"/>
+    <w:lsdException w:name="Medium Grid 1 Accent 3" w:semiHidden="0" w:uiPriority="67" w:unhideWhenUsed="0"/>
+    <w:lsdException w:name="Medium Grid 2 Accent 3" w:semiHidden="0" w:uiPriority="68" w:unhideWhenUsed="0"/>
+    <w:lsdException w:name="Medium Grid 3 Accent 3" w:semiHidden="0" w:uiPriority="69" w:unhideWhenUsed="0"/>
+    <w:lsdException w:name="Dark List Accent 3" w:semiHidden="0" w:uiPriority="70" w:unhideWhenUsed="0"/>
+    <w:lsdException w:name="Colorful Shading Accent 3" w:semiHidden="0" w:uiPriority="71" w:unhideWhenUsed="0"/>
+    <w:lsdException w:name="Colorful List Accent 3" w:semiHidden="0" w:uiPriority="72" w:unhideWhenUsed="0"/>
+    <w:lsdException w:name="Colorful Grid Accent 3" w:semiHidden="0" w:uiPriority="73" w:unhideWhenUsed="0"/>
+    <w:lsdException w:name="Light Shading Accent 4" w:semiHidden="0" w:uiPriority="60" w:unhideWhenUsed="0"/>
+    <w:lsdException w:name="Light List Accent 4" w:semiHidden="0" w:uiPriority="61" w:unhideWhenUsed="0"/>
+    <w:lsdException w:name="Light Grid Accent 4" w:semiHidden="0" w:uiPriority="62" w:unhideWhenUsed="0"/>
+    <w:lsdException w:name="Medium Shading 1 Accent 4" w:semiHidden="0" w:uiPriority="63" w:unhideWhenUsed="0"/>
+    <w:lsdException w:name="Medium Shading 2 Accent 4" w:semiHidden="0" w:uiPriority="64" w:unhideWhenUsed="0"/>
+    <w:lsdException w:name="Medium List 1 Accent 4" w:semiHidden="0" w:uiPriority="65" w:unhideWhenUsed="0"/>
+    <w:lsdException w:name="Medium List 2 Accent 4" w:semiHidden="0" w:uiPriority="66" w:unhideWhenUsed="0"/>
+    <w:lsdException w:name="Medium Grid 1 Accent 4" w:semiHidden="0" w:uiPriority="67" w:unhideWhenUsed="0"/>
+    <w:lsdException w:name="Medium Grid 2 Accent 4" w:semiHidden="0" w:uiPriority="68" w:unhideWhenUsed="0"/>
+    <w:lsdException w:name="Medium Grid 3 Accent 4" w:semiHidden="0" w:uiPriority="69" w:unhideWhenUsed="0"/>
+    <w:lsdException w:name="Dark List Accent 4" w:semiHidden="0" w:uiPriority="70" w:unhideWhenUsed="0"/>
+    <w:lsdException w:name="Colorful Shading Accent 4" w:semiHidden="0" w:uiPriority="71" w:unhideWhenUsed="0"/>
+    <w:lsdException w:name="Colorful List Accent 4" w:semiHidden="0" w:uiPriority="72" w:unhideWhenUsed="0"/>
+    <w:lsdException w:name="Colorful Grid Accent 4" w:semiHidden="0" w:uiPriority="73" w:unhideWhenUsed="0"/>
+    <w:lsdException w:name="Light Shading Accent 5" w:semiHidden="0" w:uiPriority="60" w:unhideWhenUsed="0"/>
+    <w:lsdException w:name="Light List Accent 5" w:semiHidden="0" w:uiPriority="61" w:unhideWhenUsed="0"/>
+    <w:lsdException w:name="Light Grid Accent 5" w:semiHidden="0" w:uiPriority="62" w:unhideWhenUsed="0"/>
+    <w:lsdException w:name="Medium Shading 1 Accent 5" w:semiHidden="0" w:uiPriority="63" w:unhideWhenUsed="0"/>
+    <w:lsdException w:name="Medium Shading 2 Accent 5" w:semiHidden="0" w:uiPriority="64" w:unhideWhenUsed="0"/>
+    <w:lsdException w:name="Medium List 1 Accent 5" w:semiHidden="0" w:uiPriority="65" w:unhideWhenUsed="0"/>
+    <w:lsdException w:name="Medium List 2 Accent 5" w:semiHidden="0" w:uiPriority="66" w:unhideWhenUsed="0"/>
+    <w:lsdException w:name="Medium Grid 1 Accent 5" w:semiHidden="0" w:uiPriority="67" w:unhideWhenUsed="0"/>
+    <w:lsdException w:name="Medium Grid 2 Accent 5" w:semiHidden="0" w:uiPriority="68" w:unhideWhenUsed="0"/>
+    <w:lsdException w:name="Medium Grid 3 Accent 5" w:semiHidden="0" w:uiPriority="69" w:unhideWhenUsed="0"/>
+    <w:lsdException w:name="Dark List Accent 5" w:semiHidden="0" w:uiPriority="70" w:unhideWhenUsed="0"/>
+    <w:lsdException w:name="Colorful Shading Accent 5" w:semiHidden="0" w:uiPriority="71" w:unhideWhenUsed="0"/>
+    <w:lsdException w:name="Colorful List Accent 5" w:semiHidden="0" w:uiPriority="72" w:unhideWhenUsed="0"/>
+    <w:lsdException w:name="Colorful Grid Accent 5" w:semiHidden="0" w:uiPriority="73" w:unhideWhenUsed="0"/>
+    <w:lsdException w:name="Light Shading Accent 6" w:semiHidden="0" w:uiPriority="60" w:unhideWhenUsed="0"/>
+    <w:lsdException w:name="Light List Accent 6" w:semiHidden="0" w:uiPriority="61" w:unhideWhenUsed="0"/>
+    <w:lsdException w:name="Light Grid Accent 6" w:semiHidden="0" w:uiPriority="62" w:unhideWhenUsed="0"/>
+    <w:lsdException w:name="Medium Shading 1 Accent 6" w:semiHidden="0" w:uiPriority="63" w:unhideWhenUsed="0"/>
+    <w:lsdException w:name="Medium Shading 2 Accent 6" w:semiHidden="0" w:uiPriority="64" w:unhideWhenUsed="0"/>
+    <w:lsdException w:name="Medium List 1 Accent 6" w:semiHidden="0" w:uiPriority="65" w:unhideWhenUsed="0"/>
+    <w:lsdException w:name="Medium List 2 Accent 6" w:semiHidden="0" w:uiPriority="66" w:unhideWhenUsed="0"/>
+    <w:lsdException w:name="Medium Grid 1 Accent 6" w:semiHidden="0" w:uiPriority="67" w:unhideWhenUsed="0"/>
+    <w:lsdException w:name="Medium Grid 2 Accent 6" w:semiHidden="0" w:uiPriority="68" w:unhideWhenUsed="0"/>
+    <w:lsdException w:name="Medium Grid 3 Accent 6" w:semiHidden="0" w:uiPriority="69" w:unhideWhenUsed="0"/>
+    <w:lsdException w:name="Dark List Accent 6" w:semiHidden="0" w:uiPriority="70" w:unhideWhenUsed="0"/>
+    <w:lsdException w:name="Colorful Shading Accent 6" w:semiHidden="0" w:uiPriority="71" w:unhideWhenUsed="0"/>
+    <w:lsdException w:name="Colorful List Accent 6" w:semiHidden="0" w:uiPriority="72" w:unhideWhenUsed="0"/>
+    <w:lsdException w:name="Colorful Grid Accent 6" w:semiHidden="0" w:uiPriority="73" w:unhideWhenUsed="0"/>
+    <w:lsdException w:name="Subtle Emphasis" w:semiHidden="0" w:uiPriority="19" w:unhideWhenUsed="0" w:qFormat="1"/>
+    <w:lsdException w:name="Intense Emphasis" w:semiHidden="0" w:uiPriority="21" w:unhideWhenUsed="0" w:qFormat="1"/>
+    <w:lsdException w:name="Subtle Reference" w:semiHidden="0" w:uiPriority="31" w:unhideWhenUsed="0" w:qFormat="1"/>
+    <w:lsdException w:name="Intense Reference" w:semiHidden="0" w:uiPriority="32" w:unhideWhenUsed="0" w:qFormat="1"/>
+    <w:lsdException w:name="Book Title" w:semiHidden="0" w:uiPriority="33" w:unhideWhenUsed="0" w:qFormat="1"/>
+    <w:lsdException w:name="Bibliography" w:uiPriority="37"/>
+    <w:lsdException w:name="TOC Heading" w:uiPriority="39" w:qFormat="1"/>
   </w:latentStyles>
   <w:style w:type="paragraph" w:default="1" w:styleId="Normal">
     <w:name w:val="Normal"/>
@@ -5980,7 +5873,7 @@
   <a:extraClrSchemeLst/>
   <a:extLst>
     <a:ext uri="{05A4C25C-085E-4340-85A3-A5531E510DB2}">
-      <thm15:themeFamily xmlns:thm15="http://schemas.microsoft.com/office/thememl/2012/main" name="Office Theme" id="{62F939B6-93AF-4DB8-9C6B-D6C7DFDC589F}" vid="{4A3C46E8-61CC-4603-A589-7422A47A8E4A}"/>
+      <thm15:themeFamily xmlns:thm15="http://schemas.microsoft.com/office/thememl/2012/main" xmlns="" name="Office Theme" id="{62F939B6-93AF-4DB8-9C6B-D6C7DFDC589F}" vid="{4A3C46E8-61CC-4603-A589-7422A47A8E4A}"/>
     </a:ext>
   </a:extLst>
 </a:theme>

</xml_diff>